<commit_message>
More work on course doc
</commit_message>
<xml_diff>
--- a/Coursework/TFTBot Coursework Main Document.docx
+++ b/Coursework/TFTBot Coursework Main Document.docx
@@ -2,7 +2,249 @@
 <file path=word/document.xml><?xml version="1.0" encoding="utf-8"?>
 <w:document xmlns:wpc="http://schemas.microsoft.com/office/word/2010/wordprocessingCanvas" xmlns:cx="http://schemas.microsoft.com/office/drawing/2014/chartex" xmlns:cx1="http://schemas.microsoft.com/office/drawing/2015/9/8/chartex" xmlns:cx2="http://schemas.microsoft.com/office/drawing/2015/10/21/chartex" xmlns:cx3="http://schemas.microsoft.com/office/drawing/2016/5/9/chartex" xmlns:cx4="http://schemas.microsoft.com/office/drawing/2016/5/10/chartex" xmlns:cx5="http://schemas.microsoft.com/office/drawing/2016/5/11/chartex" xmlns:cx6="http://schemas.microsoft.com/office/drawing/2016/5/12/chartex" xmlns:cx7="http://schemas.microsoft.com/office/drawing/2016/5/13/chartex" xmlns:cx8="http://schemas.microsoft.com/office/drawing/2016/5/14/chartex" xmlns:mc="http://schemas.openxmlformats.org/markup-compatibility/2006" xmlns:aink="http://schemas.microsoft.com/office/drawing/2016/ink" xmlns:am3d="http://schemas.microsoft.com/office/drawing/2017/model3d" xmlns:o="urn:schemas-microsoft-com:office:office" xmlns:r="http://schemas.openxmlformats.org/officeDocument/2006/relationships" xmlns:m="http://schemas.openxmlformats.org/officeDocument/2006/math" xmlns:v="urn:schemas-microsoft-com:vml" xmlns:wp14="http://schemas.microsoft.com/office/word/2010/wordprocessingDrawing" xmlns:wp="http://schemas.openxmlformats.org/drawingml/2006/wordprocessingDrawing" xmlns:w10="urn:schemas-microsoft-com:office:word" xmlns:w="http://schemas.openxmlformats.org/wordprocessingml/2006/main" xmlns:w14="http://schemas.microsoft.com/office/word/2010/wordml" xmlns:w15="http://schemas.microsoft.com/office/word/2012/wordml" xmlns:w16cex="http://schemas.microsoft.com/office/word/2018/wordml/cex" xmlns:w16cid="http://schemas.microsoft.com/office/word/2016/wordml/cid" xmlns:w16="http://schemas.microsoft.com/office/word/2018/wordml" xmlns:w16sdtdh="http://schemas.microsoft.com/office/word/2020/wordml/sdtdatahash" xmlns:w16se="http://schemas.microsoft.com/office/word/2015/wordml/symex" xmlns:wpg="http://schemas.microsoft.com/office/word/2010/wordprocessingGroup" xmlns:wpi="http://schemas.microsoft.com/office/word/2010/wordprocessingInk" xmlns:wne="http://schemas.microsoft.com/office/word/2006/wordml" xmlns:wps="http://schemas.microsoft.com/office/word/2010/wordprocessingShape" mc:Ignorable="w14 w15 w16se w16cid w16 w16cex w16sdtdh wp14">
   <w:body>
-    <w:p/>
+    <w:p>
+      <w:pPr>
+        <w:jc w:val="center"/>
+        <w:rPr>
+          <w:b/>
+          <w:bCs/>
+          <w:sz w:val="32"/>
+          <w:szCs w:val="32"/>
+        </w:rPr>
+      </w:pPr>
+      <w:proofErr w:type="spellStart"/>
+      <w:r>
+        <w:rPr>
+          <w:b/>
+          <w:bCs/>
+          <w:sz w:val="32"/>
+          <w:szCs w:val="32"/>
+        </w:rPr>
+        <w:t>TFTBot</w:t>
+      </w:r>
+      <w:proofErr w:type="spellEnd"/>
+      <w:r>
+        <w:rPr>
+          <w:b/>
+          <w:bCs/>
+          <w:sz w:val="32"/>
+          <w:szCs w:val="32"/>
+        </w:rPr>
+        <w:t xml:space="preserve"> Project</w:t>
+      </w:r>
+      <w:r>
+        <w:rPr>
+          <w:b/>
+          <w:bCs/>
+          <w:sz w:val="32"/>
+          <w:szCs w:val="32"/>
+        </w:rPr>
+        <w:t>:</w:t>
+      </w:r>
+    </w:p>
+    <w:p>
+      <w:pPr>
+        <w:rPr>
+          <w:color w:val="5B9BD5" w:themeColor="accent5"/>
+          <w:sz w:val="32"/>
+          <w:szCs w:val="32"/>
+        </w:rPr>
+      </w:pPr>
+      <w:r>
+        <w:rPr>
+          <w:color w:val="5B9BD5" w:themeColor="accent5"/>
+          <w:sz w:val="32"/>
+          <w:szCs w:val="32"/>
+        </w:rPr>
+        <w:t>Introduction:</w:t>
+      </w:r>
+    </w:p>
+    <w:p>
+      <w:pPr>
+        <w:rPr>
+          <w:color w:val="5B9BD5" w:themeColor="accent5"/>
+          <w:sz w:val="32"/>
+          <w:szCs w:val="32"/>
+        </w:rPr>
+      </w:pPr>
+      <w:r>
+        <w:rPr>
+          <w:color w:val="5B9BD5" w:themeColor="accent5"/>
+          <w:sz w:val="32"/>
+          <w:szCs w:val="32"/>
+        </w:rPr>
+        <w:t>Analysis.</w:t>
+      </w:r>
+    </w:p>
+    <w:p>
+      <w:pPr>
+        <w:rPr>
+          <w:color w:val="5B9BD5" w:themeColor="accent5"/>
+          <w:sz w:val="28"/>
+          <w:szCs w:val="28"/>
+        </w:rPr>
+      </w:pPr>
+      <w:r>
+        <w:rPr>
+          <w:color w:val="5B9BD5" w:themeColor="accent5"/>
+          <w:sz w:val="28"/>
+          <w:szCs w:val="28"/>
+        </w:rPr>
+        <w:t>The Problem</w:t>
+      </w:r>
+      <w:r>
+        <w:rPr>
+          <w:color w:val="5B9BD5" w:themeColor="accent5"/>
+          <w:sz w:val="28"/>
+          <w:szCs w:val="28"/>
+        </w:rPr>
+        <w:t>.</w:t>
+      </w:r>
+    </w:p>
+    <w:p>
+      <w:pPr>
+        <w:rPr>
+          <w:sz w:val="24"/>
+          <w:szCs w:val="24"/>
+        </w:rPr>
+      </w:pPr>
+      <w:r>
+        <w:rPr>
+          <w:sz w:val="24"/>
+          <w:szCs w:val="24"/>
+        </w:rPr>
+        <w:t xml:space="preserve">TFT, otherwise known as </w:t>
+      </w:r>
+      <w:proofErr w:type="spellStart"/>
+      <w:r>
+        <w:rPr>
+          <w:sz w:val="24"/>
+          <w:szCs w:val="24"/>
+        </w:rPr>
+        <w:t>TeamFight</w:t>
+      </w:r>
+      <w:proofErr w:type="spellEnd"/>
+      <w:r>
+        <w:rPr>
+          <w:sz w:val="24"/>
+          <w:szCs w:val="24"/>
+        </w:rPr>
+        <w:t xml:space="preserve"> Tactics is an </w:t>
+      </w:r>
+      <w:proofErr w:type="spellStart"/>
+      <w:r>
+        <w:rPr>
+          <w:sz w:val="24"/>
+          <w:szCs w:val="24"/>
+        </w:rPr>
+        <w:t>autochess</w:t>
+      </w:r>
+      <w:proofErr w:type="spellEnd"/>
+      <w:r>
+        <w:rPr>
+          <w:sz w:val="24"/>
+          <w:szCs w:val="24"/>
+        </w:rPr>
+        <w:t>, strategy game created by Riot Games and based on the engine that the popular MOBA League of Legends runs on</w:t>
+      </w:r>
+      <w:r>
+        <w:rPr>
+          <w:sz w:val="24"/>
+          <w:szCs w:val="24"/>
+        </w:rPr>
+        <w:t xml:space="preserve">. The game is a strategic game that requires intelligence, foresight, planning and critical thinking to succeed in. </w:t>
+      </w:r>
+      <w:r>
+        <w:rPr>
+          <w:sz w:val="24"/>
+          <w:szCs w:val="24"/>
+        </w:rPr>
+        <w:t>Unfortunately,</w:t>
+      </w:r>
+      <w:r>
+        <w:rPr>
+          <w:sz w:val="24"/>
+          <w:szCs w:val="24"/>
+        </w:rPr>
+        <w:t xml:space="preserve"> I lack all of these.</w:t>
+      </w:r>
+      <w:r>
+        <w:rPr>
+          <w:sz w:val="24"/>
+          <w:szCs w:val="24"/>
+        </w:rPr>
+        <w:t xml:space="preserve"> </w:t>
+      </w:r>
+      <w:r>
+        <w:rPr>
+          <w:sz w:val="24"/>
+          <w:szCs w:val="24"/>
+        </w:rPr>
+        <w:t xml:space="preserve">I require a solution that will allow me to bypass my lack of intelligence and critical thinking that prevents me from playing </w:t>
+      </w:r>
+      <w:proofErr w:type="spellStart"/>
+      <w:r>
+        <w:rPr>
+          <w:sz w:val="24"/>
+          <w:szCs w:val="24"/>
+        </w:rPr>
+        <w:t>TeamFight</w:t>
+      </w:r>
+      <w:proofErr w:type="spellEnd"/>
+      <w:r>
+        <w:rPr>
+          <w:sz w:val="24"/>
+          <w:szCs w:val="24"/>
+        </w:rPr>
+        <w:t xml:space="preserve"> Tactics at a high and competitive level (and to stop my friends calling me bad at TFT).</w:t>
+      </w:r>
+    </w:p>
+    <w:p>
+      <w:pPr>
+        <w:rPr>
+          <w:color w:val="5B9BD5" w:themeColor="accent5"/>
+          <w:sz w:val="28"/>
+          <w:szCs w:val="28"/>
+        </w:rPr>
+      </w:pPr>
+      <w:r>
+        <w:rPr>
+          <w:color w:val="5B9BD5" w:themeColor="accent5"/>
+          <w:sz w:val="28"/>
+          <w:szCs w:val="28"/>
+        </w:rPr>
+        <w:t>The Solution.</w:t>
+      </w:r>
+    </w:p>
+    <w:p>
+      <w:pPr>
+        <w:rPr>
+          <w:sz w:val="24"/>
+          <w:szCs w:val="24"/>
+        </w:rPr>
+      </w:pPr>
+      <w:r>
+        <w:rPr>
+          <w:sz w:val="24"/>
+          <w:szCs w:val="24"/>
+        </w:rPr>
+        <w:t xml:space="preserve">In an attempt to solve this problem (and stop my friends calling me bad at TFT), I will create a simulation of </w:t>
+      </w:r>
+      <w:r>
+        <w:rPr>
+          <w:sz w:val="24"/>
+          <w:szCs w:val="24"/>
+        </w:rPr>
+        <w:t>the</w:t>
+      </w:r>
+      <w:r>
+        <w:rPr>
+          <w:sz w:val="24"/>
+          <w:szCs w:val="24"/>
+        </w:rPr>
+        <w:t xml:space="preserve"> TFT game that a machine learning AI can run on to learn the game and, eventually, play the game for me, to solve the issue of my lack of intelligence and critical thinking (mainly to stop my friends calling me bad at TFT).</w:t>
+      </w:r>
+    </w:p>
     <w:sectPr>
       <w:pgSz w:w="11906" w:h="16838"/>
       <w:pgMar w:top="1440" w:right="1440" w:bottom="1440" w:left="1440" w:header="708" w:footer="708" w:gutter="0"/>

</xml_diff>

<commit_message>
Wrote Computational Method Paragraph
</commit_message>
<xml_diff>
--- a/Coursework/TFTBot Coursework Main Document.docx
+++ b/Coursework/TFTBot Coursework Main Document.docx
@@ -131,13 +131,83 @@
         </w:rPr>
         <w:t xml:space="preserve"> Tactics is an </w:t>
       </w:r>
+      <w:r>
+        <w:rPr>
+          <w:sz w:val="24"/>
+          <w:szCs w:val="24"/>
+        </w:rPr>
+        <w:t>A</w:t>
+      </w:r>
+      <w:r>
+        <w:rPr>
+          <w:sz w:val="24"/>
+          <w:szCs w:val="24"/>
+        </w:rPr>
+        <w:t>uto</w:t>
+      </w:r>
+      <w:r>
+        <w:rPr>
+          <w:sz w:val="24"/>
+          <w:szCs w:val="24"/>
+        </w:rPr>
+        <w:t>-</w:t>
+      </w:r>
+      <w:r>
+        <w:rPr>
+          <w:sz w:val="24"/>
+          <w:szCs w:val="24"/>
+        </w:rPr>
+        <w:t>C</w:t>
+      </w:r>
+      <w:r>
+        <w:rPr>
+          <w:sz w:val="24"/>
+          <w:szCs w:val="24"/>
+        </w:rPr>
+        <w:t>hess, strategy game created by Riot Games and based on the engine that the popular MOBA League of Legends runs on</w:t>
+      </w:r>
+      <w:r>
+        <w:rPr>
+          <w:sz w:val="24"/>
+          <w:szCs w:val="24"/>
+        </w:rPr>
+        <w:t xml:space="preserve">. The game is a strategic game that requires intelligence, foresight, planning and critical thinking to succeed in. </w:t>
+      </w:r>
+      <w:r>
+        <w:rPr>
+          <w:sz w:val="24"/>
+          <w:szCs w:val="24"/>
+        </w:rPr>
+        <w:t>Unfortunately,</w:t>
+      </w:r>
+      <w:r>
+        <w:rPr>
+          <w:sz w:val="24"/>
+          <w:szCs w:val="24"/>
+        </w:rPr>
+        <w:t xml:space="preserve"> I lack all of these.</w:t>
+      </w:r>
+      <w:r>
+        <w:rPr>
+          <w:sz w:val="24"/>
+          <w:szCs w:val="24"/>
+        </w:rPr>
+        <w:t xml:space="preserve"> </w:t>
+      </w:r>
+      <w:r>
+        <w:rPr>
+          <w:sz w:val="24"/>
+          <w:szCs w:val="24"/>
+        </w:rPr>
+        <w:t xml:space="preserve">I require a solution that will allow me to bypass my lack of intelligence and critical thinking that prevents me from playing </w:t>
+      </w:r>
       <w:proofErr w:type="spellStart"/>
       <w:r>
         <w:rPr>
           <w:sz w:val="24"/>
           <w:szCs w:val="24"/>
         </w:rPr>
-        <w:t>autochess</w:t>
+        <w:t>TeamFight</w:t>
       </w:r>
       <w:proofErr w:type="spellEnd"/>
       <w:r>
@@ -145,58 +215,21 @@
           <w:sz w:val="24"/>
           <w:szCs w:val="24"/>
         </w:rPr>
-        <w:t>, strategy game created by Riot Games and based on the engine that the popular MOBA League of Legends runs on</w:t>
-      </w:r>
-      <w:r>
-        <w:rPr>
-          <w:sz w:val="24"/>
-          <w:szCs w:val="24"/>
-        </w:rPr>
-        <w:t xml:space="preserve">. The game is a strategic game that requires intelligence, foresight, planning and critical thinking to succeed in. </w:t>
-      </w:r>
-      <w:r>
-        <w:rPr>
-          <w:sz w:val="24"/>
-          <w:szCs w:val="24"/>
-        </w:rPr>
-        <w:t>Unfortunately,</w:t>
-      </w:r>
-      <w:r>
-        <w:rPr>
-          <w:sz w:val="24"/>
-          <w:szCs w:val="24"/>
-        </w:rPr>
-        <w:t xml:space="preserve"> I lack all of these.</w:t>
-      </w:r>
-      <w:r>
-        <w:rPr>
-          <w:sz w:val="24"/>
-          <w:szCs w:val="24"/>
-        </w:rPr>
-        <w:t xml:space="preserve"> </w:t>
-      </w:r>
-      <w:r>
-        <w:rPr>
-          <w:sz w:val="24"/>
-          <w:szCs w:val="24"/>
-        </w:rPr>
-        <w:t xml:space="preserve">I require a solution that will allow me to bypass my lack of intelligence and critical thinking that prevents me from playing </w:t>
-      </w:r>
-      <w:proofErr w:type="spellStart"/>
-      <w:r>
-        <w:rPr>
-          <w:sz w:val="24"/>
-          <w:szCs w:val="24"/>
-        </w:rPr>
-        <w:t>TeamFight</w:t>
-      </w:r>
-      <w:proofErr w:type="spellEnd"/>
-      <w:r>
-        <w:rPr>
-          <w:sz w:val="24"/>
-          <w:szCs w:val="24"/>
-        </w:rPr>
         <w:t xml:space="preserve"> Tactics at a high and competitive level (and to stop my friends calling me bad at TFT).</w:t>
+      </w:r>
+      <w:r>
+        <w:rPr>
+          <w:sz w:val="24"/>
+          <w:szCs w:val="24"/>
+        </w:rPr>
+        <w:t xml:space="preserve"> The end user for my product is me</w:t>
+      </w:r>
+      <w:r>
+        <w:rPr>
+          <w:sz w:val="24"/>
+          <w:szCs w:val="24"/>
+        </w:rPr>
+        <w:t xml:space="preserve"> and other individuals that suffer from a severe lack of intelligence that is required to play this game.</w:t>
       </w:r>
     </w:p>
     <w:p>
@@ -228,7 +261,14 @@
           <w:sz w:val="24"/>
           <w:szCs w:val="24"/>
         </w:rPr>
-        <w:t xml:space="preserve">In an attempt to solve this problem (and stop my friends calling me bad at TFT), I will create a simulation of </w:t>
+        <w:t>The solution is simple. T</w:t>
+      </w:r>
+      <w:r>
+        <w:rPr>
+          <w:sz w:val="24"/>
+          <w:szCs w:val="24"/>
+        </w:rPr>
+        <w:t xml:space="preserve">o solve this problem (and stop my friends calling me bad at TFT), I will create a simulation of </w:t>
       </w:r>
       <w:r>
         <w:rPr>
@@ -242,8 +282,83 @@
           <w:sz w:val="24"/>
           <w:szCs w:val="24"/>
         </w:rPr>
-        <w:t xml:space="preserve"> TFT game that a machine learning AI can run on to learn the game and, eventually, play the game for me, to solve the issue of my lack of intelligence and critical thinking (mainly to stop my friends calling me bad at TFT).</w:t>
-      </w:r>
+        <w:t xml:space="preserve"> TFT game that a machine learning AI can run on to learn the game and, eventually, play the game for me,</w:t>
+      </w:r>
+      <w:r>
+        <w:rPr>
+          <w:sz w:val="24"/>
+          <w:szCs w:val="24"/>
+        </w:rPr>
+        <w:t xml:space="preserve"> which should effectively</w:t>
+      </w:r>
+      <w:r>
+        <w:rPr>
+          <w:sz w:val="24"/>
+          <w:szCs w:val="24"/>
+        </w:rPr>
+        <w:t xml:space="preserve"> solve the issue of my lack of intelligence and critical thinking (mainly to stop my friends calling me bad at TFT).</w:t>
+      </w:r>
+    </w:p>
+    <w:p>
+      <w:pPr>
+        <w:rPr>
+          <w:color w:val="5B9BD5" w:themeColor="accent5"/>
+          <w:sz w:val="28"/>
+          <w:szCs w:val="28"/>
+        </w:rPr>
+      </w:pPr>
+      <w:r>
+        <w:rPr>
+          <w:color w:val="5B9BD5" w:themeColor="accent5"/>
+          <w:sz w:val="28"/>
+          <w:szCs w:val="28"/>
+        </w:rPr>
+        <w:t>Need for Computational Method.</w:t>
+      </w:r>
+    </w:p>
+    <w:p>
+      <w:pPr>
+        <w:rPr>
+          <w:sz w:val="24"/>
+          <w:szCs w:val="24"/>
+        </w:rPr>
+      </w:pPr>
+      <w:r>
+        <w:rPr>
+          <w:sz w:val="24"/>
+          <w:szCs w:val="24"/>
+        </w:rPr>
+        <w:t>The need for computational method is clear in this project. While there are supposedly some services that offer human-based “boosting” (playing the game for you to inflate your rank)</w:t>
+      </w:r>
+      <w:r>
+        <w:rPr>
+          <w:sz w:val="24"/>
+          <w:szCs w:val="24"/>
+        </w:rPr>
+        <w:t>, a computational approach to this problem could, eventually, provide a “player” with much greater skill than any individual human could. The AI would also be available free from charge and available whenever my friends asked me to pla</w:t>
+      </w:r>
+      <w:r>
+        <w:rPr>
+          <w:sz w:val="24"/>
+          <w:szCs w:val="24"/>
+        </w:rPr>
+        <w:t>y, unlike a human who could potentially suffer from things like “social plans” and “going outside and talking with people”</w:t>
+      </w:r>
+      <w:r>
+        <w:rPr>
+          <w:sz w:val="24"/>
+          <w:szCs w:val="24"/>
+        </w:rPr>
+        <w:t>. I believe this solution provides a fool-proof plan to solve the problem at hand of playing the TFT game at a high skill level (whilst completely coincidentally solving the issue of my friends calling me bad at TFT).</w:t>
+      </w:r>
+    </w:p>
+    <w:p>
+      <w:pPr>
+        <w:rPr>
+          <w:sz w:val="24"/>
+          <w:szCs w:val="24"/>
+        </w:rPr>
+      </w:pPr>
     </w:p>
     <w:sectPr>
       <w:pgSz w:w="11906" w:h="16838"/>

</xml_diff>

<commit_message>
Final Record before switch to learning/ teaching TFT
</commit_message>
<xml_diff>
--- a/Coursework/TFTBot Coursework Main Document.docx
+++ b/Coursework/TFTBot Coursework Main Document.docx
@@ -12,7 +12,6 @@
           <w:szCs w:val="32"/>
         </w:rPr>
       </w:pPr>
-      <w:proofErr w:type="spellStart"/>
       <w:r>
         <w:rPr>
           <w:b/>
@@ -20,9 +19,8 @@
           <w:sz w:val="32"/>
           <w:szCs w:val="32"/>
         </w:rPr>
-        <w:t>TFTBot</w:t>
-      </w:r>
-      <w:proofErr w:type="spellEnd"/>
+        <w:t>TFTBot Project</w:t>
+      </w:r>
       <w:r>
         <w:rPr>
           <w:b/>
@@ -30,15 +28,6 @@
           <w:sz w:val="32"/>
           <w:szCs w:val="32"/>
         </w:rPr>
-        <w:t xml:space="preserve"> Project</w:t>
-      </w:r>
-      <w:r>
-        <w:rPr>
-          <w:b/>
-          <w:bCs/>
-          <w:sz w:val="32"/>
-          <w:szCs w:val="32"/>
-        </w:rPr>
         <w:t>:</w:t>
       </w:r>
     </w:p>
@@ -113,23 +102,21 @@
           <w:sz w:val="24"/>
           <w:szCs w:val="24"/>
         </w:rPr>
-        <w:t xml:space="preserve">TFT, otherwise known as </w:t>
-      </w:r>
-      <w:proofErr w:type="spellStart"/>
-      <w:r>
-        <w:rPr>
-          <w:sz w:val="24"/>
-          <w:szCs w:val="24"/>
-        </w:rPr>
-        <w:t>TeamFight</w:t>
-      </w:r>
-      <w:proofErr w:type="spellEnd"/>
-      <w:r>
-        <w:rPr>
-          <w:sz w:val="24"/>
-          <w:szCs w:val="24"/>
-        </w:rPr>
-        <w:t xml:space="preserve"> Tactics is an </w:t>
+        <w:t>TFT, otherwise known as Team</w:t>
+      </w:r>
+      <w:r>
+        <w:rPr>
+          <w:sz w:val="24"/>
+          <w:szCs w:val="24"/>
+        </w:rPr>
+        <w:t>-</w:t>
+      </w:r>
+      <w:r>
+        <w:rPr>
+          <w:sz w:val="24"/>
+          <w:szCs w:val="24"/>
+        </w:rPr>
+        <w:t xml:space="preserve">Fight Tactics is an </w:t>
       </w:r>
       <w:r>
         <w:rPr>
@@ -171,7 +158,21 @@
           <w:sz w:val="24"/>
           <w:szCs w:val="24"/>
         </w:rPr>
-        <w:t xml:space="preserve">. The game is a strategic game that requires intelligence, foresight, planning and critical thinking to succeed in. </w:t>
+        <w:t xml:space="preserve">. </w:t>
+      </w:r>
+      <w:r>
+        <w:rPr>
+          <w:sz w:val="24"/>
+          <w:szCs w:val="24"/>
+        </w:rPr>
+        <w:t xml:space="preserve">It is </w:t>
+      </w:r>
+      <w:r>
+        <w:rPr>
+          <w:sz w:val="24"/>
+          <w:szCs w:val="24"/>
+        </w:rPr>
+        <w:t xml:space="preserve">a strategic game that requires intelligence, foresight, planning and critical thinking to succeed in. </w:t>
       </w:r>
       <w:r>
         <w:rPr>
@@ -185,13 +186,6 @@
           <w:sz w:val="24"/>
           <w:szCs w:val="24"/>
         </w:rPr>
-        <w:t xml:space="preserve"> I lack all of these.</w:t>
-      </w:r>
-      <w:r>
-        <w:rPr>
-          <w:sz w:val="24"/>
-          <w:szCs w:val="24"/>
-        </w:rPr>
         <w:t xml:space="preserve"> </w:t>
       </w:r>
       <w:r>
@@ -199,37 +193,70 @@
           <w:sz w:val="24"/>
           <w:szCs w:val="24"/>
         </w:rPr>
-        <w:t xml:space="preserve">I require a solution that will allow me to bypass my lack of intelligence and critical thinking that prevents me from playing </w:t>
-      </w:r>
-      <w:proofErr w:type="spellStart"/>
-      <w:r>
-        <w:rPr>
-          <w:sz w:val="24"/>
-          <w:szCs w:val="24"/>
-        </w:rPr>
-        <w:t>TeamFight</w:t>
-      </w:r>
-      <w:proofErr w:type="spellEnd"/>
-      <w:r>
-        <w:rPr>
-          <w:sz w:val="24"/>
-          <w:szCs w:val="24"/>
-        </w:rPr>
-        <w:t xml:space="preserve"> Tactics at a high and competitive level (and to stop my friends calling me bad at TFT).</w:t>
-      </w:r>
-      <w:r>
-        <w:rPr>
-          <w:sz w:val="24"/>
-          <w:szCs w:val="24"/>
-        </w:rPr>
-        <w:t xml:space="preserve"> The end user for my product is me</w:t>
-      </w:r>
-      <w:r>
-        <w:rPr>
-          <w:sz w:val="24"/>
-          <w:szCs w:val="24"/>
-        </w:rPr>
-        <w:t xml:space="preserve"> and other individuals that suffer from a severe lack of intelligence that is required to play this game.</w:t>
+        <w:t>Suket Arya, my client,</w:t>
+      </w:r>
+      <w:r>
+        <w:rPr>
+          <w:sz w:val="24"/>
+          <w:szCs w:val="24"/>
+        </w:rPr>
+        <w:t xml:space="preserve"> lack</w:t>
+      </w:r>
+      <w:r>
+        <w:rPr>
+          <w:sz w:val="24"/>
+          <w:szCs w:val="24"/>
+        </w:rPr>
+        <w:t>s</w:t>
+      </w:r>
+      <w:r>
+        <w:rPr>
+          <w:sz w:val="24"/>
+          <w:szCs w:val="24"/>
+        </w:rPr>
+        <w:t xml:space="preserve"> all of these.</w:t>
+      </w:r>
+      <w:r>
+        <w:rPr>
+          <w:sz w:val="24"/>
+          <w:szCs w:val="24"/>
+        </w:rPr>
+        <w:t xml:space="preserve"> </w:t>
+      </w:r>
+      <w:r>
+        <w:rPr>
+          <w:sz w:val="24"/>
+          <w:szCs w:val="24"/>
+        </w:rPr>
+        <w:t xml:space="preserve">I require a solution that will allow </w:t>
+      </w:r>
+      <w:r>
+        <w:rPr>
+          <w:sz w:val="24"/>
+          <w:szCs w:val="24"/>
+        </w:rPr>
+        <w:t>Suket</w:t>
+      </w:r>
+      <w:r>
+        <w:rPr>
+          <w:sz w:val="24"/>
+          <w:szCs w:val="24"/>
+        </w:rPr>
+        <w:t xml:space="preserve"> to bypass my lack of intelligence and critical thinking that</w:t>
+      </w:r>
+      <w:r>
+        <w:rPr>
+          <w:sz w:val="24"/>
+          <w:szCs w:val="24"/>
+        </w:rPr>
+        <w:t xml:space="preserve"> inhibits me from playing Team-Fight Tactics at a high level</w:t>
+      </w:r>
+      <w:r>
+        <w:rPr>
+          <w:sz w:val="24"/>
+          <w:szCs w:val="24"/>
+        </w:rPr>
+        <w:t>.</w:t>
       </w:r>
     </w:p>
     <w:p>
@@ -261,42 +288,7 @@
           <w:sz w:val="24"/>
           <w:szCs w:val="24"/>
         </w:rPr>
-        <w:t>The solution is simple. T</w:t>
-      </w:r>
-      <w:r>
-        <w:rPr>
-          <w:sz w:val="24"/>
-          <w:szCs w:val="24"/>
-        </w:rPr>
-        <w:t xml:space="preserve">o solve this problem (and stop my friends calling me bad at TFT), I will create a simulation of </w:t>
-      </w:r>
-      <w:r>
-        <w:rPr>
-          <w:sz w:val="24"/>
-          <w:szCs w:val="24"/>
-        </w:rPr>
-        <w:t>the</w:t>
-      </w:r>
-      <w:r>
-        <w:rPr>
-          <w:sz w:val="24"/>
-          <w:szCs w:val="24"/>
-        </w:rPr>
-        <w:t xml:space="preserve"> TFT game that a machine learning AI can run on to learn the game and, eventually, play the game for me,</w:t>
-      </w:r>
-      <w:r>
-        <w:rPr>
-          <w:sz w:val="24"/>
-          <w:szCs w:val="24"/>
-        </w:rPr>
-        <w:t xml:space="preserve"> which should effectively</w:t>
-      </w:r>
-      <w:r>
-        <w:rPr>
-          <w:sz w:val="24"/>
-          <w:szCs w:val="24"/>
-        </w:rPr>
-        <w:t xml:space="preserve"> solve the issue of my lack of intelligence and critical thinking (mainly to stop my friends calling me bad at TFT).</w:t>
+        <w:t xml:space="preserve">The solution is simple. I will recreate a version of the TFT game, following this I will then create a machine-learning AI that can play on this TFT clone until it can play the game at an advanced and competitive level. </w:t>
       </w:r>
     </w:p>
     <w:p>

</xml_diff>

<commit_message>
Changed focus to teaching people the game
</commit_message>
<xml_diff>
--- a/Coursework/TFTBot Coursework Main Document.docx
+++ b/Coursework/TFTBot Coursework Main Document.docx
@@ -34,34 +34,18 @@
     <w:p>
       <w:pPr>
         <w:rPr>
+          <w:b/>
+          <w:bCs/>
+          <w:sz w:val="32"/>
+          <w:szCs w:val="32"/>
+        </w:rPr>
+      </w:pPr>
+      <w:r>
+        <w:rPr>
           <w:color w:val="5B9BD5" w:themeColor="accent5"/>
           <w:sz w:val="32"/>
           <w:szCs w:val="32"/>
         </w:rPr>
-      </w:pPr>
-      <w:r>
-        <w:rPr>
-          <w:color w:val="5B9BD5" w:themeColor="accent5"/>
-          <w:sz w:val="32"/>
-          <w:szCs w:val="32"/>
-        </w:rPr>
-        <w:t>Introduction:</w:t>
-      </w:r>
-    </w:p>
-    <w:p>
-      <w:pPr>
-        <w:rPr>
-          <w:color w:val="5B9BD5" w:themeColor="accent5"/>
-          <w:sz w:val="32"/>
-          <w:szCs w:val="32"/>
-        </w:rPr>
-      </w:pPr>
-      <w:r>
-        <w:rPr>
-          <w:color w:val="5B9BD5" w:themeColor="accent5"/>
-          <w:sz w:val="32"/>
-          <w:szCs w:val="32"/>
-        </w:rPr>
         <w:t>Analysis.</w:t>
       </w:r>
     </w:p>
@@ -165,98 +149,7 @@
           <w:sz w:val="24"/>
           <w:szCs w:val="24"/>
         </w:rPr>
-        <w:t xml:space="preserve">It is </w:t>
-      </w:r>
-      <w:r>
-        <w:rPr>
-          <w:sz w:val="24"/>
-          <w:szCs w:val="24"/>
-        </w:rPr>
-        <w:t xml:space="preserve">a strategic game that requires intelligence, foresight, planning and critical thinking to succeed in. </w:t>
-      </w:r>
-      <w:r>
-        <w:rPr>
-          <w:sz w:val="24"/>
-          <w:szCs w:val="24"/>
-        </w:rPr>
-        <w:t>Unfortunately,</w:t>
-      </w:r>
-      <w:r>
-        <w:rPr>
-          <w:sz w:val="24"/>
-          <w:szCs w:val="24"/>
-        </w:rPr>
-        <w:t xml:space="preserve"> </w:t>
-      </w:r>
-      <w:r>
-        <w:rPr>
-          <w:sz w:val="24"/>
-          <w:szCs w:val="24"/>
-        </w:rPr>
-        <w:t>Suket Arya, my client,</w:t>
-      </w:r>
-      <w:r>
-        <w:rPr>
-          <w:sz w:val="24"/>
-          <w:szCs w:val="24"/>
-        </w:rPr>
-        <w:t xml:space="preserve"> lack</w:t>
-      </w:r>
-      <w:r>
-        <w:rPr>
-          <w:sz w:val="24"/>
-          <w:szCs w:val="24"/>
-        </w:rPr>
-        <w:t>s</w:t>
-      </w:r>
-      <w:r>
-        <w:rPr>
-          <w:sz w:val="24"/>
-          <w:szCs w:val="24"/>
-        </w:rPr>
-        <w:t xml:space="preserve"> all of these.</w:t>
-      </w:r>
-      <w:r>
-        <w:rPr>
-          <w:sz w:val="24"/>
-          <w:szCs w:val="24"/>
-        </w:rPr>
-        <w:t xml:space="preserve"> </w:t>
-      </w:r>
-      <w:r>
-        <w:rPr>
-          <w:sz w:val="24"/>
-          <w:szCs w:val="24"/>
-        </w:rPr>
-        <w:t xml:space="preserve">I require a solution that will allow </w:t>
-      </w:r>
-      <w:r>
-        <w:rPr>
-          <w:sz w:val="24"/>
-          <w:szCs w:val="24"/>
-        </w:rPr>
-        <w:t>Suket</w:t>
-      </w:r>
-      <w:r>
-        <w:rPr>
-          <w:sz w:val="24"/>
-          <w:szCs w:val="24"/>
-        </w:rPr>
-        <w:t xml:space="preserve"> to bypass my lack of intelligence and critical thinking that</w:t>
-      </w:r>
-      <w:r>
-        <w:rPr>
-          <w:sz w:val="24"/>
-          <w:szCs w:val="24"/>
-        </w:rPr>
-        <w:t xml:space="preserve"> inhibits me from playing Team-Fight Tactics at a high level</w:t>
-      </w:r>
-      <w:r>
-        <w:rPr>
-          <w:sz w:val="24"/>
-          <w:szCs w:val="24"/>
-        </w:rPr>
-        <w:t>.</w:t>
+        <w:t>It is a incredibly complex, strategic game that requires game knowledge, experience and expert teaching to play at a high/ competitive level. Unfortunately, the game itself offers subpar at best tutorials to educate new players on how to play the game. New players are flung blind into the advanced game with little advice or guidance given, leaving them confused and loss during gameplay, hurting the experience, especially when they go up against more experienced players.</w:t>
       </w:r>
     </w:p>
     <w:p>
@@ -288,60 +181,350 @@
           <w:sz w:val="24"/>
           <w:szCs w:val="24"/>
         </w:rPr>
-        <w:t xml:space="preserve">The solution is simple. I will recreate a version of the TFT game, following this I will then create a machine-learning AI that can play on this TFT clone until it can play the game at an advanced and competitive level. </w:t>
-      </w:r>
-    </w:p>
-    <w:p>
-      <w:pPr>
+        <w:t>I believe that the solution for this is to create a TFT AI that players can play the game against at a configurable difficulty and around the clock</w:t>
+      </w:r>
+      <w:r>
+        <w:rPr>
+          <w:sz w:val="24"/>
+          <w:szCs w:val="24"/>
+        </w:rPr>
+        <w:t xml:space="preserve">. This will allow the players to improve and learn at their own rate, whilst also providing the invaluable opportunity to have an assistant that can assess any situation and provide immediate feedback and guidance on what could be improved </w:t>
+      </w:r>
+      <w:r>
+        <w:rPr>
+          <w:sz w:val="24"/>
+          <w:szCs w:val="24"/>
+        </w:rPr>
+        <w:t xml:space="preserve">on. I believe that the improvement gained from this would be the optimum way to improve at the game, far outweighing other methods such reading guides. </w:t>
+      </w:r>
+    </w:p>
+    <w:p>
+      <w:pPr>
+        <w:rPr>
+          <w:sz w:val="24"/>
+          <w:szCs w:val="24"/>
+        </w:rPr>
+      </w:pPr>
+      <w:r>
         <w:rPr>
           <w:color w:val="5B9BD5" w:themeColor="accent5"/>
           <w:sz w:val="28"/>
           <w:szCs w:val="28"/>
         </w:rPr>
-      </w:pPr>
+        <w:t>The S</w:t>
+      </w:r>
       <w:r>
         <w:rPr>
           <w:color w:val="5B9BD5" w:themeColor="accent5"/>
           <w:sz w:val="28"/>
           <w:szCs w:val="28"/>
         </w:rPr>
+        <w:t>takeholders:</w:t>
+      </w:r>
+      <w:r>
+        <w:rPr>
+          <w:sz w:val="24"/>
+          <w:szCs w:val="24"/>
+        </w:rPr>
+        <w:t xml:space="preserve"> </w:t>
+      </w:r>
+    </w:p>
+    <w:p>
+      <w:pPr>
+        <w:rPr>
+          <w:color w:val="5B9BD5" w:themeColor="accent5"/>
+          <w:sz w:val="28"/>
+          <w:szCs w:val="28"/>
+        </w:rPr>
+      </w:pPr>
+      <w:r>
+        <w:rPr>
+          <w:sz w:val="24"/>
+          <w:szCs w:val="24"/>
+        </w:rPr>
+        <w:t xml:space="preserve">The stakeholders/ target audience for the project will be </w:t>
+      </w:r>
+      <w:r>
+        <w:rPr>
+          <w:sz w:val="24"/>
+          <w:szCs w:val="24"/>
+        </w:rPr>
+        <w:t>players of the TFT game who either want to learn it for the first time, or improve their skills at the game.</w:t>
+      </w:r>
+      <w:r>
+        <w:rPr>
+          <w:sz w:val="24"/>
+          <w:szCs w:val="24"/>
+        </w:rPr>
+        <w:t xml:space="preserve"> </w:t>
+      </w:r>
+      <w:r>
+        <w:rPr>
+          <w:sz w:val="24"/>
+          <w:szCs w:val="24"/>
+        </w:rPr>
+        <w:t>This will offer them an invaluable service to improve their ability to play the game at a competitive level, being vastly greater than any readily available method. Expert-guidance from an already pro level/ highly experienced player would be comparable, yet is not readily/ realistically available for everyone, all the time, unlike my solution.</w:t>
+      </w:r>
+    </w:p>
+    <w:p>
+      <w:pPr>
+        <w:rPr>
+          <w:color w:val="5B9BD5" w:themeColor="accent5"/>
+          <w:sz w:val="28"/>
+          <w:szCs w:val="28"/>
+        </w:rPr>
+      </w:pPr>
+      <w:r>
+        <w:rPr>
+          <w:color w:val="5B9BD5" w:themeColor="accent5"/>
+          <w:sz w:val="28"/>
+          <w:szCs w:val="28"/>
+        </w:rPr>
+        <w:t>Existing Solutions:</w:t>
+      </w:r>
+    </w:p>
+    <w:p>
+      <w:pPr>
+        <w:rPr>
+          <w:sz w:val="24"/>
+          <w:szCs w:val="24"/>
+        </w:rPr>
+      </w:pPr>
+      <w:r>
+        <w:rPr>
+          <w:sz w:val="24"/>
+          <w:szCs w:val="24"/>
+        </w:rPr>
+        <w:t>There are a few existing solutions available for players learning to play the game, such as reading community-crafted guides or watching videos from Youtubers. However, all pose key flaws that can be solved by my AI.</w:t>
+      </w:r>
+      <w:r>
+        <w:rPr>
+          <w:sz w:val="24"/>
+          <w:szCs w:val="24"/>
+        </w:rPr>
+        <w:t xml:space="preserve"> I will evaluate a few of them below.</w:t>
+      </w:r>
+    </w:p>
+    <w:p>
+      <w:pPr>
+        <w:rPr>
+          <w:i/>
+          <w:iCs/>
+          <w:sz w:val="24"/>
+          <w:szCs w:val="24"/>
+        </w:rPr>
+      </w:pPr>
+    </w:p>
+    <w:p>
+      <w:pPr>
+        <w:rPr>
+          <w:i/>
+          <w:iCs/>
+          <w:sz w:val="24"/>
+          <w:szCs w:val="24"/>
+        </w:rPr>
+      </w:pPr>
+    </w:p>
+    <w:p>
+      <w:pPr>
+        <w:rPr>
+          <w:i/>
+          <w:iCs/>
+          <w:sz w:val="24"/>
+          <w:szCs w:val="24"/>
+        </w:rPr>
+      </w:pPr>
+    </w:p>
+    <w:p>
+      <w:pPr>
+        <w:rPr>
+          <w:i/>
+          <w:iCs/>
+          <w:sz w:val="24"/>
+          <w:szCs w:val="24"/>
+        </w:rPr>
+      </w:pPr>
+    </w:p>
+    <w:p>
+      <w:pPr>
+        <w:rPr>
+          <w:i/>
+          <w:iCs/>
+          <w:sz w:val="24"/>
+          <w:szCs w:val="24"/>
+        </w:rPr>
+      </w:pPr>
+    </w:p>
+    <w:p>
+      <w:pPr>
+        <w:rPr>
+          <w:i/>
+          <w:iCs/>
+          <w:sz w:val="24"/>
+          <w:szCs w:val="24"/>
+        </w:rPr>
+      </w:pPr>
+    </w:p>
+    <w:p>
+      <w:pPr>
+        <w:rPr>
+          <w:i/>
+          <w:iCs/>
+          <w:sz w:val="24"/>
+          <w:szCs w:val="24"/>
+        </w:rPr>
+      </w:pPr>
+      <w:r>
+        <w:rPr>
+          <w:i/>
+          <w:iCs/>
+          <w:sz w:val="24"/>
+          <w:szCs w:val="24"/>
+        </w:rPr>
+        <w:lastRenderedPageBreak/>
+        <w:t>Community Made Guides/ Watching Videos:</w:t>
+      </w:r>
+    </w:p>
+    <w:p>
+      <w:pPr>
+        <w:rPr>
+          <w:sz w:val="24"/>
+          <w:szCs w:val="24"/>
+        </w:rPr>
+      </w:pPr>
+      <w:r>
+        <w:rPr>
+          <w:sz w:val="24"/>
+          <w:szCs w:val="24"/>
+        </w:rPr>
+        <w:t>This category is a blanket statement for community made content that aims to offer tips and tricks/ advice to improve yourself at TFT. They often offer a good basic level of content for new players, however they all suffer from some shared flaws:</w:t>
+      </w:r>
+    </w:p>
+    <w:p>
+      <w:pPr>
+        <w:pStyle w:val="ListParagraph"/>
+        <w:numPr>
+          <w:ilvl w:val="0"/>
+          <w:numId w:val="1"/>
+        </w:numPr>
+        <w:rPr>
+          <w:sz w:val="24"/>
+          <w:szCs w:val="24"/>
+        </w:rPr>
+      </w:pPr>
+      <w:r>
+        <w:rPr>
+          <w:sz w:val="24"/>
+          <w:szCs w:val="24"/>
+        </w:rPr>
+        <w:t>Can be outdated/ has to be updated:</w:t>
+      </w:r>
+    </w:p>
+    <w:p>
+      <w:pPr>
+        <w:rPr>
+          <w:sz w:val="24"/>
+          <w:szCs w:val="24"/>
+        </w:rPr>
+      </w:pPr>
+      <w:r>
+        <w:rPr>
+          <w:sz w:val="24"/>
+          <w:szCs w:val="24"/>
+        </w:rPr>
+        <w:t>Any guide risks becoming outdated at the drop of a hat when a new strategy or update is introduced to the game, maybe even risking harming some players’ ability to play the game if they read outdated information.</w:t>
+      </w:r>
+    </w:p>
+    <w:p>
+      <w:pPr>
+        <w:pStyle w:val="ListParagraph"/>
+        <w:numPr>
+          <w:ilvl w:val="0"/>
+          <w:numId w:val="1"/>
+        </w:numPr>
+        <w:rPr>
+          <w:sz w:val="24"/>
+          <w:szCs w:val="24"/>
+        </w:rPr>
+      </w:pPr>
+      <w:r>
+        <w:rPr>
+          <w:sz w:val="24"/>
+          <w:szCs w:val="24"/>
+        </w:rPr>
+        <w:t>Can be low quality/ incorrect:</w:t>
+      </w:r>
+    </w:p>
+    <w:p>
+      <w:pPr>
+        <w:rPr>
+          <w:sz w:val="24"/>
+          <w:szCs w:val="24"/>
+        </w:rPr>
+      </w:pPr>
+      <w:r>
+        <w:rPr>
+          <w:sz w:val="24"/>
+          <w:szCs w:val="24"/>
+        </w:rPr>
+        <w:t xml:space="preserve">Many guides can suffer from being incorrect or of low quality, whether due to malicious intent or not. The writer of the guide has to be experienced and </w:t>
+      </w:r>
+      <w:r>
+        <w:rPr>
+          <w:sz w:val="24"/>
+          <w:szCs w:val="24"/>
+        </w:rPr>
+        <w:t xml:space="preserve">willing to spend vast quantities of time creating a quality and accurate guide. If they wilfully make a mistake or not, any errors that are present in their work can harm the thousands of players who may choose to read it. </w:t>
+      </w:r>
+    </w:p>
+    <w:p>
+      <w:pPr>
+        <w:ind w:left="420"/>
+        <w:rPr>
+          <w:sz w:val="24"/>
+          <w:szCs w:val="24"/>
+        </w:rPr>
+      </w:pPr>
+    </w:p>
+    <w:p>
+      <w:pPr>
+        <w:rPr>
+          <w:sz w:val="24"/>
+          <w:szCs w:val="24"/>
+        </w:rPr>
+      </w:pPr>
+    </w:p>
+    <w:p>
+      <w:pPr>
+        <w:rPr>
+          <w:sz w:val="24"/>
+          <w:szCs w:val="24"/>
+        </w:rPr>
+      </w:pPr>
+    </w:p>
+    <w:p>
+      <w:pPr>
+        <w:rPr>
+          <w:sz w:val="24"/>
+          <w:szCs w:val="24"/>
+        </w:rPr>
+      </w:pPr>
+    </w:p>
+    <w:p>
+      <w:pPr>
+        <w:rPr>
+          <w:color w:val="5B9BD5" w:themeColor="accent5"/>
+          <w:sz w:val="28"/>
+          <w:szCs w:val="28"/>
+        </w:rPr>
+      </w:pPr>
+      <w:r>
+        <w:rPr>
+          <w:color w:val="5B9BD5" w:themeColor="accent5"/>
+          <w:sz w:val="28"/>
+          <w:szCs w:val="28"/>
+        </w:rPr>
         <w:t>Need for Computational Method.</w:t>
-      </w:r>
-    </w:p>
-    <w:p>
-      <w:pPr>
-        <w:rPr>
-          <w:sz w:val="24"/>
-          <w:szCs w:val="24"/>
-        </w:rPr>
-      </w:pPr>
-      <w:r>
-        <w:rPr>
-          <w:sz w:val="24"/>
-          <w:szCs w:val="24"/>
-        </w:rPr>
-        <w:t>The need for computational method is clear in this project. While there are supposedly some services that offer human-based “boosting” (playing the game for you to inflate your rank)</w:t>
-      </w:r>
-      <w:r>
-        <w:rPr>
-          <w:sz w:val="24"/>
-          <w:szCs w:val="24"/>
-        </w:rPr>
-        <w:t>, a computational approach to this problem could, eventually, provide a “player” with much greater skill than any individual human could. The AI would also be available free from charge and available whenever my friends asked me to pla</w:t>
-      </w:r>
-      <w:r>
-        <w:rPr>
-          <w:sz w:val="24"/>
-          <w:szCs w:val="24"/>
-        </w:rPr>
-        <w:t>y, unlike a human who could potentially suffer from things like “social plans” and “going outside and talking with people”</w:t>
-      </w:r>
-      <w:r>
-        <w:rPr>
-          <w:sz w:val="24"/>
-          <w:szCs w:val="24"/>
-        </w:rPr>
-        <w:t>. I believe this solution provides a fool-proof plan to solve the problem at hand of playing the TFT game at a high skill level (whilst completely coincidentally solving the issue of my friends calling me bad at TFT).</w:t>
       </w:r>
     </w:p>
     <w:p>
@@ -360,6 +543,127 @@
     </w:sectPr>
   </w:body>
 </w:document>
+</file>
+
+<file path=word/numbering.xml><?xml version="1.0" encoding="utf-8"?>
+<w:numbering xmlns:wpc="http://schemas.microsoft.com/office/word/2010/wordprocessingCanvas" xmlns:cx="http://schemas.microsoft.com/office/drawing/2014/chartex" xmlns:cx1="http://schemas.microsoft.com/office/drawing/2015/9/8/chartex" xmlns:cx2="http://schemas.microsoft.com/office/drawing/2015/10/21/chartex" xmlns:cx3="http://schemas.microsoft.com/office/drawing/2016/5/9/chartex" xmlns:cx4="http://schemas.microsoft.com/office/drawing/2016/5/10/chartex" xmlns:cx5="http://schemas.microsoft.com/office/drawing/2016/5/11/chartex" xmlns:cx6="http://schemas.microsoft.com/office/drawing/2016/5/12/chartex" xmlns:cx7="http://schemas.microsoft.com/office/drawing/2016/5/13/chartex" xmlns:cx8="http://schemas.microsoft.com/office/drawing/2016/5/14/chartex" xmlns:mc="http://schemas.openxmlformats.org/markup-compatibility/2006" xmlns:aink="http://schemas.microsoft.com/office/drawing/2016/ink" xmlns:am3d="http://schemas.microsoft.com/office/drawing/2017/model3d" xmlns:o="urn:schemas-microsoft-com:office:office" xmlns:r="http://schemas.openxmlformats.org/officeDocument/2006/relationships" xmlns:m="http://schemas.openxmlformats.org/officeDocument/2006/math" xmlns:v="urn:schemas-microsoft-com:vml" xmlns:wp14="http://schemas.microsoft.com/office/word/2010/wordprocessingDrawing" xmlns:wp="http://schemas.openxmlformats.org/drawingml/2006/wordprocessingDrawing" xmlns:w10="urn:schemas-microsoft-com:office:word" xmlns:w="http://schemas.openxmlformats.org/wordprocessingml/2006/main" xmlns:w14="http://schemas.microsoft.com/office/word/2010/wordml" xmlns:w15="http://schemas.microsoft.com/office/word/2012/wordml" xmlns:w16cex="http://schemas.microsoft.com/office/word/2018/wordml/cex" xmlns:w16cid="http://schemas.microsoft.com/office/word/2016/wordml/cid" xmlns:w16="http://schemas.microsoft.com/office/word/2018/wordml" xmlns:w16sdtdh="http://schemas.microsoft.com/office/word/2020/wordml/sdtdatahash" xmlns:w16se="http://schemas.microsoft.com/office/word/2015/wordml/symex" xmlns:wpg="http://schemas.microsoft.com/office/word/2010/wordprocessingGroup" xmlns:wpi="http://schemas.microsoft.com/office/word/2010/wordprocessingInk" xmlns:wne="http://schemas.microsoft.com/office/word/2006/wordml" xmlns:wps="http://schemas.microsoft.com/office/word/2010/wordprocessingShape" mc:Ignorable="w14 w15 w16se w16cid w16 w16cex w16sdtdh wp14">
+  <w:abstractNum w:abstractNumId="0" w15:restartNumberingAfterBreak="0">
+    <w:nsid w:val="6FD22CC9"/>
+    <w:multiLevelType w:val="hybridMultilevel"/>
+    <w:tmpl w:val="3F3C6AF0"/>
+    <w:lvl w:ilvl="0" w:tplc="08090001">
+      <w:start w:val="1"/>
+      <w:numFmt w:val="bullet"/>
+      <w:lvlText w:val=""/>
+      <w:lvlJc w:val="left"/>
+      <w:pPr>
+        <w:ind w:left="780" w:hanging="360"/>
+      </w:pPr>
+      <w:rPr>
+        <w:rFonts w:ascii="Symbol" w:hAnsi="Symbol" w:hint="default"/>
+      </w:rPr>
+    </w:lvl>
+    <w:lvl w:ilvl="1" w:tplc="08090003" w:tentative="1">
+      <w:start w:val="1"/>
+      <w:numFmt w:val="bullet"/>
+      <w:lvlText w:val="o"/>
+      <w:lvlJc w:val="left"/>
+      <w:pPr>
+        <w:ind w:left="1500" w:hanging="360"/>
+      </w:pPr>
+      <w:rPr>
+        <w:rFonts w:ascii="Courier New" w:hAnsi="Courier New" w:cs="Courier New" w:hint="default"/>
+      </w:rPr>
+    </w:lvl>
+    <w:lvl w:ilvl="2" w:tplc="08090005" w:tentative="1">
+      <w:start w:val="1"/>
+      <w:numFmt w:val="bullet"/>
+      <w:lvlText w:val=""/>
+      <w:lvlJc w:val="left"/>
+      <w:pPr>
+        <w:ind w:left="2220" w:hanging="360"/>
+      </w:pPr>
+      <w:rPr>
+        <w:rFonts w:ascii="Wingdings" w:hAnsi="Wingdings" w:hint="default"/>
+      </w:rPr>
+    </w:lvl>
+    <w:lvl w:ilvl="3" w:tplc="08090001" w:tentative="1">
+      <w:start w:val="1"/>
+      <w:numFmt w:val="bullet"/>
+      <w:lvlText w:val=""/>
+      <w:lvlJc w:val="left"/>
+      <w:pPr>
+        <w:ind w:left="2940" w:hanging="360"/>
+      </w:pPr>
+      <w:rPr>
+        <w:rFonts w:ascii="Symbol" w:hAnsi="Symbol" w:hint="default"/>
+      </w:rPr>
+    </w:lvl>
+    <w:lvl w:ilvl="4" w:tplc="08090003" w:tentative="1">
+      <w:start w:val="1"/>
+      <w:numFmt w:val="bullet"/>
+      <w:lvlText w:val="o"/>
+      <w:lvlJc w:val="left"/>
+      <w:pPr>
+        <w:ind w:left="3660" w:hanging="360"/>
+      </w:pPr>
+      <w:rPr>
+        <w:rFonts w:ascii="Courier New" w:hAnsi="Courier New" w:cs="Courier New" w:hint="default"/>
+      </w:rPr>
+    </w:lvl>
+    <w:lvl w:ilvl="5" w:tplc="08090005" w:tentative="1">
+      <w:start w:val="1"/>
+      <w:numFmt w:val="bullet"/>
+      <w:lvlText w:val=""/>
+      <w:lvlJc w:val="left"/>
+      <w:pPr>
+        <w:ind w:left="4380" w:hanging="360"/>
+      </w:pPr>
+      <w:rPr>
+        <w:rFonts w:ascii="Wingdings" w:hAnsi="Wingdings" w:hint="default"/>
+      </w:rPr>
+    </w:lvl>
+    <w:lvl w:ilvl="6" w:tplc="08090001" w:tentative="1">
+      <w:start w:val="1"/>
+      <w:numFmt w:val="bullet"/>
+      <w:lvlText w:val=""/>
+      <w:lvlJc w:val="left"/>
+      <w:pPr>
+        <w:ind w:left="5100" w:hanging="360"/>
+      </w:pPr>
+      <w:rPr>
+        <w:rFonts w:ascii="Symbol" w:hAnsi="Symbol" w:hint="default"/>
+      </w:rPr>
+    </w:lvl>
+    <w:lvl w:ilvl="7" w:tplc="08090003" w:tentative="1">
+      <w:start w:val="1"/>
+      <w:numFmt w:val="bullet"/>
+      <w:lvlText w:val="o"/>
+      <w:lvlJc w:val="left"/>
+      <w:pPr>
+        <w:ind w:left="5820" w:hanging="360"/>
+      </w:pPr>
+      <w:rPr>
+        <w:rFonts w:ascii="Courier New" w:hAnsi="Courier New" w:cs="Courier New" w:hint="default"/>
+      </w:rPr>
+    </w:lvl>
+    <w:lvl w:ilvl="8" w:tplc="08090005" w:tentative="1">
+      <w:start w:val="1"/>
+      <w:numFmt w:val="bullet"/>
+      <w:lvlText w:val=""/>
+      <w:lvlJc w:val="left"/>
+      <w:pPr>
+        <w:ind w:left="6540" w:hanging="360"/>
+      </w:pPr>
+      <w:rPr>
+        <w:rFonts w:ascii="Wingdings" w:hAnsi="Wingdings" w:hint="default"/>
+      </w:rPr>
+    </w:lvl>
+  </w:abstractNum>
+  <w:num w:numId="1">
+    <w:abstractNumId w:val="0"/>
+  </w:num>
+</w:numbering>
 </file>
 
 <file path=word/styles.xml><?xml version="1.0" encoding="utf-8"?>
@@ -788,6 +1092,17 @@
     <w:semiHidden/>
     <w:unhideWhenUsed/>
   </w:style>
+  <w:style w:type="paragraph" w:styleId="ListParagraph">
+    <w:name w:val="List Paragraph"/>
+    <w:basedOn w:val="Normal"/>
+    <w:uiPriority w:val="34"/>
+    <w:qFormat/>
+    <w:rsid w:val="00463C97"/>
+    <w:pPr>
+      <w:ind w:left="720"/>
+      <w:contextualSpacing/>
+    </w:pPr>
+  </w:style>
 </w:styles>
 </file>
 

</xml_diff>

<commit_message>
Started on computational methods
</commit_message>
<xml_diff>
--- a/Coursework/TFTBot Coursework Main Document.docx
+++ b/Coursework/TFTBot Coursework Main Document.docx
@@ -12,7 +12,6 @@
           <w:szCs w:val="32"/>
         </w:rPr>
       </w:pPr>
-      <w:proofErr w:type="spellStart"/>
       <w:r>
         <w:rPr>
           <w:b/>
@@ -20,9 +19,8 @@
           <w:sz w:val="32"/>
           <w:szCs w:val="32"/>
         </w:rPr>
-        <w:t>TFTBot</w:t>
-      </w:r>
-      <w:proofErr w:type="spellEnd"/>
+        <w:t>TFTBot Project</w:t>
+      </w:r>
       <w:r>
         <w:rPr>
           <w:b/>
@@ -30,26 +28,17 @@
           <w:sz w:val="32"/>
           <w:szCs w:val="32"/>
         </w:rPr>
-        <w:t xml:space="preserve"> Project</w:t>
-      </w:r>
-      <w:r>
+        <w:t>:</w:t>
+      </w:r>
+    </w:p>
+    <w:p>
+      <w:pPr>
         <w:rPr>
           <w:b/>
           <w:bCs/>
           <w:sz w:val="32"/>
           <w:szCs w:val="32"/>
         </w:rPr>
-        <w:t>:</w:t>
-      </w:r>
-    </w:p>
-    <w:p>
-      <w:pPr>
-        <w:rPr>
-          <w:b/>
-          <w:bCs/>
-          <w:sz w:val="32"/>
-          <w:szCs w:val="32"/>
-        </w:rPr>
       </w:pPr>
       <w:r>
         <w:rPr>
@@ -160,23 +149,7 @@
           <w:sz w:val="24"/>
           <w:szCs w:val="24"/>
         </w:rPr>
-        <w:t xml:space="preserve">It is </w:t>
-      </w:r>
-      <w:proofErr w:type="spellStart"/>
-      <w:r>
-        <w:rPr>
-          <w:sz w:val="24"/>
-          <w:szCs w:val="24"/>
-        </w:rPr>
-        <w:t>a</w:t>
-      </w:r>
-      <w:proofErr w:type="spellEnd"/>
-      <w:r>
-        <w:rPr>
-          <w:sz w:val="24"/>
-          <w:szCs w:val="24"/>
-        </w:rPr>
-        <w:t xml:space="preserve"> incredibly complex, strategic game that requires game knowledge, experience and expert teaching to play at a high/ competitive level. Unfortunately, the game itself offers subpar at best tutorials to educate new players on how to play the game. New players are flung blind into the advanced game with little advice or guidance given, leaving them confused and loss during gameplay, hurting the experience, especially when they go up against more experienced players.</w:t>
+        <w:t>It is a incredibly complex, strategic game that requires game knowledge, experience and expert teaching to play at a high/ competitive level. Unfortunately, the game itself offers subpar at best tutorials to educate new players on how to play the game. New players are flung blind into the advanced game with little advice or guidance given, leaving them confused and loss during gameplay, hurting the experience, especially when they go up against more experienced players.</w:t>
       </w:r>
     </w:p>
     <w:p>
@@ -259,6 +232,56 @@
     <w:p>
       <w:pPr>
         <w:rPr>
+          <w:sz w:val="24"/>
+          <w:szCs w:val="24"/>
+        </w:rPr>
+      </w:pPr>
+      <w:r>
+        <w:rPr>
+          <w:sz w:val="24"/>
+          <w:szCs w:val="24"/>
+        </w:rPr>
+        <w:t xml:space="preserve">The stakeholders/ target audience for the project will be </w:t>
+      </w:r>
+      <w:r>
+        <w:rPr>
+          <w:sz w:val="24"/>
+          <w:szCs w:val="24"/>
+        </w:rPr>
+        <w:t>players of the TFT game who either want to learn it for the first time, or improve their skills at the game</w:t>
+      </w:r>
+      <w:r>
+        <w:rPr>
+          <w:sz w:val="24"/>
+          <w:szCs w:val="24"/>
+        </w:rPr>
+        <w:t>, such as Suket Arya</w:t>
+      </w:r>
+      <w:r>
+        <w:rPr>
+          <w:sz w:val="24"/>
+          <w:szCs w:val="24"/>
+        </w:rPr>
+        <w:t>.</w:t>
+      </w:r>
+      <w:r>
+        <w:rPr>
+          <w:sz w:val="24"/>
+          <w:szCs w:val="24"/>
+        </w:rPr>
+        <w:t xml:space="preserve"> Suket Arya is a new player who has never played Team-Fight Tactics before. He wants to learn to play the game</w:t>
+      </w:r>
+      <w:r>
+        <w:rPr>
+          <w:sz w:val="24"/>
+          <w:szCs w:val="24"/>
+        </w:rPr>
+        <w:t xml:space="preserve"> ideally at a quick rate. He is not interested in spending a large quantity of time researching through guides or watching youtube videos, and would ideally like to learn while playing the game. </w:t>
+      </w:r>
+    </w:p>
+    <w:p>
+      <w:pPr>
+        <w:rPr>
           <w:color w:val="5B9BD5" w:themeColor="accent5"/>
           <w:sz w:val="28"/>
           <w:szCs w:val="28"/>
@@ -269,28 +292,28 @@
           <w:sz w:val="24"/>
           <w:szCs w:val="24"/>
         </w:rPr>
-        <w:t xml:space="preserve">The stakeholders/ target audience for the project will be </w:t>
-      </w:r>
-      <w:r>
-        <w:rPr>
-          <w:sz w:val="24"/>
-          <w:szCs w:val="24"/>
-        </w:rPr>
-        <w:t>players of the TFT game who either want to learn it for the first time, or improve their skills at the game.</w:t>
-      </w:r>
-      <w:r>
-        <w:rPr>
-          <w:sz w:val="24"/>
-          <w:szCs w:val="24"/>
-        </w:rPr>
-        <w:t xml:space="preserve"> </w:t>
-      </w:r>
-      <w:r>
-        <w:rPr>
-          <w:sz w:val="24"/>
-          <w:szCs w:val="24"/>
-        </w:rPr>
-        <w:t>This will offer them an invaluable service to improve their ability to play the game at a competitive level, being vastly greater than any readily available method. Expert-guidance from an already pro level/ highly experienced player would be comparable, yet is not readily/ realistically available for everyone, all the time, unlike my solution.</w:t>
+        <w:t>My solution can offer this and</w:t>
+      </w:r>
+      <w:r>
+        <w:rPr>
+          <w:sz w:val="24"/>
+          <w:szCs w:val="24"/>
+        </w:rPr>
+        <w:t xml:space="preserve"> will offer them an invaluable service to improve their ability to play the game at a competitive level, being vastly greater than any readily available method. Expert-guidance</w:t>
+      </w:r>
+      <w:r>
+        <w:rPr>
+          <w:sz w:val="24"/>
+          <w:szCs w:val="24"/>
+        </w:rPr>
+        <w:t>, whilst playing,</w:t>
+      </w:r>
+      <w:r>
+        <w:rPr>
+          <w:sz w:val="24"/>
+          <w:szCs w:val="24"/>
+        </w:rPr>
+        <w:t xml:space="preserve"> from an already pro level/ highly experienced player would be comparable, yet is not readily/ realistically available for everyone, all the time, unlike my solution.</w:t>
       </w:r>
     </w:p>
     <w:p>
@@ -408,7 +431,6 @@
           <w:sz w:val="24"/>
           <w:szCs w:val="24"/>
         </w:rPr>
-        <w:lastRenderedPageBreak/>
         <w:t>Community Made Guides/ Watching Videos:</w:t>
       </w:r>
     </w:p>
@@ -570,33 +592,135 @@
           <w:sz w:val="24"/>
           <w:szCs w:val="24"/>
         </w:rPr>
-        <w:t xml:space="preserve">There are certain programs you can download that will give you raw information about the game and current “meta” (most effective tactic available, so the best strategy available at the time, which often times its constantly updating). These programs do offer assistance </w:t>
-      </w:r>
-    </w:p>
-    <w:p>
-      <w:pPr>
-        <w:ind w:left="420"/>
-        <w:rPr>
-          <w:sz w:val="24"/>
-          <w:szCs w:val="24"/>
-        </w:rPr>
-      </w:pPr>
-    </w:p>
-    <w:p>
-      <w:pPr>
-        <w:rPr>
-          <w:sz w:val="24"/>
-          <w:szCs w:val="24"/>
-        </w:rPr>
-      </w:pPr>
-    </w:p>
-    <w:p>
-      <w:pPr>
-        <w:rPr>
-          <w:sz w:val="24"/>
-          <w:szCs w:val="24"/>
-        </w:rPr>
-      </w:pPr>
+        <w:t xml:space="preserve">There are certain programs you can download that will give you raw information about the game and current “meta” (most effective tactic available, so the best strategy available at the time, which often times its constantly updating). </w:t>
+      </w:r>
+    </w:p>
+    <w:p>
+      <w:pPr>
+        <w:pStyle w:val="ListParagraph"/>
+        <w:numPr>
+          <w:ilvl w:val="0"/>
+          <w:numId w:val="1"/>
+        </w:numPr>
+        <w:rPr>
+          <w:sz w:val="24"/>
+          <w:szCs w:val="24"/>
+        </w:rPr>
+      </w:pPr>
+      <w:r>
+        <w:rPr>
+          <w:sz w:val="24"/>
+          <w:szCs w:val="24"/>
+        </w:rPr>
+        <w:t>No adaptation</w:t>
+      </w:r>
+    </w:p>
+    <w:p>
+      <w:pPr>
+        <w:rPr>
+          <w:sz w:val="24"/>
+          <w:szCs w:val="24"/>
+        </w:rPr>
+      </w:pPr>
+      <w:r>
+        <w:rPr>
+          <w:sz w:val="24"/>
+          <w:szCs w:val="24"/>
+        </w:rPr>
+        <w:t xml:space="preserve">These programs do offer assistance </w:t>
+      </w:r>
+      <w:r>
+        <w:rPr>
+          <w:sz w:val="24"/>
+          <w:szCs w:val="24"/>
+        </w:rPr>
+        <w:t>and help formulate a strategy before the game, however, once in the game, they offer little to no guidance and cannot help you adapt</w:t>
+      </w:r>
+      <w:r>
+        <w:rPr>
+          <w:sz w:val="24"/>
+          <w:szCs w:val="24"/>
+        </w:rPr>
+        <w:t xml:space="preserve"> to</w:t>
+      </w:r>
+      <w:r>
+        <w:rPr>
+          <w:sz w:val="24"/>
+          <w:szCs w:val="24"/>
+        </w:rPr>
+        <w:t xml:space="preserve"> the game situation that may make your plan completely obsolete and untenable</w:t>
+      </w:r>
+      <w:r>
+        <w:rPr>
+          <w:sz w:val="24"/>
+          <w:szCs w:val="24"/>
+        </w:rPr>
+        <w:t>. Furthermore, because they do not gauge any information from the current game-state, some advice they offer could be incredibly and hopelessly incorrect and even do more harm than good if followed.</w:t>
+      </w:r>
+    </w:p>
+    <w:p>
+      <w:pPr>
+        <w:pStyle w:val="ListParagraph"/>
+        <w:numPr>
+          <w:ilvl w:val="0"/>
+          <w:numId w:val="1"/>
+        </w:numPr>
+        <w:rPr>
+          <w:sz w:val="24"/>
+          <w:szCs w:val="24"/>
+        </w:rPr>
+      </w:pPr>
+      <w:r>
+        <w:rPr>
+          <w:sz w:val="24"/>
+          <w:szCs w:val="24"/>
+        </w:rPr>
+        <w:t>Similar to community guides</w:t>
+      </w:r>
+    </w:p>
+    <w:p>
+      <w:pPr>
+        <w:rPr>
+          <w:sz w:val="24"/>
+          <w:szCs w:val="24"/>
+        </w:rPr>
+      </w:pPr>
+      <w:r>
+        <w:rPr>
+          <w:sz w:val="24"/>
+          <w:szCs w:val="24"/>
+        </w:rPr>
+        <w:t>They also offer no information that isn’t gainable with a quick internet search. Thus, these programs also share many of the short</w:t>
+      </w:r>
+      <w:r>
+        <w:rPr>
+          <w:sz w:val="24"/>
+          <w:szCs w:val="24"/>
+        </w:rPr>
+        <w:t>-</w:t>
+      </w:r>
+      <w:r>
+        <w:rPr>
+          <w:sz w:val="24"/>
+          <w:szCs w:val="24"/>
+        </w:rPr>
+        <w:t xml:space="preserve">fallings of community made guides, where the </w:t>
+      </w:r>
+      <w:r>
+        <w:rPr>
+          <w:sz w:val="24"/>
+          <w:szCs w:val="24"/>
+        </w:rPr>
+        <w:lastRenderedPageBreak/>
+        <w:t xml:space="preserve">program has to be certain it is giving good advice and can risk giving incorrect guidance occasionally. </w:t>
+      </w:r>
+      <w:r>
+        <w:rPr>
+          <w:sz w:val="24"/>
+          <w:szCs w:val="24"/>
+        </w:rPr>
+        <w:t xml:space="preserve"> </w:t>
+      </w:r>
     </w:p>
     <w:p>
       <w:pPr>
@@ -630,6 +754,50 @@
           <w:szCs w:val="24"/>
         </w:rPr>
       </w:pPr>
+      <w:r>
+        <w:rPr>
+          <w:sz w:val="24"/>
+          <w:szCs w:val="24"/>
+        </w:rPr>
+        <w:t xml:space="preserve">The solution to the problem that I have laid out, creating a copy of the Team-Fight Tactics game and then creating a machine learning AI to run and improve on the game, is perfect for computational methodology. Firstly, the copy of the TFT game is in itself an abstraction of the Team-Fight Tactics game which is an abstraction of the real world. The original TFT game </w:t>
+      </w:r>
+      <w:r>
+        <w:rPr>
+          <w:sz w:val="24"/>
+          <w:szCs w:val="24"/>
+        </w:rPr>
+        <w:t>abstracts many parts of real life, such as not simulating gravity for projectiles, not simulating wind or rain for character clothes models or considering the physical and theoretical consequences of summoning godlike deities and giant creatures larger than skyscrapers to battle each other to the death repeatedly over the course of a few rounds.</w:t>
+      </w:r>
+    </w:p>
+    <w:p>
+      <w:pPr>
+        <w:rPr>
+          <w:sz w:val="24"/>
+          <w:szCs w:val="24"/>
+        </w:rPr>
+      </w:pPr>
+      <w:r>
+        <w:rPr>
+          <w:sz w:val="24"/>
+          <w:szCs w:val="24"/>
+        </w:rPr>
+        <w:t>Then, my recreation of the game is an abstraction of that, only recreating what is necessary for the simulation of the game that the AI needs to run on. The graphical-user interface is not required for the AI, but may be included at a base level for debugging convenience, matchmaking and ranking will also not be needed, as only an AI will be running on the system. User-inputs also won’t needed to be taken (for the recreation) as the AI should be able to directly communicate with the game itself and tell it what to do.</w:t>
+      </w:r>
+    </w:p>
+    <w:p>
+      <w:pPr>
+        <w:rPr>
+          <w:sz w:val="24"/>
+          <w:szCs w:val="24"/>
+        </w:rPr>
+      </w:pPr>
+      <w:r>
+        <w:rPr>
+          <w:sz w:val="24"/>
+          <w:szCs w:val="24"/>
+        </w:rPr>
+        <w:t>Moreover, both the recreation and the AI will rely on pattern recognition.</w:t>
+      </w:r>
     </w:p>
     <w:sectPr>
       <w:pgSz w:w="11906" w:h="16838"/>
@@ -646,7 +814,7 @@
   <w:abstractNum w:abstractNumId="0" w15:restartNumberingAfterBreak="0">
     <w:nsid w:val="6FD22CC9"/>
     <w:multiLevelType w:val="hybridMultilevel"/>
-    <w:tmpl w:val="E0084904"/>
+    <w:tmpl w:val="4906D138"/>
     <w:lvl w:ilvl="0" w:tplc="08090001">
       <w:start w:val="1"/>
       <w:numFmt w:val="bullet"/>

</xml_diff>

<commit_message>
I heard you liked coursework
</commit_message>
<xml_diff>
--- a/Coursework/TFTBot Coursework Main Document.docx
+++ b/Coursework/TFTBot Coursework Main Document.docx
@@ -319,18 +319,40 @@
     <w:p>
       <w:pPr>
         <w:rPr>
+          <w:b/>
+          <w:bCs/>
+          <w:sz w:val="28"/>
+          <w:szCs w:val="28"/>
+          <w:u w:val="single"/>
+        </w:rPr>
+      </w:pPr>
+      <w:r>
+        <w:rPr>
           <w:color w:val="5B9BD5" w:themeColor="accent5"/>
           <w:sz w:val="28"/>
           <w:szCs w:val="28"/>
-        </w:rPr>
-      </w:pPr>
+          <w:u w:val="single"/>
+        </w:rPr>
+        <w:t>Existing Solutions:</w:t>
+      </w:r>
       <w:r>
         <w:rPr>
           <w:color w:val="5B9BD5" w:themeColor="accent5"/>
           <w:sz w:val="28"/>
           <w:szCs w:val="28"/>
-        </w:rPr>
-        <w:t>Existing Solutions:</w:t>
+          <w:u w:val="single"/>
+        </w:rPr>
+        <w:t xml:space="preserve"> </w:t>
+      </w:r>
+      <w:r>
+        <w:rPr>
+          <w:b/>
+          <w:bCs/>
+          <w:sz w:val="28"/>
+          <w:szCs w:val="28"/>
+          <w:u w:val="single"/>
+        </w:rPr>
+        <w:t>ADD IMAGES</w:t>
       </w:r>
     </w:p>
     <w:p>
@@ -384,53 +406,14 @@
           <w:szCs w:val="24"/>
         </w:rPr>
       </w:pPr>
-    </w:p>
-    <w:p>
-      <w:pPr>
+      <w:r>
         <w:rPr>
           <w:i/>
           <w:iCs/>
           <w:sz w:val="24"/>
           <w:szCs w:val="24"/>
         </w:rPr>
-      </w:pPr>
-    </w:p>
-    <w:p>
-      <w:pPr>
-        <w:rPr>
-          <w:i/>
-          <w:iCs/>
-          <w:sz w:val="24"/>
-          <w:szCs w:val="24"/>
-        </w:rPr>
-      </w:pPr>
-    </w:p>
-    <w:p>
-      <w:pPr>
-        <w:rPr>
-          <w:i/>
-          <w:iCs/>
-          <w:sz w:val="24"/>
-          <w:szCs w:val="24"/>
-        </w:rPr>
-      </w:pPr>
-    </w:p>
-    <w:p>
-      <w:pPr>
-        <w:rPr>
-          <w:i/>
-          <w:iCs/>
-          <w:sz w:val="24"/>
-          <w:szCs w:val="24"/>
-        </w:rPr>
-      </w:pPr>
-      <w:r>
-        <w:rPr>
-          <w:i/>
-          <w:iCs/>
-          <w:sz w:val="24"/>
-          <w:szCs w:val="24"/>
-        </w:rPr>
+        <w:lastRenderedPageBreak/>
         <w:t>Community Made Guides/ Watching Videos:</w:t>
       </w:r>
     </w:p>
@@ -704,31 +687,89 @@
           <w:sz w:val="24"/>
           <w:szCs w:val="24"/>
         </w:rPr>
-        <w:t xml:space="preserve">fallings of community made guides, where the </w:t>
-      </w:r>
-      <w:r>
-        <w:rPr>
-          <w:sz w:val="24"/>
-          <w:szCs w:val="24"/>
+        <w:t>fallings of community made guides, where the program has to be certain it is giving good advice and can risk giving incorrect</w:t>
+      </w:r>
+      <w:r>
+        <w:rPr>
+          <w:sz w:val="24"/>
+          <w:szCs w:val="24"/>
+        </w:rPr>
+        <w:t xml:space="preserve"> or outdated</w:t>
+      </w:r>
+      <w:r>
+        <w:rPr>
+          <w:sz w:val="24"/>
+          <w:szCs w:val="24"/>
+        </w:rPr>
+        <w:t xml:space="preserve"> guidance occasionally</w:t>
+      </w:r>
+      <w:r>
+        <w:rPr>
+          <w:sz w:val="24"/>
+          <w:szCs w:val="24"/>
+        </w:rPr>
+        <w:t xml:space="preserve">. </w:t>
+      </w:r>
+    </w:p>
+    <w:p>
+      <w:pPr>
+        <w:rPr>
+          <w:sz w:val="24"/>
+          <w:szCs w:val="24"/>
+        </w:rPr>
+      </w:pPr>
+    </w:p>
+    <w:p>
+      <w:pPr>
+        <w:rPr>
+          <w:sz w:val="24"/>
+          <w:szCs w:val="24"/>
+          <w:u w:val="single"/>
+        </w:rPr>
+      </w:pPr>
+      <w:r>
+        <w:rPr>
+          <w:sz w:val="24"/>
+          <w:szCs w:val="24"/>
+          <w:u w:val="single"/>
+        </w:rPr>
+        <w:t xml:space="preserve">The final issue that can befall these two methods of learning the game is where the general consensus for how the game should be played is incorrect. Taking chess, for instance, the </w:t>
+      </w:r>
+      <w:r>
+        <w:rPr>
+          <w:sz w:val="24"/>
+          <w:szCs w:val="24"/>
+          <w:u w:val="single"/>
         </w:rPr>
         <w:lastRenderedPageBreak/>
-        <w:t xml:space="preserve">program has to be certain it is giving good advice and can risk giving incorrect guidance occasionally. </w:t>
-      </w:r>
-      <w:r>
-        <w:rPr>
-          <w:sz w:val="24"/>
-          <w:szCs w:val="24"/>
-        </w:rPr>
-        <w:t xml:space="preserve"> </w:t>
-      </w:r>
-    </w:p>
-    <w:p>
-      <w:pPr>
-        <w:rPr>
-          <w:sz w:val="24"/>
-          <w:szCs w:val="24"/>
-        </w:rPr>
-      </w:pPr>
+        <w:t>usage of chess AI which played the game to a level not seen before reinvented the game and changed the way many looked at the game. Following community guides or meta builds risk learning the game an incorrect way.</w:t>
+      </w:r>
+    </w:p>
+    <w:p>
+      <w:pPr>
+        <w:rPr>
+          <w:sz w:val="24"/>
+          <w:szCs w:val="24"/>
+          <w:u w:val="single"/>
+        </w:rPr>
+      </w:pPr>
+    </w:p>
+    <w:p>
+      <w:pPr>
+        <w:rPr>
+          <w:sz w:val="24"/>
+          <w:szCs w:val="24"/>
+          <w:u w:val="single"/>
+        </w:rPr>
+      </w:pPr>
+      <w:r>
+        <w:rPr>
+          <w:sz w:val="24"/>
+          <w:szCs w:val="24"/>
+          <w:u w:val="single"/>
+        </w:rPr>
+        <w:t>Why our method fixes these problems</w:t>
+      </w:r>
     </w:p>
     <w:p>
       <w:pPr>
@@ -759,44 +800,88 @@
           <w:sz w:val="24"/>
           <w:szCs w:val="24"/>
         </w:rPr>
-        <w:t xml:space="preserve">The solution to the problem that I have laid out, creating a copy of the Team-Fight Tactics game and then creating a machine learning AI to run and improve on the game, is perfect for computational methodology. Firstly, the copy of the TFT game is in itself an abstraction of the Team-Fight Tactics game which is an abstraction of the real world. The original TFT game </w:t>
-      </w:r>
-      <w:r>
-        <w:rPr>
-          <w:sz w:val="24"/>
-          <w:szCs w:val="24"/>
-        </w:rPr>
-        <w:t>abstracts many parts of real life, such as not simulating gravity for projectiles, not simulating wind or rain for character clothes models or considering the physical and theoretical consequences of summoning godlike deities and giant creatures larger than skyscrapers to battle each other to the death repeatedly over the course of a few rounds.</w:t>
-      </w:r>
-    </w:p>
-    <w:p>
-      <w:pPr>
-        <w:rPr>
-          <w:sz w:val="24"/>
-          <w:szCs w:val="24"/>
-        </w:rPr>
-      </w:pPr>
-      <w:r>
-        <w:rPr>
-          <w:sz w:val="24"/>
-          <w:szCs w:val="24"/>
-        </w:rPr>
-        <w:t>Then, my recreation of the game is an abstraction of that, only recreating what is necessary for the simulation of the game that the AI needs to run on. The graphical-user interface is not required for the AI, but may be included at a base level for debugging convenience, matchmaking and ranking will also not be needed, as only an AI will be running on the system. User-inputs also won’t needed to be taken (for the recreation) as the AI should be able to directly communicate with the game itself and tell it what to do.</w:t>
-      </w:r>
-    </w:p>
-    <w:p>
-      <w:pPr>
-        <w:rPr>
-          <w:sz w:val="24"/>
-          <w:szCs w:val="24"/>
-        </w:rPr>
-      </w:pPr>
-      <w:r>
-        <w:rPr>
-          <w:sz w:val="24"/>
-          <w:szCs w:val="24"/>
-        </w:rPr>
-        <w:t>Moreover, both the recreation and the AI will rely on pattern recognition.</w:t>
+        <w:t>The problem at hand is uniquely suited to being solved by a computational methodology. My solution can be split into two sections, the initial recreation of the game and then the creation of an AI to run on said game.</w:t>
+      </w:r>
+    </w:p>
+    <w:p>
+      <w:pPr>
+        <w:rPr>
+          <w:sz w:val="24"/>
+          <w:szCs w:val="24"/>
+        </w:rPr>
+      </w:pPr>
+      <w:r>
+        <w:rPr>
+          <w:sz w:val="24"/>
+          <w:szCs w:val="24"/>
+        </w:rPr>
+        <w:t>The initial creation of the g</w:t>
+      </w:r>
+      <w:r>
+        <w:rPr>
+          <w:sz w:val="24"/>
+          <w:szCs w:val="24"/>
+        </w:rPr>
+        <w:t>ame is suited to computational methodology thanks to the abstraction that can be used. The original TFT game is an abstraction of real life, not simulating things they don’t deem relevant to the game, such as not simulating gravity or jumping, accurate collisions</w:t>
+      </w:r>
+      <w:r>
+        <w:rPr>
+          <w:sz w:val="24"/>
+          <w:szCs w:val="24"/>
+        </w:rPr>
+        <w:t>, light rays</w:t>
+      </w:r>
+      <w:r>
+        <w:rPr>
+          <w:sz w:val="24"/>
+          <w:szCs w:val="24"/>
+        </w:rPr>
+        <w:t xml:space="preserve"> and using other simplifications, such as only allowing units to move from one grid tile to the next and only allowing one unit to possess a grid tile at once.  </w:t>
+      </w:r>
+      <w:r>
+        <w:rPr>
+          <w:sz w:val="24"/>
+          <w:szCs w:val="24"/>
+        </w:rPr>
+        <w:t xml:space="preserve">My recreation will use further abstraction, only including the parts relevant to the simulation of the gameplay, thus discarding features such as the GUI and cosmetics, as an AI has no use for it. </w:t>
+      </w:r>
+    </w:p>
+    <w:p>
+      <w:pPr>
+        <w:rPr>
+          <w:sz w:val="24"/>
+          <w:szCs w:val="24"/>
+        </w:rPr>
+      </w:pPr>
+      <w:r>
+        <w:rPr>
+          <w:sz w:val="24"/>
+          <w:szCs w:val="24"/>
+        </w:rPr>
+        <w:t xml:space="preserve">My recreation/ TFT is suited for computational methodology in other ways as well. </w:t>
+      </w:r>
+      <w:r>
+        <w:rPr>
+          <w:sz w:val="24"/>
+          <w:szCs w:val="24"/>
+          <w:u w:val="single"/>
+        </w:rPr>
+        <w:t>Pattern recognition, other parts.</w:t>
+      </w:r>
+    </w:p>
+    <w:p>
+      <w:pPr>
+        <w:rPr>
+          <w:sz w:val="24"/>
+          <w:szCs w:val="24"/>
+        </w:rPr>
+      </w:pPr>
+      <w:r>
+        <w:rPr>
+          <w:sz w:val="24"/>
+          <w:szCs w:val="24"/>
+        </w:rPr>
+        <w:t>The second section, the AI, is also suited to computational methodology</w:t>
       </w:r>
     </w:p>
     <w:sectPr>

</xml_diff>

<commit_message>
Courseowkr work work work work work work work work work work wosrk work work
</commit_message>
<xml_diff>
--- a/Coursework/TFTBot Coursework Main Document.docx
+++ b/Coursework/TFTBot Coursework Main Document.docx
@@ -53,6 +53,8 @@
       </w:pPr>
       <w:r>
         <w:rPr>
+          <w:b/>
+          <w:bCs/>
           <w:color w:val="5B9BD5" w:themeColor="accent5"/>
           <w:sz w:val="32"/>
           <w:szCs w:val="32"/>
@@ -163,6 +165,7 @@
         <w:t xml:space="preserve">It is </w:t>
       </w:r>
       <w:proofErr w:type="spellStart"/>
+      <w:proofErr w:type="gramStart"/>
       <w:r>
         <w:rPr>
           <w:sz w:val="24"/>
@@ -171,6 +174,7 @@
         <w:t>a</w:t>
       </w:r>
       <w:proofErr w:type="spellEnd"/>
+      <w:proofErr w:type="gramEnd"/>
       <w:r>
         <w:rPr>
           <w:sz w:val="24"/>
@@ -215,58 +219,98 @@
           <w:szCs w:val="28"/>
           <w:u w:val="single"/>
         </w:rPr>
-        <w:t>Comparable to having a high level player with you coaching you.</w:t>
-      </w:r>
-    </w:p>
-    <w:p>
-      <w:pPr>
-        <w:rPr>
-          <w:sz w:val="24"/>
-          <w:szCs w:val="24"/>
-        </w:rPr>
-      </w:pPr>
-      <w:r>
-        <w:rPr>
-          <w:sz w:val="24"/>
-          <w:szCs w:val="24"/>
-        </w:rPr>
-        <w:t>I believe that the solution for this is to create a TFT AI that players can play the game against at a configurable difficulty and around the clock</w:t>
-      </w:r>
-      <w:r>
-        <w:rPr>
-          <w:sz w:val="24"/>
-          <w:szCs w:val="24"/>
-        </w:rPr>
-        <w:t xml:space="preserve">. This will allow the players to improve and learn at their own rate, whilst also providing the invaluable opportunity to have an assistant that can assess any situation and provide immediate feedback and guidance on what could be improved </w:t>
-      </w:r>
-      <w:r>
-        <w:rPr>
-          <w:sz w:val="24"/>
-          <w:szCs w:val="24"/>
-        </w:rPr>
-        <w:t xml:space="preserve">on. I believe that the improvement gained from this would be the optimum way to improve at the game, far outweighing other methods such reading guides. </w:t>
-      </w:r>
-    </w:p>
-    <w:p>
-      <w:pPr>
-        <w:rPr>
-          <w:sz w:val="24"/>
-          <w:szCs w:val="24"/>
-        </w:rPr>
-      </w:pPr>
-      <w:r>
-        <w:rPr>
+        <w:t xml:space="preserve">Comparable to having a </w:t>
+      </w:r>
+      <w:proofErr w:type="gramStart"/>
+      <w:r>
+        <w:rPr>
+          <w:b/>
+          <w:bCs/>
           <w:color w:val="5B9BD5" w:themeColor="accent5"/>
           <w:sz w:val="28"/>
           <w:szCs w:val="28"/>
-        </w:rPr>
-        <w:t>The S</w:t>
-      </w:r>
-      <w:r>
-        <w:rPr>
+          <w:u w:val="single"/>
+        </w:rPr>
+        <w:t>high level</w:t>
+      </w:r>
+      <w:proofErr w:type="gramEnd"/>
+      <w:r>
+        <w:rPr>
+          <w:b/>
+          <w:bCs/>
           <w:color w:val="5B9BD5" w:themeColor="accent5"/>
           <w:sz w:val="28"/>
           <w:szCs w:val="28"/>
+          <w:u w:val="single"/>
+        </w:rPr>
+        <w:t xml:space="preserve"> player with you coaching you.</w:t>
+      </w:r>
+    </w:p>
+    <w:p>
+      <w:pPr>
+        <w:rPr>
+          <w:sz w:val="24"/>
+          <w:szCs w:val="24"/>
+        </w:rPr>
+      </w:pPr>
+      <w:r>
+        <w:rPr>
+          <w:sz w:val="24"/>
+          <w:szCs w:val="24"/>
+        </w:rPr>
+        <w:t xml:space="preserve">I believe that the solution for this is to create a TFT AI </w:t>
+      </w:r>
+      <w:proofErr w:type="gramStart"/>
+      <w:r>
+        <w:rPr>
+          <w:sz w:val="24"/>
+          <w:szCs w:val="24"/>
+        </w:rPr>
+        <w:t>that players</w:t>
+      </w:r>
+      <w:proofErr w:type="gramEnd"/>
+      <w:r>
+        <w:rPr>
+          <w:sz w:val="24"/>
+          <w:szCs w:val="24"/>
+        </w:rPr>
+        <w:t xml:space="preserve"> can play the game against at a configurable difficulty and around the clock</w:t>
+      </w:r>
+      <w:r>
+        <w:rPr>
+          <w:sz w:val="24"/>
+          <w:szCs w:val="24"/>
+        </w:rPr>
+        <w:t xml:space="preserve">. This will allow the players to improve and learn at their own rate, whilst also providing the invaluable opportunity to have an assistant that can assess any situation and provide immediate feedback and guidance on what could be improved </w:t>
+      </w:r>
+      <w:r>
+        <w:rPr>
+          <w:sz w:val="24"/>
+          <w:szCs w:val="24"/>
+        </w:rPr>
+        <w:t xml:space="preserve">on. I believe that the improvement gained from this would be the optimum way to improve at the game, far outweighing other methods such reading guides. </w:t>
+      </w:r>
+    </w:p>
+    <w:p>
+      <w:pPr>
+        <w:rPr>
+          <w:sz w:val="24"/>
+          <w:szCs w:val="24"/>
+        </w:rPr>
+      </w:pPr>
+      <w:r>
+        <w:rPr>
+          <w:color w:val="5B9BD5" w:themeColor="accent5"/>
+          <w:sz w:val="28"/>
+          <w:szCs w:val="28"/>
+        </w:rPr>
+        <w:t>The S</w:t>
+      </w:r>
+      <w:r>
+        <w:rPr>
+          <w:color w:val="5B9BD5" w:themeColor="accent5"/>
+          <w:sz w:val="28"/>
+          <w:szCs w:val="28"/>
         </w:rPr>
         <w:t>takeholders:</w:t>
       </w:r>
@@ -325,8 +369,17 @@
           <w:sz w:val="24"/>
           <w:szCs w:val="24"/>
         </w:rPr>
-        <w:t xml:space="preserve"> ideally at a quick rate</w:t>
-      </w:r>
+        <w:t xml:space="preserve"> ideally at a quick </w:t>
+      </w:r>
+      <w:proofErr w:type="gramStart"/>
+      <w:r>
+        <w:rPr>
+          <w:sz w:val="24"/>
+          <w:szCs w:val="24"/>
+        </w:rPr>
+        <w:t>rate</w:t>
+      </w:r>
+      <w:proofErr w:type="gramEnd"/>
       <w:r>
         <w:rPr>
           <w:sz w:val="24"/>
@@ -505,7 +558,23 @@
           <w:sz w:val="24"/>
           <w:szCs w:val="24"/>
         </w:rPr>
-        <w:t>This category is a blanket statement for community made content that aims to offer tips and tricks/ advice to improve yourself at TFT. They often offer a good basic level of content for new players, however they all suffer from some shared flaws:</w:t>
+        <w:t xml:space="preserve">This category is a blanket statement for community made content that aims to offer tips and tricks/ advice to improve yourself at TFT. They often offer a good basic level of content for new </w:t>
+      </w:r>
+      <w:proofErr w:type="gramStart"/>
+      <w:r>
+        <w:rPr>
+          <w:sz w:val="24"/>
+          <w:szCs w:val="24"/>
+        </w:rPr>
+        <w:t>players,</w:t>
+      </w:r>
+      <w:proofErr w:type="gramEnd"/>
+      <w:r>
+        <w:rPr>
+          <w:sz w:val="24"/>
+          <w:szCs w:val="24"/>
+        </w:rPr>
+        <w:t xml:space="preserve"> however they all suffer from some shared flaws:</w:t>
       </w:r>
     </w:p>
     <w:p>
@@ -575,7 +644,23 @@
           <w:sz w:val="24"/>
           <w:szCs w:val="24"/>
         </w:rPr>
-        <w:t xml:space="preserve">Many guides can suffer from being incorrect or of low quality, whether due to malicious intent or not. The writer of the guide has to be experienced and </w:t>
+        <w:t xml:space="preserve">Many guides can suffer from being incorrect or of low quality, whether due to malicious intent or not. The writer of the guide </w:t>
+      </w:r>
+      <w:proofErr w:type="gramStart"/>
+      <w:r>
+        <w:rPr>
+          <w:sz w:val="24"/>
+          <w:szCs w:val="24"/>
+        </w:rPr>
+        <w:t>has to</w:t>
+      </w:r>
+      <w:proofErr w:type="gramEnd"/>
+      <w:r>
+        <w:rPr>
+          <w:sz w:val="24"/>
+          <w:szCs w:val="24"/>
+        </w:rPr>
+        <w:t xml:space="preserve"> be experienced and </w:t>
       </w:r>
       <w:r>
         <w:rPr>
@@ -636,22 +721,58 @@
           <w:sz w:val="24"/>
           <w:szCs w:val="24"/>
         </w:rPr>
-        <w:t>Programs offering certain builds/ meta advice:</w:t>
-      </w:r>
-    </w:p>
-    <w:p>
-      <w:pPr>
-        <w:rPr>
-          <w:sz w:val="24"/>
-          <w:szCs w:val="24"/>
-        </w:rPr>
-      </w:pPr>
-      <w:r>
-        <w:rPr>
-          <w:sz w:val="24"/>
-          <w:szCs w:val="24"/>
-        </w:rPr>
-        <w:t xml:space="preserve">There are certain programs you can download that will give you raw information about the game and current “meta” (most effective tactic available, so the best strategy available at the time, which often times its constantly updating). </w:t>
+        <w:t xml:space="preserve">Programs offering certain builds/ </w:t>
+      </w:r>
+      <w:proofErr w:type="gramStart"/>
+      <w:r>
+        <w:rPr>
+          <w:i/>
+          <w:iCs/>
+          <w:sz w:val="24"/>
+          <w:szCs w:val="24"/>
+        </w:rPr>
+        <w:t>meta advice</w:t>
+      </w:r>
+      <w:proofErr w:type="gramEnd"/>
+      <w:r>
+        <w:rPr>
+          <w:i/>
+          <w:iCs/>
+          <w:sz w:val="24"/>
+          <w:szCs w:val="24"/>
+        </w:rPr>
+        <w:t>:</w:t>
+      </w:r>
+    </w:p>
+    <w:p>
+      <w:pPr>
+        <w:rPr>
+          <w:sz w:val="24"/>
+          <w:szCs w:val="24"/>
+        </w:rPr>
+      </w:pPr>
+      <w:r>
+        <w:rPr>
+          <w:sz w:val="24"/>
+          <w:szCs w:val="24"/>
+        </w:rPr>
+        <w:t xml:space="preserve">There are certain programs you can download that will give you raw information about the game and current “meta” (most effective tactic available, so the best strategy available at the time, which </w:t>
+      </w:r>
+      <w:proofErr w:type="gramStart"/>
+      <w:r>
+        <w:rPr>
+          <w:sz w:val="24"/>
+          <w:szCs w:val="24"/>
+        </w:rPr>
+        <w:t>often times</w:t>
+      </w:r>
+      <w:proofErr w:type="gramEnd"/>
+      <w:r>
+        <w:rPr>
+          <w:sz w:val="24"/>
+          <w:szCs w:val="24"/>
+        </w:rPr>
+        <w:t xml:space="preserve"> its constantly updating). </w:t>
       </w:r>
     </w:p>
     <w:p>
@@ -686,7 +807,23 @@
           <w:sz w:val="24"/>
           <w:szCs w:val="24"/>
         </w:rPr>
-        <w:t xml:space="preserve">These programs do offer assistance </w:t>
+        <w:t xml:space="preserve">These programs do </w:t>
+      </w:r>
+      <w:proofErr w:type="gramStart"/>
+      <w:r>
+        <w:rPr>
+          <w:sz w:val="24"/>
+          <w:szCs w:val="24"/>
+        </w:rPr>
+        <w:t>offer assistance</w:t>
+      </w:r>
+      <w:proofErr w:type="gramEnd"/>
+      <w:r>
+        <w:rPr>
+          <w:sz w:val="24"/>
+          <w:szCs w:val="24"/>
+        </w:rPr>
+        <w:t xml:space="preserve"> </w:t>
       </w:r>
       <w:r>
         <w:rPr>
@@ -729,27 +866,44 @@
           <w:szCs w:val="24"/>
         </w:rPr>
       </w:pPr>
-      <w:r>
-        <w:rPr>
-          <w:sz w:val="24"/>
-          <w:szCs w:val="24"/>
-        </w:rPr>
-        <w:t>Similar to community guides</w:t>
-      </w:r>
-    </w:p>
-    <w:p>
-      <w:pPr>
-        <w:rPr>
-          <w:sz w:val="24"/>
-          <w:szCs w:val="24"/>
-        </w:rPr>
-      </w:pPr>
-      <w:r>
-        <w:rPr>
-          <w:sz w:val="24"/>
-          <w:szCs w:val="24"/>
-        </w:rPr>
-        <w:t>They also offer no information that isn’t gainable with a quick internet search. Thus, these programs also share many of the short</w:t>
+      <w:proofErr w:type="gramStart"/>
+      <w:r>
+        <w:rPr>
+          <w:sz w:val="24"/>
+          <w:szCs w:val="24"/>
+        </w:rPr>
+        <w:t>Similar to</w:t>
+      </w:r>
+      <w:proofErr w:type="gramEnd"/>
+      <w:r>
+        <w:rPr>
+          <w:sz w:val="24"/>
+          <w:szCs w:val="24"/>
+        </w:rPr>
+        <w:t xml:space="preserve"> community guides</w:t>
+      </w:r>
+    </w:p>
+    <w:p>
+      <w:pPr>
+        <w:rPr>
+          <w:sz w:val="24"/>
+          <w:szCs w:val="24"/>
+        </w:rPr>
+      </w:pPr>
+      <w:r>
+        <w:rPr>
+          <w:sz w:val="24"/>
+          <w:szCs w:val="24"/>
+        </w:rPr>
+        <w:t xml:space="preserve">They also offer no information that isn’t gainable with a quick internet search. Thus, these programs also share many of the </w:t>
+      </w:r>
+      <w:proofErr w:type="gramStart"/>
+      <w:r>
+        <w:rPr>
+          <w:sz w:val="24"/>
+          <w:szCs w:val="24"/>
+        </w:rPr>
+        <w:t>short</w:t>
       </w:r>
       <w:r>
         <w:rPr>
@@ -763,7 +917,15 @@
           <w:sz w:val="24"/>
           <w:szCs w:val="24"/>
         </w:rPr>
-        <w:t>fallings of community made guides, where the program has to be certain it is giving good advice and can risk giving incorrect</w:t>
+        <w:t>fallings</w:t>
+      </w:r>
+      <w:proofErr w:type="gramEnd"/>
+      <w:r>
+        <w:rPr>
+          <w:sz w:val="24"/>
+          <w:szCs w:val="24"/>
+        </w:rPr>
+        <w:t xml:space="preserve"> of community made guides, where the program has to be certain it is giving good advice and can risk giving incorrect</w:t>
       </w:r>
       <w:r>
         <w:rPr>
@@ -890,6 +1052,604 @@
           <w:szCs w:val="24"/>
         </w:rPr>
         <w:t xml:space="preserve">. </w:t>
+      </w:r>
+    </w:p>
+    <w:p>
+      <w:pPr>
+        <w:rPr>
+          <w:sz w:val="24"/>
+          <w:szCs w:val="24"/>
+          <w:u w:val="single"/>
+        </w:rPr>
+      </w:pPr>
+      <w:proofErr w:type="spellStart"/>
+      <w:r>
+        <w:rPr>
+          <w:sz w:val="24"/>
+          <w:szCs w:val="24"/>
+          <w:u w:val="single"/>
+        </w:rPr>
+        <w:t>Moba</w:t>
+      </w:r>
+      <w:r>
+        <w:rPr>
+          <w:sz w:val="24"/>
+          <w:szCs w:val="24"/>
+          <w:u w:val="single"/>
+        </w:rPr>
+        <w:t>lytics</w:t>
+      </w:r>
+      <w:proofErr w:type="spellEnd"/>
+    </w:p>
+    <w:p>
+      <w:pPr>
+        <w:rPr>
+          <w:sz w:val="24"/>
+          <w:szCs w:val="24"/>
+          <w:u w:val="single"/>
+        </w:rPr>
+      </w:pPr>
+      <w:r>
+        <w:rPr>
+          <w:noProof/>
+        </w:rPr>
+        <w:drawing>
+          <wp:inline distT="0" distB="0" distL="0" distR="0" wp14:anchorId="37DE980F" wp14:editId="7859E7AF">
+            <wp:extent cx="5731510" cy="3595370"/>
+            <wp:effectExtent l="0" t="0" r="2540" b="5080"/>
+            <wp:docPr id="1" name="Picture 1" descr="Graphical user interface&#10;&#10;Description automatically generated"/>
+            <wp:cNvGraphicFramePr>
+              <a:graphicFrameLocks xmlns:a="http://schemas.openxmlformats.org/drawingml/2006/main" noChangeAspect="1"/>
+            </wp:cNvGraphicFramePr>
+            <a:graphic xmlns:a="http://schemas.openxmlformats.org/drawingml/2006/main">
+              <a:graphicData uri="http://schemas.openxmlformats.org/drawingml/2006/picture">
+                <pic:pic xmlns:pic="http://schemas.openxmlformats.org/drawingml/2006/picture">
+                  <pic:nvPicPr>
+                    <pic:cNvPr id="1" name="Picture 1" descr="Graphical user interface&#10;&#10;Description automatically generated"/>
+                    <pic:cNvPicPr/>
+                  </pic:nvPicPr>
+                  <pic:blipFill>
+                    <a:blip r:embed="rId5"/>
+                    <a:stretch>
+                      <a:fillRect/>
+                    </a:stretch>
+                  </pic:blipFill>
+                  <pic:spPr>
+                    <a:xfrm>
+                      <a:off x="0" y="0"/>
+                      <a:ext cx="5731510" cy="3595370"/>
+                    </a:xfrm>
+                    <a:prstGeom prst="rect">
+                      <a:avLst/>
+                    </a:prstGeom>
+                  </pic:spPr>
+                </pic:pic>
+              </a:graphicData>
+            </a:graphic>
+          </wp:inline>
+        </w:drawing>
+      </w:r>
+    </w:p>
+    <w:p>
+      <w:pPr>
+        <w:rPr>
+          <w:sz w:val="24"/>
+          <w:szCs w:val="24"/>
+          <w:u w:val="single"/>
+        </w:rPr>
+      </w:pPr>
+      <w:r>
+        <w:rPr>
+          <w:sz w:val="24"/>
+          <w:szCs w:val="24"/>
+          <w:u w:val="single"/>
+        </w:rPr>
+        <w:t>TFT Wrapped</w:t>
+      </w:r>
+    </w:p>
+    <w:p>
+      <w:pPr>
+        <w:rPr>
+          <w:sz w:val="24"/>
+          <w:szCs w:val="24"/>
+        </w:rPr>
+      </w:pPr>
+      <w:r>
+        <w:rPr>
+          <w:noProof/>
+        </w:rPr>
+        <w:lastRenderedPageBreak/>
+        <w:drawing>
+          <wp:inline distT="0" distB="0" distL="0" distR="0" wp14:anchorId="6B802699" wp14:editId="02842E0E">
+            <wp:extent cx="5731510" cy="5547360"/>
+            <wp:effectExtent l="0" t="0" r="2540" b="0"/>
+            <wp:docPr id="2" name="Picture 2" descr="Graphical user interface, application&#10;&#10;Description automatically generated"/>
+            <wp:cNvGraphicFramePr>
+              <a:graphicFrameLocks xmlns:a="http://schemas.openxmlformats.org/drawingml/2006/main" noChangeAspect="1"/>
+            </wp:cNvGraphicFramePr>
+            <a:graphic xmlns:a="http://schemas.openxmlformats.org/drawingml/2006/main">
+              <a:graphicData uri="http://schemas.openxmlformats.org/drawingml/2006/picture">
+                <pic:pic xmlns:pic="http://schemas.openxmlformats.org/drawingml/2006/picture">
+                  <pic:nvPicPr>
+                    <pic:cNvPr id="2" name="Picture 2" descr="Graphical user interface, application&#10;&#10;Description automatically generated"/>
+                    <pic:cNvPicPr/>
+                  </pic:nvPicPr>
+                  <pic:blipFill>
+                    <a:blip r:embed="rId6"/>
+                    <a:stretch>
+                      <a:fillRect/>
+                    </a:stretch>
+                  </pic:blipFill>
+                  <pic:spPr>
+                    <a:xfrm>
+                      <a:off x="0" y="0"/>
+                      <a:ext cx="5731510" cy="5547360"/>
+                    </a:xfrm>
+                    <a:prstGeom prst="rect">
+                      <a:avLst/>
+                    </a:prstGeom>
+                  </pic:spPr>
+                </pic:pic>
+              </a:graphicData>
+            </a:graphic>
+          </wp:inline>
+        </w:drawing>
+      </w:r>
+    </w:p>
+    <w:p>
+      <w:pPr>
+        <w:rPr>
+          <w:sz w:val="24"/>
+          <w:szCs w:val="24"/>
+          <w:u w:val="single"/>
+        </w:rPr>
+      </w:pPr>
+      <w:proofErr w:type="spellStart"/>
+      <w:r>
+        <w:rPr>
+          <w:sz w:val="24"/>
+          <w:szCs w:val="24"/>
+          <w:u w:val="single"/>
+        </w:rPr>
+        <w:t>Mobafire</w:t>
+      </w:r>
+      <w:proofErr w:type="spellEnd"/>
+    </w:p>
+    <w:p>
+      <w:pPr>
+        <w:rPr>
+          <w:sz w:val="24"/>
+          <w:szCs w:val="24"/>
+        </w:rPr>
+      </w:pPr>
+      <w:r>
+        <w:rPr>
+          <w:noProof/>
+        </w:rPr>
+        <w:lastRenderedPageBreak/>
+        <w:drawing>
+          <wp:inline distT="0" distB="0" distL="0" distR="0" wp14:anchorId="1B23D066" wp14:editId="434BF8B1">
+            <wp:extent cx="5731510" cy="4386580"/>
+            <wp:effectExtent l="0" t="0" r="2540" b="0"/>
+            <wp:docPr id="3" name="Picture 3" descr="A screenshot of a computer screen&#10;&#10;Description automatically generated with medium confidence"/>
+            <wp:cNvGraphicFramePr>
+              <a:graphicFrameLocks xmlns:a="http://schemas.openxmlformats.org/drawingml/2006/main" noChangeAspect="1"/>
+            </wp:cNvGraphicFramePr>
+            <a:graphic xmlns:a="http://schemas.openxmlformats.org/drawingml/2006/main">
+              <a:graphicData uri="http://schemas.openxmlformats.org/drawingml/2006/picture">
+                <pic:pic xmlns:pic="http://schemas.openxmlformats.org/drawingml/2006/picture">
+                  <pic:nvPicPr>
+                    <pic:cNvPr id="3" name="Picture 3" descr="A screenshot of a computer screen&#10;&#10;Description automatically generated with medium confidence"/>
+                    <pic:cNvPicPr/>
+                  </pic:nvPicPr>
+                  <pic:blipFill>
+                    <a:blip r:embed="rId7"/>
+                    <a:stretch>
+                      <a:fillRect/>
+                    </a:stretch>
+                  </pic:blipFill>
+                  <pic:spPr>
+                    <a:xfrm>
+                      <a:off x="0" y="0"/>
+                      <a:ext cx="5731510" cy="4386580"/>
+                    </a:xfrm>
+                    <a:prstGeom prst="rect">
+                      <a:avLst/>
+                    </a:prstGeom>
+                  </pic:spPr>
+                </pic:pic>
+              </a:graphicData>
+            </a:graphic>
+          </wp:inline>
+        </w:drawing>
+      </w:r>
+    </w:p>
+    <w:p>
+      <w:pPr>
+        <w:rPr>
+          <w:sz w:val="24"/>
+          <w:szCs w:val="24"/>
+          <w:u w:val="single"/>
+        </w:rPr>
+      </w:pPr>
+      <w:r>
+        <w:rPr>
+          <w:sz w:val="24"/>
+          <w:szCs w:val="24"/>
+          <w:u w:val="single"/>
+        </w:rPr>
+        <w:t>Item Cheat Sheet Outdated</w:t>
+      </w:r>
+    </w:p>
+    <w:p>
+      <w:pPr>
+        <w:rPr>
+          <w:sz w:val="24"/>
+          <w:szCs w:val="24"/>
+        </w:rPr>
+      </w:pPr>
+      <w:r>
+        <w:rPr>
+          <w:noProof/>
+        </w:rPr>
+        <w:drawing>
+          <wp:inline distT="0" distB="0" distL="0" distR="0" wp14:anchorId="5011ABA9" wp14:editId="636020DB">
+            <wp:extent cx="5731510" cy="3437378"/>
+            <wp:effectExtent l="0" t="0" r="2540" b="0"/>
+            <wp:docPr id="4" name="Picture 1" descr="A screenshot of a video game&#10;&#10;Description automatically generated"/>
+            <wp:cNvGraphicFramePr>
+              <a:graphicFrameLocks xmlns:a="http://schemas.openxmlformats.org/drawingml/2006/main" noChangeAspect="1"/>
+            </wp:cNvGraphicFramePr>
+            <a:graphic xmlns:a="http://schemas.openxmlformats.org/drawingml/2006/main">
+              <a:graphicData uri="http://schemas.openxmlformats.org/drawingml/2006/picture">
+                <pic:pic xmlns:pic="http://schemas.openxmlformats.org/drawingml/2006/picture">
+                  <pic:nvPicPr>
+                    <pic:cNvPr id="4" name="Picture 1" descr="A screenshot of a video game&#10;&#10;Description automatically generated"/>
+                    <pic:cNvPicPr>
+                      <a:picLocks noChangeAspect="1" noChangeArrowheads="1"/>
+                    </pic:cNvPicPr>
+                  </pic:nvPicPr>
+                  <pic:blipFill>
+                    <a:blip r:embed="rId8" cstate="print">
+                      <a:extLst>
+                        <a:ext uri="{28A0092B-C50C-407E-A947-70E740481C1C}">
+                          <a14:useLocalDpi xmlns:a14="http://schemas.microsoft.com/office/drawing/2010/main" val="0"/>
+                        </a:ext>
+                      </a:extLst>
+                    </a:blip>
+                    <a:srcRect/>
+                    <a:stretch>
+                      <a:fillRect/>
+                    </a:stretch>
+                  </pic:blipFill>
+                  <pic:spPr bwMode="auto">
+                    <a:xfrm>
+                      <a:off x="0" y="0"/>
+                      <a:ext cx="5731510" cy="3437378"/>
+                    </a:xfrm>
+                    <a:prstGeom prst="rect">
+                      <a:avLst/>
+                    </a:prstGeom>
+                    <a:noFill/>
+                    <a:ln>
+                      <a:noFill/>
+                    </a:ln>
+                  </pic:spPr>
+                </pic:pic>
+              </a:graphicData>
+            </a:graphic>
+          </wp:inline>
+        </w:drawing>
+      </w:r>
+    </w:p>
+    <w:p>
+      <w:pPr>
+        <w:rPr>
+          <w:sz w:val="24"/>
+          <w:szCs w:val="24"/>
+          <w:u w:val="single"/>
+        </w:rPr>
+      </w:pPr>
+      <w:r>
+        <w:rPr>
+          <w:sz w:val="24"/>
+          <w:szCs w:val="24"/>
+          <w:u w:val="single"/>
+        </w:rPr>
+        <w:t>Abilities Outdated</w:t>
+      </w:r>
+    </w:p>
+    <w:p>
+      <w:pPr>
+        <w:rPr>
+          <w:sz w:val="24"/>
+          <w:szCs w:val="24"/>
+        </w:rPr>
+      </w:pPr>
+    </w:p>
+    <w:p>
+      <w:pPr>
+        <w:rPr>
+          <w:sz w:val="24"/>
+          <w:szCs w:val="24"/>
+        </w:rPr>
+      </w:pPr>
+      <w:r>
+        <w:rPr>
+          <w:noProof/>
+        </w:rPr>
+        <w:lastRenderedPageBreak/>
+        <w:drawing>
+          <wp:inline distT="0" distB="0" distL="0" distR="0" wp14:anchorId="0F85E373" wp14:editId="40B95F4B">
+            <wp:extent cx="5731510" cy="3606800"/>
+            <wp:effectExtent l="0" t="0" r="2540" b="0"/>
+            <wp:docPr id="5" name="Picture 3" descr="Graphical user interface&#10;&#10;Description automatically generated"/>
+            <wp:cNvGraphicFramePr>
+              <a:graphicFrameLocks xmlns:a="http://schemas.openxmlformats.org/drawingml/2006/main" noChangeAspect="1"/>
+            </wp:cNvGraphicFramePr>
+            <a:graphic xmlns:a="http://schemas.openxmlformats.org/drawingml/2006/main">
+              <a:graphicData uri="http://schemas.openxmlformats.org/drawingml/2006/picture">
+                <pic:pic xmlns:pic="http://schemas.openxmlformats.org/drawingml/2006/picture">
+                  <pic:nvPicPr>
+                    <pic:cNvPr id="5" name="Picture 3" descr="Graphical user interface&#10;&#10;Description automatically generated"/>
+                    <pic:cNvPicPr>
+                      <a:picLocks noChangeAspect="1" noChangeArrowheads="1"/>
+                    </pic:cNvPicPr>
+                  </pic:nvPicPr>
+                  <pic:blipFill>
+                    <a:blip r:embed="rId9" cstate="print">
+                      <a:extLst>
+                        <a:ext uri="{28A0092B-C50C-407E-A947-70E740481C1C}">
+                          <a14:useLocalDpi xmlns:a14="http://schemas.microsoft.com/office/drawing/2010/main" val="0"/>
+                        </a:ext>
+                      </a:extLst>
+                    </a:blip>
+                    <a:srcRect/>
+                    <a:stretch>
+                      <a:fillRect/>
+                    </a:stretch>
+                  </pic:blipFill>
+                  <pic:spPr bwMode="auto">
+                    <a:xfrm>
+                      <a:off x="0" y="0"/>
+                      <a:ext cx="5731510" cy="3606800"/>
+                    </a:xfrm>
+                    <a:prstGeom prst="rect">
+                      <a:avLst/>
+                    </a:prstGeom>
+                    <a:noFill/>
+                    <a:ln>
+                      <a:noFill/>
+                    </a:ln>
+                  </pic:spPr>
+                </pic:pic>
+              </a:graphicData>
+            </a:graphic>
+          </wp:inline>
+        </w:drawing>
+      </w:r>
+    </w:p>
+    <w:p>
+      <w:pPr>
+        <w:rPr>
+          <w:sz w:val="24"/>
+          <w:szCs w:val="24"/>
+          <w:u w:val="single"/>
+        </w:rPr>
+      </w:pPr>
+      <w:proofErr w:type="spellStart"/>
+      <w:r>
+        <w:rPr>
+          <w:sz w:val="24"/>
+          <w:szCs w:val="24"/>
+          <w:u w:val="single"/>
+        </w:rPr>
+        <w:t>Mobalytics</w:t>
+      </w:r>
+      <w:proofErr w:type="spellEnd"/>
+      <w:r>
+        <w:rPr>
+          <w:sz w:val="24"/>
+          <w:szCs w:val="24"/>
+          <w:u w:val="single"/>
+        </w:rPr>
+        <w:t xml:space="preserve"> Guide </w:t>
+      </w:r>
+    </w:p>
+    <w:p>
+      <w:pPr>
+        <w:rPr>
+          <w:sz w:val="24"/>
+          <w:szCs w:val="24"/>
+        </w:rPr>
+      </w:pPr>
+    </w:p>
+    <w:p>
+      <w:pPr>
+        <w:rPr>
+          <w:sz w:val="24"/>
+          <w:szCs w:val="24"/>
+        </w:rPr>
+      </w:pPr>
+      <w:r>
+        <w:rPr>
+          <w:noProof/>
+        </w:rPr>
+        <w:drawing>
+          <wp:inline distT="0" distB="0" distL="0" distR="0" wp14:anchorId="6AF63202" wp14:editId="6582C599">
+            <wp:extent cx="3732243" cy="3399790"/>
+            <wp:effectExtent l="0" t="0" r="1905" b="0"/>
+            <wp:docPr id="6" name="Picture 6" descr="Graphical user interface, text, application&#10;&#10;Description automatically generated"/>
+            <wp:cNvGraphicFramePr>
+              <a:graphicFrameLocks xmlns:a="http://schemas.openxmlformats.org/drawingml/2006/main" noChangeAspect="1"/>
+            </wp:cNvGraphicFramePr>
+            <a:graphic xmlns:a="http://schemas.openxmlformats.org/drawingml/2006/main">
+              <a:graphicData uri="http://schemas.openxmlformats.org/drawingml/2006/picture">
+                <pic:pic xmlns:pic="http://schemas.openxmlformats.org/drawingml/2006/picture">
+                  <pic:nvPicPr>
+                    <pic:cNvPr id="6" name="Picture 6" descr="Graphical user interface, text, application&#10;&#10;Description automatically generated"/>
+                    <pic:cNvPicPr/>
+                  </pic:nvPicPr>
+                  <pic:blipFill>
+                    <a:blip r:embed="rId10"/>
+                    <a:stretch>
+                      <a:fillRect/>
+                    </a:stretch>
+                  </pic:blipFill>
+                  <pic:spPr>
+                    <a:xfrm>
+                      <a:off x="0" y="0"/>
+                      <a:ext cx="3742465" cy="3409101"/>
+                    </a:xfrm>
+                    <a:prstGeom prst="rect">
+                      <a:avLst/>
+                    </a:prstGeom>
+                  </pic:spPr>
+                </pic:pic>
+              </a:graphicData>
+            </a:graphic>
+          </wp:inline>
+        </w:drawing>
+      </w:r>
+    </w:p>
+    <w:p>
+      <w:pPr>
+        <w:rPr>
+          <w:sz w:val="24"/>
+          <w:szCs w:val="24"/>
+        </w:rPr>
+      </w:pPr>
+    </w:p>
+    <w:p>
+      <w:pPr>
+        <w:rPr>
+          <w:sz w:val="24"/>
+          <w:szCs w:val="24"/>
+          <w:u w:val="single"/>
+        </w:rPr>
+      </w:pPr>
+      <w:r>
+        <w:rPr>
+          <w:sz w:val="24"/>
+          <w:szCs w:val="24"/>
+          <w:u w:val="single"/>
+        </w:rPr>
+        <w:t xml:space="preserve">Outdated </w:t>
+      </w:r>
+      <w:proofErr w:type="spellStart"/>
+      <w:r>
+        <w:rPr>
+          <w:sz w:val="24"/>
+          <w:szCs w:val="24"/>
+          <w:u w:val="single"/>
+        </w:rPr>
+        <w:t>Mobafire</w:t>
+      </w:r>
+      <w:proofErr w:type="spellEnd"/>
+      <w:r>
+        <w:rPr>
+          <w:sz w:val="24"/>
+          <w:szCs w:val="24"/>
+          <w:u w:val="single"/>
+        </w:rPr>
+        <w:t xml:space="preserve"> guide:</w:t>
+      </w:r>
+    </w:p>
+    <w:p>
+      <w:pPr>
+        <w:rPr>
+          <w:sz w:val="24"/>
+          <w:szCs w:val="24"/>
+        </w:rPr>
+      </w:pPr>
+      <w:r>
+        <w:rPr>
+          <w:noProof/>
+        </w:rPr>
+        <w:lastRenderedPageBreak/>
+        <w:drawing>
+          <wp:inline distT="0" distB="0" distL="0" distR="0" wp14:anchorId="1A7A6C7A" wp14:editId="76492821">
+            <wp:extent cx="5731510" cy="1873250"/>
+            <wp:effectExtent l="0" t="0" r="2540" b="0"/>
+            <wp:docPr id="7" name="Picture 7" descr="A screenshot of a video game&#10;&#10;Description automatically generated"/>
+            <wp:cNvGraphicFramePr>
+              <a:graphicFrameLocks xmlns:a="http://schemas.openxmlformats.org/drawingml/2006/main" noChangeAspect="1"/>
+            </wp:cNvGraphicFramePr>
+            <a:graphic xmlns:a="http://schemas.openxmlformats.org/drawingml/2006/main">
+              <a:graphicData uri="http://schemas.openxmlformats.org/drawingml/2006/picture">
+                <pic:pic xmlns:pic="http://schemas.openxmlformats.org/drawingml/2006/picture">
+                  <pic:nvPicPr>
+                    <pic:cNvPr id="7" name="Picture 7" descr="A screenshot of a video game&#10;&#10;Description automatically generated"/>
+                    <pic:cNvPicPr/>
+                  </pic:nvPicPr>
+                  <pic:blipFill>
+                    <a:blip r:embed="rId11"/>
+                    <a:stretch>
+                      <a:fillRect/>
+                    </a:stretch>
+                  </pic:blipFill>
+                  <pic:spPr>
+                    <a:xfrm>
+                      <a:off x="0" y="0"/>
+                      <a:ext cx="5731510" cy="1873250"/>
+                    </a:xfrm>
+                    <a:prstGeom prst="rect">
+                      <a:avLst/>
+                    </a:prstGeom>
+                  </pic:spPr>
+                </pic:pic>
+              </a:graphicData>
+            </a:graphic>
+          </wp:inline>
+        </w:drawing>
+      </w:r>
+    </w:p>
+    <w:p>
+      <w:pPr>
+        <w:rPr>
+          <w:sz w:val="24"/>
+          <w:szCs w:val="24"/>
+        </w:rPr>
+      </w:pPr>
+      <w:r>
+        <w:rPr>
+          <w:noProof/>
+        </w:rPr>
+        <w:drawing>
+          <wp:inline distT="0" distB="0" distL="0" distR="0" wp14:anchorId="6FBA7262" wp14:editId="74B9A1C0">
+            <wp:extent cx="5731510" cy="3674745"/>
+            <wp:effectExtent l="0" t="0" r="2540" b="1905"/>
+            <wp:docPr id="8" name="Picture 8" descr="Text&#10;&#10;Description automatically generated"/>
+            <wp:cNvGraphicFramePr>
+              <a:graphicFrameLocks xmlns:a="http://schemas.openxmlformats.org/drawingml/2006/main" noChangeAspect="1"/>
+            </wp:cNvGraphicFramePr>
+            <a:graphic xmlns:a="http://schemas.openxmlformats.org/drawingml/2006/main">
+              <a:graphicData uri="http://schemas.openxmlformats.org/drawingml/2006/picture">
+                <pic:pic xmlns:pic="http://schemas.openxmlformats.org/drawingml/2006/picture">
+                  <pic:nvPicPr>
+                    <pic:cNvPr id="8" name="Picture 8" descr="Text&#10;&#10;Description automatically generated"/>
+                    <pic:cNvPicPr/>
+                  </pic:nvPicPr>
+                  <pic:blipFill>
+                    <a:blip r:embed="rId12"/>
+                    <a:stretch>
+                      <a:fillRect/>
+                    </a:stretch>
+                  </pic:blipFill>
+                  <pic:spPr>
+                    <a:xfrm>
+                      <a:off x="0" y="0"/>
+                      <a:ext cx="5731510" cy="3674745"/>
+                    </a:xfrm>
+                    <a:prstGeom prst="rect">
+                      <a:avLst/>
+                    </a:prstGeom>
+                  </pic:spPr>
+                </pic:pic>
+              </a:graphicData>
+            </a:graphic>
+          </wp:inline>
+        </w:drawing>
       </w:r>
     </w:p>
     <w:p>
@@ -1124,6 +1884,7 @@
           <w:sz w:val="24"/>
           <w:szCs w:val="24"/>
         </w:rPr>
+        <w:lastRenderedPageBreak/>
         <w:t>and many other steps, all of which could be broken down further. The creation of the AI can also be decomposed further, into:</w:t>
       </w:r>
     </w:p>
@@ -1268,7 +2029,6 @@
           <w:sz w:val="24"/>
           <w:szCs w:val="24"/>
         </w:rPr>
-        <w:lastRenderedPageBreak/>
         <w:t>The initial creation of the g</w:t>
       </w:r>
       <w:r>
@@ -1446,19 +2206,52 @@
           <w:szCs w:val="24"/>
         </w:rPr>
       </w:pPr>
-      <w:r>
-        <w:rPr>
-          <w:sz w:val="24"/>
-          <w:szCs w:val="24"/>
-        </w:rPr>
-        <w:t>Furthermore by granting users the opportunity to get instantaneous feedback, it allows people to see their mistakes and how they could improve. Immediate feedback is the most important part of fast improvement and critical to speedy improvement. By offering immediate feedback</w:t>
-      </w:r>
-      <w:r>
-        <w:rPr>
-          <w:sz w:val="24"/>
-          <w:szCs w:val="24"/>
-        </w:rPr>
-        <w:t xml:space="preserve"> we can offer a service only comparable to having a high level player in the call with you as you play</w:t>
+      <w:proofErr w:type="gramStart"/>
+      <w:r>
+        <w:rPr>
+          <w:sz w:val="24"/>
+          <w:szCs w:val="24"/>
+        </w:rPr>
+        <w:t>Furthermore</w:t>
+      </w:r>
+      <w:proofErr w:type="gramEnd"/>
+      <w:r>
+        <w:rPr>
+          <w:sz w:val="24"/>
+          <w:szCs w:val="24"/>
+        </w:rPr>
+        <w:t xml:space="preserve"> by granting users the opportunity to get instantaneous feedback, it allows people to see their mistakes and how they could improve. Immediate feedback is the most important part of fast improvement and critical to speedy improvement. By offering </w:t>
+      </w:r>
+      <w:r>
+        <w:rPr>
+          <w:sz w:val="24"/>
+          <w:szCs w:val="24"/>
+        </w:rPr>
+        <w:lastRenderedPageBreak/>
+        <w:t>immediate feedback</w:t>
+      </w:r>
+      <w:r>
+        <w:rPr>
+          <w:sz w:val="24"/>
+          <w:szCs w:val="24"/>
+        </w:rPr>
+        <w:t xml:space="preserve"> we can offer a service only comparable to having a </w:t>
+      </w:r>
+      <w:proofErr w:type="gramStart"/>
+      <w:r>
+        <w:rPr>
+          <w:sz w:val="24"/>
+          <w:szCs w:val="24"/>
+        </w:rPr>
+        <w:t>high level</w:t>
+      </w:r>
+      <w:proofErr w:type="gramEnd"/>
+      <w:r>
+        <w:rPr>
+          <w:sz w:val="24"/>
+          <w:szCs w:val="24"/>
+        </w:rPr>
+        <w:t xml:space="preserve"> player in the call with you as you play</w:t>
       </w:r>
       <w:r>
         <w:rPr>
@@ -1479,32 +2272,7 @@
           <w:sz w:val="24"/>
           <w:szCs w:val="24"/>
         </w:rPr>
-        <w:t>Moreover, by being adaptable and able to give advice not only in game but in review of games past, our program would offer far more utility than other programs that currently exist which only offer guidance before a game about powerful overall strategies to follow and nothing in or during the game. &lt;&gt;&lt;&gt;&lt;&gt;&lt;&gt;&lt;&gt;&lt;&gt;&lt;&gt;&lt;&gt;&lt;&gt;&lt;&gt;&lt;&gt;&lt;&gt;&lt;&gt;&lt;&gt;&lt;&gt;&lt;&gt;&lt;&gt;&lt;&gt;&lt;&gt;&lt;&gt;&lt;&gt;&lt;&gt;&lt;&gt;&lt;&gt;&lt;&gt;&lt;&gt;&lt;&gt;&lt;&gt;&lt;&gt;&lt;&gt;&lt;&gt;&lt;&gt;&lt;&gt;&lt;&gt;&lt;&gt;&lt;&gt;&lt;&gt;&lt;&gt;&lt;&gt;&lt;&gt;&lt;&gt;&lt;&gt;&lt;&gt;&lt;&gt;&lt;&gt;&lt;&gt;&lt;&gt;&lt;&gt;&lt;&gt;&lt;&gt;&lt;&gt;&lt;&gt;&lt;&gt;&lt;&gt;&lt;&gt;&lt;&gt;&lt;&gt;&lt;&gt;&lt;&gt;&lt;&gt;&lt;&gt;&lt;&gt;&lt;&gt;&lt;&gt;&lt;&gt;&lt;&gt;&lt;&gt;&lt;&gt;&lt;&gt;&lt;&gt;&lt;&gt;&lt;&gt;&lt;&gt;&lt;&gt;&lt;&gt;&lt;&gt;&lt;&gt;&lt;&gt;&lt;&gt;&lt;&gt;&lt;&gt;&lt;&gt;&lt;&gt;&lt;&gt;&lt;&gt;&lt;&gt;&lt;&gt;&lt;&gt;&lt;&gt;&lt;&gt;&lt;&gt;&lt;&gt;&lt;&gt;&lt;&gt;&lt;&gt;&lt;&gt;&lt;&gt;&lt;&gt;&lt;&gt;&lt;&gt;&lt;&gt;&lt;&gt;&lt;&gt;&lt;&gt;&lt;&gt;&lt;&gt;&lt;&gt;&lt;&gt;&lt;&gt;&lt;&gt;&lt;&gt;&lt;&gt;&lt;&gt;&lt;&gt;&lt;&gt;&lt;&gt;&lt;&gt;&lt;&gt;&lt;&gt;&lt;&gt;&lt;&gt;&lt;&gt;&lt;&gt;&lt;&gt;&lt;&gt;&lt;&gt;&lt;&gt;&lt;&gt;&lt;&gt;&lt;&gt;&lt;&gt;&lt;&gt;&lt;&gt;&lt;&gt;&lt;&gt;&lt;&gt;&lt;&gt;&lt;&gt;&lt;&gt;&lt;&gt;&lt;&gt;&lt;&gt;&lt;&gt;&lt;&gt;&lt;&gt;&lt;&gt;&lt;&gt;&lt;&gt;&lt;&gt;&lt;&gt;</w:t>
-      </w:r>
-      <w:r>
-        <w:rPr>
-          <w:sz w:val="24"/>
-          <w:szCs w:val="24"/>
-        </w:rPr>
-        <w:lastRenderedPageBreak/>
-        <w:t>&lt;&gt;&lt;&gt;&lt;&gt;&lt;&gt;&lt;&gt;&lt;&gt;&lt;&gt;&lt;&gt;&lt;&gt;&lt;&gt;&lt;&gt;&lt;&gt;&lt;&gt;&lt;&gt;&lt;&gt;&lt;&gt;&lt;&gt;&lt;&gt;&lt;&gt;&lt;&gt;&lt;&gt;&lt;&gt;&lt;&gt;&lt;&gt;&lt;&gt;&lt;&gt;&lt;&gt;&lt;&gt;&lt;&gt;&lt;&gt;&lt;&gt;&lt;&gt;&lt;&gt;&lt;&gt;&lt;&gt;&lt;&gt;&lt;&gt;&lt;&gt;&lt;&gt;&lt;&gt;&lt;&gt;&lt;&gt;&lt;&gt;&lt;&gt;&lt;&gt;&lt;&gt;&lt;&gt;&lt;&gt;&lt;&gt;&lt;&gt;&lt;&gt;&lt;&gt;&lt;&gt;&lt;&gt;&lt;&gt;&lt;&gt;&lt;&gt;&lt;&gt;&lt;&gt;&lt;&gt;&lt;&gt;&lt;&gt;&lt;&gt;&lt;&gt;&lt;&gt;&lt;&gt;&lt;&gt;&lt;&gt;&lt;&gt;&lt;&gt;&lt;&gt;&lt;&gt;&lt;&gt;&lt;&gt;&lt;&gt;</w:t>
-      </w:r>
-    </w:p>
-    <w:p>
-      <w:pPr>
-        <w:rPr>
-          <w:sz w:val="24"/>
-          <w:szCs w:val="24"/>
-          <w:u w:val="single"/>
-        </w:rPr>
-      </w:pPr>
-      <w:r>
-        <w:rPr>
-          <w:sz w:val="24"/>
-          <w:szCs w:val="24"/>
-          <w:u w:val="single"/>
-        </w:rPr>
-        <w:t xml:space="preserve">Limitations, Success Criteria </w:t>
+        <w:t xml:space="preserve">Moreover, by being adaptable and able to give advice not only in game but in review of games past, our program would offer far more utility than other programs that currently exist which only offer guidance before a game about powerful overall strategies to follow and nothing in or during the game. </w:t>
       </w:r>
     </w:p>
     <w:p>
@@ -1543,7 +2311,23 @@
           <w:sz w:val="24"/>
           <w:szCs w:val="24"/>
         </w:rPr>
-        <w:t xml:space="preserve">the program and my development of the program. For starters, I have limited time and resources to pour into the project, which is accentuated by a lack of long term experience in programming and Rust in particular. </w:t>
+        <w:t xml:space="preserve">the program and my development of the program. For starters, I have limited time and resources to pour into the project, which is accentuated by a lack of </w:t>
+      </w:r>
+      <w:proofErr w:type="gramStart"/>
+      <w:r>
+        <w:rPr>
+          <w:sz w:val="24"/>
+          <w:szCs w:val="24"/>
+        </w:rPr>
+        <w:t>long term</w:t>
+      </w:r>
+      <w:proofErr w:type="gramEnd"/>
+      <w:r>
+        <w:rPr>
+          <w:sz w:val="24"/>
+          <w:szCs w:val="24"/>
+        </w:rPr>
+        <w:t xml:space="preserve"> experience in programming and Rust in particular. </w:t>
       </w:r>
       <w:r>
         <w:rPr>
@@ -1595,7 +2379,23 @@
           <w:sz w:val="24"/>
           <w:szCs w:val="24"/>
         </w:rPr>
-        <w:t xml:space="preserve">be alleviated by the use of powerful hardware, however, as stated before, a lack of resources also means that this is improbable, meaning that the final product of the recreation and AI have to be highly efficient. </w:t>
+        <w:t xml:space="preserve">be alleviated </w:t>
+      </w:r>
+      <w:proofErr w:type="gramStart"/>
+      <w:r>
+        <w:rPr>
+          <w:sz w:val="24"/>
+          <w:szCs w:val="24"/>
+        </w:rPr>
+        <w:t>by the use of</w:t>
+      </w:r>
+      <w:proofErr w:type="gramEnd"/>
+      <w:r>
+        <w:rPr>
+          <w:sz w:val="24"/>
+          <w:szCs w:val="24"/>
+        </w:rPr>
+        <w:t xml:space="preserve"> powerful hardware, however, as stated before, a lack of resources also means that this is improbable, meaning that the final product of the recreation and AI have to be highly efficient. </w:t>
       </w:r>
     </w:p>
     <w:p>
@@ -1673,7 +2473,60 @@
           <w:sz w:val="24"/>
           <w:szCs w:val="24"/>
         </w:rPr>
-        <w:t xml:space="preserve"> Tactics and the storage space to store my program, as running it should have very little effect on the hardware of the computer. The computer must be running the operating system Windows, as I do not plan to make this program cross platform. </w:t>
+        <w:t xml:space="preserve"> Tactics and the storage space to store my program, as running it should have very little effect on the hardware of the computer. The computer must be running the operating system Windows, as I do not plan to make this program cross platform</w:t>
+      </w:r>
+      <w:r>
+        <w:rPr>
+          <w:sz w:val="24"/>
+          <w:szCs w:val="24"/>
+        </w:rPr>
+        <w:t xml:space="preserve"> due to time constraints</w:t>
+      </w:r>
+      <w:r>
+        <w:rPr>
+          <w:sz w:val="24"/>
+          <w:szCs w:val="24"/>
+        </w:rPr>
+        <w:t xml:space="preserve">. </w:t>
+      </w:r>
+      <w:r>
+        <w:rPr>
+          <w:sz w:val="24"/>
+          <w:szCs w:val="24"/>
+        </w:rPr>
+        <w:t xml:space="preserve">Due to the (aimed) low performance cost of the program, any users who </w:t>
+      </w:r>
+      <w:proofErr w:type="gramStart"/>
+      <w:r>
+        <w:rPr>
+          <w:sz w:val="24"/>
+          <w:szCs w:val="24"/>
+        </w:rPr>
+        <w:t>are able to</w:t>
+      </w:r>
+      <w:proofErr w:type="gramEnd"/>
+      <w:r>
+        <w:rPr>
+          <w:sz w:val="24"/>
+          <w:szCs w:val="24"/>
+        </w:rPr>
+        <w:t xml:space="preserve"> run </w:t>
+      </w:r>
+      <w:proofErr w:type="spellStart"/>
+      <w:r>
+        <w:rPr>
+          <w:sz w:val="24"/>
+          <w:szCs w:val="24"/>
+        </w:rPr>
+        <w:t>TeamFight</w:t>
+      </w:r>
+      <w:proofErr w:type="spellEnd"/>
+      <w:r>
+        <w:rPr>
+          <w:sz w:val="24"/>
+          <w:szCs w:val="24"/>
+        </w:rPr>
+        <w:t xml:space="preserve"> Tactics should be able to simultaneously run my program.</w:t>
       </w:r>
     </w:p>
     <w:p>
@@ -1682,6 +2535,7 @@
           <w:color w:val="5B9BD5" w:themeColor="accent5"/>
           <w:sz w:val="28"/>
           <w:szCs w:val="28"/>
+          <w:u w:val="single"/>
         </w:rPr>
       </w:pPr>
       <w:r>
@@ -1689,14 +2543,274 @@
           <w:color w:val="5B9BD5" w:themeColor="accent5"/>
           <w:sz w:val="28"/>
           <w:szCs w:val="28"/>
-        </w:rPr>
-        <w:t>Success Criteria</w:t>
-      </w:r>
-      <w:r>
-        <w:rPr>
+          <w:u w:val="single"/>
+        </w:rPr>
+        <w:t>Success Criteria.</w:t>
+      </w:r>
+    </w:p>
+    <w:p>
+      <w:pPr>
+        <w:rPr>
+          <w:sz w:val="24"/>
+          <w:szCs w:val="24"/>
+        </w:rPr>
+      </w:pPr>
+      <w:r>
+        <w:rPr>
+          <w:sz w:val="24"/>
+          <w:szCs w:val="24"/>
+        </w:rPr>
+        <w:t xml:space="preserve">There are a few success criteria the project </w:t>
+      </w:r>
+      <w:proofErr w:type="gramStart"/>
+      <w:r>
+        <w:rPr>
+          <w:sz w:val="24"/>
+          <w:szCs w:val="24"/>
+        </w:rPr>
+        <w:t>has to</w:t>
+      </w:r>
+      <w:proofErr w:type="gramEnd"/>
+      <w:r>
+        <w:rPr>
+          <w:sz w:val="24"/>
+          <w:szCs w:val="24"/>
+        </w:rPr>
+        <w:t xml:space="preserve"> fulfil for the project to be called a success.</w:t>
+      </w:r>
+      <w:r>
+        <w:rPr>
+          <w:sz w:val="24"/>
+          <w:szCs w:val="24"/>
+        </w:rPr>
+        <w:t xml:space="preserve"> The project </w:t>
+      </w:r>
+      <w:proofErr w:type="gramStart"/>
+      <w:r>
+        <w:rPr>
+          <w:sz w:val="24"/>
+          <w:szCs w:val="24"/>
+        </w:rPr>
+        <w:t>has to</w:t>
+      </w:r>
+      <w:proofErr w:type="gramEnd"/>
+      <w:r>
+        <w:rPr>
+          <w:sz w:val="24"/>
+          <w:szCs w:val="24"/>
+        </w:rPr>
+        <w:t>:</w:t>
+      </w:r>
+    </w:p>
+    <w:p>
+      <w:pPr>
+        <w:pStyle w:val="ListParagraph"/>
+        <w:numPr>
+          <w:ilvl w:val="0"/>
+          <w:numId w:val="4"/>
+        </w:numPr>
+        <w:rPr>
+          <w:sz w:val="24"/>
+          <w:szCs w:val="24"/>
+        </w:rPr>
+      </w:pPr>
+      <w:r>
+        <w:rPr>
+          <w:sz w:val="24"/>
+          <w:szCs w:val="24"/>
+        </w:rPr>
+        <w:t>Create a basic recreation of the TFT game</w:t>
+      </w:r>
+    </w:p>
+    <w:p>
+      <w:pPr>
+        <w:pStyle w:val="ListParagraph"/>
+        <w:numPr>
+          <w:ilvl w:val="1"/>
+          <w:numId w:val="4"/>
+        </w:numPr>
+        <w:rPr>
+          <w:sz w:val="24"/>
+          <w:szCs w:val="24"/>
+          <w:u w:val="single"/>
+        </w:rPr>
+      </w:pPr>
+      <w:r>
+        <w:rPr>
+          <w:sz w:val="24"/>
+          <w:szCs w:val="24"/>
+          <w:u w:val="single"/>
+        </w:rPr>
+        <w:lastRenderedPageBreak/>
+        <w:t>Fast and efficient</w:t>
+      </w:r>
+    </w:p>
+    <w:p>
+      <w:pPr>
+        <w:pStyle w:val="ListParagraph"/>
+        <w:numPr>
+          <w:ilvl w:val="1"/>
+          <w:numId w:val="4"/>
+        </w:numPr>
+        <w:rPr>
+          <w:sz w:val="24"/>
+          <w:szCs w:val="24"/>
+        </w:rPr>
+      </w:pPr>
+      <w:r>
+        <w:rPr>
+          <w:sz w:val="24"/>
+          <w:szCs w:val="24"/>
+        </w:rPr>
+        <w:t>Can interface with an AI</w:t>
+      </w:r>
+    </w:p>
+    <w:p>
+      <w:pPr>
+        <w:pStyle w:val="ListParagraph"/>
+        <w:numPr>
+          <w:ilvl w:val="0"/>
+          <w:numId w:val="4"/>
+        </w:numPr>
+        <w:rPr>
+          <w:sz w:val="24"/>
+          <w:szCs w:val="24"/>
+        </w:rPr>
+      </w:pPr>
+      <w:r>
+        <w:rPr>
+          <w:sz w:val="24"/>
+          <w:szCs w:val="24"/>
+        </w:rPr>
+        <w:t>Create an AI that can play TFT at a basic level</w:t>
+      </w:r>
+    </w:p>
+    <w:p>
+      <w:pPr>
+        <w:pStyle w:val="ListParagraph"/>
+        <w:numPr>
+          <w:ilvl w:val="1"/>
+          <w:numId w:val="4"/>
+        </w:numPr>
+        <w:rPr>
+          <w:sz w:val="24"/>
+          <w:szCs w:val="24"/>
+        </w:rPr>
+      </w:pPr>
+      <w:r>
+        <w:rPr>
+          <w:sz w:val="24"/>
+          <w:szCs w:val="24"/>
+        </w:rPr>
+        <w:t>That considers economy and opponents</w:t>
+      </w:r>
+    </w:p>
+    <w:p>
+      <w:pPr>
+        <w:pStyle w:val="ListParagraph"/>
+        <w:numPr>
+          <w:ilvl w:val="1"/>
+          <w:numId w:val="4"/>
+        </w:numPr>
+        <w:rPr>
+          <w:sz w:val="24"/>
+          <w:szCs w:val="24"/>
+        </w:rPr>
+      </w:pPr>
+      <w:r>
+        <w:rPr>
+          <w:sz w:val="24"/>
+          <w:szCs w:val="24"/>
+        </w:rPr>
+        <w:t>Can effectively strategize and place units</w:t>
+      </w:r>
+    </w:p>
+    <w:p>
+      <w:pPr>
+        <w:pStyle w:val="ListParagraph"/>
+        <w:numPr>
+          <w:ilvl w:val="0"/>
+          <w:numId w:val="4"/>
+        </w:numPr>
+        <w:rPr>
+          <w:sz w:val="24"/>
+          <w:szCs w:val="24"/>
+        </w:rPr>
+      </w:pPr>
+      <w:r>
+        <w:rPr>
+          <w:sz w:val="24"/>
+          <w:szCs w:val="24"/>
+        </w:rPr>
+        <w:t>Enable the AI to offer feedback</w:t>
+      </w:r>
+      <w:r>
+        <w:rPr>
+          <w:sz w:val="24"/>
+          <w:szCs w:val="24"/>
+        </w:rPr>
+        <w:t xml:space="preserve"> on previous games played</w:t>
+      </w:r>
+    </w:p>
+    <w:p>
+      <w:pPr>
+        <w:rPr>
+          <w:sz w:val="24"/>
+          <w:szCs w:val="24"/>
+          <w:u w:val="single"/>
+        </w:rPr>
+      </w:pPr>
+      <w:r>
+        <w:rPr>
+          <w:sz w:val="24"/>
+          <w:szCs w:val="24"/>
+          <w:u w:val="single"/>
+        </w:rPr>
+        <w:t>Justify success criteria</w:t>
+      </w:r>
+      <w:r>
+        <w:rPr>
+          <w:sz w:val="24"/>
+          <w:szCs w:val="24"/>
+          <w:u w:val="single"/>
+        </w:rPr>
+        <w:t>, limitations, hardware requirements</w:t>
+      </w:r>
+    </w:p>
+    <w:p>
+      <w:pPr>
+        <w:rPr>
+          <w:sz w:val="24"/>
+          <w:szCs w:val="24"/>
+        </w:rPr>
+      </w:pPr>
+    </w:p>
+    <w:p>
+      <w:pPr>
+        <w:rPr>
+          <w:b/>
+          <w:bCs/>
+          <w:sz w:val="32"/>
+          <w:szCs w:val="32"/>
+        </w:rPr>
+      </w:pPr>
+      <w:r>
+        <w:rPr>
+          <w:b/>
+          <w:bCs/>
           <w:color w:val="5B9BD5" w:themeColor="accent5"/>
-          <w:sz w:val="28"/>
-          <w:szCs w:val="28"/>
+          <w:sz w:val="32"/>
+          <w:szCs w:val="32"/>
+        </w:rPr>
+        <w:t>Design</w:t>
+      </w:r>
+      <w:r>
+        <w:rPr>
+          <w:b/>
+          <w:bCs/>
+          <w:color w:val="5B9BD5" w:themeColor="accent5"/>
+          <w:sz w:val="32"/>
+          <w:szCs w:val="32"/>
         </w:rPr>
         <w:t>.</w:t>
       </w:r>
@@ -1708,13 +2822,6 @@
           <w:szCs w:val="24"/>
         </w:rPr>
       </w:pPr>
-      <w:r>
-        <w:rPr>
-          <w:sz w:val="24"/>
-          <w:szCs w:val="24"/>
-        </w:rPr>
-        <w:t>There are a few success criteria the project has to fulfil for the project to be called a success.</w:t>
-      </w:r>
     </w:p>
     <w:sectPr>
       <w:pgSz w:w="11906" w:h="16838"/>
@@ -1955,16 +3062,16 @@
     </w:lvl>
   </w:abstractNum>
   <w:abstractNum w:abstractNumId="2" w15:restartNumberingAfterBreak="0">
-    <w:nsid w:val="6FD22CC9"/>
+    <w:nsid w:val="3D3C65D3"/>
     <w:multiLevelType w:val="hybridMultilevel"/>
-    <w:tmpl w:val="7A243CB0"/>
+    <w:tmpl w:val="A6046608"/>
     <w:lvl w:ilvl="0" w:tplc="08090001">
       <w:start w:val="1"/>
       <w:numFmt w:val="bullet"/>
       <w:lvlText w:val=""/>
       <w:lvlJc w:val="left"/>
       <w:pPr>
-        <w:ind w:left="780" w:hanging="360"/>
+        <w:ind w:left="720" w:hanging="360"/>
       </w:pPr>
       <w:rPr>
         <w:rFonts w:ascii="Symbol" w:hAnsi="Symbol" w:hint="default"/>
@@ -1976,6 +3083,119 @@
       <w:lvlText w:val="o"/>
       <w:lvlJc w:val="left"/>
       <w:pPr>
+        <w:ind w:left="1440" w:hanging="360"/>
+      </w:pPr>
+      <w:rPr>
+        <w:rFonts w:ascii="Courier New" w:hAnsi="Courier New" w:cs="Courier New" w:hint="default"/>
+      </w:rPr>
+    </w:lvl>
+    <w:lvl w:ilvl="2" w:tplc="08090005">
+      <w:start w:val="1"/>
+      <w:numFmt w:val="bullet"/>
+      <w:lvlText w:val=""/>
+      <w:lvlJc w:val="left"/>
+      <w:pPr>
+        <w:ind w:left="2160" w:hanging="360"/>
+      </w:pPr>
+      <w:rPr>
+        <w:rFonts w:ascii="Wingdings" w:hAnsi="Wingdings" w:hint="default"/>
+      </w:rPr>
+    </w:lvl>
+    <w:lvl w:ilvl="3" w:tplc="08090001">
+      <w:start w:val="1"/>
+      <w:numFmt w:val="bullet"/>
+      <w:lvlText w:val=""/>
+      <w:lvlJc w:val="left"/>
+      <w:pPr>
+        <w:ind w:left="2880" w:hanging="360"/>
+      </w:pPr>
+      <w:rPr>
+        <w:rFonts w:ascii="Symbol" w:hAnsi="Symbol" w:hint="default"/>
+      </w:rPr>
+    </w:lvl>
+    <w:lvl w:ilvl="4" w:tplc="08090003">
+      <w:start w:val="1"/>
+      <w:numFmt w:val="bullet"/>
+      <w:lvlText w:val="o"/>
+      <w:lvlJc w:val="left"/>
+      <w:pPr>
+        <w:ind w:left="3600" w:hanging="360"/>
+      </w:pPr>
+      <w:rPr>
+        <w:rFonts w:ascii="Courier New" w:hAnsi="Courier New" w:cs="Courier New" w:hint="default"/>
+      </w:rPr>
+    </w:lvl>
+    <w:lvl w:ilvl="5" w:tplc="08090005">
+      <w:start w:val="1"/>
+      <w:numFmt w:val="bullet"/>
+      <w:lvlText w:val=""/>
+      <w:lvlJc w:val="left"/>
+      <w:pPr>
+        <w:ind w:left="4320" w:hanging="360"/>
+      </w:pPr>
+      <w:rPr>
+        <w:rFonts w:ascii="Wingdings" w:hAnsi="Wingdings" w:hint="default"/>
+      </w:rPr>
+    </w:lvl>
+    <w:lvl w:ilvl="6" w:tplc="08090001">
+      <w:start w:val="1"/>
+      <w:numFmt w:val="bullet"/>
+      <w:lvlText w:val=""/>
+      <w:lvlJc w:val="left"/>
+      <w:pPr>
+        <w:ind w:left="5040" w:hanging="360"/>
+      </w:pPr>
+      <w:rPr>
+        <w:rFonts w:ascii="Symbol" w:hAnsi="Symbol" w:hint="default"/>
+      </w:rPr>
+    </w:lvl>
+    <w:lvl w:ilvl="7" w:tplc="08090003">
+      <w:start w:val="1"/>
+      <w:numFmt w:val="bullet"/>
+      <w:lvlText w:val="o"/>
+      <w:lvlJc w:val="left"/>
+      <w:pPr>
+        <w:ind w:left="5760" w:hanging="360"/>
+      </w:pPr>
+      <w:rPr>
+        <w:rFonts w:ascii="Courier New" w:hAnsi="Courier New" w:cs="Courier New" w:hint="default"/>
+      </w:rPr>
+    </w:lvl>
+    <w:lvl w:ilvl="8" w:tplc="08090005">
+      <w:start w:val="1"/>
+      <w:numFmt w:val="bullet"/>
+      <w:lvlText w:val=""/>
+      <w:lvlJc w:val="left"/>
+      <w:pPr>
+        <w:ind w:left="6480" w:hanging="360"/>
+      </w:pPr>
+      <w:rPr>
+        <w:rFonts w:ascii="Wingdings" w:hAnsi="Wingdings" w:hint="default"/>
+      </w:rPr>
+    </w:lvl>
+  </w:abstractNum>
+  <w:abstractNum w:abstractNumId="3" w15:restartNumberingAfterBreak="0">
+    <w:nsid w:val="6FD22CC9"/>
+    <w:multiLevelType w:val="hybridMultilevel"/>
+    <w:tmpl w:val="7A243CB0"/>
+    <w:lvl w:ilvl="0" w:tplc="08090001">
+      <w:start w:val="1"/>
+      <w:numFmt w:val="bullet"/>
+      <w:lvlText w:val=""/>
+      <w:lvlJc w:val="left"/>
+      <w:pPr>
+        <w:ind w:left="780" w:hanging="360"/>
+      </w:pPr>
+      <w:rPr>
+        <w:rFonts w:ascii="Symbol" w:hAnsi="Symbol" w:hint="default"/>
+      </w:rPr>
+    </w:lvl>
+    <w:lvl w:ilvl="1" w:tplc="08090003">
+      <w:start w:val="1"/>
+      <w:numFmt w:val="bullet"/>
+      <w:lvlText w:val="o"/>
+      <w:lvlJc w:val="left"/>
+      <w:pPr>
         <w:ind w:left="1500" w:hanging="360"/>
       </w:pPr>
       <w:rPr>
@@ -2068,13 +3288,16 @@
     </w:lvl>
   </w:abstractNum>
   <w:num w:numId="1">
-    <w:abstractNumId w:val="2"/>
+    <w:abstractNumId w:val="3"/>
   </w:num>
   <w:num w:numId="2">
     <w:abstractNumId w:val="0"/>
   </w:num>
   <w:num w:numId="3">
     <w:abstractNumId w:val="1"/>
+  </w:num>
+  <w:num w:numId="4">
+    <w:abstractNumId w:val="2"/>
   </w:num>
 </w:numbering>
 </file>

</xml_diff>

<commit_message>
Made Placed Champion, Differentiated from Summoned Champion
</commit_message>
<xml_diff>
--- a/Coursework/TFTBot Coursework Main Document.docx
+++ b/Coursework/TFTBot Coursework Main Document.docx
@@ -2989,6 +2989,37 @@
           <w:szCs w:val="24"/>
         </w:rPr>
       </w:pPr>
+      <w:r>
+        <w:rPr>
+          <w:sz w:val="24"/>
+          <w:szCs w:val="24"/>
+        </w:rPr>
+        <w:object w:dxaOrig="1520" w:dyaOrig="987" w14:anchorId="57C40F60">
+          <v:shapetype id="_x0000_t75" coordsize="21600,21600" o:spt="75" o:preferrelative="t" path="m@4@5l@4@11@9@11@9@5xe" filled="f" stroked="f">
+            <v:stroke joinstyle="miter"/>
+            <v:formulas>
+              <v:f eqn="if lineDrawn pixelLineWidth 0"/>
+              <v:f eqn="sum @0 1 0"/>
+              <v:f eqn="sum 0 0 @1"/>
+              <v:f eqn="prod @2 1 2"/>
+              <v:f eqn="prod @3 21600 pixelWidth"/>
+              <v:f eqn="prod @3 21600 pixelHeight"/>
+              <v:f eqn="sum @0 0 1"/>
+              <v:f eqn="prod @6 1 2"/>
+              <v:f eqn="prod @7 21600 pixelWidth"/>
+              <v:f eqn="sum @8 21600 0"/>
+              <v:f eqn="prod @7 21600 pixelHeight"/>
+              <v:f eqn="sum @10 21600 0"/>
+            </v:formulas>
+            <v:path o:extrusionok="f" gradientshapeok="t" o:connecttype="rect"/>
+            <o:lock v:ext="edit" aspectratio="t"/>
+          </v:shapetype>
+          <v:shape id="_x0000_i1025" type="#_x0000_t75" style="width:76.2pt;height:49.2pt" o:ole="">
+            <v:imagedata r:id="rId13" o:title=""/>
+          </v:shape>
+          <o:OLEObject Type="Embed" ProgID="Package" ShapeID="_x0000_i1025" DrawAspect="Icon" ObjectID="_1710831515" r:id="rId14"/>
+        </w:object>
+      </w:r>
     </w:p>
     <w:sectPr>
       <w:pgSz w:w="11906" w:h="16838"/>
@@ -3567,19 +3598,19 @@
       </w:rPr>
     </w:lvl>
   </w:abstractNum>
-  <w:num w:numId="1">
+  <w:num w:numId="1" w16cid:durableId="697894456">
     <w:abstractNumId w:val="4"/>
   </w:num>
-  <w:num w:numId="2">
+  <w:num w:numId="2" w16cid:durableId="866255008">
     <w:abstractNumId w:val="0"/>
   </w:num>
-  <w:num w:numId="3">
+  <w:num w:numId="3" w16cid:durableId="2125490358">
     <w:abstractNumId w:val="1"/>
   </w:num>
-  <w:num w:numId="4">
+  <w:num w:numId="4" w16cid:durableId="1937013799">
     <w:abstractNumId w:val="2"/>
   </w:num>
-  <w:num w:numId="5">
+  <w:num w:numId="5" w16cid:durableId="171263559">
     <w:abstractNumId w:val="3"/>
   </w:num>
 </w:numbering>

</xml_diff>

<commit_message>
lots of coursework work
</commit_message>
<xml_diff>
--- a/Coursework/TFTBot Coursework Main Document.docx
+++ b/Coursework/TFTBot Coursework Main Document.docx
@@ -1835,6 +1835,72 @@
       </w:pPr>
       <w:r>
         <w:rPr>
+          <w:noProof/>
+        </w:rPr>
+        <w:drawing>
+          <wp:anchor distT="0" distB="0" distL="114300" distR="114300" simplePos="0" relativeHeight="251658240" behindDoc="0" locked="0" layoutInCell="1" allowOverlap="1" wp14:anchorId="3018E843" wp14:editId="3B010D4C">
+            <wp:simplePos x="0" y="0"/>
+            <wp:positionH relativeFrom="column">
+              <wp:posOffset>-775970</wp:posOffset>
+            </wp:positionH>
+            <wp:positionV relativeFrom="paragraph">
+              <wp:posOffset>1940281</wp:posOffset>
+            </wp:positionV>
+            <wp:extent cx="7315835" cy="2365375"/>
+            <wp:effectExtent l="0" t="0" r="0" b="0"/>
+            <wp:wrapSquare wrapText="bothSides"/>
+            <wp:docPr id="4" name="Picture 4"/>
+            <wp:cNvGraphicFramePr>
+              <a:graphicFrameLocks xmlns:a="http://schemas.openxmlformats.org/drawingml/2006/main" noChangeAspect="1"/>
+            </wp:cNvGraphicFramePr>
+            <a:graphic xmlns:a="http://schemas.openxmlformats.org/drawingml/2006/main">
+              <a:graphicData uri="http://schemas.openxmlformats.org/drawingml/2006/picture">
+                <pic:pic xmlns:pic="http://schemas.openxmlformats.org/drawingml/2006/picture">
+                  <pic:nvPicPr>
+                    <pic:cNvPr id="4" name="Picture 4"/>
+                    <pic:cNvPicPr>
+                      <a:picLocks noChangeAspect="1" noChangeArrowheads="1"/>
+                    </pic:cNvPicPr>
+                  </pic:nvPicPr>
+                  <pic:blipFill>
+                    <a:blip r:embed="rId15">
+                      <a:extLst>
+                        <a:ext uri="{28A0092B-C50C-407E-A947-70E740481C1C}">
+                          <a14:useLocalDpi xmlns:a14="http://schemas.microsoft.com/office/drawing/2010/main" val="0"/>
+                        </a:ext>
+                      </a:extLst>
+                    </a:blip>
+                    <a:stretch>
+                      <a:fillRect/>
+                    </a:stretch>
+                  </pic:blipFill>
+                  <pic:spPr bwMode="auto">
+                    <a:xfrm>
+                      <a:off x="0" y="0"/>
+                      <a:ext cx="7315835" cy="2365375"/>
+                    </a:xfrm>
+                    <a:prstGeom prst="rect">
+                      <a:avLst/>
+                    </a:prstGeom>
+                    <a:noFill/>
+                    <a:ln>
+                      <a:noFill/>
+                    </a:ln>
+                  </pic:spPr>
+                </pic:pic>
+              </a:graphicData>
+            </a:graphic>
+            <wp14:sizeRelH relativeFrom="page">
+              <wp14:pctWidth>0</wp14:pctWidth>
+            </wp14:sizeRelH>
+            <wp14:sizeRelV relativeFrom="page">
+              <wp14:pctHeight>0</wp14:pctHeight>
+            </wp14:sizeRelV>
+          </wp:anchor>
+        </w:drawing>
+      </w:r>
+      <w:r>
+        <w:rPr>
           <w:sz w:val="24"/>
           <w:szCs w:val="24"/>
         </w:rPr>
@@ -1925,49 +1991,99 @@
           <w:szCs w:val="24"/>
         </w:rPr>
       </w:pPr>
-    </w:p>
-    <w:p>
-      <w:pPr>
-        <w:rPr>
-          <w:sz w:val="24"/>
-          <w:szCs w:val="24"/>
-        </w:rPr>
-      </w:pPr>
-    </w:p>
-    <w:p>
-      <w:pPr>
-        <w:rPr>
-          <w:sz w:val="24"/>
-          <w:szCs w:val="24"/>
-        </w:rPr>
-      </w:pPr>
-      <w:r>
-        <w:rPr>
-          <w:sz w:val="24"/>
-          <w:szCs w:val="24"/>
-        </w:rPr>
-        <w:t xml:space="preserve"> </w:t>
-      </w:r>
-      <w:r>
-        <w:rPr>
-          <w:sz w:val="24"/>
-          <w:szCs w:val="24"/>
-        </w:rPr>
-        <w:t>My project initially can be split into two sections</w:t>
-      </w:r>
-      <w:r>
-        <w:rPr>
-          <w:sz w:val="24"/>
-          <w:szCs w:val="24"/>
-        </w:rPr>
-        <w:t>, the initial recreation of the game and then the creation of an AI to run on said game.</w:t>
-      </w:r>
-      <w:r>
-        <w:rPr>
-          <w:sz w:val="24"/>
-          <w:szCs w:val="24"/>
-        </w:rPr>
-        <w:t xml:space="preserve"> We can go further and further with decomposition, breaking down the recreation to:</w:t>
+      <w:r>
+        <w:rPr>
+          <w:noProof/>
+        </w:rPr>
+        <w:lastRenderedPageBreak/>
+        <w:drawing>
+          <wp:inline distT="0" distB="0" distL="0" distR="0" wp14:anchorId="5F2565EE" wp14:editId="7389FDDB">
+            <wp:extent cx="5731510" cy="1489710"/>
+            <wp:effectExtent l="0" t="0" r="0" b="0"/>
+            <wp:docPr id="5" name="Picture 5" descr="Diagram&#10;&#10;Description automatically generated"/>
+            <wp:cNvGraphicFramePr>
+              <a:graphicFrameLocks xmlns:a="http://schemas.openxmlformats.org/drawingml/2006/main" noChangeAspect="1"/>
+            </wp:cNvGraphicFramePr>
+            <a:graphic xmlns:a="http://schemas.openxmlformats.org/drawingml/2006/main">
+              <a:graphicData uri="http://schemas.openxmlformats.org/drawingml/2006/picture">
+                <pic:pic xmlns:pic="http://schemas.openxmlformats.org/drawingml/2006/picture">
+                  <pic:nvPicPr>
+                    <pic:cNvPr id="5" name="Picture 5" descr="Diagram&#10;&#10;Description automatically generated"/>
+                    <pic:cNvPicPr>
+                      <a:picLocks noChangeAspect="1" noChangeArrowheads="1"/>
+                    </pic:cNvPicPr>
+                  </pic:nvPicPr>
+                  <pic:blipFill>
+                    <a:blip r:embed="rId16">
+                      <a:extLst>
+                        <a:ext uri="{28A0092B-C50C-407E-A947-70E740481C1C}">
+                          <a14:useLocalDpi xmlns:a14="http://schemas.microsoft.com/office/drawing/2010/main" val="0"/>
+                        </a:ext>
+                      </a:extLst>
+                    </a:blip>
+                    <a:srcRect/>
+                    <a:stretch>
+                      <a:fillRect/>
+                    </a:stretch>
+                  </pic:blipFill>
+                  <pic:spPr bwMode="auto">
+                    <a:xfrm>
+                      <a:off x="0" y="0"/>
+                      <a:ext cx="5731510" cy="1489710"/>
+                    </a:xfrm>
+                    <a:prstGeom prst="rect">
+                      <a:avLst/>
+                    </a:prstGeom>
+                    <a:noFill/>
+                    <a:ln>
+                      <a:noFill/>
+                    </a:ln>
+                  </pic:spPr>
+                </pic:pic>
+              </a:graphicData>
+            </a:graphic>
+          </wp:inline>
+        </w:drawing>
+      </w:r>
+    </w:p>
+    <w:p>
+      <w:pPr>
+        <w:rPr>
+          <w:color w:val="5B9BD5" w:themeColor="accent5"/>
+          <w:sz w:val="28"/>
+          <w:szCs w:val="28"/>
+        </w:rPr>
+      </w:pPr>
+      <w:r>
+        <w:rPr>
+          <w:color w:val="5B9BD5" w:themeColor="accent5"/>
+          <w:sz w:val="28"/>
+          <w:szCs w:val="28"/>
+        </w:rPr>
+        <w:t>Features</w:t>
+      </w:r>
+      <w:r>
+        <w:rPr>
+          <w:color w:val="5B9BD5" w:themeColor="accent5"/>
+          <w:sz w:val="28"/>
+          <w:szCs w:val="28"/>
+        </w:rPr>
+        <w:t>.</w:t>
+      </w:r>
+    </w:p>
+    <w:p>
+      <w:pPr>
+        <w:rPr>
+          <w:sz w:val="24"/>
+          <w:szCs w:val="24"/>
+        </w:rPr>
+      </w:pPr>
+      <w:r>
+        <w:rPr>
+          <w:sz w:val="24"/>
+          <w:szCs w:val="24"/>
+        </w:rPr>
+        <w:t>There are numerous features I consider key to the program, such as:</w:t>
       </w:r>
     </w:p>
     <w:p>
@@ -1975,7 +2091,7 @@
         <w:pStyle w:val="ListParagraph"/>
         <w:numPr>
           <w:ilvl w:val="0"/>
-          <w:numId w:val="1"/>
+          <w:numId w:val="14"/>
         </w:numPr>
         <w:rPr>
           <w:sz w:val="24"/>
@@ -1987,48 +2103,7 @@
           <w:sz w:val="24"/>
           <w:szCs w:val="24"/>
         </w:rPr>
-        <w:t>Recreating the Units</w:t>
-      </w:r>
-    </w:p>
-    <w:p>
-      <w:pPr>
-        <w:pStyle w:val="ListParagraph"/>
-        <w:numPr>
-          <w:ilvl w:val="1"/>
-          <w:numId w:val="1"/>
-        </w:numPr>
-        <w:rPr>
-          <w:sz w:val="24"/>
-          <w:szCs w:val="24"/>
-        </w:rPr>
-      </w:pPr>
-      <w:r>
-        <w:rPr>
-          <w:sz w:val="24"/>
-          <w:szCs w:val="24"/>
-        </w:rPr>
-        <w:t>Recreating traits</w:t>
-      </w:r>
-    </w:p>
-    <w:p>
-      <w:pPr>
-        <w:pStyle w:val="ListParagraph"/>
-        <w:numPr>
-          <w:ilvl w:val="1"/>
-          <w:numId w:val="1"/>
-        </w:numPr>
-        <w:rPr>
-          <w:sz w:val="24"/>
-          <w:szCs w:val="24"/>
-        </w:rPr>
-      </w:pPr>
-      <w:r>
-        <w:rPr>
-          <w:sz w:val="24"/>
-          <w:szCs w:val="24"/>
-        </w:rPr>
-        <w:lastRenderedPageBreak/>
-        <w:t>Recreating each unique ability</w:t>
+        <w:t>Creating teams and battles through a user interface.</w:t>
       </w:r>
     </w:p>
     <w:p>
@@ -2036,7 +2111,7 @@
         <w:pStyle w:val="ListParagraph"/>
         <w:numPr>
           <w:ilvl w:val="0"/>
-          <w:numId w:val="1"/>
+          <w:numId w:val="14"/>
         </w:numPr>
         <w:rPr>
           <w:sz w:val="24"/>
@@ -2048,47 +2123,7 @@
           <w:sz w:val="24"/>
           <w:szCs w:val="24"/>
         </w:rPr>
-        <w:t>Recreating the Combat</w:t>
-      </w:r>
-    </w:p>
-    <w:p>
-      <w:pPr>
-        <w:pStyle w:val="ListParagraph"/>
-        <w:numPr>
-          <w:ilvl w:val="1"/>
-          <w:numId w:val="1"/>
-        </w:numPr>
-        <w:rPr>
-          <w:sz w:val="24"/>
-          <w:szCs w:val="24"/>
-        </w:rPr>
-      </w:pPr>
-      <w:r>
-        <w:rPr>
-          <w:sz w:val="24"/>
-          <w:szCs w:val="24"/>
-        </w:rPr>
-        <w:t>Recreating the board</w:t>
-      </w:r>
-    </w:p>
-    <w:p>
-      <w:pPr>
-        <w:pStyle w:val="ListParagraph"/>
-        <w:numPr>
-          <w:ilvl w:val="1"/>
-          <w:numId w:val="1"/>
-        </w:numPr>
-        <w:rPr>
-          <w:sz w:val="24"/>
-          <w:szCs w:val="24"/>
-        </w:rPr>
-      </w:pPr>
-      <w:r>
-        <w:rPr>
-          <w:sz w:val="24"/>
-          <w:szCs w:val="24"/>
-        </w:rPr>
-        <w:t>Recreating movement</w:t>
+        <w:t>Simulating battles rapidly and efficiently.</w:t>
       </w:r>
     </w:p>
     <w:p>
@@ -2096,7 +2131,7 @@
         <w:pStyle w:val="ListParagraph"/>
         <w:numPr>
           <w:ilvl w:val="0"/>
-          <w:numId w:val="1"/>
+          <w:numId w:val="14"/>
         </w:numPr>
         <w:rPr>
           <w:sz w:val="24"/>
@@ -2108,7 +2143,7 @@
           <w:sz w:val="24"/>
           <w:szCs w:val="24"/>
         </w:rPr>
-        <w:t>Recreating the economy/ shop</w:t>
+        <w:t>Pausing a battle or going through it tick by tick.</w:t>
       </w:r>
     </w:p>
     <w:p>
@@ -2116,7 +2151,7 @@
         <w:pStyle w:val="ListParagraph"/>
         <w:numPr>
           <w:ilvl w:val="0"/>
-          <w:numId w:val="1"/>
+          <w:numId w:val="14"/>
         </w:numPr>
         <w:rPr>
           <w:sz w:val="24"/>
@@ -2128,22 +2163,7 @@
           <w:sz w:val="24"/>
           <w:szCs w:val="24"/>
         </w:rPr>
-        <w:t>Recreating the roulette</w:t>
-      </w:r>
-    </w:p>
-    <w:p>
-      <w:pPr>
-        <w:rPr>
-          <w:sz w:val="24"/>
-          <w:szCs w:val="24"/>
-        </w:rPr>
-      </w:pPr>
-      <w:r>
-        <w:rPr>
-          <w:sz w:val="24"/>
-          <w:szCs w:val="24"/>
-        </w:rPr>
-        <w:t>and many other steps, all of which could be broken down further. The creation of the AI can also be decomposed further, into:</w:t>
+        <w:t>Looking at the state of the battle through the user interface.</w:t>
       </w:r>
     </w:p>
     <w:p>
@@ -2151,7 +2171,7 @@
         <w:pStyle w:val="ListParagraph"/>
         <w:numPr>
           <w:ilvl w:val="0"/>
-          <w:numId w:val="2"/>
+          <w:numId w:val="14"/>
         </w:numPr>
         <w:rPr>
           <w:sz w:val="24"/>
@@ -2163,94 +2183,21 @@
           <w:sz w:val="24"/>
           <w:szCs w:val="24"/>
         </w:rPr>
-        <w:t>Creating the AI in Python</w:t>
-      </w:r>
-    </w:p>
-    <w:p>
-      <w:pPr>
-        <w:pStyle w:val="ListParagraph"/>
-        <w:numPr>
-          <w:ilvl w:val="0"/>
-          <w:numId w:val="2"/>
-        </w:numPr>
-        <w:rPr>
-          <w:sz w:val="24"/>
-          <w:szCs w:val="24"/>
-        </w:rPr>
-      </w:pPr>
-      <w:r>
-        <w:rPr>
-          <w:sz w:val="24"/>
-          <w:szCs w:val="24"/>
-        </w:rPr>
-        <w:t>Training the AI</w:t>
-      </w:r>
-    </w:p>
-    <w:p>
-      <w:pPr>
-        <w:pStyle w:val="ListParagraph"/>
-        <w:numPr>
-          <w:ilvl w:val="1"/>
-          <w:numId w:val="2"/>
-        </w:numPr>
-        <w:rPr>
-          <w:sz w:val="24"/>
-          <w:szCs w:val="24"/>
-        </w:rPr>
-      </w:pPr>
-      <w:r>
-        <w:rPr>
-          <w:sz w:val="24"/>
-          <w:szCs w:val="24"/>
-        </w:rPr>
-        <w:t>Teaching the AI Unit placement</w:t>
-      </w:r>
-    </w:p>
-    <w:p>
-      <w:pPr>
-        <w:pStyle w:val="ListParagraph"/>
-        <w:numPr>
-          <w:ilvl w:val="1"/>
-          <w:numId w:val="2"/>
-        </w:numPr>
-        <w:rPr>
-          <w:sz w:val="24"/>
-          <w:szCs w:val="24"/>
-        </w:rPr>
-      </w:pPr>
-      <w:r>
-        <w:rPr>
-          <w:sz w:val="24"/>
-          <w:szCs w:val="24"/>
-        </w:rPr>
-        <w:t>Teaching the AI effective economy management</w:t>
-      </w:r>
-    </w:p>
-    <w:p>
-      <w:pPr>
-        <w:pStyle w:val="ListParagraph"/>
-        <w:numPr>
-          <w:ilvl w:val="1"/>
-          <w:numId w:val="2"/>
-        </w:numPr>
-        <w:rPr>
-          <w:sz w:val="24"/>
-          <w:szCs w:val="24"/>
-        </w:rPr>
-      </w:pPr>
-      <w:r>
-        <w:rPr>
-          <w:sz w:val="24"/>
-          <w:szCs w:val="24"/>
-        </w:rPr>
-        <w:t>Teaching the AI to consider and counter opponent</w:t>
-      </w:r>
-      <w:r>
-        <w:rPr>
-          <w:sz w:val="24"/>
-          <w:szCs w:val="24"/>
-        </w:rPr>
-        <w:t>s</w:t>
+        <w:t>Should not require internet access</w:t>
+      </w:r>
+      <w:r>
+        <w:rPr>
+          <w:sz w:val="24"/>
+          <w:szCs w:val="24"/>
+        </w:rPr>
+        <w:t xml:space="preserve"> and be </w:t>
+      </w:r>
+      <w:r>
+        <w:rPr>
+          <w:sz w:val="24"/>
+          <w:szCs w:val="24"/>
+        </w:rPr>
+        <w:t>cross platform</w:t>
       </w:r>
       <w:r>
         <w:rPr>
@@ -2272,94 +2219,240 @@
           <w:sz w:val="24"/>
           <w:szCs w:val="24"/>
         </w:rPr>
-        <w:t>My project is also suited to other parts of computational methodology</w:t>
-      </w:r>
-    </w:p>
-    <w:p>
-      <w:pPr>
-        <w:rPr>
-          <w:sz w:val="24"/>
-          <w:szCs w:val="24"/>
-        </w:rPr>
-      </w:pPr>
-      <w:r>
-        <w:rPr>
-          <w:sz w:val="24"/>
-          <w:szCs w:val="24"/>
-        </w:rPr>
-        <w:t>The initial creation of the g</w:t>
-      </w:r>
-      <w:r>
-        <w:rPr>
-          <w:sz w:val="24"/>
-          <w:szCs w:val="24"/>
-        </w:rPr>
-        <w:t>ame is suited to computational methodology thanks to the abstraction that can be used. The original TFT game is an abstraction of real life, not simulating things they don’t deem relevant to the game, such as not simulating gravity or jumping, accurate collisions</w:t>
-      </w:r>
-      <w:r>
-        <w:rPr>
-          <w:sz w:val="24"/>
-          <w:szCs w:val="24"/>
-        </w:rPr>
-        <w:t>, light rays</w:t>
-      </w:r>
-      <w:r>
-        <w:rPr>
-          <w:sz w:val="24"/>
-          <w:szCs w:val="24"/>
-        </w:rPr>
-        <w:t xml:space="preserve"> and using other simplifications, such as only allowing units to move from one grid tile to the next and only allowing one unit to possess a grid tile at once.  </w:t>
-      </w:r>
-      <w:r>
-        <w:rPr>
-          <w:sz w:val="24"/>
-          <w:szCs w:val="24"/>
-        </w:rPr>
-        <w:t xml:space="preserve">My recreation will use further abstraction, only including the parts relevant to the simulation of the gameplay, thus discarding features such as the GUI and cosmetics, as an AI has no use for it. </w:t>
-      </w:r>
-    </w:p>
-    <w:p>
-      <w:pPr>
-        <w:rPr>
-          <w:sz w:val="24"/>
-          <w:szCs w:val="24"/>
-        </w:rPr>
-      </w:pPr>
-      <w:r>
-        <w:rPr>
-          <w:sz w:val="24"/>
-          <w:szCs w:val="24"/>
-        </w:rPr>
-        <w:t>My recreation/ TFT is suited for computational methodology in other ways as wel</w:t>
-      </w:r>
-      <w:r>
-        <w:rPr>
-          <w:sz w:val="24"/>
-          <w:szCs w:val="24"/>
-        </w:rPr>
-        <w:t>l, such as pattern recognition. For example, rather than creating a unique variable for each Unit/ Character in the game, we can create a basic Structure/ Class to represent all of them, and simply change the base stats/ attributes so that they fit for each unit. The same applies for the items and traits, which each share overlap within their own category.</w:t>
-      </w:r>
-    </w:p>
-    <w:p>
-      <w:pPr>
-        <w:rPr>
-          <w:sz w:val="24"/>
-          <w:szCs w:val="24"/>
-        </w:rPr>
-      </w:pPr>
-      <w:r>
-        <w:rPr>
-          <w:sz w:val="24"/>
-          <w:szCs w:val="24"/>
-        </w:rPr>
-        <w:t xml:space="preserve">The second section, the AI, will also make use of reusable components. Rather than programming the deeply sophisticated and advanced machine learning algorithms that many vastly more experienced programmers have created over the years, I will </w:t>
-      </w:r>
-      <w:r>
-        <w:rPr>
-          <w:sz w:val="24"/>
-          <w:szCs w:val="24"/>
-        </w:rPr>
-        <w:t>feature and adapt them for my project.</w:t>
+        <w:t xml:space="preserve">The ability to create certain teams and battles is key to the core aim of being able to test certain strategies efficiently and without the hassle of a normal TFT game, a user interface is required to allow </w:t>
+      </w:r>
+      <w:r>
+        <w:rPr>
+          <w:sz w:val="24"/>
+          <w:szCs w:val="24"/>
+        </w:rPr>
+        <w:t>the user to iterate rapidly over multiple team compositions</w:t>
+      </w:r>
+      <w:r>
+        <w:rPr>
+          <w:sz w:val="24"/>
+          <w:szCs w:val="24"/>
+        </w:rPr>
+        <w:t>, meaning they can quickly test numerous teams</w:t>
+      </w:r>
+      <w:r>
+        <w:rPr>
+          <w:sz w:val="24"/>
+          <w:szCs w:val="24"/>
+        </w:rPr>
+        <w:t xml:space="preserve">, as </w:t>
+      </w:r>
+      <w:proofErr w:type="spellStart"/>
+      <w:r>
+        <w:rPr>
+          <w:sz w:val="24"/>
+          <w:szCs w:val="24"/>
+        </w:rPr>
+        <w:t>Suket</w:t>
+      </w:r>
+      <w:proofErr w:type="spellEnd"/>
+      <w:r>
+        <w:rPr>
+          <w:sz w:val="24"/>
+          <w:szCs w:val="24"/>
+        </w:rPr>
+        <w:t xml:space="preserve"> likes to rapidly tweak teams constantly to find the </w:t>
+      </w:r>
+      <w:r>
+        <w:rPr>
+          <w:sz w:val="24"/>
+          <w:szCs w:val="24"/>
+        </w:rPr>
+        <w:t>best composition.</w:t>
+      </w:r>
+    </w:p>
+    <w:p>
+      <w:pPr>
+        <w:rPr>
+          <w:sz w:val="24"/>
+          <w:szCs w:val="24"/>
+        </w:rPr>
+      </w:pPr>
+      <w:proofErr w:type="spellStart"/>
+      <w:r>
+        <w:rPr>
+          <w:sz w:val="24"/>
+          <w:szCs w:val="24"/>
+        </w:rPr>
+        <w:t>Suket</w:t>
+      </w:r>
+      <w:proofErr w:type="spellEnd"/>
+      <w:r>
+        <w:rPr>
+          <w:sz w:val="24"/>
+          <w:szCs w:val="24"/>
+        </w:rPr>
+        <w:t xml:space="preserve"> only brought a low processing power laptop to university, so </w:t>
+      </w:r>
+      <w:r>
+        <w:rPr>
+          <w:sz w:val="24"/>
+          <w:szCs w:val="24"/>
+        </w:rPr>
+        <w:t xml:space="preserve">battles should be simulated rapidly and efficiently so that </w:t>
+      </w:r>
+      <w:r>
+        <w:rPr>
+          <w:sz w:val="24"/>
+          <w:szCs w:val="24"/>
+        </w:rPr>
+        <w:t xml:space="preserve">even </w:t>
+      </w:r>
+      <w:r>
+        <w:rPr>
+          <w:sz w:val="24"/>
+          <w:szCs w:val="24"/>
+        </w:rPr>
+        <w:t xml:space="preserve">users on computers </w:t>
+      </w:r>
+      <w:r>
+        <w:rPr>
+          <w:sz w:val="24"/>
+          <w:szCs w:val="24"/>
+        </w:rPr>
+        <w:t>like his</w:t>
+      </w:r>
+      <w:r>
+        <w:rPr>
+          <w:sz w:val="24"/>
+          <w:szCs w:val="24"/>
+        </w:rPr>
+        <w:t xml:space="preserve"> can use the program without issues. The code should </w:t>
+      </w:r>
+      <w:commentRangeStart w:id="1"/>
+      <w:r>
+        <w:rPr>
+          <w:sz w:val="24"/>
+          <w:szCs w:val="24"/>
+        </w:rPr>
+        <w:t>aim</w:t>
+      </w:r>
+      <w:commentRangeEnd w:id="1"/>
+      <w:r>
+        <w:rPr>
+          <w:rStyle w:val="CommentReference"/>
+        </w:rPr>
+        <w:commentReference w:id="1"/>
+      </w:r>
+      <w:r>
+        <w:rPr>
+          <w:sz w:val="24"/>
+          <w:szCs w:val="24"/>
+        </w:rPr>
+        <w:t xml:space="preserve"> to be as efficient as possible and in a </w:t>
+      </w:r>
+      <w:proofErr w:type="gramStart"/>
+      <w:r>
+        <w:rPr>
+          <w:sz w:val="24"/>
+          <w:szCs w:val="24"/>
+        </w:rPr>
+        <w:t>fast programming</w:t>
+      </w:r>
+      <w:proofErr w:type="gramEnd"/>
+      <w:r>
+        <w:rPr>
+          <w:sz w:val="24"/>
+          <w:szCs w:val="24"/>
+        </w:rPr>
+        <w:t xml:space="preserve"> language to accommodate for this.</w:t>
+      </w:r>
+    </w:p>
+    <w:p>
+      <w:pPr>
+        <w:rPr>
+          <w:sz w:val="24"/>
+          <w:szCs w:val="24"/>
+        </w:rPr>
+      </w:pPr>
+      <w:r>
+        <w:rPr>
+          <w:sz w:val="24"/>
+          <w:szCs w:val="24"/>
+        </w:rPr>
+        <w:t>The program should allow the user to pause the battle or iterate through it tick by tick/ at a slower rate so the user can understand what is occurring in the battle on a deeper level without a result just being broadcast to them, simultaneously the battle should be visible through the user interface so the user doesn’t have to go through the additional effort of visualising the battle in their head, simplifying the process and ensuring they understand what is occurring.</w:t>
+      </w:r>
+    </w:p>
+    <w:p>
+      <w:pPr>
+        <w:rPr>
+          <w:sz w:val="24"/>
+          <w:szCs w:val="24"/>
+        </w:rPr>
+      </w:pPr>
+      <w:r>
+        <w:rPr>
+          <w:sz w:val="24"/>
+          <w:szCs w:val="24"/>
+        </w:rPr>
+        <w:t>Finally, the program should not require internet access, so users can still strategize and brainstorm while they would not usually be able to access TFT</w:t>
+      </w:r>
+      <w:r>
+        <w:rPr>
+          <w:sz w:val="24"/>
+          <w:szCs w:val="24"/>
+        </w:rPr>
+        <w:t xml:space="preserve">. Internet connection at </w:t>
+      </w:r>
+      <w:proofErr w:type="spellStart"/>
+      <w:r>
+        <w:rPr>
+          <w:sz w:val="24"/>
+          <w:szCs w:val="24"/>
+        </w:rPr>
+        <w:t>Suket</w:t>
+      </w:r>
+      <w:proofErr w:type="spellEnd"/>
+      <w:r>
+        <w:rPr>
+          <w:sz w:val="24"/>
+          <w:szCs w:val="24"/>
+        </w:rPr>
+        <w:t xml:space="preserve"> Arya’s accommodation as university is unstable at best as well, so the program should not require internet access to ensure he can </w:t>
+      </w:r>
+      <w:proofErr w:type="gramStart"/>
+      <w:r>
+        <w:rPr>
+          <w:sz w:val="24"/>
+          <w:szCs w:val="24"/>
+        </w:rPr>
+        <w:t>access the program at all times</w:t>
+      </w:r>
+      <w:proofErr w:type="gramEnd"/>
+      <w:r>
+        <w:rPr>
+          <w:sz w:val="24"/>
+          <w:szCs w:val="24"/>
+        </w:rPr>
+        <w:t>.</w:t>
+      </w:r>
+      <w:r>
+        <w:rPr>
+          <w:sz w:val="24"/>
+          <w:szCs w:val="24"/>
+        </w:rPr>
+        <w:t xml:space="preserve"> Moreover, while </w:t>
+      </w:r>
+      <w:proofErr w:type="spellStart"/>
+      <w:r>
+        <w:rPr>
+          <w:sz w:val="24"/>
+          <w:szCs w:val="24"/>
+        </w:rPr>
+        <w:t>Suket’s</w:t>
+      </w:r>
+      <w:proofErr w:type="spellEnd"/>
+      <w:r>
+        <w:rPr>
+          <w:sz w:val="24"/>
+          <w:szCs w:val="24"/>
+        </w:rPr>
+        <w:t xml:space="preserve"> laptop is a Windows device, his home computer is a Mac, so my solution has to be cross platform to allow him to access the program on either device.</w:t>
       </w:r>
     </w:p>
     <w:p>
@@ -2376,200 +2469,264 @@
           <w:sz w:val="28"/>
           <w:szCs w:val="28"/>
         </w:rPr>
-        <w:t>Features</w:t>
-      </w:r>
-      <w:r>
+        <w:t>Limitations.</w:t>
+      </w:r>
+    </w:p>
+    <w:p>
+      <w:pPr>
+        <w:rPr>
+          <w:sz w:val="24"/>
+          <w:szCs w:val="24"/>
+        </w:rPr>
+      </w:pPr>
+      <w:r>
+        <w:rPr>
+          <w:sz w:val="24"/>
+          <w:szCs w:val="24"/>
+        </w:rPr>
+        <w:t xml:space="preserve">There are a few limitations of </w:t>
+      </w:r>
+      <w:r>
+        <w:rPr>
+          <w:sz w:val="24"/>
+          <w:szCs w:val="24"/>
+        </w:rPr>
+        <w:t xml:space="preserve">the program and my development of the program. For starters, I have limited time and resources to pour into the project, which is accentuated by </w:t>
+      </w:r>
+      <w:r>
+        <w:rPr>
+          <w:sz w:val="24"/>
+          <w:szCs w:val="24"/>
+        </w:rPr>
+        <w:lastRenderedPageBreak/>
+        <w:t xml:space="preserve">a lack of </w:t>
+      </w:r>
+      <w:proofErr w:type="gramStart"/>
+      <w:r>
+        <w:rPr>
+          <w:sz w:val="24"/>
+          <w:szCs w:val="24"/>
+        </w:rPr>
+        <w:t>long term</w:t>
+      </w:r>
+      <w:proofErr w:type="gramEnd"/>
+      <w:r>
+        <w:rPr>
+          <w:sz w:val="24"/>
+          <w:szCs w:val="24"/>
+        </w:rPr>
+        <w:t xml:space="preserve"> experience in programming and Rust in particular. </w:t>
+      </w:r>
+      <w:r>
+        <w:rPr>
+          <w:sz w:val="24"/>
+          <w:szCs w:val="24"/>
+        </w:rPr>
+        <w:t xml:space="preserve">The desired and full implementation of planned features may not be possible due to time constraints, especially as a set amount of time will have to be dedicated to working my way out of bugs/ pitfalls that more experienced </w:t>
+      </w:r>
+      <w:bookmarkStart w:id="2" w:name="_Hlk95742924"/>
+      <w:r>
+        <w:rPr>
+          <w:sz w:val="24"/>
+          <w:szCs w:val="24"/>
+        </w:rPr>
+        <w:t xml:space="preserve">programmers have seen before and know how to avoid. </w:t>
+      </w:r>
+    </w:p>
+    <w:p>
+      <w:pPr>
+        <w:rPr>
+          <w:sz w:val="24"/>
+          <w:szCs w:val="24"/>
+        </w:rPr>
+      </w:pPr>
+      <w:r>
+        <w:rPr>
+          <w:sz w:val="24"/>
+          <w:szCs w:val="24"/>
+        </w:rPr>
+        <w:t>TFT itself is developed my an entire team of experienced developers and so perfectly replicating the game and keeping it constantly updated may be near impossible, even if my abstraction means I can ignore aspects such as animations and graphics. Finetuning the exact stats of a champion or the interactions between numerous abilities will be too timely, especially when it can be very hard to recreate certain situations in games.</w:t>
+      </w:r>
+    </w:p>
+    <w:p>
+      <w:pPr>
+        <w:rPr>
+          <w:sz w:val="24"/>
+          <w:szCs w:val="24"/>
+        </w:rPr>
+      </w:pPr>
+      <w:r>
+        <w:rPr>
+          <w:sz w:val="24"/>
+          <w:szCs w:val="24"/>
+        </w:rPr>
+        <w:t xml:space="preserve">While users will be able to edit/ add their own units with specific stats (so users can assist in keeping the simulation accurate), unique abilities for each character will not be able to be implemented by the any users, so will have to use one of the abilities provided. </w:t>
+      </w:r>
+    </w:p>
+    <w:p>
+      <w:pPr>
+        <w:rPr>
+          <w:sz w:val="24"/>
+          <w:szCs w:val="24"/>
+        </w:rPr>
+      </w:pPr>
+      <w:r>
+        <w:rPr>
+          <w:sz w:val="24"/>
+          <w:szCs w:val="24"/>
+        </w:rPr>
+        <w:t xml:space="preserve">Unlike other </w:t>
+      </w:r>
+      <w:r>
+        <w:rPr>
+          <w:sz w:val="24"/>
+          <w:szCs w:val="24"/>
+        </w:rPr>
+        <w:t>educational</w:t>
+      </w:r>
+      <w:r>
+        <w:rPr>
+          <w:sz w:val="24"/>
+          <w:szCs w:val="24"/>
+        </w:rPr>
+        <w:t xml:space="preserve"> methods that give direct feedback or advice, users of this program</w:t>
+      </w:r>
+      <w:r>
+        <w:rPr>
+          <w:sz w:val="24"/>
+          <w:szCs w:val="24"/>
+        </w:rPr>
+        <w:t xml:space="preserve"> will be required to assess what went well or poorly in a battle, unless their aim with the program is to get an initial feel for how battles go. Moreover, another limitation is that my program won’t cover parts of the game such as the economy or carousel so users will have </w:t>
+      </w:r>
+      <w:proofErr w:type="gramStart"/>
+      <w:r>
+        <w:rPr>
+          <w:sz w:val="24"/>
+          <w:szCs w:val="24"/>
+        </w:rPr>
+        <w:t>go</w:t>
+      </w:r>
+      <w:proofErr w:type="gramEnd"/>
+      <w:r>
+        <w:rPr>
+          <w:sz w:val="24"/>
+          <w:szCs w:val="24"/>
+        </w:rPr>
+        <w:t xml:space="preserve"> elsewhere to educate themselves on those sections of the game.</w:t>
+      </w:r>
+    </w:p>
+    <w:p>
+      <w:pPr>
+        <w:rPr>
+          <w:sz w:val="24"/>
+          <w:szCs w:val="24"/>
+        </w:rPr>
+      </w:pPr>
+      <w:r>
+        <w:rPr>
+          <w:sz w:val="24"/>
+          <w:szCs w:val="24"/>
+        </w:rPr>
+        <w:t xml:space="preserve">Finally, while the TFT </w:t>
+      </w:r>
+      <w:r>
+        <w:rPr>
+          <w:sz w:val="24"/>
+          <w:szCs w:val="24"/>
+        </w:rPr>
+        <w:t xml:space="preserve">simulation will be able to move forward through a battle at any rate, as it will not store previous ticks/ iterations in the game loop, moving </w:t>
+      </w:r>
+      <w:commentRangeStart w:id="3"/>
+      <w:r>
+        <w:rPr>
+          <w:sz w:val="24"/>
+          <w:szCs w:val="24"/>
+        </w:rPr>
+        <w:t>backwards</w:t>
+      </w:r>
+      <w:commentRangeEnd w:id="3"/>
+      <w:r>
+        <w:rPr>
+          <w:rStyle w:val="CommentReference"/>
+        </w:rPr>
+        <w:commentReference w:id="3"/>
+      </w:r>
+      <w:r>
+        <w:rPr>
+          <w:sz w:val="24"/>
+          <w:szCs w:val="24"/>
+        </w:rPr>
+        <w:t xml:space="preserve"> through the loop to rewatch things will not be possible, which may be an issue if users want to check how something occurred or for searching for bugs.</w:t>
+      </w:r>
+    </w:p>
+    <w:bookmarkEnd w:id="2"/>
+    <w:p>
+      <w:pPr>
         <w:rPr>
           <w:color w:val="5B9BD5" w:themeColor="accent5"/>
           <w:sz w:val="28"/>
           <w:szCs w:val="28"/>
         </w:rPr>
-        <w:t>.</w:t>
-      </w:r>
-    </w:p>
-    <w:p>
-      <w:pPr>
-        <w:rPr>
-          <w:sz w:val="24"/>
-          <w:szCs w:val="24"/>
-        </w:rPr>
-      </w:pPr>
-      <w:r>
-        <w:rPr>
-          <w:sz w:val="24"/>
-          <w:szCs w:val="24"/>
-        </w:rPr>
-        <w:t xml:space="preserve">There are two main essential features I would call crucial to the success of the project. The ability to, at any time, play against an AI with a difficulty level of your choosing and the ability to have an AI to review and give advice on </w:t>
-      </w:r>
-      <w:r>
-        <w:rPr>
-          <w:i/>
-          <w:iCs/>
-          <w:sz w:val="24"/>
-          <w:szCs w:val="24"/>
-          <w:u w:val="single"/>
-        </w:rPr>
-        <w:t>a game you are currently or have just played.</w:t>
-      </w:r>
-      <w:r>
-        <w:rPr>
-          <w:sz w:val="24"/>
-          <w:szCs w:val="24"/>
-        </w:rPr>
-        <w:t xml:space="preserve"> </w:t>
-      </w:r>
-    </w:p>
-    <w:p>
-      <w:pPr>
-        <w:rPr>
-          <w:sz w:val="24"/>
-          <w:szCs w:val="24"/>
-        </w:rPr>
-      </w:pPr>
-      <w:r>
-        <w:rPr>
-          <w:sz w:val="24"/>
-          <w:szCs w:val="24"/>
-        </w:rPr>
-        <w:t xml:space="preserve">The ability to play against an AI of chosen difficulty level is essential because </w:t>
-      </w:r>
-      <w:r>
-        <w:rPr>
-          <w:sz w:val="24"/>
-          <w:szCs w:val="24"/>
-        </w:rPr>
-        <w:t xml:space="preserve">this is what my program can offer versus getting advice/ playing with a high-level player. If available at </w:t>
-      </w:r>
-      <w:proofErr w:type="spellStart"/>
-      <w:r>
-        <w:rPr>
-          <w:sz w:val="24"/>
-          <w:szCs w:val="24"/>
-        </w:rPr>
-        <w:t>anytime</w:t>
-      </w:r>
-      <w:proofErr w:type="spellEnd"/>
-      <w:r>
-        <w:rPr>
-          <w:sz w:val="24"/>
-          <w:szCs w:val="24"/>
-        </w:rPr>
-        <w:t xml:space="preserve">, using this program will be much easier and more convenient then finding and </w:t>
-      </w:r>
-      <w:r>
-        <w:rPr>
-          <w:sz w:val="24"/>
-          <w:szCs w:val="24"/>
-        </w:rPr>
-        <w:lastRenderedPageBreak/>
-        <w:t>trying to ask a good player for guidance. Moreover, by allowing them to play against an AI with customisable difficulty level they can always have a good challenge that allows them to improve, without getting blown out of the water by vastly better players.</w:t>
-      </w:r>
-    </w:p>
-    <w:p>
-      <w:pPr>
-        <w:rPr>
-          <w:sz w:val="24"/>
-          <w:szCs w:val="24"/>
-        </w:rPr>
-      </w:pPr>
-      <w:proofErr w:type="gramStart"/>
-      <w:r>
-        <w:rPr>
-          <w:sz w:val="24"/>
-          <w:szCs w:val="24"/>
-        </w:rPr>
-        <w:t>Furthermore</w:t>
-      </w:r>
-      <w:proofErr w:type="gramEnd"/>
-      <w:r>
-        <w:rPr>
-          <w:sz w:val="24"/>
-          <w:szCs w:val="24"/>
-        </w:rPr>
-        <w:t xml:space="preserve"> by granting users the opportunity to get instantaneous feedback, it allows people to see their mistakes and how they could improve. Immediate feedback is the most important part of fast improvement and critical to speedy improvement. By offering immediate feedback</w:t>
-      </w:r>
-      <w:r>
-        <w:rPr>
-          <w:sz w:val="24"/>
-          <w:szCs w:val="24"/>
-        </w:rPr>
-        <w:t xml:space="preserve"> we can offer a service only comparable to having a </w:t>
-      </w:r>
-      <w:proofErr w:type="gramStart"/>
-      <w:r>
-        <w:rPr>
-          <w:sz w:val="24"/>
-          <w:szCs w:val="24"/>
-        </w:rPr>
-        <w:t>high level</w:t>
-      </w:r>
-      <w:proofErr w:type="gramEnd"/>
-      <w:r>
-        <w:rPr>
-          <w:sz w:val="24"/>
-          <w:szCs w:val="24"/>
-        </w:rPr>
-        <w:t xml:space="preserve"> player in the call with you as you play</w:t>
-      </w:r>
-      <w:r>
-        <w:rPr>
-          <w:sz w:val="24"/>
-          <w:szCs w:val="24"/>
-        </w:rPr>
-        <w:t xml:space="preserve"> and blow other methods of improvement out of the water.</w:t>
-      </w:r>
-      <w:r>
-        <w:rPr>
-          <w:sz w:val="24"/>
-          <w:szCs w:val="24"/>
-        </w:rPr>
-        <w:t xml:space="preserve"> </w:t>
-      </w:r>
-      <w:r>
-        <w:rPr>
-          <w:sz w:val="24"/>
-          <w:szCs w:val="24"/>
-        </w:rPr>
-        <w:t xml:space="preserve">Moreover, by being adaptable and able to give advice not only in game but in review of games past, our program would offer far more utility than other programs that currently exist which only offer guidance before a game about powerful overall strategies to follow and nothing in or during the game. </w:t>
-      </w:r>
-    </w:p>
-    <w:p>
-      <w:pPr>
+      </w:pPr>
+      <w:r>
         <w:rPr>
           <w:color w:val="5B9BD5" w:themeColor="accent5"/>
           <w:sz w:val="28"/>
           <w:szCs w:val="28"/>
         </w:rPr>
-      </w:pPr>
-      <w:r>
-        <w:rPr>
-          <w:color w:val="5B9BD5" w:themeColor="accent5"/>
-          <w:sz w:val="28"/>
-          <w:szCs w:val="28"/>
-        </w:rPr>
-        <w:t>Limitations.</w:t>
-      </w:r>
-    </w:p>
-    <w:p>
-      <w:pPr>
-        <w:rPr>
-          <w:sz w:val="24"/>
-          <w:szCs w:val="24"/>
-        </w:rPr>
-      </w:pPr>
-      <w:r>
-        <w:rPr>
-          <w:sz w:val="24"/>
-          <w:szCs w:val="24"/>
-        </w:rPr>
-        <w:t xml:space="preserve">There are a few limitations of </w:t>
-      </w:r>
-      <w:r>
-        <w:rPr>
-          <w:sz w:val="24"/>
-          <w:szCs w:val="24"/>
-        </w:rPr>
-        <w:t xml:space="preserve">the program and my development of the program. For starters, I have limited time and resources to pour into the project, which is accentuated by a lack of </w:t>
+        <w:t>Hardware.</w:t>
+      </w:r>
+    </w:p>
+    <w:p>
+      <w:pPr>
+        <w:rPr>
+          <w:sz w:val="24"/>
+          <w:szCs w:val="24"/>
+        </w:rPr>
+      </w:pPr>
+      <w:r>
+        <w:rPr>
+          <w:sz w:val="24"/>
+          <w:szCs w:val="24"/>
+        </w:rPr>
+        <w:t xml:space="preserve">To run the finished project, users will just need to have a computer able to run </w:t>
+      </w:r>
+      <w:proofErr w:type="spellStart"/>
+      <w:r>
+        <w:rPr>
+          <w:sz w:val="24"/>
+          <w:szCs w:val="24"/>
+        </w:rPr>
+        <w:t>TeamFight</w:t>
+      </w:r>
+      <w:proofErr w:type="spellEnd"/>
+      <w:r>
+        <w:rPr>
+          <w:sz w:val="24"/>
+          <w:szCs w:val="24"/>
+        </w:rPr>
+        <w:t xml:space="preserve"> Tactics and the storage space to store my program, as running it should have very little effect on the hardware of the computer. The computer must be running the operating system Windows, as I do not plan to make this program cross platform</w:t>
+      </w:r>
+      <w:r>
+        <w:rPr>
+          <w:sz w:val="24"/>
+          <w:szCs w:val="24"/>
+        </w:rPr>
+        <w:t xml:space="preserve"> due to time constraints</w:t>
+      </w:r>
+      <w:r>
+        <w:rPr>
+          <w:sz w:val="24"/>
+          <w:szCs w:val="24"/>
+        </w:rPr>
+        <w:t xml:space="preserve">. </w:t>
+      </w:r>
+      <w:r>
+        <w:rPr>
+          <w:sz w:val="24"/>
+          <w:szCs w:val="24"/>
+        </w:rPr>
+        <w:t xml:space="preserve">Due to the (aimed) low performance cost of the program, any users who </w:t>
       </w:r>
       <w:proofErr w:type="gramStart"/>
       <w:r>
@@ -2577,198 +2734,7 @@
           <w:sz w:val="24"/>
           <w:szCs w:val="24"/>
         </w:rPr>
-        <w:t>long term</w:t>
-      </w:r>
-      <w:proofErr w:type="gramEnd"/>
-      <w:r>
-        <w:rPr>
-          <w:sz w:val="24"/>
-          <w:szCs w:val="24"/>
-        </w:rPr>
-        <w:t xml:space="preserve"> experience in programming and Rust in particular. </w:t>
-      </w:r>
-      <w:r>
-        <w:rPr>
-          <w:sz w:val="24"/>
-          <w:szCs w:val="24"/>
-        </w:rPr>
-        <w:t xml:space="preserve">The desired and full implementation of planned features may not be possible due to time constraints, especially as a set amount of time will have to be dedicated to working my way out of bugs/ pitfalls that more experienced </w:t>
-      </w:r>
-      <w:bookmarkStart w:id="1" w:name="_Hlk95742924"/>
-      <w:r>
-        <w:rPr>
-          <w:sz w:val="24"/>
-          <w:szCs w:val="24"/>
-        </w:rPr>
-        <w:t xml:space="preserve">programmers have seen before and know how to avoid. </w:t>
-      </w:r>
-    </w:p>
-    <w:p>
-      <w:pPr>
-        <w:rPr>
-          <w:sz w:val="24"/>
-          <w:szCs w:val="24"/>
-        </w:rPr>
-      </w:pPr>
-      <w:r>
-        <w:rPr>
-          <w:sz w:val="24"/>
-          <w:szCs w:val="24"/>
-        </w:rPr>
-        <w:t xml:space="preserve">Additionally, time </w:t>
-      </w:r>
-      <w:bookmarkEnd w:id="1"/>
-      <w:r>
-        <w:rPr>
-          <w:sz w:val="24"/>
-          <w:szCs w:val="24"/>
-        </w:rPr>
-        <w:t>constraints are a uniquely threatening prospect to a project like this which involves training AI, which unavoidably can take a large amount of time with little that can be done to speed it up. Good and efficient development of the programs to be as fast as possible is necessary</w:t>
-      </w:r>
-      <w:r>
-        <w:rPr>
-          <w:sz w:val="24"/>
-          <w:szCs w:val="24"/>
-        </w:rPr>
-        <w:t xml:space="preserve"> to allow the AI to iterate through generations of learning quickly. This could </w:t>
-      </w:r>
-      <w:r>
-        <w:rPr>
-          <w:sz w:val="24"/>
-          <w:szCs w:val="24"/>
-        </w:rPr>
-        <w:t xml:space="preserve">be alleviated </w:t>
-      </w:r>
-      <w:proofErr w:type="gramStart"/>
-      <w:r>
-        <w:rPr>
-          <w:sz w:val="24"/>
-          <w:szCs w:val="24"/>
-        </w:rPr>
-        <w:t>by the use of</w:t>
-      </w:r>
-      <w:proofErr w:type="gramEnd"/>
-      <w:r>
-        <w:rPr>
-          <w:sz w:val="24"/>
-          <w:szCs w:val="24"/>
-        </w:rPr>
-        <w:t xml:space="preserve"> powerful hardware, however, as stated before, a lack of resources also means that this is improbable, meaning that the final product of the recreation and AI have to be highly efficient. </w:t>
-      </w:r>
-    </w:p>
-    <w:p>
-      <w:pPr>
-        <w:rPr>
-          <w:sz w:val="24"/>
-          <w:szCs w:val="24"/>
-        </w:rPr>
-      </w:pPr>
-      <w:r>
-        <w:rPr>
-          <w:sz w:val="24"/>
-          <w:szCs w:val="24"/>
-        </w:rPr>
-        <w:t xml:space="preserve">Likewise, the success of the project is dependent on the AI being able to progress to a high enough level to challenge skilled players at the game, a potentially untenable aim. </w:t>
-      </w:r>
-    </w:p>
-    <w:p>
-      <w:pPr>
-        <w:rPr>
-          <w:sz w:val="24"/>
-          <w:szCs w:val="24"/>
-        </w:rPr>
-      </w:pPr>
-      <w:r>
-        <w:rPr>
-          <w:sz w:val="24"/>
-          <w:szCs w:val="24"/>
-        </w:rPr>
-        <w:t>A potential limitation to the project is getting information from live games. While this isn’t necessary for the initial development of the project, once finished, in order to give feedback from live games they will have to be able to glean information from those games, which may be possible through the Riot Games API, or, if not, will have to be gained through looking at the game as an image in the program and harvest information that way.</w:t>
-      </w:r>
-    </w:p>
-    <w:p>
-      <w:pPr>
-        <w:rPr>
-          <w:color w:val="5B9BD5" w:themeColor="accent5"/>
-          <w:sz w:val="28"/>
-          <w:szCs w:val="28"/>
-        </w:rPr>
-      </w:pPr>
-      <w:r>
-        <w:rPr>
-          <w:color w:val="5B9BD5" w:themeColor="accent5"/>
-          <w:sz w:val="28"/>
-          <w:szCs w:val="28"/>
-        </w:rPr>
-        <w:t>Hardware.</w:t>
-      </w:r>
-    </w:p>
-    <w:p>
-      <w:pPr>
-        <w:rPr>
-          <w:sz w:val="24"/>
-          <w:szCs w:val="24"/>
-        </w:rPr>
-      </w:pPr>
-      <w:r>
-        <w:rPr>
-          <w:sz w:val="24"/>
-          <w:szCs w:val="24"/>
-        </w:rPr>
-        <w:t xml:space="preserve">To run the finished project, users will just need to have a computer able to run </w:t>
-      </w:r>
-      <w:proofErr w:type="spellStart"/>
-      <w:r>
-        <w:rPr>
-          <w:sz w:val="24"/>
-          <w:szCs w:val="24"/>
-        </w:rPr>
-        <w:t>TeamFight</w:t>
-      </w:r>
-      <w:proofErr w:type="spellEnd"/>
-      <w:r>
-        <w:rPr>
-          <w:sz w:val="24"/>
-          <w:szCs w:val="24"/>
-        </w:rPr>
-        <w:t xml:space="preserve"> Tactics and the storage space to store my program, as running it should have very little effect on the hardware of the computer. The computer must be running the operating system Windows, as I do not plan to make this program cross platform</w:t>
-      </w:r>
-      <w:r>
-        <w:rPr>
-          <w:sz w:val="24"/>
-          <w:szCs w:val="24"/>
-        </w:rPr>
-        <w:t xml:space="preserve"> due to time constraints</w:t>
-      </w:r>
-      <w:r>
-        <w:rPr>
-          <w:sz w:val="24"/>
-          <w:szCs w:val="24"/>
-        </w:rPr>
-        <w:t xml:space="preserve">. </w:t>
-      </w:r>
-      <w:r>
-        <w:rPr>
-          <w:sz w:val="24"/>
-          <w:szCs w:val="24"/>
-        </w:rPr>
-        <w:t xml:space="preserve">Due to the (aimed) low performance cost of the program, any users who </w:t>
-      </w:r>
-      <w:proofErr w:type="gramStart"/>
-      <w:r>
-        <w:rPr>
-          <w:sz w:val="24"/>
-          <w:szCs w:val="24"/>
-        </w:rPr>
-        <w:t xml:space="preserve">are </w:t>
-      </w:r>
-      <w:r>
-        <w:rPr>
-          <w:sz w:val="24"/>
-          <w:szCs w:val="24"/>
-        </w:rPr>
-        <w:lastRenderedPageBreak/>
-        <w:t>able to</w:t>
+        <w:t>are able to</w:t>
       </w:r>
       <w:proofErr w:type="gramEnd"/>
       <w:r>
@@ -3030,6 +2996,7 @@
           <w:sz w:val="24"/>
           <w:szCs w:val="24"/>
         </w:rPr>
+        <w:lastRenderedPageBreak/>
         <w:t>Can interface with an AI</w:t>
       </w:r>
     </w:p>
@@ -3253,10 +3220,10 @@
             <v:path o:extrusionok="f" gradientshapeok="t" o:connecttype="rect"/>
             <o:lock v:ext="edit" aspectratio="t"/>
           </v:shapetype>
-          <v:shape id="_x0000_i1025" type="#_x0000_t75" style="width:78pt;height:48pt" o:ole="">
-            <v:imagedata r:id="rId15" o:title=""/>
+          <v:shape id="_x0000_i1025" type="#_x0000_t75" style="width:77.75pt;height:47.8pt" o:ole="">
+            <v:imagedata r:id="rId17" o:title=""/>
           </v:shape>
-          <o:OLEObject Type="Embed" ProgID="Package" ShapeID="_x0000_i1025" DrawAspect="Icon" ObjectID="_1735120498" r:id="rId16"/>
+          <o:OLEObject Type="Embed" ProgID="Package" ShapeID="_x0000_i1025" DrawAspect="Icon" ObjectID="_1735157969" r:id="rId18"/>
         </w:object>
       </w:r>
     </w:p>
@@ -3288,24 +3255,62 @@
       </w:r>
     </w:p>
   </w:comment>
+  <w:comment w:id="1" w:author="Tom Brennan" w:date="2023-01-13T21:42:00Z" w:initials="TB">
+    <w:p>
+      <w:pPr>
+        <w:pStyle w:val="CommentText"/>
+      </w:pPr>
+      <w:r>
+        <w:rPr>
+          <w:rStyle w:val="CommentReference"/>
+        </w:rPr>
+        <w:annotationRef/>
+      </w:r>
+      <w:r>
+        <w:t>Written with tauri = crossplatfcorm</w:t>
+      </w:r>
+    </w:p>
+  </w:comment>
+  <w:comment w:id="3" w:author="Tom Brennan" w:date="2023-01-13T22:27:00Z" w:initials="TB">
+    <w:p>
+      <w:pPr>
+        <w:pStyle w:val="CommentText"/>
+      </w:pPr>
+      <w:r>
+        <w:rPr>
+          <w:rStyle w:val="CommentReference"/>
+        </w:rPr>
+        <w:annotationRef/>
+      </w:r>
+      <w:r>
+        <w:t>Improvement using seeds</w:t>
+      </w:r>
+    </w:p>
+  </w:comment>
 </w:comments>
 </file>
 
 <file path=word/commentsExtended.xml><?xml version="1.0" encoding="utf-8"?>
 <w15:commentsEx xmlns:wpc="http://schemas.microsoft.com/office/word/2010/wordprocessingCanvas" xmlns:cx="http://schemas.microsoft.com/office/drawing/2014/chartex" xmlns:cx1="http://schemas.microsoft.com/office/drawing/2015/9/8/chartex" xmlns:cx2="http://schemas.microsoft.com/office/drawing/2015/10/21/chartex" xmlns:cx3="http://schemas.microsoft.com/office/drawing/2016/5/9/chartex" xmlns:cx4="http://schemas.microsoft.com/office/drawing/2016/5/10/chartex" xmlns:cx5="http://schemas.microsoft.com/office/drawing/2016/5/11/chartex" xmlns:cx6="http://schemas.microsoft.com/office/drawing/2016/5/12/chartex" xmlns:cx7="http://schemas.microsoft.com/office/drawing/2016/5/13/chartex" xmlns:cx8="http://schemas.microsoft.com/office/drawing/2016/5/14/chartex" xmlns:mc="http://schemas.openxmlformats.org/markup-compatibility/2006" xmlns:aink="http://schemas.microsoft.com/office/drawing/2016/ink" xmlns:am3d="http://schemas.microsoft.com/office/drawing/2017/model3d" xmlns:o="urn:schemas-microsoft-com:office:office" xmlns:oel="http://schemas.microsoft.com/office/2019/extlst" xmlns:r="http://schemas.openxmlformats.org/officeDocument/2006/relationships" xmlns:m="http://schemas.openxmlformats.org/officeDocument/2006/math" xmlns:v="urn:schemas-microsoft-com:vml" xmlns:wp14="http://schemas.microsoft.com/office/word/2010/wordprocessingDrawing" xmlns:wp="http://schemas.openxmlformats.org/drawingml/2006/wordprocessingDrawing" xmlns:w10="urn:schemas-microsoft-com:office:word" xmlns:w="http://schemas.openxmlformats.org/wordprocessingml/2006/main" xmlns:w14="http://schemas.microsoft.com/office/word/2010/wordml" xmlns:w15="http://schemas.microsoft.com/office/word/2012/wordml" xmlns:w16cex="http://schemas.microsoft.com/office/word/2018/wordml/cex" xmlns:w16cid="http://schemas.microsoft.com/office/word/2016/wordml/cid" xmlns:w16="http://schemas.microsoft.com/office/word/2018/wordml" xmlns:w16sdtdh="http://schemas.microsoft.com/office/word/2020/wordml/sdtdatahash" xmlns:w16se="http://schemas.microsoft.com/office/word/2015/wordml/symex" xmlns:wpg="http://schemas.microsoft.com/office/word/2010/wordprocessingGroup" xmlns:wpi="http://schemas.microsoft.com/office/word/2010/wordprocessingInk" xmlns:wne="http://schemas.microsoft.com/office/word/2006/wordml" xmlns:wps="http://schemas.microsoft.com/office/word/2010/wordprocessingShape" mc:Ignorable="w14 w15 w16se w16cid w16 w16cex w16sdtdh wp14">
   <w15:commentEx w15:paraId="5F1E7AC4" w15:done="0"/>
+  <w15:commentEx w15:paraId="24BD3344" w15:done="0"/>
+  <w15:commentEx w15:paraId="6BF25CA6" w15:done="0"/>
 </w15:commentsEx>
 </file>
 
 <file path=word/commentsExtensible.xml><?xml version="1.0" encoding="utf-8"?>
 <w16cex:commentsExtensible xmlns:wpc="http://schemas.microsoft.com/office/word/2010/wordprocessingCanvas" xmlns:cx="http://schemas.microsoft.com/office/drawing/2014/chartex" xmlns:cx1="http://schemas.microsoft.com/office/drawing/2015/9/8/chartex" xmlns:cx2="http://schemas.microsoft.com/office/drawing/2015/10/21/chartex" xmlns:cx3="http://schemas.microsoft.com/office/drawing/2016/5/9/chartex" xmlns:cx4="http://schemas.microsoft.com/office/drawing/2016/5/10/chartex" xmlns:cx5="http://schemas.microsoft.com/office/drawing/2016/5/11/chartex" xmlns:cx6="http://schemas.microsoft.com/office/drawing/2016/5/12/chartex" xmlns:cx7="http://schemas.microsoft.com/office/drawing/2016/5/13/chartex" xmlns:cx8="http://schemas.microsoft.com/office/drawing/2016/5/14/chartex" xmlns:mc="http://schemas.openxmlformats.org/markup-compatibility/2006" xmlns:aink="http://schemas.microsoft.com/office/drawing/2016/ink" xmlns:am3d="http://schemas.microsoft.com/office/drawing/2017/model3d" xmlns:o="urn:schemas-microsoft-com:office:office" xmlns:oel="http://schemas.microsoft.com/office/2019/extlst" xmlns:r="http://schemas.openxmlformats.org/officeDocument/2006/relationships" xmlns:m="http://schemas.openxmlformats.org/officeDocument/2006/math" xmlns:v="urn:schemas-microsoft-com:vml" xmlns:wp14="http://schemas.microsoft.com/office/word/2010/wordprocessingDrawing" xmlns:wp="http://schemas.openxmlformats.org/drawingml/2006/wordprocessingDrawing" xmlns:w10="urn:schemas-microsoft-com:office:word" xmlns:w="http://schemas.openxmlformats.org/wordprocessingml/2006/main" xmlns:w14="http://schemas.microsoft.com/office/word/2010/wordml" xmlns:w15="http://schemas.microsoft.com/office/word/2012/wordml" xmlns:w16cex="http://schemas.microsoft.com/office/word/2018/wordml/cex" xmlns:w16cid="http://schemas.microsoft.com/office/word/2016/wordml/cid" xmlns:w16="http://schemas.microsoft.com/office/word/2018/wordml" xmlns:w16sdtdh="http://schemas.microsoft.com/office/word/2020/wordml/sdtdatahash" xmlns:w16se="http://schemas.microsoft.com/office/word/2015/wordml/symex" xmlns:wpg="http://schemas.microsoft.com/office/word/2010/wordprocessingGroup" xmlns:wpi="http://schemas.microsoft.com/office/word/2010/wordprocessingInk" xmlns:wne="http://schemas.microsoft.com/office/word/2006/wordml" xmlns:wps="http://schemas.microsoft.com/office/word/2010/wordprocessingShape" mc:Ignorable="w14 w15 w16se w16cid w16 w16cex w16sdtdh wp14">
   <w16cex:commentExtensible w16cex:durableId="276AEB82" w16cex:dateUtc="2023-01-12T20:26:00Z"/>
+  <w16cex:commentExtensible w16cex:durableId="276C4ED6" w16cex:dateUtc="2023-01-13T21:42:00Z"/>
+  <w16cex:commentExtensible w16cex:durableId="276C5946" w16cex:dateUtc="2023-01-13T22:27:00Z"/>
 </w16cex:commentsExtensible>
 </file>
 
 <file path=word/commentsIds.xml><?xml version="1.0" encoding="utf-8"?>
 <w16cid:commentsIds xmlns:wpc="http://schemas.microsoft.com/office/word/2010/wordprocessingCanvas" xmlns:cx="http://schemas.microsoft.com/office/drawing/2014/chartex" xmlns:cx1="http://schemas.microsoft.com/office/drawing/2015/9/8/chartex" xmlns:cx2="http://schemas.microsoft.com/office/drawing/2015/10/21/chartex" xmlns:cx3="http://schemas.microsoft.com/office/drawing/2016/5/9/chartex" xmlns:cx4="http://schemas.microsoft.com/office/drawing/2016/5/10/chartex" xmlns:cx5="http://schemas.microsoft.com/office/drawing/2016/5/11/chartex" xmlns:cx6="http://schemas.microsoft.com/office/drawing/2016/5/12/chartex" xmlns:cx7="http://schemas.microsoft.com/office/drawing/2016/5/13/chartex" xmlns:cx8="http://schemas.microsoft.com/office/drawing/2016/5/14/chartex" xmlns:mc="http://schemas.openxmlformats.org/markup-compatibility/2006" xmlns:aink="http://schemas.microsoft.com/office/drawing/2016/ink" xmlns:am3d="http://schemas.microsoft.com/office/drawing/2017/model3d" xmlns:o="urn:schemas-microsoft-com:office:office" xmlns:oel="http://schemas.microsoft.com/office/2019/extlst" xmlns:r="http://schemas.openxmlformats.org/officeDocument/2006/relationships" xmlns:m="http://schemas.openxmlformats.org/officeDocument/2006/math" xmlns:v="urn:schemas-microsoft-com:vml" xmlns:wp14="http://schemas.microsoft.com/office/word/2010/wordprocessingDrawing" xmlns:wp="http://schemas.openxmlformats.org/drawingml/2006/wordprocessingDrawing" xmlns:w10="urn:schemas-microsoft-com:office:word" xmlns:w="http://schemas.openxmlformats.org/wordprocessingml/2006/main" xmlns:w14="http://schemas.microsoft.com/office/word/2010/wordml" xmlns:w15="http://schemas.microsoft.com/office/word/2012/wordml" xmlns:w16cex="http://schemas.microsoft.com/office/word/2018/wordml/cex" xmlns:w16cid="http://schemas.microsoft.com/office/word/2016/wordml/cid" xmlns:w16="http://schemas.microsoft.com/office/word/2018/wordml" xmlns:w16sdtdh="http://schemas.microsoft.com/office/word/2020/wordml/sdtdatahash" xmlns:w16se="http://schemas.microsoft.com/office/word/2015/wordml/symex" xmlns:wpg="http://schemas.microsoft.com/office/word/2010/wordprocessingGroup" xmlns:wpi="http://schemas.microsoft.com/office/word/2010/wordprocessingInk" xmlns:wne="http://schemas.microsoft.com/office/word/2006/wordml" xmlns:wps="http://schemas.microsoft.com/office/word/2010/wordprocessingShape" mc:Ignorable="w14 w15 w16se w16cid w16 w16cex w16sdtdh wp14">
   <w16cid:commentId w16cid:paraId="5F1E7AC4" w16cid:durableId="276AEB82"/>
+  <w16cid:commentId w16cid:paraId="24BD3344" w16cid:durableId="276C4ED6"/>
+  <w16cid:commentId w16cid:paraId="6BF25CA6" w16cid:durableId="276C5946"/>
 </w16cid:commentsIds>
 </file>
 
@@ -3362,6 +3367,119 @@
 <file path=word/numbering.xml><?xml version="1.0" encoding="utf-8"?>
 <w:numbering xmlns:wpc="http://schemas.microsoft.com/office/word/2010/wordprocessingCanvas" xmlns:cx="http://schemas.microsoft.com/office/drawing/2014/chartex" xmlns:cx1="http://schemas.microsoft.com/office/drawing/2015/9/8/chartex" xmlns:cx2="http://schemas.microsoft.com/office/drawing/2015/10/21/chartex" xmlns:cx3="http://schemas.microsoft.com/office/drawing/2016/5/9/chartex" xmlns:cx4="http://schemas.microsoft.com/office/drawing/2016/5/10/chartex" xmlns:cx5="http://schemas.microsoft.com/office/drawing/2016/5/11/chartex" xmlns:cx6="http://schemas.microsoft.com/office/drawing/2016/5/12/chartex" xmlns:cx7="http://schemas.microsoft.com/office/drawing/2016/5/13/chartex" xmlns:cx8="http://schemas.microsoft.com/office/drawing/2016/5/14/chartex" xmlns:mc="http://schemas.openxmlformats.org/markup-compatibility/2006" xmlns:aink="http://schemas.microsoft.com/office/drawing/2016/ink" xmlns:am3d="http://schemas.microsoft.com/office/drawing/2017/model3d" xmlns:o="urn:schemas-microsoft-com:office:office" xmlns:oel="http://schemas.microsoft.com/office/2019/extlst" xmlns:r="http://schemas.openxmlformats.org/officeDocument/2006/relationships" xmlns:m="http://schemas.openxmlformats.org/officeDocument/2006/math" xmlns:v="urn:schemas-microsoft-com:vml" xmlns:wp14="http://schemas.microsoft.com/office/word/2010/wordprocessingDrawing" xmlns:wp="http://schemas.openxmlformats.org/drawingml/2006/wordprocessingDrawing" xmlns:w10="urn:schemas-microsoft-com:office:word" xmlns:w="http://schemas.openxmlformats.org/wordprocessingml/2006/main" xmlns:w14="http://schemas.microsoft.com/office/word/2010/wordml" xmlns:w15="http://schemas.microsoft.com/office/word/2012/wordml" xmlns:w16cex="http://schemas.microsoft.com/office/word/2018/wordml/cex" xmlns:w16cid="http://schemas.microsoft.com/office/word/2016/wordml/cid" xmlns:w16="http://schemas.microsoft.com/office/word/2018/wordml" xmlns:w16sdtdh="http://schemas.microsoft.com/office/word/2020/wordml/sdtdatahash" xmlns:w16se="http://schemas.microsoft.com/office/word/2015/wordml/symex" xmlns:wpg="http://schemas.microsoft.com/office/word/2010/wordprocessingGroup" xmlns:wpi="http://schemas.microsoft.com/office/word/2010/wordprocessingInk" xmlns:wne="http://schemas.microsoft.com/office/word/2006/wordml" xmlns:wps="http://schemas.microsoft.com/office/word/2010/wordprocessingShape" mc:Ignorable="w14 w15 w16se w16cid w16 w16cex w16sdtdh wp14">
   <w:abstractNum w:abstractNumId="0" w15:restartNumberingAfterBreak="0">
+    <w:nsid w:val="021B0059"/>
+    <w:multiLevelType w:val="hybridMultilevel"/>
+    <w:tmpl w:val="20DC0516"/>
+    <w:lvl w:ilvl="0" w:tplc="08090001">
+      <w:start w:val="1"/>
+      <w:numFmt w:val="bullet"/>
+      <w:lvlText w:val=""/>
+      <w:lvlJc w:val="left"/>
+      <w:pPr>
+        <w:ind w:left="720" w:hanging="360"/>
+      </w:pPr>
+      <w:rPr>
+        <w:rFonts w:ascii="Symbol" w:hAnsi="Symbol" w:hint="default"/>
+      </w:rPr>
+    </w:lvl>
+    <w:lvl w:ilvl="1" w:tplc="08090003" w:tentative="1">
+      <w:start w:val="1"/>
+      <w:numFmt w:val="bullet"/>
+      <w:lvlText w:val="o"/>
+      <w:lvlJc w:val="left"/>
+      <w:pPr>
+        <w:ind w:left="1440" w:hanging="360"/>
+      </w:pPr>
+      <w:rPr>
+        <w:rFonts w:ascii="Courier New" w:hAnsi="Courier New" w:cs="Courier New" w:hint="default"/>
+      </w:rPr>
+    </w:lvl>
+    <w:lvl w:ilvl="2" w:tplc="08090005" w:tentative="1">
+      <w:start w:val="1"/>
+      <w:numFmt w:val="bullet"/>
+      <w:lvlText w:val=""/>
+      <w:lvlJc w:val="left"/>
+      <w:pPr>
+        <w:ind w:left="2160" w:hanging="360"/>
+      </w:pPr>
+      <w:rPr>
+        <w:rFonts w:ascii="Wingdings" w:hAnsi="Wingdings" w:hint="default"/>
+      </w:rPr>
+    </w:lvl>
+    <w:lvl w:ilvl="3" w:tplc="08090001" w:tentative="1">
+      <w:start w:val="1"/>
+      <w:numFmt w:val="bullet"/>
+      <w:lvlText w:val=""/>
+      <w:lvlJc w:val="left"/>
+      <w:pPr>
+        <w:ind w:left="2880" w:hanging="360"/>
+      </w:pPr>
+      <w:rPr>
+        <w:rFonts w:ascii="Symbol" w:hAnsi="Symbol" w:hint="default"/>
+      </w:rPr>
+    </w:lvl>
+    <w:lvl w:ilvl="4" w:tplc="08090003" w:tentative="1">
+      <w:start w:val="1"/>
+      <w:numFmt w:val="bullet"/>
+      <w:lvlText w:val="o"/>
+      <w:lvlJc w:val="left"/>
+      <w:pPr>
+        <w:ind w:left="3600" w:hanging="360"/>
+      </w:pPr>
+      <w:rPr>
+        <w:rFonts w:ascii="Courier New" w:hAnsi="Courier New" w:cs="Courier New" w:hint="default"/>
+      </w:rPr>
+    </w:lvl>
+    <w:lvl w:ilvl="5" w:tplc="08090005" w:tentative="1">
+      <w:start w:val="1"/>
+      <w:numFmt w:val="bullet"/>
+      <w:lvlText w:val=""/>
+      <w:lvlJc w:val="left"/>
+      <w:pPr>
+        <w:ind w:left="4320" w:hanging="360"/>
+      </w:pPr>
+      <w:rPr>
+        <w:rFonts w:ascii="Wingdings" w:hAnsi="Wingdings" w:hint="default"/>
+      </w:rPr>
+    </w:lvl>
+    <w:lvl w:ilvl="6" w:tplc="08090001" w:tentative="1">
+      <w:start w:val="1"/>
+      <w:numFmt w:val="bullet"/>
+      <w:lvlText w:val=""/>
+      <w:lvlJc w:val="left"/>
+      <w:pPr>
+        <w:ind w:left="5040" w:hanging="360"/>
+      </w:pPr>
+      <w:rPr>
+        <w:rFonts w:ascii="Symbol" w:hAnsi="Symbol" w:hint="default"/>
+      </w:rPr>
+    </w:lvl>
+    <w:lvl w:ilvl="7" w:tplc="08090003" w:tentative="1">
+      <w:start w:val="1"/>
+      <w:numFmt w:val="bullet"/>
+      <w:lvlText w:val="o"/>
+      <w:lvlJc w:val="left"/>
+      <w:pPr>
+        <w:ind w:left="5760" w:hanging="360"/>
+      </w:pPr>
+      <w:rPr>
+        <w:rFonts w:ascii="Courier New" w:hAnsi="Courier New" w:cs="Courier New" w:hint="default"/>
+      </w:rPr>
+    </w:lvl>
+    <w:lvl w:ilvl="8" w:tplc="08090005" w:tentative="1">
+      <w:start w:val="1"/>
+      <w:numFmt w:val="bullet"/>
+      <w:lvlText w:val=""/>
+      <w:lvlJc w:val="left"/>
+      <w:pPr>
+        <w:ind w:left="6480" w:hanging="360"/>
+      </w:pPr>
+      <w:rPr>
+        <w:rFonts w:ascii="Wingdings" w:hAnsi="Wingdings" w:hint="default"/>
+      </w:rPr>
+    </w:lvl>
+  </w:abstractNum>
+  <w:abstractNum w:abstractNumId="1" w15:restartNumberingAfterBreak="0">
     <w:nsid w:val="0BA31C70"/>
     <w:multiLevelType w:val="hybridMultilevel"/>
     <w:tmpl w:val="4AD05C2A"/>
@@ -3474,7 +3592,7 @@
       </w:rPr>
     </w:lvl>
   </w:abstractNum>
-  <w:abstractNum w:abstractNumId="1" w15:restartNumberingAfterBreak="0">
+  <w:abstractNum w:abstractNumId="2" w15:restartNumberingAfterBreak="0">
     <w:nsid w:val="0D9D74B4"/>
     <w:multiLevelType w:val="hybridMultilevel"/>
     <w:tmpl w:val="CCE4ED5E"/>
@@ -3587,7 +3705,7 @@
       </w:rPr>
     </w:lvl>
   </w:abstractNum>
-  <w:abstractNum w:abstractNumId="2" w15:restartNumberingAfterBreak="0">
+  <w:abstractNum w:abstractNumId="3" w15:restartNumberingAfterBreak="0">
     <w:nsid w:val="16207964"/>
     <w:multiLevelType w:val="hybridMultilevel"/>
     <w:tmpl w:val="C05288E0"/>
@@ -3700,7 +3818,120 @@
       </w:rPr>
     </w:lvl>
   </w:abstractNum>
-  <w:abstractNum w:abstractNumId="3" w15:restartNumberingAfterBreak="0">
+  <w:abstractNum w:abstractNumId="4" w15:restartNumberingAfterBreak="0">
+    <w:nsid w:val="1DC42D48"/>
+    <w:multiLevelType w:val="hybridMultilevel"/>
+    <w:tmpl w:val="AA30611E"/>
+    <w:lvl w:ilvl="0" w:tplc="08090001">
+      <w:start w:val="1"/>
+      <w:numFmt w:val="bullet"/>
+      <w:lvlText w:val=""/>
+      <w:lvlJc w:val="left"/>
+      <w:pPr>
+        <w:ind w:left="720" w:hanging="360"/>
+      </w:pPr>
+      <w:rPr>
+        <w:rFonts w:ascii="Symbol" w:hAnsi="Symbol" w:hint="default"/>
+      </w:rPr>
+    </w:lvl>
+    <w:lvl w:ilvl="1" w:tplc="08090003" w:tentative="1">
+      <w:start w:val="1"/>
+      <w:numFmt w:val="bullet"/>
+      <w:lvlText w:val="o"/>
+      <w:lvlJc w:val="left"/>
+      <w:pPr>
+        <w:ind w:left="1440" w:hanging="360"/>
+      </w:pPr>
+      <w:rPr>
+        <w:rFonts w:ascii="Courier New" w:hAnsi="Courier New" w:cs="Courier New" w:hint="default"/>
+      </w:rPr>
+    </w:lvl>
+    <w:lvl w:ilvl="2" w:tplc="08090005" w:tentative="1">
+      <w:start w:val="1"/>
+      <w:numFmt w:val="bullet"/>
+      <w:lvlText w:val=""/>
+      <w:lvlJc w:val="left"/>
+      <w:pPr>
+        <w:ind w:left="2160" w:hanging="360"/>
+      </w:pPr>
+      <w:rPr>
+        <w:rFonts w:ascii="Wingdings" w:hAnsi="Wingdings" w:hint="default"/>
+      </w:rPr>
+    </w:lvl>
+    <w:lvl w:ilvl="3" w:tplc="08090001" w:tentative="1">
+      <w:start w:val="1"/>
+      <w:numFmt w:val="bullet"/>
+      <w:lvlText w:val=""/>
+      <w:lvlJc w:val="left"/>
+      <w:pPr>
+        <w:ind w:left="2880" w:hanging="360"/>
+      </w:pPr>
+      <w:rPr>
+        <w:rFonts w:ascii="Symbol" w:hAnsi="Symbol" w:hint="default"/>
+      </w:rPr>
+    </w:lvl>
+    <w:lvl w:ilvl="4" w:tplc="08090003" w:tentative="1">
+      <w:start w:val="1"/>
+      <w:numFmt w:val="bullet"/>
+      <w:lvlText w:val="o"/>
+      <w:lvlJc w:val="left"/>
+      <w:pPr>
+        <w:ind w:left="3600" w:hanging="360"/>
+      </w:pPr>
+      <w:rPr>
+        <w:rFonts w:ascii="Courier New" w:hAnsi="Courier New" w:cs="Courier New" w:hint="default"/>
+      </w:rPr>
+    </w:lvl>
+    <w:lvl w:ilvl="5" w:tplc="08090005" w:tentative="1">
+      <w:start w:val="1"/>
+      <w:numFmt w:val="bullet"/>
+      <w:lvlText w:val=""/>
+      <w:lvlJc w:val="left"/>
+      <w:pPr>
+        <w:ind w:left="4320" w:hanging="360"/>
+      </w:pPr>
+      <w:rPr>
+        <w:rFonts w:ascii="Wingdings" w:hAnsi="Wingdings" w:hint="default"/>
+      </w:rPr>
+    </w:lvl>
+    <w:lvl w:ilvl="6" w:tplc="08090001" w:tentative="1">
+      <w:start w:val="1"/>
+      <w:numFmt w:val="bullet"/>
+      <w:lvlText w:val=""/>
+      <w:lvlJc w:val="left"/>
+      <w:pPr>
+        <w:ind w:left="5040" w:hanging="360"/>
+      </w:pPr>
+      <w:rPr>
+        <w:rFonts w:ascii="Symbol" w:hAnsi="Symbol" w:hint="default"/>
+      </w:rPr>
+    </w:lvl>
+    <w:lvl w:ilvl="7" w:tplc="08090003" w:tentative="1">
+      <w:start w:val="1"/>
+      <w:numFmt w:val="bullet"/>
+      <w:lvlText w:val="o"/>
+      <w:lvlJc w:val="left"/>
+      <w:pPr>
+        <w:ind w:left="5760" w:hanging="360"/>
+      </w:pPr>
+      <w:rPr>
+        <w:rFonts w:ascii="Courier New" w:hAnsi="Courier New" w:cs="Courier New" w:hint="default"/>
+      </w:rPr>
+    </w:lvl>
+    <w:lvl w:ilvl="8" w:tplc="08090005" w:tentative="1">
+      <w:start w:val="1"/>
+      <w:numFmt w:val="bullet"/>
+      <w:lvlText w:val=""/>
+      <w:lvlJc w:val="left"/>
+      <w:pPr>
+        <w:ind w:left="6480" w:hanging="360"/>
+      </w:pPr>
+      <w:rPr>
+        <w:rFonts w:ascii="Wingdings" w:hAnsi="Wingdings" w:hint="default"/>
+      </w:rPr>
+    </w:lvl>
+  </w:abstractNum>
+  <w:abstractNum w:abstractNumId="5" w15:restartNumberingAfterBreak="0">
     <w:nsid w:val="2050665A"/>
     <w:multiLevelType w:val="hybridMultilevel"/>
     <w:tmpl w:val="A08A3B52"/>
@@ -3813,7 +4044,7 @@
       </w:rPr>
     </w:lvl>
   </w:abstractNum>
-  <w:abstractNum w:abstractNumId="4" w15:restartNumberingAfterBreak="0">
+  <w:abstractNum w:abstractNumId="6" w15:restartNumberingAfterBreak="0">
     <w:nsid w:val="23702753"/>
     <w:multiLevelType w:val="hybridMultilevel"/>
     <w:tmpl w:val="93FA5280"/>
@@ -3926,7 +4157,7 @@
       </w:rPr>
     </w:lvl>
   </w:abstractNum>
-  <w:abstractNum w:abstractNumId="5" w15:restartNumberingAfterBreak="0">
+  <w:abstractNum w:abstractNumId="7" w15:restartNumberingAfterBreak="0">
     <w:nsid w:val="24370917"/>
     <w:multiLevelType w:val="hybridMultilevel"/>
     <w:tmpl w:val="AC500510"/>
@@ -4039,7 +4270,7 @@
       </w:rPr>
     </w:lvl>
   </w:abstractNum>
-  <w:abstractNum w:abstractNumId="6" w15:restartNumberingAfterBreak="0">
+  <w:abstractNum w:abstractNumId="8" w15:restartNumberingAfterBreak="0">
     <w:nsid w:val="382C3993"/>
     <w:multiLevelType w:val="hybridMultilevel"/>
     <w:tmpl w:val="E0CC99EC"/>
@@ -4152,7 +4383,7 @@
       </w:rPr>
     </w:lvl>
   </w:abstractNum>
-  <w:abstractNum w:abstractNumId="7" w15:restartNumberingAfterBreak="0">
+  <w:abstractNum w:abstractNumId="9" w15:restartNumberingAfterBreak="0">
     <w:nsid w:val="3D3C65D3"/>
     <w:multiLevelType w:val="hybridMultilevel"/>
     <w:tmpl w:val="A6046608"/>
@@ -4265,7 +4496,7 @@
       </w:rPr>
     </w:lvl>
   </w:abstractNum>
-  <w:abstractNum w:abstractNumId="8" w15:restartNumberingAfterBreak="0">
+  <w:abstractNum w:abstractNumId="10" w15:restartNumberingAfterBreak="0">
     <w:nsid w:val="47AE0F45"/>
     <w:multiLevelType w:val="hybridMultilevel"/>
     <w:tmpl w:val="EC587F1E"/>
@@ -4378,7 +4609,7 @@
       </w:rPr>
     </w:lvl>
   </w:abstractNum>
-  <w:abstractNum w:abstractNumId="9" w15:restartNumberingAfterBreak="0">
+  <w:abstractNum w:abstractNumId="11" w15:restartNumberingAfterBreak="0">
     <w:nsid w:val="6FD22CC9"/>
     <w:multiLevelType w:val="hybridMultilevel"/>
     <w:tmpl w:val="7A243CB0"/>
@@ -4491,7 +4722,7 @@
       </w:rPr>
     </w:lvl>
   </w:abstractNum>
-  <w:abstractNum w:abstractNumId="10" w15:restartNumberingAfterBreak="0">
+  <w:abstractNum w:abstractNumId="12" w15:restartNumberingAfterBreak="0">
     <w:nsid w:val="750C2FDB"/>
     <w:multiLevelType w:val="hybridMultilevel"/>
     <w:tmpl w:val="4FD28584"/>
@@ -4604,7 +4835,7 @@
       </w:rPr>
     </w:lvl>
   </w:abstractNum>
-  <w:abstractNum w:abstractNumId="11" w15:restartNumberingAfterBreak="0">
+  <w:abstractNum w:abstractNumId="13" w15:restartNumberingAfterBreak="0">
     <w:nsid w:val="7D002C5C"/>
     <w:multiLevelType w:val="hybridMultilevel"/>
     <w:tmpl w:val="E1D896FA"/>
@@ -4718,40 +4949,46 @@
     </w:lvl>
   </w:abstractNum>
   <w:num w:numId="1" w16cid:durableId="697894456">
+    <w:abstractNumId w:val="11"/>
+  </w:num>
+  <w:num w:numId="2" w16cid:durableId="866255008">
+    <w:abstractNumId w:val="6"/>
+  </w:num>
+  <w:num w:numId="3" w16cid:durableId="2125490358">
+    <w:abstractNumId w:val="7"/>
+  </w:num>
+  <w:num w:numId="4" w16cid:durableId="1937013799">
     <w:abstractNumId w:val="9"/>
   </w:num>
-  <w:num w:numId="2" w16cid:durableId="866255008">
+  <w:num w:numId="5" w16cid:durableId="171263559">
+    <w:abstractNumId w:val="10"/>
+  </w:num>
+  <w:num w:numId="6" w16cid:durableId="438263567">
+    <w:abstractNumId w:val="5"/>
+  </w:num>
+  <w:num w:numId="7" w16cid:durableId="177282950">
+    <w:abstractNumId w:val="1"/>
+  </w:num>
+  <w:num w:numId="8" w16cid:durableId="1838417078">
+    <w:abstractNumId w:val="12"/>
+  </w:num>
+  <w:num w:numId="9" w16cid:durableId="132868296">
+    <w:abstractNumId w:val="3"/>
+  </w:num>
+  <w:num w:numId="10" w16cid:durableId="1234319351">
+    <w:abstractNumId w:val="8"/>
+  </w:num>
+  <w:num w:numId="11" w16cid:durableId="488406714">
+    <w:abstractNumId w:val="13"/>
+  </w:num>
+  <w:num w:numId="12" w16cid:durableId="1582595677">
+    <w:abstractNumId w:val="2"/>
+  </w:num>
+  <w:num w:numId="13" w16cid:durableId="1037049214">
     <w:abstractNumId w:val="4"/>
   </w:num>
-  <w:num w:numId="3" w16cid:durableId="2125490358">
-    <w:abstractNumId w:val="5"/>
-  </w:num>
-  <w:num w:numId="4" w16cid:durableId="1937013799">
-    <w:abstractNumId w:val="7"/>
-  </w:num>
-  <w:num w:numId="5" w16cid:durableId="171263559">
-    <w:abstractNumId w:val="8"/>
-  </w:num>
-  <w:num w:numId="6" w16cid:durableId="438263567">
-    <w:abstractNumId w:val="3"/>
-  </w:num>
-  <w:num w:numId="7" w16cid:durableId="177282950">
+  <w:num w:numId="14" w16cid:durableId="253324728">
     <w:abstractNumId w:val="0"/>
-  </w:num>
-  <w:num w:numId="8" w16cid:durableId="1838417078">
-    <w:abstractNumId w:val="10"/>
-  </w:num>
-  <w:num w:numId="9" w16cid:durableId="132868296">
-    <w:abstractNumId w:val="2"/>
-  </w:num>
-  <w:num w:numId="10" w16cid:durableId="1234319351">
-    <w:abstractNumId w:val="6"/>
-  </w:num>
-  <w:num w:numId="11" w16cid:durableId="488406714">
-    <w:abstractNumId w:val="11"/>
-  </w:num>
-  <w:num w:numId="12" w16cid:durableId="1582595677">
-    <w:abstractNumId w:val="1"/>
   </w:num>
 </w:numbering>
 </file>

</xml_diff>

<commit_message>
added database design, added a lot of class overviews, a little bit of cleanup
</commit_message>
<xml_diff>
--- a/Coursework/TFTBot Coursework Main Document.docx
+++ b/Coursework/TFTBot Coursework Main Document.docx
@@ -12,7 +12,6 @@
           <w:szCs w:val="32"/>
         </w:rPr>
       </w:pPr>
-      <w:proofErr w:type="spellStart"/>
       <w:r>
         <w:rPr>
           <w:b/>
@@ -20,9 +19,8 @@
           <w:sz w:val="32"/>
           <w:szCs w:val="32"/>
         </w:rPr>
-        <w:t>TFTBot</w:t>
-      </w:r>
-      <w:proofErr w:type="spellEnd"/>
+        <w:t>TFTBot Project</w:t>
+      </w:r>
       <w:r>
         <w:rPr>
           <w:b/>
@@ -30,15 +28,6 @@
           <w:sz w:val="32"/>
           <w:szCs w:val="32"/>
         </w:rPr>
-        <w:t xml:space="preserve"> Project</w:t>
-      </w:r>
-      <w:r>
-        <w:rPr>
-          <w:b/>
-          <w:bCs/>
-          <w:sz w:val="32"/>
-          <w:szCs w:val="32"/>
-        </w:rPr>
         <w:t>:</w:t>
       </w:r>
     </w:p>
@@ -109,23 +98,7 @@
           <w:sz w:val="24"/>
           <w:szCs w:val="24"/>
         </w:rPr>
-        <w:t xml:space="preserve">, often abbreviated as </w:t>
-      </w:r>
-      <w:proofErr w:type="gramStart"/>
-      <w:r>
-        <w:rPr>
-          <w:sz w:val="24"/>
-          <w:szCs w:val="24"/>
-        </w:rPr>
-        <w:t>T  F</w:t>
-      </w:r>
-      <w:proofErr w:type="gramEnd"/>
-      <w:r>
-        <w:rPr>
-          <w:sz w:val="24"/>
-          <w:szCs w:val="24"/>
-        </w:rPr>
-        <w:t xml:space="preserve">  T, is an </w:t>
+        <w:t xml:space="preserve">, often abbreviated as T  F  T, is an </w:t>
       </w:r>
       <w:r>
         <w:rPr>
@@ -209,23 +182,7 @@
           <w:sz w:val="24"/>
           <w:szCs w:val="24"/>
         </w:rPr>
-        <w:t xml:space="preserve"> and </w:t>
-      </w:r>
-      <w:proofErr w:type="gramStart"/>
-      <w:r>
-        <w:rPr>
-          <w:sz w:val="24"/>
-          <w:szCs w:val="24"/>
-        </w:rPr>
-        <w:t>overall</w:t>
-      </w:r>
-      <w:proofErr w:type="gramEnd"/>
-      <w:r>
-        <w:rPr>
-          <w:sz w:val="24"/>
-          <w:szCs w:val="24"/>
-        </w:rPr>
-        <w:t xml:space="preserve"> a slow process</w:t>
+        <w:t xml:space="preserve"> and overall a slow process</w:t>
       </w:r>
       <w:r>
         <w:rPr>
@@ -550,23 +507,7 @@
           <w:sz w:val="24"/>
           <w:szCs w:val="24"/>
         </w:rPr>
-        <w:t xml:space="preserve">As with any community, there is lots of content surrounding educating and improving at the video game. Whilst these can be very useful and helpful, especially for a beginner with zero previous experience with the game, the quality of content within the guides can vary widely, from incredibly useful to downright misinformation and harmful to anyone trying to learn how to play the game. When trying to improve through community guides any user </w:t>
-      </w:r>
-      <w:proofErr w:type="gramStart"/>
-      <w:r>
-        <w:rPr>
-          <w:sz w:val="24"/>
-          <w:szCs w:val="24"/>
-        </w:rPr>
-        <w:t>has to</w:t>
-      </w:r>
-      <w:proofErr w:type="gramEnd"/>
-      <w:r>
-        <w:rPr>
-          <w:sz w:val="24"/>
-          <w:szCs w:val="24"/>
-        </w:rPr>
-        <w:t xml:space="preserve"> be careful to ensure the guide is positively reviewed or guarantee themselves that the content within the guide is accurate (which </w:t>
+        <w:t xml:space="preserve">As with any community, there is lots of content surrounding educating and improving at the video game. Whilst these can be very useful and helpful, especially for a beginner with zero previous experience with the game, the quality of content within the guides can vary widely, from incredibly useful to downright misinformation and harmful to anyone trying to learn how to play the game. When trying to improve through community guides any user has to be careful to ensure the guide is positively reviewed or guarantee themselves that the content within the guide is accurate (which </w:t>
       </w:r>
       <w:r>
         <w:rPr>
@@ -588,54 +529,22 @@
           <w:sz w:val="24"/>
           <w:szCs w:val="24"/>
         </w:rPr>
-        <w:t xml:space="preserve">Moreover, there is an upper bound for where community guides can continue to help you. Experienced and </w:t>
-      </w:r>
-      <w:proofErr w:type="gramStart"/>
-      <w:r>
-        <w:rPr>
-          <w:sz w:val="24"/>
-          <w:szCs w:val="24"/>
-        </w:rPr>
-        <w:t>high level</w:t>
-      </w:r>
-      <w:proofErr w:type="gramEnd"/>
-      <w:r>
-        <w:rPr>
-          <w:sz w:val="24"/>
-          <w:szCs w:val="24"/>
-        </w:rPr>
-        <w:t xml:space="preserve"> players will learn near to nothing from guides aimed at newer players and there becomes a level where community guides no longer cover a high enough skill level.</w:t>
-      </w:r>
-    </w:p>
-    <w:p>
-      <w:pPr>
-        <w:rPr>
-          <w:sz w:val="24"/>
-          <w:szCs w:val="24"/>
-        </w:rPr>
-      </w:pPr>
-      <w:r>
-        <w:rPr>
-          <w:sz w:val="24"/>
-          <w:szCs w:val="24"/>
-        </w:rPr>
-        <w:t xml:space="preserve">Finally, as the game progresses, any guide </w:t>
-      </w:r>
-      <w:proofErr w:type="gramStart"/>
-      <w:r>
-        <w:rPr>
-          <w:sz w:val="24"/>
-          <w:szCs w:val="24"/>
-        </w:rPr>
-        <w:t>has to</w:t>
-      </w:r>
-      <w:proofErr w:type="gramEnd"/>
-      <w:r>
-        <w:rPr>
-          <w:sz w:val="24"/>
-          <w:szCs w:val="24"/>
-        </w:rPr>
-        <w:t xml:space="preserve"> update itself or find itself becoming irrelevant as the new content invalidates the information in the older guide, users have to be careful to check that any content was posted fairly recently or has been updated.</w:t>
+        <w:t>Moreover, there is an upper bound for where community guides can continue to help you. Experienced and high level players will learn near to nothing from guides aimed at newer players and there becomes a level where community guides no longer cover a high enough skill level.</w:t>
+      </w:r>
+    </w:p>
+    <w:p>
+      <w:pPr>
+        <w:rPr>
+          <w:sz w:val="24"/>
+          <w:szCs w:val="24"/>
+        </w:rPr>
+      </w:pPr>
+      <w:r>
+        <w:rPr>
+          <w:sz w:val="24"/>
+          <w:szCs w:val="24"/>
+        </w:rPr>
+        <w:t>Finally, as the game progresses, any guide has to update itself or find itself becoming irrelevant as the new content invalidates the information in the older guide, users have to be careful to check that any content was posted fairly recently or has been updated.</w:t>
       </w:r>
     </w:p>
     <w:p>
@@ -780,23 +689,7 @@
           <w:sz w:val="24"/>
           <w:szCs w:val="24"/>
         </w:rPr>
-        <w:t xml:space="preserve"> be constantly updated or else they risk giving outdated, </w:t>
-      </w:r>
-      <w:proofErr w:type="gramStart"/>
-      <w:r>
-        <w:rPr>
-          <w:sz w:val="24"/>
-          <w:szCs w:val="24"/>
-        </w:rPr>
-        <w:t>invalid</w:t>
-      </w:r>
-      <w:proofErr w:type="gramEnd"/>
-      <w:r>
-        <w:rPr>
-          <w:sz w:val="24"/>
-          <w:szCs w:val="24"/>
-        </w:rPr>
-        <w:t xml:space="preserve"> or entirely useless advice about the game.</w:t>
+        <w:t xml:space="preserve"> be constantly updated or else they risk giving outdated, invalid or entirely useless advice about the game.</w:t>
       </w:r>
     </w:p>
     <w:p>
@@ -830,23 +723,7 @@
           <w:sz w:val="24"/>
           <w:szCs w:val="24"/>
         </w:rPr>
-        <w:t xml:space="preserve"> be able to discern the quality of the guide, or there </w:t>
-      </w:r>
-      <w:proofErr w:type="gramStart"/>
-      <w:r>
-        <w:rPr>
-          <w:sz w:val="24"/>
-          <w:szCs w:val="24"/>
-        </w:rPr>
-        <w:t>have to</w:t>
-      </w:r>
-      <w:proofErr w:type="gramEnd"/>
-      <w:r>
-        <w:rPr>
-          <w:sz w:val="24"/>
-          <w:szCs w:val="24"/>
-        </w:rPr>
-        <w:t xml:space="preserve"> be good mechanisms in place for reviewing guides, otherwise new players can be given bad advice without knowing better, severely hindering their ability to improve.</w:t>
+        <w:t xml:space="preserve"> be able to discern the quality of the guide, or there have to be good mechanisms in place for reviewing guides, otherwise new players can be given bad advice without knowing better, severely hindering their ability to improve.</w:t>
       </w:r>
     </w:p>
     <w:p>
@@ -1038,21 +915,12 @@
           <w:szCs w:val="24"/>
         </w:rPr>
       </w:pPr>
-      <w:proofErr w:type="spellStart"/>
-      <w:r>
-        <w:rPr>
-          <w:sz w:val="24"/>
-          <w:szCs w:val="24"/>
-        </w:rPr>
-        <w:t>Mobafire</w:t>
-      </w:r>
-      <w:proofErr w:type="spellEnd"/>
-      <w:r>
-        <w:rPr>
-          <w:sz w:val="24"/>
-          <w:szCs w:val="24"/>
-        </w:rPr>
-        <w:t xml:space="preserve"> Community-Made Guide:</w:t>
+      <w:r>
+        <w:rPr>
+          <w:sz w:val="24"/>
+          <w:szCs w:val="24"/>
+        </w:rPr>
+        <w:t>Mobafire Community-Made Guide:</w:t>
       </w:r>
     </w:p>
     <w:p>
@@ -1132,15 +1000,7 @@
           <w:sz w:val="24"/>
           <w:szCs w:val="24"/>
         </w:rPr>
-        <w:t>“</w:t>
-      </w:r>
-      <w:proofErr w:type="spellStart"/>
-      <w:r>
-        <w:rPr>
-          <w:sz w:val="24"/>
-          <w:szCs w:val="24"/>
-        </w:rPr>
-        <w:t>M</w:t>
+        <w:t>“M</w:t>
       </w:r>
       <w:r>
         <w:rPr>
@@ -1149,7 +1009,6 @@
         </w:rPr>
         <w:t>obafire</w:t>
       </w:r>
-      <w:proofErr w:type="spellEnd"/>
       <w:r>
         <w:rPr>
           <w:sz w:val="24"/>
@@ -1236,23 +1095,7 @@
           <w:szCs w:val="24"/>
         </w:rPr>
         <w:lastRenderedPageBreak/>
-        <w:t xml:space="preserve">community consensus on what teams </w:t>
-      </w:r>
-      <w:proofErr w:type="gramStart"/>
-      <w:r>
-        <w:rPr>
-          <w:sz w:val="24"/>
-          <w:szCs w:val="24"/>
-        </w:rPr>
-        <w:t>are</w:t>
-      </w:r>
-      <w:proofErr w:type="gramEnd"/>
-      <w:r>
-        <w:rPr>
-          <w:sz w:val="24"/>
-          <w:szCs w:val="24"/>
-        </w:rPr>
-        <w:t xml:space="preserve"> strong at the moment). More casual players generally find these types of programs very useful.</w:t>
+        <w:t>community consensus on what teams are strong at the moment). More casual players generally find these types of programs very useful.</w:t>
       </w:r>
     </w:p>
     <w:p>
@@ -1715,23 +1558,7 @@
           <w:sz w:val="24"/>
           <w:szCs w:val="24"/>
         </w:rPr>
-        <w:t xml:space="preserve">Coaching is always an effective option when looking to improve at the game. Regardless of skill level, </w:t>
-      </w:r>
-      <w:proofErr w:type="gramStart"/>
-      <w:r>
-        <w:rPr>
-          <w:sz w:val="24"/>
-          <w:szCs w:val="24"/>
-        </w:rPr>
-        <w:t>as long as</w:t>
-      </w:r>
-      <w:proofErr w:type="gramEnd"/>
-      <w:r>
-        <w:rPr>
-          <w:sz w:val="24"/>
-          <w:szCs w:val="24"/>
-        </w:rPr>
-        <w:t xml:space="preserve"> you don’t find yourself at the very very top of the rankings, there will always be someone to coach you. </w:t>
+        <w:t xml:space="preserve">Coaching is always an effective option when looking to improve at the game. Regardless of skill level, as long as you don’t find yourself at the very very top of the rankings, there will always be someone to coach you. </w:t>
       </w:r>
     </w:p>
     <w:p>
@@ -1753,23 +1580,7 @@
           <w:sz w:val="24"/>
           <w:szCs w:val="24"/>
         </w:rPr>
-        <w:t xml:space="preserve">and give you tips and knowledge which would have taken you hundreds of hours to learn. It cannot be overstated how useful coaches can be when trying to improve. This, however, is the reason why they can be so inaccessible. Unless you know someone personally good enough and willing to coach you, who also has a talent for teaching people, you will have to pay someone for the privilege, which can be incredibly expensive. A bad coach will also not provide much use, so users </w:t>
-      </w:r>
-      <w:proofErr w:type="gramStart"/>
-      <w:r>
-        <w:rPr>
-          <w:sz w:val="24"/>
-          <w:szCs w:val="24"/>
-        </w:rPr>
-        <w:t>have to</w:t>
-      </w:r>
-      <w:proofErr w:type="gramEnd"/>
-      <w:r>
-        <w:rPr>
-          <w:sz w:val="24"/>
-          <w:szCs w:val="24"/>
-        </w:rPr>
-        <w:t xml:space="preserve"> be careful to get a highly regarded coach to avoid wasting their money and time.</w:t>
+        <w:t>and give you tips and knowledge which would have taken you hundreds of hours to learn. It cannot be overstated how useful coaches can be when trying to improve. This, however, is the reason why they can be so inaccessible. Unless you know someone personally good enough and willing to coach you, who also has a talent for teaching people, you will have to pay someone for the privilege, which can be incredibly expensive. A bad coach will also not provide much use, so users have to be careful to get a highly regarded coach to avoid wasting their money and time.</w:t>
       </w:r>
     </w:p>
     <w:p>
@@ -1824,23 +1635,7 @@
           <w:sz w:val="24"/>
           <w:szCs w:val="24"/>
         </w:rPr>
-        <w:t xml:space="preserve">Specific to your situation, can tell </w:t>
-      </w:r>
-      <w:proofErr w:type="gramStart"/>
-      <w:r>
-        <w:rPr>
-          <w:sz w:val="24"/>
-          <w:szCs w:val="24"/>
-        </w:rPr>
-        <w:t>you</w:t>
-      </w:r>
-      <w:proofErr w:type="gramEnd"/>
-      <w:r>
-        <w:rPr>
-          <w:sz w:val="24"/>
-          <w:szCs w:val="24"/>
-        </w:rPr>
-        <w:t xml:space="preserve"> the optimum move in any scenario.</w:t>
+        <w:t>Specific to your situation, can tell you the optimum move in any scenario.</w:t>
       </w:r>
     </w:p>
     <w:p>
@@ -2044,23 +1839,7 @@
           <w:sz w:val="24"/>
           <w:szCs w:val="24"/>
         </w:rPr>
-        <w:t xml:space="preserve">Live coaching is an effective way to rank up from the very top of top </w:t>
-      </w:r>
-      <w:proofErr w:type="gramStart"/>
-      <w:r>
-        <w:rPr>
-          <w:sz w:val="24"/>
-          <w:szCs w:val="24"/>
-        </w:rPr>
-        <w:t>players, and</w:t>
-      </w:r>
-      <w:proofErr w:type="gramEnd"/>
-      <w:r>
-        <w:rPr>
-          <w:sz w:val="24"/>
-          <w:szCs w:val="24"/>
-        </w:rPr>
-        <w:t xml:space="preserve"> is effective at higher ranks when other methods offer less and less benefit as you go up in rank.</w:t>
+        <w:t>Live coaching is an effective way to rank up from the very top of top players, and is effective at higher ranks when other methods offer less and less benefit as you go up in rank.</w:t>
       </w:r>
     </w:p>
     <w:p>
@@ -2262,23 +2041,7 @@
           <w:sz w:val="24"/>
           <w:szCs w:val="24"/>
         </w:rPr>
-        <w:t xml:space="preserve"> is over. Moreover, my program is suited for abstraction. The original TFT always utilises abstraction, however, </w:t>
-      </w:r>
-      <w:proofErr w:type="gramStart"/>
-      <w:r>
-        <w:rPr>
-          <w:sz w:val="24"/>
-          <w:szCs w:val="24"/>
-        </w:rPr>
-        <w:t>in order to</w:t>
-      </w:r>
-      <w:proofErr w:type="gramEnd"/>
-      <w:r>
-        <w:rPr>
-          <w:sz w:val="24"/>
-          <w:szCs w:val="24"/>
-        </w:rPr>
-        <w:t xml:space="preserve"> complete my program, I will need to recreate/ simulate certain parts of TFT, but by utilising abstraction, I can ignore certain aspects of the game that are irrelevant to my needs, such as the item shop and in-depth graphics they offer. I can also utilise abstraction to create a simplified graph/ breakdown of my project:</w:t>
+        <w:t xml:space="preserve"> is over. Moreover, my program is suited for abstraction. The original TFT always utilises abstraction, however, in order to complete my program, I will need to recreate/ simulate certain parts of TFT, but by utilising abstraction, I can ignore certain aspects of the game that are irrelevant to my needs, such as the item shop and in-depth graphics they offer. I can also utilise abstraction to create a simplified graph/ breakdown of my project:</w:t>
       </w:r>
     </w:p>
     <w:p>
@@ -2667,62 +2430,14 @@
           <w:sz w:val="24"/>
           <w:szCs w:val="24"/>
         </w:rPr>
-        <w:t xml:space="preserve">. Internet connection at Suket Arya’s accommodation as university is unstable at best as well, so the program should not require internet access to ensure he can </w:t>
-      </w:r>
-      <w:proofErr w:type="gramStart"/>
-      <w:r>
-        <w:rPr>
-          <w:sz w:val="24"/>
-          <w:szCs w:val="24"/>
-        </w:rPr>
-        <w:t>access the program at all times</w:t>
-      </w:r>
-      <w:proofErr w:type="gramEnd"/>
-      <w:r>
-        <w:rPr>
-          <w:sz w:val="24"/>
-          <w:szCs w:val="24"/>
-        </w:rPr>
-        <w:t>.</w:t>
-      </w:r>
-      <w:r>
-        <w:rPr>
-          <w:sz w:val="24"/>
-          <w:szCs w:val="24"/>
-        </w:rPr>
-        <w:t xml:space="preserve"> Moreover, while </w:t>
-      </w:r>
-      <w:proofErr w:type="spellStart"/>
-      <w:r>
-        <w:rPr>
-          <w:sz w:val="24"/>
-          <w:szCs w:val="24"/>
-        </w:rPr>
-        <w:t>Suket’s</w:t>
-      </w:r>
-      <w:proofErr w:type="spellEnd"/>
-      <w:r>
-        <w:rPr>
-          <w:sz w:val="24"/>
-          <w:szCs w:val="24"/>
-        </w:rPr>
-        <w:t xml:space="preserve"> laptop is a Windows device, his home computer is a Mac, so my solution </w:t>
-      </w:r>
-      <w:proofErr w:type="gramStart"/>
-      <w:r>
-        <w:rPr>
-          <w:sz w:val="24"/>
-          <w:szCs w:val="24"/>
-        </w:rPr>
-        <w:t>has to</w:t>
-      </w:r>
-      <w:proofErr w:type="gramEnd"/>
-      <w:r>
-        <w:rPr>
-          <w:sz w:val="24"/>
-          <w:szCs w:val="24"/>
-        </w:rPr>
-        <w:t xml:space="preserve"> be cross platform to allow him to access the program on either device.</w:t>
+        <w:t>. Internet connection at Suket Arya’s accommodation as university is unstable at best as well, so the program should not require internet access to ensure he can access the program at all times.</w:t>
+      </w:r>
+      <w:r>
+        <w:rPr>
+          <w:sz w:val="24"/>
+          <w:szCs w:val="24"/>
+        </w:rPr>
+        <w:t xml:space="preserve"> Moreover, while Suket’s laptop is a Windows device, his home computer is a Mac, so my solution has to be cross platform to allow him to access the program on either device.</w:t>
       </w:r>
     </w:p>
     <w:p>
@@ -2769,23 +2484,7 @@
           <w:szCs w:val="24"/>
         </w:rPr>
         <w:lastRenderedPageBreak/>
-        <w:t xml:space="preserve">a lack of </w:t>
-      </w:r>
-      <w:proofErr w:type="gramStart"/>
-      <w:r>
-        <w:rPr>
-          <w:sz w:val="24"/>
-          <w:szCs w:val="24"/>
-        </w:rPr>
-        <w:t>long term</w:t>
-      </w:r>
-      <w:proofErr w:type="gramEnd"/>
-      <w:r>
-        <w:rPr>
-          <w:sz w:val="24"/>
-          <w:szCs w:val="24"/>
-        </w:rPr>
-        <w:t xml:space="preserve"> experience in programming and Rust in particular. </w:t>
+        <w:t xml:space="preserve">a lack of long term experience in programming and Rust in particular. </w:t>
       </w:r>
       <w:r>
         <w:rPr>
@@ -2815,23 +2514,7 @@
           <w:sz w:val="24"/>
           <w:szCs w:val="24"/>
         </w:rPr>
-        <w:t xml:space="preserve">A lack of money and resources will also </w:t>
-      </w:r>
-      <w:proofErr w:type="gramStart"/>
-      <w:r>
-        <w:rPr>
-          <w:sz w:val="24"/>
-          <w:szCs w:val="24"/>
-        </w:rPr>
-        <w:t>holds</w:t>
-      </w:r>
-      <w:proofErr w:type="gramEnd"/>
-      <w:r>
-        <w:rPr>
-          <w:sz w:val="24"/>
-          <w:szCs w:val="24"/>
-        </w:rPr>
-        <w:t xml:space="preserve"> the project back, as with more money a graphics designer could be hired to create the user interface, something I do not have much experience with. Any user interface I create would pale in comparison to something created by a professional and the presentation may risk driving away users who expect higher quality.</w:t>
+        <w:t>A lack of money and resources will also holds the project back, as with more money a graphics designer could be hired to create the user interface, something I do not have much experience with. Any user interface I create would pale in comparison to something created by a professional and the presentation may risk driving away users who expect higher quality.</w:t>
       </w:r>
     </w:p>
     <w:p>
@@ -3016,23 +2699,7 @@
           <w:sz w:val="24"/>
           <w:szCs w:val="24"/>
         </w:rPr>
-        <w:t xml:space="preserve">. Moreover, another limitation is that my program won’t cover parts of the game such as the economy or carousel so users will have </w:t>
-      </w:r>
-      <w:proofErr w:type="gramStart"/>
-      <w:r>
-        <w:rPr>
-          <w:sz w:val="24"/>
-          <w:szCs w:val="24"/>
-        </w:rPr>
-        <w:t>go</w:t>
-      </w:r>
-      <w:proofErr w:type="gramEnd"/>
-      <w:r>
-        <w:rPr>
-          <w:sz w:val="24"/>
-          <w:szCs w:val="24"/>
-        </w:rPr>
-        <w:t xml:space="preserve"> elsewhere to educate themselves on those sections of the game.</w:t>
+        <w:t>. Moreover, another limitation is that my program won’t cover parts of the game such as the economy or carousel so users will have go elsewhere to educate themselves on those sections of the game.</w:t>
       </w:r>
     </w:p>
     <w:p>
@@ -3169,23 +2836,7 @@
           <w:sz w:val="24"/>
           <w:szCs w:val="24"/>
         </w:rPr>
-        <w:t xml:space="preserve">1.5 </w:t>
-      </w:r>
-      <w:proofErr w:type="spellStart"/>
-      <w:r>
-        <w:rPr>
-          <w:sz w:val="24"/>
-          <w:szCs w:val="24"/>
-        </w:rPr>
-        <w:t>Ghz</w:t>
-      </w:r>
-      <w:proofErr w:type="spellEnd"/>
-      <w:r>
-        <w:rPr>
-          <w:sz w:val="24"/>
-          <w:szCs w:val="24"/>
-        </w:rPr>
-        <w:t xml:space="preserve"> processor.</w:t>
+        <w:t>1.5 Ghz processor.</w:t>
       </w:r>
     </w:p>
     <w:p>
@@ -3612,52 +3263,27 @@
           <w:szCs w:val="24"/>
         </w:rPr>
       </w:pPr>
-      <w:proofErr w:type="gramStart"/>
-      <w:r>
-        <w:rPr>
-          <w:sz w:val="24"/>
-          <w:szCs w:val="24"/>
-        </w:rPr>
-        <w:t>In order for</w:t>
-      </w:r>
-      <w:proofErr w:type="gramEnd"/>
-      <w:r>
-        <w:rPr>
-          <w:sz w:val="24"/>
-          <w:szCs w:val="24"/>
-        </w:rPr>
-        <w:t xml:space="preserve"> the simulation to be accurate, the associated status effects that items give have to of course be implemented as well.</w:t>
-      </w:r>
-    </w:p>
-    <w:p>
-      <w:pPr>
-        <w:rPr>
-          <w:sz w:val="24"/>
-          <w:szCs w:val="24"/>
-        </w:rPr>
-      </w:pPr>
-      <w:r>
-        <w:rPr>
-          <w:sz w:val="24"/>
-          <w:szCs w:val="24"/>
-        </w:rPr>
-        <w:t xml:space="preserve">The next two requirements, “alterable tick speed of simulation” and “ability to move forward through simulation at variable speed” sound identical/ very similar. To clarify what I mean, “alterable tick speed of simulation” means that the </w:t>
-      </w:r>
-      <w:proofErr w:type="gramStart"/>
-      <w:r>
-        <w:rPr>
-          <w:sz w:val="24"/>
-          <w:szCs w:val="24"/>
-        </w:rPr>
-        <w:t>period of time</w:t>
-      </w:r>
-      <w:proofErr w:type="gramEnd"/>
-      <w:r>
-        <w:rPr>
-          <w:sz w:val="24"/>
-          <w:szCs w:val="24"/>
-        </w:rPr>
-        <w:t xml:space="preserve"> that corresponds to a single tick or frame in the simulation should be changeable, so the user should be able to choose whether 10 milliseconds or 1 millisecond occurs in one tick. Of course, a lower tick speed results in a more accurate simulation, but requires more ticks to be simulated, resulting in a performance trade off</w:t>
+      <w:r>
+        <w:rPr>
+          <w:sz w:val="24"/>
+          <w:szCs w:val="24"/>
+        </w:rPr>
+        <w:t>In order for the simulation to be accurate, the associated status effects that items give have to of course be implemented as well.</w:t>
+      </w:r>
+    </w:p>
+    <w:p>
+      <w:pPr>
+        <w:rPr>
+          <w:sz w:val="24"/>
+          <w:szCs w:val="24"/>
+        </w:rPr>
+      </w:pPr>
+      <w:r>
+        <w:rPr>
+          <w:sz w:val="24"/>
+          <w:szCs w:val="24"/>
+        </w:rPr>
+        <w:t>The next two requirements, “alterable tick speed of simulation” and “ability to move forward through simulation at variable speed” sound identical/ very similar. To clarify what I mean, “alterable tick speed of simulation” means that the period of time that corresponds to a single tick or frame in the simulation should be changeable, so the user should be able to choose whether 10 milliseconds or 1 millisecond occurs in one tick. Of course, a lower tick speed results in a more accurate simulation, but requires more ticks to be simulated, resulting in a performance trade off</w:t>
       </w:r>
       <w:r>
         <w:rPr>
@@ -3730,54 +3356,22 @@
           <w:sz w:val="24"/>
           <w:szCs w:val="24"/>
         </w:rPr>
-        <w:t xml:space="preserve"> By “simulation” I mean the program should be able to accurately recreate the game mechanics of TFT, such as the placement of units on a board, their </w:t>
-      </w:r>
-      <w:proofErr w:type="gramStart"/>
-      <w:r>
-        <w:rPr>
-          <w:sz w:val="24"/>
-          <w:szCs w:val="24"/>
-        </w:rPr>
-        <w:t>movement</w:t>
-      </w:r>
-      <w:proofErr w:type="gramEnd"/>
-      <w:r>
-        <w:rPr>
-          <w:sz w:val="24"/>
-          <w:szCs w:val="24"/>
-        </w:rPr>
-        <w:t xml:space="preserve"> and the damage they deal to each other and the user of their items and abilities, as well as the affect all of these have on the final outcome of the battle.</w:t>
-      </w:r>
-    </w:p>
-    <w:p>
-      <w:pPr>
-        <w:rPr>
-          <w:sz w:val="24"/>
-          <w:szCs w:val="24"/>
-        </w:rPr>
-      </w:pPr>
-      <w:r>
-        <w:rPr>
-          <w:sz w:val="24"/>
-          <w:szCs w:val="24"/>
-        </w:rPr>
-        <w:t xml:space="preserve">Finally, the code/ program behind the simulation must aim to be as fast and efficient as possible, not only to allow user on low hardware computers to utilise the software without buffering and annoyance, but also to give more opportunities and use cases for the future. Theoretically, once the simulation has an acceptable level of accuracy and speed, a machine learning program could run on the simulation to learn how to play TFT, which </w:t>
-      </w:r>
-      <w:proofErr w:type="gramStart"/>
-      <w:r>
-        <w:rPr>
-          <w:sz w:val="24"/>
-          <w:szCs w:val="24"/>
-        </w:rPr>
-        <w:t>in itself would</w:t>
-      </w:r>
-      <w:proofErr w:type="gramEnd"/>
-      <w:r>
-        <w:rPr>
-          <w:sz w:val="24"/>
-          <w:szCs w:val="24"/>
-        </w:rPr>
-        <w:t xml:space="preserve"> have infinitely many use cases, but would require a vast amount of data and thus very fast simulations.</w:t>
+        <w:t xml:space="preserve"> By “simulation” I mean the program should be able to accurately recreate the game mechanics of TFT, such as the placement of units on a board, their movement and the damage they deal to each other and the user of their items and abilities, as well as the affect all of these have on the final outcome of the battle.</w:t>
+      </w:r>
+    </w:p>
+    <w:p>
+      <w:pPr>
+        <w:rPr>
+          <w:sz w:val="24"/>
+          <w:szCs w:val="24"/>
+        </w:rPr>
+      </w:pPr>
+      <w:r>
+        <w:rPr>
+          <w:sz w:val="24"/>
+          <w:szCs w:val="24"/>
+        </w:rPr>
+        <w:t>Finally, the code/ program behind the simulation must aim to be as fast and efficient as possible, not only to allow user on low hardware computers to utilise the software without buffering and annoyance, but also to give more opportunities and use cases for the future. Theoretically, once the simulation has an acceptable level of accuracy and speed, a machine learning program could run on the simulation to learn how to play TFT, which in itself would have infinitely many use cases, but would require a vast amount of data and thus very fast simulations.</w:t>
       </w:r>
     </w:p>
     <w:p>
@@ -4346,23 +3940,7 @@
           <w:sz w:val="24"/>
           <w:szCs w:val="24"/>
         </w:rPr>
-        <w:t xml:space="preserve">The user interface should allow the user to interface with the program and mean that the user can utilise the software in all the ways the software aims to be utilised. These requirements ensure the user </w:t>
-      </w:r>
-      <w:proofErr w:type="gramStart"/>
-      <w:r>
-        <w:rPr>
-          <w:sz w:val="24"/>
-          <w:szCs w:val="24"/>
-        </w:rPr>
-        <w:t>is able to</w:t>
-      </w:r>
-      <w:proofErr w:type="gramEnd"/>
-      <w:r>
-        <w:rPr>
-          <w:sz w:val="24"/>
-          <w:szCs w:val="24"/>
-        </w:rPr>
-        <w:t xml:space="preserve"> create boards, view the simulation occurring and then store the outcome, along with alter unit and item stats as they please.</w:t>
+        <w:t>The user interface should allow the user to interface with the program and mean that the user can utilise the software in all the ways the software aims to be utilised. These requirements ensure the user is able to create boards, view the simulation occurring and then store the outcome, along with alter unit and item stats as they please.</w:t>
       </w:r>
     </w:p>
     <w:p>
@@ -4419,23 +3997,7 @@
           <w:sz w:val="24"/>
           <w:szCs w:val="24"/>
         </w:rPr>
-        <w:t xml:space="preserve">The centre of the program will be a “board” which displays all the current cells on the board, all placed </w:t>
-      </w:r>
-      <w:proofErr w:type="gramStart"/>
-      <w:r>
-        <w:rPr>
-          <w:sz w:val="24"/>
-          <w:szCs w:val="24"/>
-        </w:rPr>
-        <w:t>units</w:t>
-      </w:r>
-      <w:proofErr w:type="gramEnd"/>
-      <w:r>
-        <w:rPr>
-          <w:sz w:val="24"/>
-          <w:szCs w:val="24"/>
-        </w:rPr>
-        <w:t xml:space="preserve"> and their items. Before the simulation is run, users will be able to click on the units to change their items/ level. If the unit is placed in the wrong position, there will be a button to “move” the unit to allow it to be placed elsewhere.</w:t>
+        <w:t>The centre of the program will be a “board” which displays all the current cells on the board, all placed units and their items. Before the simulation is run, users will be able to click on the units to change their items/ level. If the unit is placed in the wrong position, there will be a button to “move” the unit to allow it to be placed elsewhere.</w:t>
       </w:r>
     </w:p>
     <w:p>
@@ -4482,23 +4044,7 @@
           <w:sz w:val="24"/>
           <w:szCs w:val="24"/>
         </w:rPr>
-        <w:t xml:space="preserve">current units and </w:t>
-      </w:r>
-      <w:proofErr w:type="gramStart"/>
-      <w:r>
-        <w:rPr>
-          <w:sz w:val="24"/>
-          <w:szCs w:val="24"/>
-        </w:rPr>
-        <w:t>items, and</w:t>
-      </w:r>
-      <w:proofErr w:type="gramEnd"/>
-      <w:r>
-        <w:rPr>
-          <w:sz w:val="24"/>
-          <w:szCs w:val="24"/>
-        </w:rPr>
-        <w:t xml:space="preserve"> will have the ability to drag and drop units and items onto the board.</w:t>
+        <w:t>current units and items, and will have the ability to drag and drop units and items onto the board.</w:t>
       </w:r>
     </w:p>
     <w:p>
@@ -4686,23 +4232,7 @@
           <w:sz w:val="24"/>
           <w:szCs w:val="24"/>
         </w:rPr>
-        <w:t xml:space="preserve">A minimum level of accuracy like this is required so the program can </w:t>
-      </w:r>
-      <w:proofErr w:type="gramStart"/>
-      <w:r>
-        <w:rPr>
-          <w:sz w:val="24"/>
-          <w:szCs w:val="24"/>
-        </w:rPr>
-        <w:t>actually function</w:t>
-      </w:r>
-      <w:proofErr w:type="gramEnd"/>
-      <w:r>
-        <w:rPr>
-          <w:sz w:val="24"/>
-          <w:szCs w:val="24"/>
-        </w:rPr>
-        <w:t xml:space="preserve"> as designed and allow the user to get a good grasp on battles within TFT.</w:t>
+        <w:t>A minimum level of accuracy like this is required so the program can actually function as designed and allow the user to get a good grasp on battles within TFT.</w:t>
       </w:r>
     </w:p>
     <w:p>
@@ -5098,23 +4628,7 @@
           <w:sz w:val="24"/>
           <w:szCs w:val="24"/>
         </w:rPr>
-        <w:t xml:space="preserve">, </w:t>
-      </w:r>
-      <w:proofErr w:type="gramStart"/>
-      <w:r>
-        <w:rPr>
-          <w:sz w:val="24"/>
-          <w:szCs w:val="24"/>
-        </w:rPr>
-        <w:t>in order to</w:t>
-      </w:r>
-      <w:proofErr w:type="gramEnd"/>
-      <w:r>
-        <w:rPr>
-          <w:sz w:val="24"/>
-          <w:szCs w:val="24"/>
-        </w:rPr>
-        <w:t xml:space="preserve"> avoid annoyance and allow all users to easily get to grips with the program.</w:t>
+        <w:t>, in order to avoid annoyance and allow all users to easily get to grips with the program.</w:t>
       </w:r>
       <w:r>
         <w:rPr>
@@ -5670,23 +5184,7 @@
           <w:szCs w:val="24"/>
         </w:rPr>
         <w:lastRenderedPageBreak/>
-        <w:t xml:space="preserve">Referring to the decomposition diagram, I have broken down the TFT simulator program into </w:t>
-      </w:r>
-      <w:proofErr w:type="gramStart"/>
-      <w:r>
-        <w:rPr>
-          <w:sz w:val="24"/>
-          <w:szCs w:val="24"/>
-        </w:rPr>
-        <w:t>a number of</w:t>
-      </w:r>
-      <w:proofErr w:type="gramEnd"/>
-      <w:r>
-        <w:rPr>
-          <w:sz w:val="24"/>
-          <w:szCs w:val="24"/>
-        </w:rPr>
-        <w:t xml:space="preserve"> modules and smaller problems.</w:t>
+        <w:t>Referring to the decomposition diagram, I have broken down the TFT simulator program into a number of modules and smaller problems.</w:t>
       </w:r>
     </w:p>
     <w:p>
@@ -5741,23 +5239,7 @@
           <w:sz w:val="24"/>
           <w:szCs w:val="24"/>
         </w:rPr>
-        <w:t xml:space="preserve">Once the backend has received the signal to start the battle, and of course the board itself, the first action it </w:t>
-      </w:r>
-      <w:proofErr w:type="gramStart"/>
-      <w:r>
-        <w:rPr>
-          <w:sz w:val="24"/>
-          <w:szCs w:val="24"/>
-        </w:rPr>
-        <w:t>has to</w:t>
-      </w:r>
-      <w:proofErr w:type="gramEnd"/>
-      <w:r>
-        <w:rPr>
-          <w:sz w:val="24"/>
-          <w:szCs w:val="24"/>
-        </w:rPr>
-        <w:t xml:space="preserve"> perform is to setup the board, which I can break down further. </w:t>
+        <w:t xml:space="preserve">Once the backend has received the signal to start the battle, and of course the board itself, the first action it has to perform is to setup the board, which I can break down further. </w:t>
       </w:r>
     </w:p>
     <w:p>
@@ -5819,23 +5301,7 @@
           <w:sz w:val="24"/>
           <w:szCs w:val="24"/>
         </w:rPr>
-        <w:t xml:space="preserve">Unit setup is the biggest step. The board </w:t>
-      </w:r>
-      <w:proofErr w:type="gramStart"/>
-      <w:r>
-        <w:rPr>
-          <w:sz w:val="24"/>
-          <w:szCs w:val="24"/>
-        </w:rPr>
-        <w:t>has to</w:t>
-      </w:r>
-      <w:proofErr w:type="gramEnd"/>
-      <w:r>
-        <w:rPr>
-          <w:sz w:val="24"/>
-          <w:szCs w:val="24"/>
-        </w:rPr>
-        <w:t xml:space="preserve"> create two empty vectors to hold the two teams’ units</w:t>
+        <w:t>Unit setup is the biggest step. The board has to create two empty vectors to hold the two teams’ units</w:t>
       </w:r>
       <w:r>
         <w:rPr>
@@ -5916,23 +5382,7 @@
           <w:sz w:val="24"/>
           <w:szCs w:val="24"/>
         </w:rPr>
-        <w:t xml:space="preserve">Following this, each of their item effects </w:t>
-      </w:r>
-      <w:proofErr w:type="gramStart"/>
-      <w:r>
-        <w:rPr>
-          <w:sz w:val="24"/>
-          <w:szCs w:val="24"/>
-        </w:rPr>
-        <w:t>has to</w:t>
-      </w:r>
-      <w:proofErr w:type="gramEnd"/>
-      <w:r>
-        <w:rPr>
-          <w:sz w:val="24"/>
-          <w:szCs w:val="24"/>
-        </w:rPr>
-        <w:t xml:space="preserve"> be granted, giving the units their accompanying stat buffs or status effects.</w:t>
+        <w:t>Following this, each of their item effects has to be granted, giving the units their accompanying stat buffs or status effects.</w:t>
       </w:r>
     </w:p>
     <w:p>
@@ -6062,23 +5512,7 @@
           <w:sz w:val="24"/>
           <w:szCs w:val="24"/>
         </w:rPr>
-        <w:t xml:space="preserve">If either team has zero alive champions remaining (champion vectors are empty), the battle should </w:t>
-      </w:r>
-      <w:proofErr w:type="gramStart"/>
-      <w:r>
-        <w:rPr>
-          <w:sz w:val="24"/>
-          <w:szCs w:val="24"/>
-        </w:rPr>
-        <w:t>end</w:t>
-      </w:r>
-      <w:proofErr w:type="gramEnd"/>
-      <w:r>
-        <w:rPr>
-          <w:sz w:val="24"/>
-          <w:szCs w:val="24"/>
-        </w:rPr>
-        <w:t xml:space="preserve"> and the winner declared.</w:t>
+        <w:t>If either team has zero alive champions remaining (champion vectors are empty), the battle should end and the winner declared.</w:t>
       </w:r>
     </w:p>
     <w:p>
@@ -7000,23 +6434,7 @@
           <w:sz w:val="24"/>
           <w:szCs w:val="24"/>
         </w:rPr>
-        <w:t xml:space="preserve">The frontend should be able to interpret the board it has received and display it correctly, allowing the user to view the </w:t>
-      </w:r>
-      <w:proofErr w:type="gramStart"/>
-      <w:r>
-        <w:rPr>
-          <w:sz w:val="24"/>
-          <w:szCs w:val="24"/>
-        </w:rPr>
-        <w:t>units</w:t>
-      </w:r>
-      <w:proofErr w:type="gramEnd"/>
-      <w:r>
-        <w:rPr>
-          <w:sz w:val="24"/>
-          <w:szCs w:val="24"/>
-        </w:rPr>
-        <w:t xml:space="preserve"> status/ health as well so they can get a deeper understanding of the battle.</w:t>
+        <w:t>The frontend should be able to interpret the board it has received and display it correctly, allowing the user to view the units status/ health as well so they can get a deeper understanding of the battle.</w:t>
       </w:r>
     </w:p>
     <w:p>
@@ -7036,23 +6454,7 @@
           <w:sz w:val="24"/>
           <w:szCs w:val="24"/>
         </w:rPr>
-        <w:t xml:space="preserve">There will be a limit to the rate at which the UI requests updates from the backend, to avoid lagging the frontend by trying to </w:t>
-      </w:r>
-      <w:proofErr w:type="gramStart"/>
-      <w:r>
-        <w:rPr>
-          <w:sz w:val="24"/>
-          <w:szCs w:val="24"/>
-        </w:rPr>
-        <w:t>too rapidly update the UI/ display of the board</w:t>
-      </w:r>
-      <w:proofErr w:type="gramEnd"/>
-      <w:r>
-        <w:rPr>
-          <w:sz w:val="24"/>
-          <w:szCs w:val="24"/>
-        </w:rPr>
-        <w:t>.</w:t>
+        <w:t>There will be a limit to the rate at which the UI requests updates from the backend, to avoid lagging the frontend by trying to too rapidly update the UI/ display of the board.</w:t>
       </w:r>
     </w:p>
     <w:p>
@@ -7428,23 +6830,7 @@
           <w:sz w:val="24"/>
           <w:szCs w:val="24"/>
         </w:rPr>
-        <w:t xml:space="preserve">If this is requested, it should return the item ids of all </w:t>
-      </w:r>
-      <w:proofErr w:type="gramStart"/>
-      <w:r>
-        <w:rPr>
-          <w:sz w:val="24"/>
-          <w:szCs w:val="24"/>
-        </w:rPr>
-        <w:t>item</w:t>
-      </w:r>
-      <w:proofErr w:type="gramEnd"/>
-      <w:r>
-        <w:rPr>
-          <w:sz w:val="24"/>
-          <w:szCs w:val="24"/>
-        </w:rPr>
-        <w:t xml:space="preserve"> in the backend, allowing the backend to request further details on all of them.</w:t>
+        <w:t>If this is requested, it should return the item ids of all item in the backend, allowing the backend to request further details on all of them.</w:t>
       </w:r>
     </w:p>
     <w:p>
@@ -7721,25 +7107,7 @@
           <w:sz w:val="24"/>
           <w:szCs w:val="24"/>
         </w:rPr>
-        <w:t>The database should always assume that any data it receives is accurate and in a valid format, with the backend doing the job of validating any requests/ data it receives for the database from the frontend (</w:t>
-      </w:r>
-      <w:proofErr w:type="spellStart"/>
-      <w:proofErr w:type="gramStart"/>
-      <w:r>
-        <w:rPr>
-          <w:sz w:val="24"/>
-          <w:szCs w:val="24"/>
-        </w:rPr>
-        <w:t>ie</w:t>
-      </w:r>
-      <w:proofErr w:type="spellEnd"/>
-      <w:proofErr w:type="gramEnd"/>
-      <w:r>
-        <w:rPr>
-          <w:sz w:val="24"/>
-          <w:szCs w:val="24"/>
-        </w:rPr>
-        <w:t xml:space="preserve"> ensuring that the new simulation has all the details it needs).</w:t>
+        <w:t>The database should always assume that any data it receives is accurate and in a valid format, with the backend doing the job of validating any requests/ data it receives for the database from the frontend (ie ensuring that the new simulation has all the details it needs).</w:t>
       </w:r>
     </w:p>
     <w:p>
@@ -7756,923 +7124,700 @@
           <w:sz w:val="28"/>
           <w:szCs w:val="28"/>
         </w:rPr>
-        <w:t>Languages</w:t>
-      </w:r>
-      <w:r>
+        <w:t>Languages:</w:t>
+      </w:r>
+    </w:p>
+    <w:p>
+      <w:pPr>
+        <w:rPr>
+          <w:sz w:val="24"/>
+          <w:szCs w:val="24"/>
+        </w:rPr>
+      </w:pPr>
+      <w:r>
+        <w:rPr>
+          <w:sz w:val="24"/>
+          <w:szCs w:val="24"/>
+        </w:rPr>
+        <w:t xml:space="preserve">To develop my program, I will be utilising a library known as Tauri. Tauri is a toolkit for developing applications. All programs written with Tauri can be compiled to Windows, Linux and Mac, allowing me to fulfil my requirement of cross platform development. </w:t>
+      </w:r>
+      <w:r>
+        <w:rPr>
+          <w:sz w:val="24"/>
+          <w:szCs w:val="24"/>
+        </w:rPr>
+        <w:t>Moreover, d</w:t>
+      </w:r>
+      <w:r>
+        <w:rPr>
+          <w:sz w:val="24"/>
+          <w:szCs w:val="24"/>
+        </w:rPr>
+        <w:t xml:space="preserve">eveloping for a single platform with Tauri doesn’t </w:t>
+      </w:r>
+      <w:r>
+        <w:rPr>
+          <w:sz w:val="24"/>
+          <w:szCs w:val="24"/>
+        </w:rPr>
+        <w:t>take any more or less time than for all available platforms, so I can help lessen the that limitation and avoid time constraints due to developing for multiple platforms.</w:t>
+      </w:r>
+    </w:p>
+    <w:p>
+      <w:pPr>
+        <w:rPr>
+          <w:sz w:val="24"/>
+          <w:szCs w:val="24"/>
+        </w:rPr>
+      </w:pPr>
+      <w:r>
+        <w:rPr>
+          <w:sz w:val="24"/>
+          <w:szCs w:val="24"/>
+        </w:rPr>
+        <w:t xml:space="preserve">Tauri allows you to develop with Rust on the backend and with Javascript on the backend. Rust is suitable for my backend as it is an incredibly fast, </w:t>
+      </w:r>
+      <w:commentRangeStart w:id="4"/>
+      <w:r>
+        <w:rPr>
+          <w:sz w:val="24"/>
+          <w:szCs w:val="24"/>
+        </w:rPr>
+        <w:t>compiled</w:t>
+      </w:r>
+      <w:commentRangeEnd w:id="4"/>
+      <w:r>
+        <w:rPr>
+          <w:rStyle w:val="CommentReference"/>
+        </w:rPr>
+        <w:commentReference w:id="4"/>
+      </w:r>
+      <w:r>
+        <w:rPr>
+          <w:sz w:val="24"/>
+          <w:szCs w:val="24"/>
+        </w:rPr>
+        <w:t xml:space="preserve"> language, matching up with C and C++ in terms of performance. This will help with my requirement of my program running quickly and efficiently, even on low specification computers.</w:t>
+      </w:r>
+      <w:r>
+        <w:rPr>
+          <w:sz w:val="24"/>
+          <w:szCs w:val="24"/>
+        </w:rPr>
+        <w:t xml:space="preserve"> As good performance was a necessity, choosing a programming language for this restricted me to the few choices of Rust, C and C++, all of which I have little experience with. This also makes Rust more preferable, with its compiler renowned  for its helpful error messages and pre-compile checking, helping me avoid errors and time spent researching vague issues.</w:t>
+      </w:r>
+    </w:p>
+    <w:p>
+      <w:pPr>
+        <w:rPr>
+          <w:sz w:val="24"/>
+          <w:szCs w:val="24"/>
+        </w:rPr>
+      </w:pPr>
+      <w:r>
+        <w:rPr>
+          <w:sz w:val="24"/>
+          <w:szCs w:val="24"/>
+        </w:rPr>
+        <w:t>Rust also features a strict type system and an advanced borrow checking/ memory safety system. These all help catch and fix bugs earlier in the development cycle, helping me avoid time debugging and ensures that the final program is more robust and less prone to crashing</w:t>
+      </w:r>
+      <w:r>
+        <w:rPr>
+          <w:sz w:val="24"/>
+          <w:szCs w:val="24"/>
+        </w:rPr>
+        <w:t>, meaning that the tool can avoid crashing at crucial times such as in a game and save the user’s time by avoiding rerunning simulations.</w:t>
+      </w:r>
+    </w:p>
+    <w:p>
+      <w:pPr>
+        <w:rPr>
+          <w:sz w:val="24"/>
+          <w:szCs w:val="24"/>
+        </w:rPr>
+      </w:pPr>
+      <w:r>
+        <w:rPr>
+          <w:sz w:val="24"/>
+          <w:szCs w:val="24"/>
+        </w:rPr>
+        <w:t>To build the UI, I will be utilising Javascript, specifically through the Sveltekit framework. Sveltekit is useful in a number of ways. Sveltekit provides inbuilt tools for routing and page navigation, allowing me to easily build the different pages I need for the program (main page, previous simulations page, edit unit stats page).</w:t>
+      </w:r>
+    </w:p>
+    <w:p>
+      <w:pPr>
+        <w:rPr>
+          <w:sz w:val="24"/>
+          <w:szCs w:val="24"/>
+        </w:rPr>
+      </w:pPr>
+      <w:r>
+        <w:rPr>
+          <w:sz w:val="24"/>
+          <w:szCs w:val="24"/>
+        </w:rPr>
+        <w:t>Sveltekit also works in a modular fashion, utilising components to avoid rewriting code for the UI</w:t>
+      </w:r>
+      <w:r>
+        <w:rPr>
+          <w:sz w:val="24"/>
+          <w:szCs w:val="24"/>
+        </w:rPr>
+        <w:t>, this means that for repeated patterns in my UI, such as the units on the board and each entry of a previous simulation, I can make a component for the pattern and avoid rewriting code, also making the code less bloated.</w:t>
+      </w:r>
+    </w:p>
+    <w:p>
+      <w:pPr>
+        <w:rPr>
+          <w:sz w:val="24"/>
+          <w:szCs w:val="24"/>
+        </w:rPr>
+      </w:pPr>
+      <w:r>
+        <w:rPr>
+          <w:sz w:val="24"/>
+          <w:szCs w:val="24"/>
+        </w:rPr>
+        <w:t>Finally, Sveltekit compiles down to pure Javascript, resulting in much faster runtimes than other frameworks, something the UI will need to keep up with the Rust backend.</w:t>
+      </w:r>
+    </w:p>
+    <w:p>
+      <w:pPr>
+        <w:rPr>
+          <w:sz w:val="24"/>
+          <w:szCs w:val="24"/>
+        </w:rPr>
+      </w:pPr>
+      <w:r>
+        <w:rPr>
+          <w:sz w:val="24"/>
+          <w:szCs w:val="24"/>
+        </w:rPr>
+        <w:lastRenderedPageBreak/>
+        <w:t>To round out my program, I will use SurrealDB for my database, an SQL like language</w:t>
+      </w:r>
+      <w:r>
+        <w:rPr>
+          <w:sz w:val="24"/>
+          <w:szCs w:val="24"/>
+        </w:rPr>
+        <w:t xml:space="preserve"> that interfaces well with Rust and offers many quality of life features that mean that development with the database will be easier.</w:t>
+      </w:r>
+    </w:p>
+    <w:p>
+      <w:pPr>
         <w:rPr>
           <w:color w:val="5B9BD5" w:themeColor="accent5"/>
           <w:sz w:val="28"/>
           <w:szCs w:val="28"/>
         </w:rPr>
-        <w:t>:</w:t>
-      </w:r>
-    </w:p>
-    <w:p>
-      <w:pPr>
-        <w:rPr>
-          <w:sz w:val="24"/>
-          <w:szCs w:val="24"/>
-        </w:rPr>
-      </w:pPr>
-      <w:r>
-        <w:rPr>
-          <w:sz w:val="24"/>
-          <w:szCs w:val="24"/>
-        </w:rPr>
-        <w:t xml:space="preserve">To develop my program, I will be utilising a library known as Tauri. Tauri is a toolkit for developing applications. All programs written with Tauri can be compiled to Windows, Linux and Mac, allowing me to fulfil my requirement of cross platform development. </w:t>
-      </w:r>
-      <w:r>
-        <w:rPr>
-          <w:sz w:val="24"/>
-          <w:szCs w:val="24"/>
-        </w:rPr>
-        <w:t>Moreover, d</w:t>
-      </w:r>
-      <w:r>
-        <w:rPr>
-          <w:sz w:val="24"/>
-          <w:szCs w:val="24"/>
-        </w:rPr>
-        <w:t xml:space="preserve">eveloping for a single platform with Tauri doesn’t </w:t>
-      </w:r>
-      <w:r>
-        <w:rPr>
-          <w:sz w:val="24"/>
-          <w:szCs w:val="24"/>
-        </w:rPr>
-        <w:t xml:space="preserve">take any more or less time than for all available platforms, so I can </w:t>
-      </w:r>
-      <w:r>
-        <w:rPr>
-          <w:sz w:val="24"/>
-          <w:szCs w:val="24"/>
-        </w:rPr>
-        <w:t xml:space="preserve">help lessen </w:t>
-      </w:r>
-      <w:proofErr w:type="gramStart"/>
-      <w:r>
-        <w:rPr>
-          <w:sz w:val="24"/>
-          <w:szCs w:val="24"/>
-        </w:rPr>
-        <w:t>the that</w:t>
-      </w:r>
-      <w:proofErr w:type="gramEnd"/>
-      <w:r>
-        <w:rPr>
-          <w:sz w:val="24"/>
-          <w:szCs w:val="24"/>
-        </w:rPr>
-        <w:t xml:space="preserve"> limitation </w:t>
-      </w:r>
-      <w:r>
-        <w:rPr>
-          <w:sz w:val="24"/>
-          <w:szCs w:val="24"/>
-        </w:rPr>
-        <w:t>and avoid time constraints due to developing for multiple platforms.</w:t>
-      </w:r>
-    </w:p>
-    <w:p>
-      <w:pPr>
-        <w:rPr>
-          <w:sz w:val="24"/>
-          <w:szCs w:val="24"/>
-        </w:rPr>
-      </w:pPr>
-      <w:r>
-        <w:rPr>
-          <w:sz w:val="24"/>
-          <w:szCs w:val="24"/>
-        </w:rPr>
-        <w:t xml:space="preserve">Tauri allows you to develop with Rust on the backend and with </w:t>
-      </w:r>
-      <w:proofErr w:type="spellStart"/>
-      <w:r>
-        <w:rPr>
-          <w:sz w:val="24"/>
-          <w:szCs w:val="24"/>
-        </w:rPr>
-        <w:t>Javascript</w:t>
-      </w:r>
-      <w:proofErr w:type="spellEnd"/>
-      <w:r>
-        <w:rPr>
-          <w:sz w:val="24"/>
-          <w:szCs w:val="24"/>
-        </w:rPr>
-        <w:t xml:space="preserve"> on the backend. Rust is suitable for my backend as it is an incredibly fast, </w:t>
-      </w:r>
-      <w:commentRangeStart w:id="4"/>
-      <w:r>
-        <w:rPr>
-          <w:sz w:val="24"/>
-          <w:szCs w:val="24"/>
-        </w:rPr>
-        <w:t>compiled</w:t>
-      </w:r>
-      <w:commentRangeEnd w:id="4"/>
-      <w:r>
-        <w:rPr>
-          <w:rStyle w:val="CommentReference"/>
-        </w:rPr>
-        <w:commentReference w:id="4"/>
-      </w:r>
-      <w:r>
-        <w:rPr>
-          <w:sz w:val="24"/>
-          <w:szCs w:val="24"/>
-        </w:rPr>
-        <w:t xml:space="preserve"> language, matching up with C and C++ in terms of performance. This will help with my requirement of my program running quickly and efficiently, even on low specification computers.</w:t>
-      </w:r>
-      <w:r>
-        <w:rPr>
-          <w:sz w:val="24"/>
-          <w:szCs w:val="24"/>
-        </w:rPr>
-        <w:t xml:space="preserve"> As good performance was a necessity, choosing a programming language for this restricted me to the few choices of Rust, C and C++, all of which I have little experience with. This also makes Rust more preferable, with its compiler renowned  for its helpful error messages and pre-compile checking, helping me avoid errors and time spent researching vague issues.</w:t>
-      </w:r>
-    </w:p>
-    <w:p>
-      <w:pPr>
-        <w:rPr>
-          <w:sz w:val="24"/>
-          <w:szCs w:val="24"/>
-        </w:rPr>
-      </w:pPr>
-      <w:r>
-        <w:rPr>
-          <w:sz w:val="24"/>
-          <w:szCs w:val="24"/>
-        </w:rPr>
-        <w:t>Rust also features a strict type system and an advanced borrow checking/ memory safety system. These all help catch and fix bugs earlier in the development cycle, helping me avoid time debugging and ensures that the final program is more robust and less prone to crashing</w:t>
-      </w:r>
-      <w:r>
-        <w:rPr>
-          <w:sz w:val="24"/>
-          <w:szCs w:val="24"/>
-        </w:rPr>
-        <w:t>, meaning that the tool can avoid crashing at crucial times such as in a game and save the user’s time by avoiding rerunning simulations.</w:t>
-      </w:r>
-    </w:p>
-    <w:p>
-      <w:pPr>
-        <w:rPr>
-          <w:sz w:val="24"/>
-          <w:szCs w:val="24"/>
-        </w:rPr>
-      </w:pPr>
-      <w:r>
-        <w:rPr>
-          <w:sz w:val="24"/>
-          <w:szCs w:val="24"/>
-        </w:rPr>
-        <w:t xml:space="preserve">To build the UI, I will be utilising </w:t>
-      </w:r>
-      <w:proofErr w:type="spellStart"/>
-      <w:r>
-        <w:rPr>
-          <w:sz w:val="24"/>
-          <w:szCs w:val="24"/>
-        </w:rPr>
-        <w:t>Javascript</w:t>
-      </w:r>
-      <w:proofErr w:type="spellEnd"/>
-      <w:r>
-        <w:rPr>
-          <w:sz w:val="24"/>
-          <w:szCs w:val="24"/>
-        </w:rPr>
-        <w:t xml:space="preserve">, specifically through the </w:t>
-      </w:r>
-      <w:proofErr w:type="spellStart"/>
-      <w:r>
-        <w:rPr>
-          <w:sz w:val="24"/>
-          <w:szCs w:val="24"/>
-        </w:rPr>
-        <w:t>Sveltekit</w:t>
-      </w:r>
-      <w:proofErr w:type="spellEnd"/>
-      <w:r>
-        <w:rPr>
-          <w:sz w:val="24"/>
-          <w:szCs w:val="24"/>
-        </w:rPr>
-        <w:t xml:space="preserve"> framework. </w:t>
-      </w:r>
-      <w:proofErr w:type="spellStart"/>
-      <w:r>
-        <w:rPr>
-          <w:sz w:val="24"/>
-          <w:szCs w:val="24"/>
-        </w:rPr>
-        <w:t>Sveltekit</w:t>
-      </w:r>
-      <w:proofErr w:type="spellEnd"/>
-      <w:r>
-        <w:rPr>
-          <w:sz w:val="24"/>
-          <w:szCs w:val="24"/>
-        </w:rPr>
-        <w:t xml:space="preserve"> is useful in </w:t>
-      </w:r>
-      <w:proofErr w:type="gramStart"/>
-      <w:r>
-        <w:rPr>
-          <w:sz w:val="24"/>
-          <w:szCs w:val="24"/>
-        </w:rPr>
-        <w:t>a number of</w:t>
-      </w:r>
-      <w:proofErr w:type="gramEnd"/>
-      <w:r>
-        <w:rPr>
-          <w:sz w:val="24"/>
-          <w:szCs w:val="24"/>
-        </w:rPr>
-        <w:t xml:space="preserve"> ways. </w:t>
-      </w:r>
-      <w:proofErr w:type="spellStart"/>
-      <w:r>
-        <w:rPr>
-          <w:sz w:val="24"/>
-          <w:szCs w:val="24"/>
-        </w:rPr>
-        <w:t>Sveltekit</w:t>
-      </w:r>
-      <w:proofErr w:type="spellEnd"/>
-      <w:r>
-        <w:rPr>
-          <w:sz w:val="24"/>
-          <w:szCs w:val="24"/>
-        </w:rPr>
-        <w:t xml:space="preserve"> provides inbuilt tools for routing and page navigation, allowing me to easily build the different pages I need for the program (main page, previous simulations page, edit unit stats page).</w:t>
-      </w:r>
-    </w:p>
-    <w:p>
-      <w:pPr>
-        <w:rPr>
-          <w:sz w:val="24"/>
-          <w:szCs w:val="24"/>
-        </w:rPr>
-      </w:pPr>
-      <w:proofErr w:type="spellStart"/>
-      <w:r>
-        <w:rPr>
-          <w:sz w:val="24"/>
-          <w:szCs w:val="24"/>
-        </w:rPr>
-        <w:t>Sveltekit</w:t>
-      </w:r>
-      <w:proofErr w:type="spellEnd"/>
-      <w:r>
-        <w:rPr>
-          <w:sz w:val="24"/>
-          <w:szCs w:val="24"/>
-        </w:rPr>
-        <w:t xml:space="preserve"> also works in a modular fashion, utilising components to avoid rewriting code for the UI</w:t>
-      </w:r>
-      <w:r>
-        <w:rPr>
-          <w:sz w:val="24"/>
-          <w:szCs w:val="24"/>
-        </w:rPr>
-        <w:t>, this means that for repeated patterns in my UI, such as the units on the board and each entry of a previous simulation, I can make a component for the pattern and avoid rewriting code, also making the code less bloated.</w:t>
-      </w:r>
-    </w:p>
-    <w:p>
-      <w:pPr>
-        <w:rPr>
-          <w:sz w:val="24"/>
-          <w:szCs w:val="24"/>
-        </w:rPr>
-      </w:pPr>
-      <w:r>
-        <w:rPr>
-          <w:sz w:val="24"/>
-          <w:szCs w:val="24"/>
-        </w:rPr>
-        <w:t xml:space="preserve">Finally, </w:t>
-      </w:r>
-      <w:proofErr w:type="spellStart"/>
-      <w:r>
-        <w:rPr>
-          <w:sz w:val="24"/>
-          <w:szCs w:val="24"/>
-        </w:rPr>
-        <w:t>Sveltekit</w:t>
-      </w:r>
-      <w:proofErr w:type="spellEnd"/>
-      <w:r>
-        <w:rPr>
-          <w:sz w:val="24"/>
-          <w:szCs w:val="24"/>
-        </w:rPr>
-        <w:t xml:space="preserve"> compiles down to pure </w:t>
-      </w:r>
-      <w:proofErr w:type="spellStart"/>
-      <w:r>
-        <w:rPr>
-          <w:sz w:val="24"/>
-          <w:szCs w:val="24"/>
-        </w:rPr>
-        <w:t>Javascript</w:t>
-      </w:r>
-      <w:proofErr w:type="spellEnd"/>
-      <w:r>
-        <w:rPr>
-          <w:sz w:val="24"/>
-          <w:szCs w:val="24"/>
-        </w:rPr>
-        <w:t>, resulting in much faster runtimes than other frameworks, something the UI will need to keep up with the Rust backend.</w:t>
-      </w:r>
-    </w:p>
-    <w:p>
-      <w:pPr>
-        <w:rPr>
-          <w:sz w:val="24"/>
-          <w:szCs w:val="24"/>
-        </w:rPr>
-      </w:pPr>
-      <w:r>
-        <w:rPr>
-          <w:sz w:val="24"/>
-          <w:szCs w:val="24"/>
-        </w:rPr>
-        <w:lastRenderedPageBreak/>
-        <w:t xml:space="preserve">To round out my program, I will use </w:t>
-      </w:r>
-      <w:proofErr w:type="spellStart"/>
-      <w:r>
-        <w:rPr>
-          <w:sz w:val="24"/>
-          <w:szCs w:val="24"/>
-        </w:rPr>
-        <w:t>SurrealDB</w:t>
-      </w:r>
-      <w:proofErr w:type="spellEnd"/>
-      <w:r>
-        <w:rPr>
-          <w:sz w:val="24"/>
-          <w:szCs w:val="24"/>
-        </w:rPr>
-        <w:t xml:space="preserve"> for my database, an SQL like language</w:t>
-      </w:r>
-      <w:r>
-        <w:rPr>
-          <w:sz w:val="24"/>
-          <w:szCs w:val="24"/>
-        </w:rPr>
-        <w:t xml:space="preserve"> that interfaces well with Rust and offers many </w:t>
-      </w:r>
-      <w:proofErr w:type="gramStart"/>
-      <w:r>
-        <w:rPr>
-          <w:sz w:val="24"/>
-          <w:szCs w:val="24"/>
-        </w:rPr>
-        <w:t>quality of life</w:t>
-      </w:r>
-      <w:proofErr w:type="gramEnd"/>
-      <w:r>
-        <w:rPr>
-          <w:sz w:val="24"/>
-          <w:szCs w:val="24"/>
-        </w:rPr>
-        <w:t xml:space="preserve"> features that mean that development with the database will be easier.</w:t>
-      </w:r>
-    </w:p>
-    <w:p>
-      <w:pPr>
+      </w:pPr>
+      <w:r>
         <w:rPr>
           <w:color w:val="5B9BD5" w:themeColor="accent5"/>
           <w:sz w:val="28"/>
           <w:szCs w:val="28"/>
         </w:rPr>
-      </w:pPr>
-      <w:r>
+        <w:t>Usability Features:</w:t>
+      </w:r>
+    </w:p>
+    <w:p>
+      <w:pPr>
+        <w:rPr>
+          <w:sz w:val="24"/>
+          <w:szCs w:val="24"/>
+        </w:rPr>
+      </w:pPr>
+      <w:r>
+        <w:rPr>
+          <w:sz w:val="24"/>
+          <w:szCs w:val="24"/>
+        </w:rPr>
+        <w:t>My program will feature a number of usability features</w:t>
+      </w:r>
+      <w:r>
+        <w:rPr>
+          <w:sz w:val="24"/>
+          <w:szCs w:val="24"/>
+        </w:rPr>
+        <w:t xml:space="preserve"> with the aim of making the program as easy to use as possible. These features include:</w:t>
+      </w:r>
+    </w:p>
+    <w:p>
+      <w:pPr>
+        <w:pStyle w:val="ListParagraph"/>
+        <w:numPr>
+          <w:ilvl w:val="0"/>
+          <w:numId w:val="32"/>
+        </w:numPr>
+        <w:rPr>
+          <w:sz w:val="24"/>
+          <w:szCs w:val="24"/>
+        </w:rPr>
+      </w:pPr>
+      <w:r>
+        <w:rPr>
+          <w:sz w:val="24"/>
+          <w:szCs w:val="24"/>
+        </w:rPr>
+        <w:t>Clear UI:</w:t>
+      </w:r>
+    </w:p>
+    <w:p>
+      <w:pPr>
+        <w:pStyle w:val="ListParagraph"/>
+        <w:numPr>
+          <w:ilvl w:val="1"/>
+          <w:numId w:val="32"/>
+        </w:numPr>
+        <w:rPr>
+          <w:sz w:val="24"/>
+          <w:szCs w:val="24"/>
+        </w:rPr>
+      </w:pPr>
+      <w:r>
+        <w:rPr>
+          <w:sz w:val="24"/>
+          <w:szCs w:val="24"/>
+        </w:rPr>
+        <w:t>All text will be white on a black background, or vice versa, or another two contrasting colours on top of each other.</w:t>
+      </w:r>
+    </w:p>
+    <w:p>
+      <w:pPr>
+        <w:pStyle w:val="ListParagraph"/>
+        <w:numPr>
+          <w:ilvl w:val="1"/>
+          <w:numId w:val="32"/>
+        </w:numPr>
+        <w:rPr>
+          <w:sz w:val="24"/>
+          <w:szCs w:val="24"/>
+        </w:rPr>
+      </w:pPr>
+      <w:r>
+        <w:rPr>
+          <w:sz w:val="24"/>
+          <w:szCs w:val="24"/>
+        </w:rPr>
+        <w:t>The different hexagons on the board/ grid will feature a distinctive outline to highlight the different hexagons.</w:t>
+      </w:r>
+    </w:p>
+    <w:p>
+      <w:pPr>
+        <w:pStyle w:val="ListParagraph"/>
+        <w:numPr>
+          <w:ilvl w:val="1"/>
+          <w:numId w:val="32"/>
+        </w:numPr>
+        <w:rPr>
+          <w:sz w:val="24"/>
+          <w:szCs w:val="24"/>
+        </w:rPr>
+      </w:pPr>
+      <w:r>
+        <w:rPr>
+          <w:sz w:val="24"/>
+          <w:szCs w:val="24"/>
+        </w:rPr>
+        <w:t>Buttons will have a clear outline that contrasts the background to ensure they stand out.</w:t>
+      </w:r>
+    </w:p>
+    <w:p>
+      <w:pPr>
+        <w:pStyle w:val="ListParagraph"/>
+        <w:ind w:left="1440"/>
+        <w:rPr>
+          <w:sz w:val="24"/>
+          <w:szCs w:val="24"/>
+        </w:rPr>
+      </w:pPr>
+    </w:p>
+    <w:p>
+      <w:pPr>
+        <w:pStyle w:val="ListParagraph"/>
+        <w:numPr>
+          <w:ilvl w:val="1"/>
+          <w:numId w:val="32"/>
+        </w:numPr>
+        <w:rPr>
+          <w:sz w:val="24"/>
+          <w:szCs w:val="24"/>
+        </w:rPr>
+      </w:pPr>
+      <w:r>
+        <w:rPr>
+          <w:sz w:val="24"/>
+          <w:szCs w:val="24"/>
+        </w:rPr>
+        <w:t>All of these features will give clarity to the UI</w:t>
+      </w:r>
+      <w:r>
+        <w:rPr>
+          <w:sz w:val="24"/>
+          <w:szCs w:val="24"/>
+        </w:rPr>
+        <w:t xml:space="preserve"> and improve visibility</w:t>
+      </w:r>
+      <w:r>
+        <w:rPr>
+          <w:sz w:val="24"/>
+          <w:szCs w:val="24"/>
+        </w:rPr>
+        <w:t>, helping normal users but especially those suffering from visual impairments or colour-blindness</w:t>
+      </w:r>
+      <w:r>
+        <w:rPr>
+          <w:sz w:val="24"/>
+          <w:szCs w:val="24"/>
+        </w:rPr>
+        <w:t>.</w:t>
+      </w:r>
+    </w:p>
+    <w:p>
+      <w:pPr>
+        <w:rPr>
+          <w:sz w:val="24"/>
+          <w:szCs w:val="24"/>
+        </w:rPr>
+      </w:pPr>
+    </w:p>
+    <w:p>
+      <w:pPr>
+        <w:pStyle w:val="ListParagraph"/>
+        <w:numPr>
+          <w:ilvl w:val="1"/>
+          <w:numId w:val="32"/>
+        </w:numPr>
+        <w:rPr>
+          <w:sz w:val="24"/>
+          <w:szCs w:val="24"/>
+        </w:rPr>
+      </w:pPr>
+      <w:r>
+        <w:rPr>
+          <w:sz w:val="24"/>
+          <w:szCs w:val="24"/>
+        </w:rPr>
+        <w:t>All buttons will be clearly placed on either side of the screen, with the board consistently in the middle. This ensures that buttons will never obstruct or obscure the board and helps the user always know where the UI is.</w:t>
+      </w:r>
+    </w:p>
+    <w:p>
+      <w:pPr>
+        <w:pStyle w:val="ListParagraph"/>
+        <w:numPr>
+          <w:ilvl w:val="1"/>
+          <w:numId w:val="32"/>
+        </w:numPr>
+        <w:rPr>
+          <w:sz w:val="24"/>
+          <w:szCs w:val="24"/>
+        </w:rPr>
+      </w:pPr>
+      <w:r>
+        <w:rPr>
+          <w:sz w:val="24"/>
+          <w:szCs w:val="24"/>
+        </w:rPr>
+        <w:t>The UI will be resizable (within reason), allowing the program to be used on a variety of different monitors and hardware without issues.</w:t>
+      </w:r>
+    </w:p>
+    <w:p>
+      <w:pPr>
+        <w:pStyle w:val="ListParagraph"/>
+        <w:numPr>
+          <w:ilvl w:val="0"/>
+          <w:numId w:val="32"/>
+        </w:numPr>
+        <w:rPr>
+          <w:sz w:val="24"/>
+          <w:szCs w:val="24"/>
+        </w:rPr>
+      </w:pPr>
+      <w:r>
+        <w:rPr>
+          <w:sz w:val="24"/>
+          <w:szCs w:val="24"/>
+        </w:rPr>
+        <w:t>Ease of Use:</w:t>
+      </w:r>
+    </w:p>
+    <w:p>
+      <w:pPr>
+        <w:pStyle w:val="ListParagraph"/>
+        <w:numPr>
+          <w:ilvl w:val="1"/>
+          <w:numId w:val="32"/>
+        </w:numPr>
+        <w:rPr>
+          <w:sz w:val="24"/>
+          <w:szCs w:val="24"/>
+        </w:rPr>
+      </w:pPr>
+      <w:r>
+        <w:rPr>
+          <w:sz w:val="24"/>
+          <w:szCs w:val="24"/>
+        </w:rPr>
+        <w:t>Units and items will be drag and drop.</w:t>
+      </w:r>
+    </w:p>
+    <w:p>
+      <w:pPr>
+        <w:pStyle w:val="ListParagraph"/>
+        <w:numPr>
+          <w:ilvl w:val="2"/>
+          <w:numId w:val="32"/>
+        </w:numPr>
+        <w:rPr>
+          <w:sz w:val="24"/>
+          <w:szCs w:val="24"/>
+        </w:rPr>
+      </w:pPr>
+      <w:r>
+        <w:rPr>
+          <w:sz w:val="24"/>
+          <w:szCs w:val="24"/>
+        </w:rPr>
+        <w:t>This avoids clunky inputs where the user has to type in the location they want, it speeds up team building</w:t>
+      </w:r>
+    </w:p>
+    <w:p>
+      <w:pPr>
+        <w:pStyle w:val="ListParagraph"/>
+        <w:numPr>
+          <w:ilvl w:val="1"/>
+          <w:numId w:val="32"/>
+        </w:numPr>
+        <w:rPr>
+          <w:sz w:val="24"/>
+          <w:szCs w:val="24"/>
+        </w:rPr>
+      </w:pPr>
+      <w:r>
+        <w:rPr>
+          <w:sz w:val="24"/>
+          <w:szCs w:val="24"/>
+        </w:rPr>
+        <w:t>In battles, unit health/ details will be retrievable by clicking directly on them.</w:t>
+      </w:r>
+    </w:p>
+    <w:p>
+      <w:pPr>
+        <w:pStyle w:val="ListParagraph"/>
+        <w:numPr>
+          <w:ilvl w:val="2"/>
+          <w:numId w:val="32"/>
+        </w:numPr>
+        <w:rPr>
+          <w:sz w:val="24"/>
+          <w:szCs w:val="24"/>
+        </w:rPr>
+      </w:pPr>
+      <w:r>
+        <w:rPr>
+          <w:sz w:val="24"/>
+          <w:szCs w:val="24"/>
+        </w:rPr>
+        <w:t>Allows users to quickly find the details of the unit they want, ensures the information is put in an obvious and convenient place, helps the user avoid selecting the wrong unit, possible if in drop down for example.</w:t>
+      </w:r>
+    </w:p>
+    <w:p>
+      <w:pPr>
+        <w:pStyle w:val="ListParagraph"/>
+        <w:numPr>
+          <w:ilvl w:val="2"/>
+          <w:numId w:val="32"/>
+        </w:numPr>
+        <w:rPr>
+          <w:sz w:val="24"/>
+          <w:szCs w:val="24"/>
+        </w:rPr>
+      </w:pPr>
+      <w:r>
+        <w:rPr>
+          <w:sz w:val="24"/>
+          <w:szCs w:val="24"/>
+        </w:rPr>
+        <w:t>The unit selected will also be made exceptionally clear, with the unit name and type displayed in large text to avoid confusion.</w:t>
+      </w:r>
+    </w:p>
+    <w:p>
+      <w:pPr>
+        <w:pStyle w:val="ListParagraph"/>
+        <w:numPr>
+          <w:ilvl w:val="1"/>
+          <w:numId w:val="32"/>
+        </w:numPr>
+        <w:rPr>
+          <w:sz w:val="24"/>
+          <w:szCs w:val="24"/>
+        </w:rPr>
+      </w:pPr>
+      <w:r>
+        <w:rPr>
+          <w:sz w:val="24"/>
+          <w:szCs w:val="24"/>
+        </w:rPr>
+        <w:t>There will be UI allowing the user to watch through a battle at any pace, allowing them to view any details or information they may want.</w:t>
+      </w:r>
+    </w:p>
+    <w:p>
+      <w:pPr>
+        <w:pStyle w:val="ListParagraph"/>
+        <w:numPr>
+          <w:ilvl w:val="0"/>
+          <w:numId w:val="32"/>
+        </w:numPr>
+        <w:rPr>
+          <w:sz w:val="24"/>
+          <w:szCs w:val="24"/>
+        </w:rPr>
+      </w:pPr>
+      <w:r>
+        <w:rPr>
+          <w:sz w:val="24"/>
+          <w:szCs w:val="24"/>
+        </w:rPr>
+        <w:t>Robust and Efficient Program:</w:t>
+      </w:r>
+    </w:p>
+    <w:p>
+      <w:pPr>
+        <w:pStyle w:val="ListParagraph"/>
+        <w:numPr>
+          <w:ilvl w:val="1"/>
+          <w:numId w:val="32"/>
+        </w:numPr>
+        <w:rPr>
+          <w:sz w:val="24"/>
+          <w:szCs w:val="24"/>
+        </w:rPr>
+      </w:pPr>
+      <w:r>
+        <w:rPr>
+          <w:sz w:val="24"/>
+          <w:szCs w:val="24"/>
+        </w:rPr>
+        <w:t xml:space="preserve">The program will be coded in a high performance language with efficiency in mind, allowing users to use the program on low-end machines or perform innumerable simulations in a second, avoiding annoyance at slow speeds. The program requires it be robust to avoid crashing when hundreds of </w:t>
+      </w:r>
+      <w:r>
+        <w:rPr>
+          <w:sz w:val="24"/>
+          <w:szCs w:val="24"/>
+        </w:rPr>
+        <w:lastRenderedPageBreak/>
+        <w:t>simulations must be performed in a short period, frequent crashes would slow down the process immeasurably.</w:t>
+      </w:r>
+    </w:p>
+    <w:p>
+      <w:pPr>
+        <w:pStyle w:val="ListParagraph"/>
+        <w:numPr>
+          <w:ilvl w:val="1"/>
+          <w:numId w:val="32"/>
+        </w:numPr>
+        <w:rPr>
+          <w:sz w:val="24"/>
+          <w:szCs w:val="24"/>
+        </w:rPr>
+      </w:pPr>
+      <w:r>
+        <w:rPr>
+          <w:sz w:val="24"/>
+          <w:szCs w:val="24"/>
+        </w:rPr>
+        <w:t>There will be a number of user input fields where the user can input data, from the time unit to changing unit stats. All fields will be checked to ensure the data in them is valid before any calculations or processing is done with them, for example, checking and giving a warning to the user if they inputted  a character or a float instead of an integer for the time unit, for example. It allows the user to feel safer and helps them know they will not break something by accident by tinkering with settings designed to be changed.</w:t>
+      </w:r>
+    </w:p>
+    <w:p>
+      <w:pPr>
         <w:rPr>
           <w:color w:val="5B9BD5" w:themeColor="accent5"/>
           <w:sz w:val="28"/>
           <w:szCs w:val="28"/>
         </w:rPr>
-        <w:t>Usability Features:</w:t>
-      </w:r>
-    </w:p>
-    <w:p>
-      <w:pPr>
-        <w:rPr>
-          <w:sz w:val="24"/>
-          <w:szCs w:val="24"/>
-        </w:rPr>
-      </w:pPr>
-      <w:r>
-        <w:rPr>
-          <w:sz w:val="24"/>
-          <w:szCs w:val="24"/>
-        </w:rPr>
-        <w:t>My program will feature a number of usability features</w:t>
-      </w:r>
-      <w:r>
-        <w:rPr>
-          <w:sz w:val="24"/>
-          <w:szCs w:val="24"/>
-        </w:rPr>
-        <w:t xml:space="preserve"> with the aim of making the program as easy to use as possible. These features include:</w:t>
-      </w:r>
-    </w:p>
-    <w:p>
-      <w:pPr>
-        <w:pStyle w:val="ListParagraph"/>
-        <w:numPr>
-          <w:ilvl w:val="0"/>
-          <w:numId w:val="32"/>
-        </w:numPr>
-        <w:rPr>
-          <w:sz w:val="24"/>
-          <w:szCs w:val="24"/>
-        </w:rPr>
-      </w:pPr>
-      <w:r>
-        <w:rPr>
-          <w:sz w:val="24"/>
-          <w:szCs w:val="24"/>
-        </w:rPr>
-        <w:t>Clear UI:</w:t>
-      </w:r>
-    </w:p>
-    <w:p>
-      <w:pPr>
-        <w:pStyle w:val="ListParagraph"/>
-        <w:numPr>
-          <w:ilvl w:val="1"/>
-          <w:numId w:val="32"/>
-        </w:numPr>
-        <w:rPr>
-          <w:sz w:val="24"/>
-          <w:szCs w:val="24"/>
-        </w:rPr>
-      </w:pPr>
-      <w:r>
-        <w:rPr>
-          <w:sz w:val="24"/>
-          <w:szCs w:val="24"/>
-        </w:rPr>
-        <w:t>All text will be white on a black background, or vice versa, or another two contrasting colours on top of each other.</w:t>
-      </w:r>
-    </w:p>
-    <w:p>
-      <w:pPr>
-        <w:pStyle w:val="ListParagraph"/>
-        <w:numPr>
-          <w:ilvl w:val="1"/>
-          <w:numId w:val="32"/>
-        </w:numPr>
-        <w:rPr>
-          <w:sz w:val="24"/>
-          <w:szCs w:val="24"/>
-        </w:rPr>
-      </w:pPr>
-      <w:r>
-        <w:rPr>
-          <w:sz w:val="24"/>
-          <w:szCs w:val="24"/>
-        </w:rPr>
-        <w:t>The different hexagons on the board/ grid will feature a distinctive outline to highlight the different hexagons.</w:t>
-      </w:r>
-    </w:p>
-    <w:p>
-      <w:pPr>
-        <w:pStyle w:val="ListParagraph"/>
-        <w:numPr>
-          <w:ilvl w:val="1"/>
-          <w:numId w:val="32"/>
-        </w:numPr>
-        <w:rPr>
-          <w:sz w:val="24"/>
-          <w:szCs w:val="24"/>
-        </w:rPr>
-      </w:pPr>
-      <w:r>
-        <w:rPr>
-          <w:sz w:val="24"/>
-          <w:szCs w:val="24"/>
-        </w:rPr>
-        <w:t>Buttons will have a clear outline that contrasts the background to ensure they stand out.</w:t>
-      </w:r>
-    </w:p>
-    <w:p>
-      <w:pPr>
-        <w:pStyle w:val="ListParagraph"/>
-        <w:ind w:left="1440"/>
-        <w:rPr>
-          <w:sz w:val="24"/>
-          <w:szCs w:val="24"/>
-        </w:rPr>
-      </w:pPr>
-    </w:p>
-    <w:p>
-      <w:pPr>
-        <w:pStyle w:val="ListParagraph"/>
-        <w:numPr>
-          <w:ilvl w:val="1"/>
-          <w:numId w:val="32"/>
-        </w:numPr>
-        <w:rPr>
-          <w:sz w:val="24"/>
-          <w:szCs w:val="24"/>
-        </w:rPr>
-      </w:pPr>
-      <w:proofErr w:type="gramStart"/>
-      <w:r>
-        <w:rPr>
-          <w:sz w:val="24"/>
-          <w:szCs w:val="24"/>
-        </w:rPr>
-        <w:t>All of</w:t>
-      </w:r>
-      <w:proofErr w:type="gramEnd"/>
-      <w:r>
-        <w:rPr>
-          <w:sz w:val="24"/>
-          <w:szCs w:val="24"/>
-        </w:rPr>
-        <w:t xml:space="preserve"> these features will give clarity to the UI</w:t>
-      </w:r>
-      <w:r>
-        <w:rPr>
-          <w:sz w:val="24"/>
-          <w:szCs w:val="24"/>
-        </w:rPr>
-        <w:t xml:space="preserve"> and improve visibility</w:t>
-      </w:r>
-      <w:r>
-        <w:rPr>
-          <w:sz w:val="24"/>
-          <w:szCs w:val="24"/>
-        </w:rPr>
-        <w:t>, helping normal users but especially those suffering from visual impairments or colour-blindness</w:t>
-      </w:r>
-      <w:r>
-        <w:rPr>
-          <w:sz w:val="24"/>
-          <w:szCs w:val="24"/>
-        </w:rPr>
-        <w:t>.</w:t>
-      </w:r>
-    </w:p>
-    <w:p>
-      <w:pPr>
-        <w:rPr>
-          <w:sz w:val="24"/>
-          <w:szCs w:val="24"/>
-        </w:rPr>
-      </w:pPr>
-    </w:p>
-    <w:p>
-      <w:pPr>
-        <w:pStyle w:val="ListParagraph"/>
-        <w:numPr>
-          <w:ilvl w:val="1"/>
-          <w:numId w:val="32"/>
-        </w:numPr>
-        <w:rPr>
-          <w:sz w:val="24"/>
-          <w:szCs w:val="24"/>
-        </w:rPr>
-      </w:pPr>
-      <w:r>
-        <w:rPr>
-          <w:sz w:val="24"/>
-          <w:szCs w:val="24"/>
-        </w:rPr>
-        <w:t>All buttons will be clearly placed on either side of the screen, with the board consistently in the middle. This ensures that buttons will never obstruct or obscure the board and helps the user always know where the UI is.</w:t>
-      </w:r>
-    </w:p>
-    <w:p>
-      <w:pPr>
-        <w:pStyle w:val="ListParagraph"/>
-        <w:numPr>
-          <w:ilvl w:val="1"/>
-          <w:numId w:val="32"/>
-        </w:numPr>
-        <w:rPr>
-          <w:sz w:val="24"/>
-          <w:szCs w:val="24"/>
-        </w:rPr>
-      </w:pPr>
-      <w:r>
-        <w:rPr>
-          <w:sz w:val="24"/>
-          <w:szCs w:val="24"/>
-        </w:rPr>
-        <w:t>The UI will be resizable (within reason), allowing the program to be used on a variety of different monitors and hardware without issues.</w:t>
-      </w:r>
-    </w:p>
-    <w:p>
-      <w:pPr>
-        <w:pStyle w:val="ListParagraph"/>
-        <w:numPr>
-          <w:ilvl w:val="0"/>
-          <w:numId w:val="32"/>
-        </w:numPr>
-        <w:rPr>
-          <w:sz w:val="24"/>
-          <w:szCs w:val="24"/>
-        </w:rPr>
-      </w:pPr>
-      <w:r>
-        <w:rPr>
-          <w:sz w:val="24"/>
-          <w:szCs w:val="24"/>
-        </w:rPr>
-        <w:t>Ease of Use:</w:t>
-      </w:r>
-    </w:p>
-    <w:p>
-      <w:pPr>
-        <w:pStyle w:val="ListParagraph"/>
-        <w:numPr>
-          <w:ilvl w:val="1"/>
-          <w:numId w:val="32"/>
-        </w:numPr>
-        <w:rPr>
-          <w:sz w:val="24"/>
-          <w:szCs w:val="24"/>
-        </w:rPr>
-      </w:pPr>
-      <w:r>
-        <w:rPr>
-          <w:sz w:val="24"/>
-          <w:szCs w:val="24"/>
-        </w:rPr>
-        <w:t>Units and items will be drag and drop.</w:t>
-      </w:r>
-    </w:p>
-    <w:p>
-      <w:pPr>
-        <w:pStyle w:val="ListParagraph"/>
-        <w:numPr>
-          <w:ilvl w:val="2"/>
-          <w:numId w:val="32"/>
-        </w:numPr>
-        <w:rPr>
-          <w:sz w:val="24"/>
-          <w:szCs w:val="24"/>
-        </w:rPr>
-      </w:pPr>
-      <w:r>
-        <w:rPr>
-          <w:sz w:val="24"/>
-          <w:szCs w:val="24"/>
-        </w:rPr>
-        <w:t xml:space="preserve">This avoids clunky inputs where the user </w:t>
-      </w:r>
-      <w:proofErr w:type="gramStart"/>
-      <w:r>
-        <w:rPr>
-          <w:sz w:val="24"/>
-          <w:szCs w:val="24"/>
-        </w:rPr>
-        <w:t>has to</w:t>
-      </w:r>
-      <w:proofErr w:type="gramEnd"/>
-      <w:r>
-        <w:rPr>
-          <w:sz w:val="24"/>
-          <w:szCs w:val="24"/>
-        </w:rPr>
-        <w:t xml:space="preserve"> type in the location they want, it speeds up team building</w:t>
-      </w:r>
-    </w:p>
-    <w:p>
-      <w:pPr>
-        <w:pStyle w:val="ListParagraph"/>
-        <w:numPr>
-          <w:ilvl w:val="1"/>
-          <w:numId w:val="32"/>
-        </w:numPr>
-        <w:rPr>
-          <w:sz w:val="24"/>
-          <w:szCs w:val="24"/>
-        </w:rPr>
-      </w:pPr>
-      <w:r>
-        <w:rPr>
-          <w:sz w:val="24"/>
-          <w:szCs w:val="24"/>
-        </w:rPr>
-        <w:t>In battles, unit health/ details will be retrievable by clicking directly on them.</w:t>
-      </w:r>
-    </w:p>
-    <w:p>
-      <w:pPr>
-        <w:pStyle w:val="ListParagraph"/>
-        <w:numPr>
-          <w:ilvl w:val="2"/>
-          <w:numId w:val="32"/>
-        </w:numPr>
-        <w:rPr>
-          <w:sz w:val="24"/>
-          <w:szCs w:val="24"/>
-        </w:rPr>
-      </w:pPr>
-      <w:r>
-        <w:rPr>
-          <w:sz w:val="24"/>
-          <w:szCs w:val="24"/>
-        </w:rPr>
-        <w:t>Allows users to quickly find the details of the unit they want, ensures the information is put in an obvious and convenient place, helps the user avoid selecting the wrong unit, possible if in drop down for example.</w:t>
-      </w:r>
-    </w:p>
-    <w:p>
-      <w:pPr>
-        <w:pStyle w:val="ListParagraph"/>
-        <w:numPr>
-          <w:ilvl w:val="2"/>
-          <w:numId w:val="32"/>
-        </w:numPr>
-        <w:rPr>
-          <w:sz w:val="24"/>
-          <w:szCs w:val="24"/>
-        </w:rPr>
-      </w:pPr>
-      <w:r>
-        <w:rPr>
-          <w:sz w:val="24"/>
-          <w:szCs w:val="24"/>
-        </w:rPr>
-        <w:t xml:space="preserve">The unit selected will also be made exceptionally clear, with the </w:t>
-      </w:r>
-      <w:proofErr w:type="gramStart"/>
-      <w:r>
-        <w:rPr>
-          <w:sz w:val="24"/>
-          <w:szCs w:val="24"/>
-        </w:rPr>
-        <w:t>unit</w:t>
-      </w:r>
-      <w:proofErr w:type="gramEnd"/>
-      <w:r>
-        <w:rPr>
-          <w:sz w:val="24"/>
-          <w:szCs w:val="24"/>
-        </w:rPr>
-        <w:t xml:space="preserve"> name and type displayed in large text to avoid confusion.</w:t>
-      </w:r>
-    </w:p>
-    <w:p>
-      <w:pPr>
-        <w:pStyle w:val="ListParagraph"/>
-        <w:numPr>
-          <w:ilvl w:val="1"/>
-          <w:numId w:val="32"/>
-        </w:numPr>
-        <w:rPr>
-          <w:sz w:val="24"/>
-          <w:szCs w:val="24"/>
-        </w:rPr>
-      </w:pPr>
-      <w:r>
-        <w:rPr>
-          <w:sz w:val="24"/>
-          <w:szCs w:val="24"/>
-        </w:rPr>
-        <w:t>There will be UI allowing the user to watch through a battle at any pace, allowing them to view any details or information they may want.</w:t>
-      </w:r>
-    </w:p>
-    <w:p>
-      <w:pPr>
-        <w:pStyle w:val="ListParagraph"/>
-        <w:numPr>
-          <w:ilvl w:val="0"/>
-          <w:numId w:val="32"/>
-        </w:numPr>
-        <w:rPr>
-          <w:sz w:val="24"/>
-          <w:szCs w:val="24"/>
-        </w:rPr>
-      </w:pPr>
-      <w:r>
-        <w:rPr>
-          <w:sz w:val="24"/>
-          <w:szCs w:val="24"/>
-        </w:rPr>
-        <w:t>Robust and Efficient Program:</w:t>
-      </w:r>
-    </w:p>
-    <w:p>
-      <w:pPr>
-        <w:pStyle w:val="ListParagraph"/>
-        <w:numPr>
-          <w:ilvl w:val="1"/>
-          <w:numId w:val="32"/>
-        </w:numPr>
-        <w:rPr>
-          <w:sz w:val="24"/>
-          <w:szCs w:val="24"/>
-        </w:rPr>
-      </w:pPr>
-      <w:r>
-        <w:rPr>
-          <w:sz w:val="24"/>
-          <w:szCs w:val="24"/>
-        </w:rPr>
-        <w:t xml:space="preserve">The program will be coded in a high performance language with efficiency in mind, allowing users to use the program on low-end machines or perform innumerable simulations in a second, avoiding annoyance at slow speeds. The program requires it be robust to avoid crashing when hundreds of </w:t>
-      </w:r>
-      <w:r>
-        <w:rPr>
-          <w:sz w:val="24"/>
-          <w:szCs w:val="24"/>
-        </w:rPr>
-        <w:lastRenderedPageBreak/>
-        <w:t>simulations must be performed in a short period, frequent crashes would slow down the process immeasurably.</w:t>
-      </w:r>
-    </w:p>
-    <w:p>
-      <w:pPr>
-        <w:pStyle w:val="ListParagraph"/>
-        <w:numPr>
-          <w:ilvl w:val="1"/>
-          <w:numId w:val="32"/>
-        </w:numPr>
-        <w:rPr>
-          <w:sz w:val="24"/>
-          <w:szCs w:val="24"/>
-        </w:rPr>
-      </w:pPr>
-      <w:r>
-        <w:rPr>
-          <w:sz w:val="24"/>
-          <w:szCs w:val="24"/>
-        </w:rPr>
-        <w:t>There will be a number of user input fields where the user can input data, from the time unit to changing unit stats. All fields will be checked to ensure the data in them is valid before any calculations or processing is done with them, for example, checking and giving a warning to the user if they inputted  a character or a float instead of an integer for the time unit, for example. It allows the user to feel safer and helps them know they will not break something by accident by tinkering with settings designed to be changed.</w:t>
-      </w:r>
-    </w:p>
-    <w:p>
-      <w:pPr>
+      </w:pPr>
+      <w:r>
         <w:rPr>
           <w:color w:val="5B9BD5" w:themeColor="accent5"/>
           <w:sz w:val="28"/>
           <w:szCs w:val="28"/>
         </w:rPr>
-      </w:pPr>
-      <w:r>
+        <w:t>Algorithms and Classes:</w:t>
+      </w:r>
+    </w:p>
+    <w:p>
+      <w:pPr>
+        <w:rPr>
+          <w:sz w:val="24"/>
+          <w:szCs w:val="24"/>
+        </w:rPr>
+      </w:pPr>
+      <w:r>
+        <w:rPr>
+          <w:sz w:val="24"/>
+          <w:szCs w:val="24"/>
+        </w:rPr>
+        <w:t xml:space="preserve">There are a number of classes and algorithms that will be crucial for development of the program. Classes encapsulate key data and methods into a single location and helps remove redundant and repeated code. Algorithms are equally important, describing the sequence of actions required to solve a certain problem. </w:t>
+      </w:r>
+    </w:p>
+    <w:p>
+      <w:pPr>
         <w:rPr>
           <w:color w:val="5B9BD5" w:themeColor="accent5"/>
           <w:sz w:val="28"/>
           <w:szCs w:val="28"/>
         </w:rPr>
-        <w:t>Algorithms and Classes:</w:t>
-      </w:r>
-    </w:p>
-    <w:p>
-      <w:pPr>
-        <w:rPr>
-          <w:sz w:val="24"/>
-          <w:szCs w:val="24"/>
-        </w:rPr>
-      </w:pPr>
-      <w:r>
-        <w:rPr>
-          <w:sz w:val="24"/>
-          <w:szCs w:val="24"/>
-        </w:rPr>
-        <w:t xml:space="preserve">There are </w:t>
-      </w:r>
-      <w:proofErr w:type="gramStart"/>
-      <w:r>
-        <w:rPr>
-          <w:sz w:val="24"/>
-          <w:szCs w:val="24"/>
-        </w:rPr>
-        <w:t>a number of</w:t>
-      </w:r>
-      <w:proofErr w:type="gramEnd"/>
-      <w:r>
-        <w:rPr>
-          <w:sz w:val="24"/>
-          <w:szCs w:val="24"/>
-        </w:rPr>
-        <w:t xml:space="preserve"> classes and algorithms that will be crucial for development of the program. Classes encapsulate key data and methods into a single location and helps remove redundant and repeated code. Algorithms are equally important, describing the sequence of actions required to solve a certain problem. </w:t>
-      </w:r>
-    </w:p>
-    <w:p>
-      <w:pPr>
+      </w:pPr>
+      <w:r>
         <w:rPr>
           <w:color w:val="5B9BD5" w:themeColor="accent5"/>
           <w:sz w:val="28"/>
           <w:szCs w:val="28"/>
         </w:rPr>
-      </w:pPr>
-      <w:r>
+        <w:t>Classes:</w:t>
+      </w:r>
+    </w:p>
+    <w:p>
+      <w:pPr>
+        <w:rPr>
+          <w:sz w:val="24"/>
+          <w:szCs w:val="24"/>
+        </w:rPr>
+      </w:pPr>
+    </w:p>
+    <w:p>
+      <w:pPr>
+        <w:rPr>
+          <w:sz w:val="24"/>
+          <w:szCs w:val="24"/>
+        </w:rPr>
+      </w:pPr>
+    </w:p>
+    <w:p>
+      <w:pPr>
         <w:rPr>
           <w:color w:val="5B9BD5" w:themeColor="accent5"/>
           <w:sz w:val="28"/>
           <w:szCs w:val="28"/>
         </w:rPr>
-        <w:t>Classes:</w:t>
+      </w:pPr>
+      <w:r>
+        <w:rPr>
+          <w:color w:val="5B9BD5" w:themeColor="accent5"/>
+          <w:sz w:val="28"/>
+          <w:szCs w:val="28"/>
+        </w:rPr>
+        <w:t>Database Design</w:t>
+      </w:r>
+      <w:r>
+        <w:rPr>
+          <w:color w:val="5B9BD5" w:themeColor="accent5"/>
+          <w:sz w:val="28"/>
+          <w:szCs w:val="28"/>
+        </w:rPr>
+        <w:t>:</w:t>
       </w:r>
     </w:p>
     <w:p>

</xml_diff>

<commit_message>
need justification for classes
</commit_message>
<xml_diff>
--- a/Coursework/TFTBot Coursework Main Document.docx
+++ b/Coursework/TFTBot Coursework Main Document.docx
@@ -12,6 +12,7 @@
           <w:szCs w:val="32"/>
         </w:rPr>
       </w:pPr>
+      <w:proofErr w:type="spellStart"/>
       <w:r>
         <w:rPr>
           <w:b/>
@@ -19,8 +20,9 @@
           <w:sz w:val="32"/>
           <w:szCs w:val="32"/>
         </w:rPr>
-        <w:t>TFTBot Project</w:t>
-      </w:r>
+        <w:t>TFTBot</w:t>
+      </w:r>
+      <w:proofErr w:type="spellEnd"/>
       <w:r>
         <w:rPr>
           <w:b/>
@@ -28,6 +30,15 @@
           <w:sz w:val="32"/>
           <w:szCs w:val="32"/>
         </w:rPr>
+        <w:t xml:space="preserve"> Project</w:t>
+      </w:r>
+      <w:r>
+        <w:rPr>
+          <w:b/>
+          <w:bCs/>
+          <w:sz w:val="32"/>
+          <w:szCs w:val="32"/>
+        </w:rPr>
         <w:t>:</w:t>
       </w:r>
     </w:p>
@@ -98,7 +109,23 @@
           <w:sz w:val="24"/>
           <w:szCs w:val="24"/>
         </w:rPr>
-        <w:t xml:space="preserve">, often abbreviated as T  F  T, is an </w:t>
+        <w:t xml:space="preserve">, often abbreviated as </w:t>
+      </w:r>
+      <w:proofErr w:type="gramStart"/>
+      <w:r>
+        <w:rPr>
+          <w:sz w:val="24"/>
+          <w:szCs w:val="24"/>
+        </w:rPr>
+        <w:t>T  F</w:t>
+      </w:r>
+      <w:proofErr w:type="gramEnd"/>
+      <w:r>
+        <w:rPr>
+          <w:sz w:val="24"/>
+          <w:szCs w:val="24"/>
+        </w:rPr>
+        <w:t xml:space="preserve">  T, is an </w:t>
       </w:r>
       <w:r>
         <w:rPr>
@@ -182,7 +209,23 @@
           <w:sz w:val="24"/>
           <w:szCs w:val="24"/>
         </w:rPr>
-        <w:t xml:space="preserve"> and overall a slow process</w:t>
+        <w:t xml:space="preserve"> and </w:t>
+      </w:r>
+      <w:proofErr w:type="gramStart"/>
+      <w:r>
+        <w:rPr>
+          <w:sz w:val="24"/>
+          <w:szCs w:val="24"/>
+        </w:rPr>
+        <w:t>overall</w:t>
+      </w:r>
+      <w:proofErr w:type="gramEnd"/>
+      <w:r>
+        <w:rPr>
+          <w:sz w:val="24"/>
+          <w:szCs w:val="24"/>
+        </w:rPr>
+        <w:t xml:space="preserve"> a slow process</w:t>
       </w:r>
       <w:r>
         <w:rPr>
@@ -507,7 +550,23 @@
           <w:sz w:val="24"/>
           <w:szCs w:val="24"/>
         </w:rPr>
-        <w:t xml:space="preserve">As with any community, there is lots of content surrounding educating and improving at the video game. Whilst these can be very useful and helpful, especially for a beginner with zero previous experience with the game, the quality of content within the guides can vary widely, from incredibly useful to downright misinformation and harmful to anyone trying to learn how to play the game. When trying to improve through community guides any user has to be careful to ensure the guide is positively reviewed or guarantee themselves that the content within the guide is accurate (which </w:t>
+        <w:t xml:space="preserve">As with any community, there is lots of content surrounding educating and improving at the video game. Whilst these can be very useful and helpful, especially for a beginner with zero previous experience with the game, the quality of content within the guides can vary widely, from incredibly useful to downright misinformation and harmful to anyone trying to learn how to play the game. When trying to improve through community guides any user </w:t>
+      </w:r>
+      <w:proofErr w:type="gramStart"/>
+      <w:r>
+        <w:rPr>
+          <w:sz w:val="24"/>
+          <w:szCs w:val="24"/>
+        </w:rPr>
+        <w:t>has to</w:t>
+      </w:r>
+      <w:proofErr w:type="gramEnd"/>
+      <w:r>
+        <w:rPr>
+          <w:sz w:val="24"/>
+          <w:szCs w:val="24"/>
+        </w:rPr>
+        <w:t xml:space="preserve"> be careful to ensure the guide is positively reviewed or guarantee themselves that the content within the guide is accurate (which </w:t>
       </w:r>
       <w:r>
         <w:rPr>
@@ -529,22 +588,54 @@
           <w:sz w:val="24"/>
           <w:szCs w:val="24"/>
         </w:rPr>
-        <w:t>Moreover, there is an upper bound for where community guides can continue to help you. Experienced and high level players will learn near to nothing from guides aimed at newer players and there becomes a level where community guides no longer cover a high enough skill level.</w:t>
-      </w:r>
-    </w:p>
-    <w:p>
-      <w:pPr>
-        <w:rPr>
-          <w:sz w:val="24"/>
-          <w:szCs w:val="24"/>
-        </w:rPr>
-      </w:pPr>
-      <w:r>
-        <w:rPr>
-          <w:sz w:val="24"/>
-          <w:szCs w:val="24"/>
-        </w:rPr>
-        <w:t>Finally, as the game progresses, any guide has to update itself or find itself becoming irrelevant as the new content invalidates the information in the older guide, users have to be careful to check that any content was posted fairly recently or has been updated.</w:t>
+        <w:t xml:space="preserve">Moreover, there is an upper bound for where community guides can continue to help you. Experienced and </w:t>
+      </w:r>
+      <w:proofErr w:type="gramStart"/>
+      <w:r>
+        <w:rPr>
+          <w:sz w:val="24"/>
+          <w:szCs w:val="24"/>
+        </w:rPr>
+        <w:t>high level</w:t>
+      </w:r>
+      <w:proofErr w:type="gramEnd"/>
+      <w:r>
+        <w:rPr>
+          <w:sz w:val="24"/>
+          <w:szCs w:val="24"/>
+        </w:rPr>
+        <w:t xml:space="preserve"> players will learn near to nothing from guides aimed at newer players and there becomes a level where community guides no longer cover a high enough skill level.</w:t>
+      </w:r>
+    </w:p>
+    <w:p>
+      <w:pPr>
+        <w:rPr>
+          <w:sz w:val="24"/>
+          <w:szCs w:val="24"/>
+        </w:rPr>
+      </w:pPr>
+      <w:r>
+        <w:rPr>
+          <w:sz w:val="24"/>
+          <w:szCs w:val="24"/>
+        </w:rPr>
+        <w:t xml:space="preserve">Finally, as the game progresses, any guide </w:t>
+      </w:r>
+      <w:proofErr w:type="gramStart"/>
+      <w:r>
+        <w:rPr>
+          <w:sz w:val="24"/>
+          <w:szCs w:val="24"/>
+        </w:rPr>
+        <w:t>has to</w:t>
+      </w:r>
+      <w:proofErr w:type="gramEnd"/>
+      <w:r>
+        <w:rPr>
+          <w:sz w:val="24"/>
+          <w:szCs w:val="24"/>
+        </w:rPr>
+        <w:t xml:space="preserve"> update itself or find itself becoming irrelevant as the new content invalidates the information in the older guide, users have to be careful to check that any content was posted fairly recently or has been updated.</w:t>
       </w:r>
     </w:p>
     <w:p>
@@ -655,8 +746,17 @@
           <w:sz w:val="24"/>
           <w:szCs w:val="24"/>
         </w:rPr>
-        <w:t xml:space="preserve"> or low quality</w:t>
-      </w:r>
+        <w:t xml:space="preserve"> or low </w:t>
+      </w:r>
+      <w:proofErr w:type="gramStart"/>
+      <w:r>
+        <w:rPr>
+          <w:sz w:val="24"/>
+          <w:szCs w:val="24"/>
+        </w:rPr>
+        <w:t>quality</w:t>
+      </w:r>
+      <w:proofErr w:type="gramEnd"/>
     </w:p>
     <w:p>
       <w:pPr>
@@ -689,7 +789,23 @@
           <w:sz w:val="24"/>
           <w:szCs w:val="24"/>
         </w:rPr>
-        <w:t xml:space="preserve"> be constantly updated or else they risk giving outdated, invalid or entirely useless advice about the game.</w:t>
+        <w:t xml:space="preserve"> be constantly updated or else they risk giving outdated, </w:t>
+      </w:r>
+      <w:proofErr w:type="gramStart"/>
+      <w:r>
+        <w:rPr>
+          <w:sz w:val="24"/>
+          <w:szCs w:val="24"/>
+        </w:rPr>
+        <w:t>invalid</w:t>
+      </w:r>
+      <w:proofErr w:type="gramEnd"/>
+      <w:r>
+        <w:rPr>
+          <w:sz w:val="24"/>
+          <w:szCs w:val="24"/>
+        </w:rPr>
+        <w:t xml:space="preserve"> or entirely useless advice about the game.</w:t>
       </w:r>
     </w:p>
     <w:p>
@@ -723,7 +839,23 @@
           <w:sz w:val="24"/>
           <w:szCs w:val="24"/>
         </w:rPr>
-        <w:t xml:space="preserve"> be able to discern the quality of the guide, or there have to be good mechanisms in place for reviewing guides, otherwise new players can be given bad advice without knowing better, severely hindering their ability to improve.</w:t>
+        <w:t xml:space="preserve"> be able to discern the quality of the guide, or there </w:t>
+      </w:r>
+      <w:proofErr w:type="gramStart"/>
+      <w:r>
+        <w:rPr>
+          <w:sz w:val="24"/>
+          <w:szCs w:val="24"/>
+        </w:rPr>
+        <w:t>have to</w:t>
+      </w:r>
+      <w:proofErr w:type="gramEnd"/>
+      <w:r>
+        <w:rPr>
+          <w:sz w:val="24"/>
+          <w:szCs w:val="24"/>
+        </w:rPr>
+        <w:t xml:space="preserve"> be good mechanisms in place for reviewing guides, otherwise new players can be given bad advice without knowing better, severely hindering their ability to improve.</w:t>
       </w:r>
     </w:p>
     <w:p>
@@ -793,12 +925,21 @@
           <w:szCs w:val="24"/>
         </w:rPr>
       </w:pPr>
-      <w:r>
-        <w:rPr>
-          <w:sz w:val="24"/>
-          <w:szCs w:val="24"/>
-        </w:rPr>
-        <w:t>Mobalytics:</w:t>
+      <w:proofErr w:type="spellStart"/>
+      <w:r>
+        <w:rPr>
+          <w:sz w:val="24"/>
+          <w:szCs w:val="24"/>
+        </w:rPr>
+        <w:t>Mobalytics</w:t>
+      </w:r>
+      <w:proofErr w:type="spellEnd"/>
+      <w:r>
+        <w:rPr>
+          <w:sz w:val="24"/>
+          <w:szCs w:val="24"/>
+        </w:rPr>
+        <w:t>:</w:t>
       </w:r>
     </w:p>
     <w:p>
@@ -874,6 +1015,7 @@
         </w:rPr>
         <w:t>“</w:t>
       </w:r>
+      <w:proofErr w:type="spellStart"/>
       <w:r>
         <w:rPr>
           <w:sz w:val="24"/>
@@ -881,6 +1023,7 @@
         </w:rPr>
         <w:t>Mobalytics</w:t>
       </w:r>
+      <w:proofErr w:type="spellEnd"/>
       <w:r>
         <w:rPr>
           <w:sz w:val="24"/>
@@ -915,12 +1058,21 @@
           <w:szCs w:val="24"/>
         </w:rPr>
       </w:pPr>
-      <w:r>
-        <w:rPr>
-          <w:sz w:val="24"/>
-          <w:szCs w:val="24"/>
-        </w:rPr>
-        <w:t>Mobafire Community-Made Guide:</w:t>
+      <w:proofErr w:type="spellStart"/>
+      <w:r>
+        <w:rPr>
+          <w:sz w:val="24"/>
+          <w:szCs w:val="24"/>
+        </w:rPr>
+        <w:t>Mobafire</w:t>
+      </w:r>
+      <w:proofErr w:type="spellEnd"/>
+      <w:r>
+        <w:rPr>
+          <w:sz w:val="24"/>
+          <w:szCs w:val="24"/>
+        </w:rPr>
+        <w:t xml:space="preserve"> Community-Made Guide:</w:t>
       </w:r>
     </w:p>
     <w:p>
@@ -1000,7 +1152,15 @@
           <w:sz w:val="24"/>
           <w:szCs w:val="24"/>
         </w:rPr>
-        <w:t>“M</w:t>
+        <w:t>“</w:t>
+      </w:r>
+      <w:proofErr w:type="spellStart"/>
+      <w:r>
+        <w:rPr>
+          <w:sz w:val="24"/>
+          <w:szCs w:val="24"/>
+        </w:rPr>
+        <w:t>M</w:t>
       </w:r>
       <w:r>
         <w:rPr>
@@ -1009,6 +1169,7 @@
         </w:rPr>
         <w:t>obafire</w:t>
       </w:r>
+      <w:proofErr w:type="spellEnd"/>
       <w:r>
         <w:rPr>
           <w:sz w:val="24"/>
@@ -1095,7 +1256,23 @@
           <w:szCs w:val="24"/>
         </w:rPr>
         <w:lastRenderedPageBreak/>
-        <w:t>community consensus on what teams are strong at the moment). More casual players generally find these types of programs very useful.</w:t>
+        <w:t xml:space="preserve">community consensus on what teams </w:t>
+      </w:r>
+      <w:proofErr w:type="gramStart"/>
+      <w:r>
+        <w:rPr>
+          <w:sz w:val="24"/>
+          <w:szCs w:val="24"/>
+        </w:rPr>
+        <w:t>are</w:t>
+      </w:r>
+      <w:proofErr w:type="gramEnd"/>
+      <w:r>
+        <w:rPr>
+          <w:sz w:val="24"/>
+          <w:szCs w:val="24"/>
+        </w:rPr>
+        <w:t xml:space="preserve"> strong at the moment). More casual players generally find these types of programs very useful.</w:t>
       </w:r>
     </w:p>
     <w:p>
@@ -1152,8 +1329,17 @@
           <w:sz w:val="24"/>
           <w:szCs w:val="24"/>
         </w:rPr>
-        <w:t>Provides advice directly in the game</w:t>
-      </w:r>
+        <w:t xml:space="preserve">Provides advice directly in the </w:t>
+      </w:r>
+      <w:proofErr w:type="gramStart"/>
+      <w:r>
+        <w:rPr>
+          <w:sz w:val="24"/>
+          <w:szCs w:val="24"/>
+        </w:rPr>
+        <w:t>game</w:t>
+      </w:r>
+      <w:proofErr w:type="gramEnd"/>
     </w:p>
     <w:p>
       <w:pPr>
@@ -1297,12 +1483,21 @@
           <w:szCs w:val="24"/>
         </w:rPr>
       </w:pPr>
-      <w:r>
-        <w:rPr>
-          <w:sz w:val="24"/>
-          <w:szCs w:val="24"/>
-        </w:rPr>
-        <w:t>Mobalytics App:</w:t>
+      <w:proofErr w:type="spellStart"/>
+      <w:r>
+        <w:rPr>
+          <w:sz w:val="24"/>
+          <w:szCs w:val="24"/>
+        </w:rPr>
+        <w:t>Mobalytics</w:t>
+      </w:r>
+      <w:proofErr w:type="spellEnd"/>
+      <w:r>
+        <w:rPr>
+          <w:sz w:val="24"/>
+          <w:szCs w:val="24"/>
+        </w:rPr>
+        <w:t xml:space="preserve"> App:</w:t>
       </w:r>
     </w:p>
     <w:p>
@@ -1383,12 +1578,21 @@
           <w:szCs w:val="24"/>
         </w:rPr>
       </w:pPr>
-      <w:r>
-        <w:rPr>
-          <w:sz w:val="24"/>
-          <w:szCs w:val="24"/>
-        </w:rPr>
-        <w:t>Mobalytics has an app you can install that offers in game advice as shown above.</w:t>
+      <w:proofErr w:type="spellStart"/>
+      <w:r>
+        <w:rPr>
+          <w:sz w:val="24"/>
+          <w:szCs w:val="24"/>
+        </w:rPr>
+        <w:t>Mobalytics</w:t>
+      </w:r>
+      <w:proofErr w:type="spellEnd"/>
+      <w:r>
+        <w:rPr>
+          <w:sz w:val="24"/>
+          <w:szCs w:val="24"/>
+        </w:rPr>
+        <w:t xml:space="preserve"> has an app you can install that offers in game advice as shown above.</w:t>
       </w:r>
       <w:r>
         <w:rPr>
@@ -1558,7 +1762,39 @@
           <w:sz w:val="24"/>
           <w:szCs w:val="24"/>
         </w:rPr>
-        <w:t xml:space="preserve">Coaching is always an effective option when looking to improve at the game. Regardless of skill level, as long as you don’t find yourself at the very very top of the rankings, there will always be someone to coach you. </w:t>
+        <w:t xml:space="preserve">Coaching is always an effective option when looking to improve at the game. Regardless of skill level, </w:t>
+      </w:r>
+      <w:proofErr w:type="gramStart"/>
+      <w:r>
+        <w:rPr>
+          <w:sz w:val="24"/>
+          <w:szCs w:val="24"/>
+        </w:rPr>
+        <w:t>as long as</w:t>
+      </w:r>
+      <w:proofErr w:type="gramEnd"/>
+      <w:r>
+        <w:rPr>
+          <w:sz w:val="24"/>
+          <w:szCs w:val="24"/>
+        </w:rPr>
+        <w:t xml:space="preserve"> you don’t find yourself at the very </w:t>
+      </w:r>
+      <w:proofErr w:type="spellStart"/>
+      <w:r>
+        <w:rPr>
+          <w:sz w:val="24"/>
+          <w:szCs w:val="24"/>
+        </w:rPr>
+        <w:t>very</w:t>
+      </w:r>
+      <w:proofErr w:type="spellEnd"/>
+      <w:r>
+        <w:rPr>
+          <w:sz w:val="24"/>
+          <w:szCs w:val="24"/>
+        </w:rPr>
+        <w:t xml:space="preserve"> top of the rankings, there will always be someone to coach you. </w:t>
       </w:r>
     </w:p>
     <w:p>
@@ -1580,7 +1816,23 @@
           <w:sz w:val="24"/>
           <w:szCs w:val="24"/>
         </w:rPr>
-        <w:t>and give you tips and knowledge which would have taken you hundreds of hours to learn. It cannot be overstated how useful coaches can be when trying to improve. This, however, is the reason why they can be so inaccessible. Unless you know someone personally good enough and willing to coach you, who also has a talent for teaching people, you will have to pay someone for the privilege, which can be incredibly expensive. A bad coach will also not provide much use, so users have to be careful to get a highly regarded coach to avoid wasting their money and time.</w:t>
+        <w:t xml:space="preserve">and give you tips and knowledge which would have taken you hundreds of hours to learn. It cannot be overstated how useful coaches can be when trying to improve. This, however, is the reason why they can be so inaccessible. Unless you know someone personally good enough and willing to coach you, who also has a talent for teaching people, you will have to pay someone for the privilege, which can be incredibly expensive. A bad coach will also not provide much use, so users </w:t>
+      </w:r>
+      <w:proofErr w:type="gramStart"/>
+      <w:r>
+        <w:rPr>
+          <w:sz w:val="24"/>
+          <w:szCs w:val="24"/>
+        </w:rPr>
+        <w:t>have to</w:t>
+      </w:r>
+      <w:proofErr w:type="gramEnd"/>
+      <w:r>
+        <w:rPr>
+          <w:sz w:val="24"/>
+          <w:szCs w:val="24"/>
+        </w:rPr>
+        <w:t xml:space="preserve"> be careful to get a highly regarded coach to avoid wasting their money and time.</w:t>
       </w:r>
     </w:p>
     <w:p>
@@ -1635,7 +1887,23 @@
           <w:sz w:val="24"/>
           <w:szCs w:val="24"/>
         </w:rPr>
-        <w:t>Specific to your situation, can tell you the optimum move in any scenario.</w:t>
+        <w:t xml:space="preserve">Specific to your situation, can tell </w:t>
+      </w:r>
+      <w:proofErr w:type="gramStart"/>
+      <w:r>
+        <w:rPr>
+          <w:sz w:val="24"/>
+          <w:szCs w:val="24"/>
+        </w:rPr>
+        <w:t>you</w:t>
+      </w:r>
+      <w:proofErr w:type="gramEnd"/>
+      <w:r>
+        <w:rPr>
+          <w:sz w:val="24"/>
+          <w:szCs w:val="24"/>
+        </w:rPr>
+        <w:t xml:space="preserve"> the optimum move in any scenario.</w:t>
       </w:r>
     </w:p>
     <w:p>
@@ -1839,7 +2107,23 @@
           <w:sz w:val="24"/>
           <w:szCs w:val="24"/>
         </w:rPr>
-        <w:t>Live coaching is an effective way to rank up from the very top of top players, and is effective at higher ranks when other methods offer less and less benefit as you go up in rank.</w:t>
+        <w:t xml:space="preserve">Live coaching is an effective way to rank up from the very top of top </w:t>
+      </w:r>
+      <w:proofErr w:type="gramStart"/>
+      <w:r>
+        <w:rPr>
+          <w:sz w:val="24"/>
+          <w:szCs w:val="24"/>
+        </w:rPr>
+        <w:t>players, and</w:t>
+      </w:r>
+      <w:proofErr w:type="gramEnd"/>
+      <w:r>
+        <w:rPr>
+          <w:sz w:val="24"/>
+          <w:szCs w:val="24"/>
+        </w:rPr>
+        <w:t xml:space="preserve"> is effective at higher ranks when other methods offer less and less benefit as you go up in rank.</w:t>
       </w:r>
     </w:p>
     <w:p>
@@ -2041,7 +2325,23 @@
           <w:sz w:val="24"/>
           <w:szCs w:val="24"/>
         </w:rPr>
-        <w:t xml:space="preserve"> is over. Moreover, my program is suited for abstraction. The original TFT always utilises abstraction, however, in order to complete my program, I will need to recreate/ simulate certain parts of TFT, but by utilising abstraction, I can ignore certain aspects of the game that are irrelevant to my needs, such as the item shop and in-depth graphics they offer. I can also utilise abstraction to create a simplified graph/ breakdown of my project:</w:t>
+        <w:t xml:space="preserve"> is over. Moreover, my program is suited for abstraction. The original TFT always utilises abstraction, however, </w:t>
+      </w:r>
+      <w:proofErr w:type="gramStart"/>
+      <w:r>
+        <w:rPr>
+          <w:sz w:val="24"/>
+          <w:szCs w:val="24"/>
+        </w:rPr>
+        <w:t>in order to</w:t>
+      </w:r>
+      <w:proofErr w:type="gramEnd"/>
+      <w:r>
+        <w:rPr>
+          <w:sz w:val="24"/>
+          <w:szCs w:val="24"/>
+        </w:rPr>
+        <w:t xml:space="preserve"> complete my program, I will need to recreate/ simulate certain parts of TFT, but by utilising abstraction, I can ignore certain aspects of the game that are irrelevant to my needs, such as the item shop and in-depth graphics they offer. I can also utilise abstraction to create a simplified graph/ breakdown of my project:</w:t>
       </w:r>
     </w:p>
     <w:p>
@@ -2430,14 +2730,62 @@
           <w:sz w:val="24"/>
           <w:szCs w:val="24"/>
         </w:rPr>
-        <w:t>. Internet connection at Suket Arya’s accommodation as university is unstable at best as well, so the program should not require internet access to ensure he can access the program at all times.</w:t>
-      </w:r>
-      <w:r>
-        <w:rPr>
-          <w:sz w:val="24"/>
-          <w:szCs w:val="24"/>
-        </w:rPr>
-        <w:t xml:space="preserve"> Moreover, while Suket’s laptop is a Windows device, his home computer is a Mac, so my solution has to be cross platform to allow him to access the program on either device.</w:t>
+        <w:t xml:space="preserve">. Internet connection at Suket Arya’s accommodation as university is unstable at best as well, so the program should not require internet access to ensure he can </w:t>
+      </w:r>
+      <w:proofErr w:type="gramStart"/>
+      <w:r>
+        <w:rPr>
+          <w:sz w:val="24"/>
+          <w:szCs w:val="24"/>
+        </w:rPr>
+        <w:t>access the program at all times</w:t>
+      </w:r>
+      <w:proofErr w:type="gramEnd"/>
+      <w:r>
+        <w:rPr>
+          <w:sz w:val="24"/>
+          <w:szCs w:val="24"/>
+        </w:rPr>
+        <w:t>.</w:t>
+      </w:r>
+      <w:r>
+        <w:rPr>
+          <w:sz w:val="24"/>
+          <w:szCs w:val="24"/>
+        </w:rPr>
+        <w:t xml:space="preserve"> Moreover, while </w:t>
+      </w:r>
+      <w:proofErr w:type="spellStart"/>
+      <w:r>
+        <w:rPr>
+          <w:sz w:val="24"/>
+          <w:szCs w:val="24"/>
+        </w:rPr>
+        <w:t>Suket’s</w:t>
+      </w:r>
+      <w:proofErr w:type="spellEnd"/>
+      <w:r>
+        <w:rPr>
+          <w:sz w:val="24"/>
+          <w:szCs w:val="24"/>
+        </w:rPr>
+        <w:t xml:space="preserve"> laptop is a Windows device, his home computer is a Mac, so my solution </w:t>
+      </w:r>
+      <w:proofErr w:type="gramStart"/>
+      <w:r>
+        <w:rPr>
+          <w:sz w:val="24"/>
+          <w:szCs w:val="24"/>
+        </w:rPr>
+        <w:t>has to</w:t>
+      </w:r>
+      <w:proofErr w:type="gramEnd"/>
+      <w:r>
+        <w:rPr>
+          <w:sz w:val="24"/>
+          <w:szCs w:val="24"/>
+        </w:rPr>
+        <w:t xml:space="preserve"> be cross platform to allow him to access the program on either device.</w:t>
       </w:r>
     </w:p>
     <w:p>
@@ -2484,7 +2832,23 @@
           <w:szCs w:val="24"/>
         </w:rPr>
         <w:lastRenderedPageBreak/>
-        <w:t xml:space="preserve">a lack of long term experience in programming and Rust in particular. </w:t>
+        <w:t xml:space="preserve">a lack of </w:t>
+      </w:r>
+      <w:proofErr w:type="gramStart"/>
+      <w:r>
+        <w:rPr>
+          <w:sz w:val="24"/>
+          <w:szCs w:val="24"/>
+        </w:rPr>
+        <w:t>long term</w:t>
+      </w:r>
+      <w:proofErr w:type="gramEnd"/>
+      <w:r>
+        <w:rPr>
+          <w:sz w:val="24"/>
+          <w:szCs w:val="24"/>
+        </w:rPr>
+        <w:t xml:space="preserve"> experience in programming and Rust in particular. </w:t>
       </w:r>
       <w:r>
         <w:rPr>
@@ -2514,7 +2878,23 @@
           <w:sz w:val="24"/>
           <w:szCs w:val="24"/>
         </w:rPr>
-        <w:t>A lack of money and resources will also holds the project back, as with more money a graphics designer could be hired to create the user interface, something I do not have much experience with. Any user interface I create would pale in comparison to something created by a professional and the presentation may risk driving away users who expect higher quality.</w:t>
+        <w:t xml:space="preserve">A lack of money and resources will also </w:t>
+      </w:r>
+      <w:proofErr w:type="gramStart"/>
+      <w:r>
+        <w:rPr>
+          <w:sz w:val="24"/>
+          <w:szCs w:val="24"/>
+        </w:rPr>
+        <w:t>holds</w:t>
+      </w:r>
+      <w:proofErr w:type="gramEnd"/>
+      <w:r>
+        <w:rPr>
+          <w:sz w:val="24"/>
+          <w:szCs w:val="24"/>
+        </w:rPr>
+        <w:t xml:space="preserve"> the project back, as with more money a graphics designer could be hired to create the user interface, something I do not have much experience with. Any user interface I create would pale in comparison to something created by a professional and the presentation may risk driving away users who expect higher quality.</w:t>
       </w:r>
     </w:p>
     <w:p>
@@ -2699,7 +3079,23 @@
           <w:sz w:val="24"/>
           <w:szCs w:val="24"/>
         </w:rPr>
-        <w:t>. Moreover, another limitation is that my program won’t cover parts of the game such as the economy or carousel so users will have go elsewhere to educate themselves on those sections of the game.</w:t>
+        <w:t xml:space="preserve">. Moreover, another limitation is that my program won’t cover parts of the game such as the economy or carousel so users will have </w:t>
+      </w:r>
+      <w:proofErr w:type="gramStart"/>
+      <w:r>
+        <w:rPr>
+          <w:sz w:val="24"/>
+          <w:szCs w:val="24"/>
+        </w:rPr>
+        <w:t>go</w:t>
+      </w:r>
+      <w:proofErr w:type="gramEnd"/>
+      <w:r>
+        <w:rPr>
+          <w:sz w:val="24"/>
+          <w:szCs w:val="24"/>
+        </w:rPr>
+        <w:t xml:space="preserve"> elsewhere to educate themselves on those sections of the game.</w:t>
       </w:r>
     </w:p>
     <w:p>
@@ -2836,7 +3232,23 @@
           <w:sz w:val="24"/>
           <w:szCs w:val="24"/>
         </w:rPr>
-        <w:t>1.5 Ghz processor.</w:t>
+        <w:t xml:space="preserve">1.5 </w:t>
+      </w:r>
+      <w:proofErr w:type="spellStart"/>
+      <w:r>
+        <w:rPr>
+          <w:sz w:val="24"/>
+          <w:szCs w:val="24"/>
+        </w:rPr>
+        <w:t>Ghz</w:t>
+      </w:r>
+      <w:proofErr w:type="spellEnd"/>
+      <w:r>
+        <w:rPr>
+          <w:sz w:val="24"/>
+          <w:szCs w:val="24"/>
+        </w:rPr>
+        <w:t xml:space="preserve"> processor.</w:t>
       </w:r>
     </w:p>
     <w:p>
@@ -3263,27 +3675,52 @@
           <w:szCs w:val="24"/>
         </w:rPr>
       </w:pPr>
-      <w:r>
-        <w:rPr>
-          <w:sz w:val="24"/>
-          <w:szCs w:val="24"/>
-        </w:rPr>
-        <w:t>In order for the simulation to be accurate, the associated status effects that items give have to of course be implemented as well.</w:t>
-      </w:r>
-    </w:p>
-    <w:p>
-      <w:pPr>
-        <w:rPr>
-          <w:sz w:val="24"/>
-          <w:szCs w:val="24"/>
-        </w:rPr>
-      </w:pPr>
-      <w:r>
-        <w:rPr>
-          <w:sz w:val="24"/>
-          <w:szCs w:val="24"/>
-        </w:rPr>
-        <w:t>The next two requirements, “alterable tick speed of simulation” and “ability to move forward through simulation at variable speed” sound identical/ very similar. To clarify what I mean, “alterable tick speed of simulation” means that the period of time that corresponds to a single tick or frame in the simulation should be changeable, so the user should be able to choose whether 10 milliseconds or 1 millisecond occurs in one tick. Of course, a lower tick speed results in a more accurate simulation, but requires more ticks to be simulated, resulting in a performance trade off</w:t>
+      <w:proofErr w:type="gramStart"/>
+      <w:r>
+        <w:rPr>
+          <w:sz w:val="24"/>
+          <w:szCs w:val="24"/>
+        </w:rPr>
+        <w:t>In order for</w:t>
+      </w:r>
+      <w:proofErr w:type="gramEnd"/>
+      <w:r>
+        <w:rPr>
+          <w:sz w:val="24"/>
+          <w:szCs w:val="24"/>
+        </w:rPr>
+        <w:t xml:space="preserve"> the simulation to be accurate, the associated status effects that items give have to of course be implemented as well.</w:t>
+      </w:r>
+    </w:p>
+    <w:p>
+      <w:pPr>
+        <w:rPr>
+          <w:sz w:val="24"/>
+          <w:szCs w:val="24"/>
+        </w:rPr>
+      </w:pPr>
+      <w:r>
+        <w:rPr>
+          <w:sz w:val="24"/>
+          <w:szCs w:val="24"/>
+        </w:rPr>
+        <w:t xml:space="preserve">The next two requirements, “alterable tick speed of simulation” and “ability to move forward through simulation at variable speed” sound identical/ very similar. To clarify what I mean, “alterable tick speed of simulation” means that the </w:t>
+      </w:r>
+      <w:proofErr w:type="gramStart"/>
+      <w:r>
+        <w:rPr>
+          <w:sz w:val="24"/>
+          <w:szCs w:val="24"/>
+        </w:rPr>
+        <w:t>period of time</w:t>
+      </w:r>
+      <w:proofErr w:type="gramEnd"/>
+      <w:r>
+        <w:rPr>
+          <w:sz w:val="24"/>
+          <w:szCs w:val="24"/>
+        </w:rPr>
+        <w:t xml:space="preserve"> that corresponds to a single tick or frame in the simulation should be changeable, so the user should be able to choose whether 10 milliseconds or 1 millisecond occurs in one tick. Of course, a lower tick speed results in a more accurate simulation, but requires more ticks to be simulated, resulting in a performance trade off</w:t>
       </w:r>
       <w:r>
         <w:rPr>
@@ -3356,22 +3793,54 @@
           <w:sz w:val="24"/>
           <w:szCs w:val="24"/>
         </w:rPr>
-        <w:t xml:space="preserve"> By “simulation” I mean the program should be able to accurately recreate the game mechanics of TFT, such as the placement of units on a board, their movement and the damage they deal to each other and the user of their items and abilities, as well as the affect all of these have on the final outcome of the battle.</w:t>
-      </w:r>
-    </w:p>
-    <w:p>
-      <w:pPr>
-        <w:rPr>
-          <w:sz w:val="24"/>
-          <w:szCs w:val="24"/>
-        </w:rPr>
-      </w:pPr>
-      <w:r>
-        <w:rPr>
-          <w:sz w:val="24"/>
-          <w:szCs w:val="24"/>
-        </w:rPr>
-        <w:t>Finally, the code/ program behind the simulation must aim to be as fast and efficient as possible, not only to allow user on low hardware computers to utilise the software without buffering and annoyance, but also to give more opportunities and use cases for the future. Theoretically, once the simulation has an acceptable level of accuracy and speed, a machine learning program could run on the simulation to learn how to play TFT, which in itself would have infinitely many use cases, but would require a vast amount of data and thus very fast simulations.</w:t>
+        <w:t xml:space="preserve"> By “simulation” I mean the program should be able to accurately recreate the game mechanics of TFT, such as the placement of units on a board, their </w:t>
+      </w:r>
+      <w:proofErr w:type="gramStart"/>
+      <w:r>
+        <w:rPr>
+          <w:sz w:val="24"/>
+          <w:szCs w:val="24"/>
+        </w:rPr>
+        <w:t>movement</w:t>
+      </w:r>
+      <w:proofErr w:type="gramEnd"/>
+      <w:r>
+        <w:rPr>
+          <w:sz w:val="24"/>
+          <w:szCs w:val="24"/>
+        </w:rPr>
+        <w:t xml:space="preserve"> and the damage they deal to each other and the user of their items and abilities, as well as the affect all of these have on the final outcome of the battle.</w:t>
+      </w:r>
+    </w:p>
+    <w:p>
+      <w:pPr>
+        <w:rPr>
+          <w:sz w:val="24"/>
+          <w:szCs w:val="24"/>
+        </w:rPr>
+      </w:pPr>
+      <w:r>
+        <w:rPr>
+          <w:sz w:val="24"/>
+          <w:szCs w:val="24"/>
+        </w:rPr>
+        <w:t xml:space="preserve">Finally, the code/ program behind the simulation must aim to be as fast and efficient as possible, not only to allow user on low hardware computers to utilise the software without buffering and annoyance, but also to give more opportunities and use cases for the future. Theoretically, once the simulation has an acceptable level of accuracy and speed, a machine learning program could run on the simulation to learn how to play TFT, which </w:t>
+      </w:r>
+      <w:proofErr w:type="gramStart"/>
+      <w:r>
+        <w:rPr>
+          <w:sz w:val="24"/>
+          <w:szCs w:val="24"/>
+        </w:rPr>
+        <w:t>in itself would</w:t>
+      </w:r>
+      <w:proofErr w:type="gramEnd"/>
+      <w:r>
+        <w:rPr>
+          <w:sz w:val="24"/>
+          <w:szCs w:val="24"/>
+        </w:rPr>
+        <w:t xml:space="preserve"> have infinitely many use cases, but would require a vast amount of data and thus very fast simulations.</w:t>
       </w:r>
     </w:p>
     <w:p>
@@ -3940,7 +4409,23 @@
           <w:sz w:val="24"/>
           <w:szCs w:val="24"/>
         </w:rPr>
-        <w:t>The user interface should allow the user to interface with the program and mean that the user can utilise the software in all the ways the software aims to be utilised. These requirements ensure the user is able to create boards, view the simulation occurring and then store the outcome, along with alter unit and item stats as they please.</w:t>
+        <w:t xml:space="preserve">The user interface should allow the user to interface with the program and mean that the user can utilise the software in all the ways the software aims to be utilised. These requirements ensure the user </w:t>
+      </w:r>
+      <w:proofErr w:type="gramStart"/>
+      <w:r>
+        <w:rPr>
+          <w:sz w:val="24"/>
+          <w:szCs w:val="24"/>
+        </w:rPr>
+        <w:t>is able to</w:t>
+      </w:r>
+      <w:proofErr w:type="gramEnd"/>
+      <w:r>
+        <w:rPr>
+          <w:sz w:val="24"/>
+          <w:szCs w:val="24"/>
+        </w:rPr>
+        <w:t xml:space="preserve"> create boards, view the simulation occurring and then store the outcome, along with alter unit and item stats as they please.</w:t>
       </w:r>
     </w:p>
     <w:p>
@@ -3997,7 +4482,23 @@
           <w:sz w:val="24"/>
           <w:szCs w:val="24"/>
         </w:rPr>
-        <w:t>The centre of the program will be a “board” which displays all the current cells on the board, all placed units and their items. Before the simulation is run, users will be able to click on the units to change their items/ level. If the unit is placed in the wrong position, there will be a button to “move” the unit to allow it to be placed elsewhere.</w:t>
+        <w:t xml:space="preserve">The centre of the program will be a “board” which displays all the current cells on the board, all placed </w:t>
+      </w:r>
+      <w:proofErr w:type="gramStart"/>
+      <w:r>
+        <w:rPr>
+          <w:sz w:val="24"/>
+          <w:szCs w:val="24"/>
+        </w:rPr>
+        <w:t>units</w:t>
+      </w:r>
+      <w:proofErr w:type="gramEnd"/>
+      <w:r>
+        <w:rPr>
+          <w:sz w:val="24"/>
+          <w:szCs w:val="24"/>
+        </w:rPr>
+        <w:t xml:space="preserve"> and their items. Before the simulation is run, users will be able to click on the units to change their items/ level. If the unit is placed in the wrong position, there will be a button to “move” the unit to allow it to be placed elsewhere.</w:t>
       </w:r>
     </w:p>
     <w:p>
@@ -4044,7 +4545,23 @@
           <w:sz w:val="24"/>
           <w:szCs w:val="24"/>
         </w:rPr>
-        <w:t>current units and items, and will have the ability to drag and drop units and items onto the board.</w:t>
+        <w:t xml:space="preserve">current units and </w:t>
+      </w:r>
+      <w:proofErr w:type="gramStart"/>
+      <w:r>
+        <w:rPr>
+          <w:sz w:val="24"/>
+          <w:szCs w:val="24"/>
+        </w:rPr>
+        <w:t>items, and</w:t>
+      </w:r>
+      <w:proofErr w:type="gramEnd"/>
+      <w:r>
+        <w:rPr>
+          <w:sz w:val="24"/>
+          <w:szCs w:val="24"/>
+        </w:rPr>
+        <w:t xml:space="preserve"> will have the ability to drag and drop units and items onto the board.</w:t>
       </w:r>
     </w:p>
     <w:p>
@@ -4192,8 +4709,17 @@
           <w:sz w:val="24"/>
           <w:szCs w:val="24"/>
         </w:rPr>
-        <w:t>The simulation will have an acceptable level of accuracy to the game TFT</w:t>
-      </w:r>
+        <w:t xml:space="preserve">The simulation will have an acceptable level of accuracy to the game </w:t>
+      </w:r>
+      <w:proofErr w:type="gramStart"/>
+      <w:r>
+        <w:rPr>
+          <w:sz w:val="24"/>
+          <w:szCs w:val="24"/>
+        </w:rPr>
+        <w:t>TFT</w:t>
+      </w:r>
+      <w:proofErr w:type="gramEnd"/>
     </w:p>
     <w:p>
       <w:pPr>
@@ -4232,7 +4758,23 @@
           <w:sz w:val="24"/>
           <w:szCs w:val="24"/>
         </w:rPr>
-        <w:t>A minimum level of accuracy like this is required so the program can actually function as designed and allow the user to get a good grasp on battles within TFT.</w:t>
+        <w:t xml:space="preserve">A minimum level of accuracy like this is required so the program can </w:t>
+      </w:r>
+      <w:proofErr w:type="gramStart"/>
+      <w:r>
+        <w:rPr>
+          <w:sz w:val="24"/>
+          <w:szCs w:val="24"/>
+        </w:rPr>
+        <w:t>actually function</w:t>
+      </w:r>
+      <w:proofErr w:type="gramEnd"/>
+      <w:r>
+        <w:rPr>
+          <w:sz w:val="24"/>
+          <w:szCs w:val="24"/>
+        </w:rPr>
+        <w:t xml:space="preserve"> as designed and allow the user to get a good grasp on battles within TFT.</w:t>
       </w:r>
     </w:p>
     <w:p>
@@ -4628,7 +5170,23 @@
           <w:sz w:val="24"/>
           <w:szCs w:val="24"/>
         </w:rPr>
-        <w:t>, in order to avoid annoyance and allow all users to easily get to grips with the program.</w:t>
+        <w:t xml:space="preserve">, </w:t>
+      </w:r>
+      <w:proofErr w:type="gramStart"/>
+      <w:r>
+        <w:rPr>
+          <w:sz w:val="24"/>
+          <w:szCs w:val="24"/>
+        </w:rPr>
+        <w:t>in order to</w:t>
+      </w:r>
+      <w:proofErr w:type="gramEnd"/>
+      <w:r>
+        <w:rPr>
+          <w:sz w:val="24"/>
+          <w:szCs w:val="24"/>
+        </w:rPr>
+        <w:t xml:space="preserve"> avoid annoyance and allow all users to easily get to grips with the program.</w:t>
       </w:r>
       <w:r>
         <w:rPr>
@@ -5184,7 +5742,23 @@
           <w:szCs w:val="24"/>
         </w:rPr>
         <w:lastRenderedPageBreak/>
-        <w:t>Referring to the decomposition diagram, I have broken down the TFT simulator program into a number of modules and smaller problems.</w:t>
+        <w:t xml:space="preserve">Referring to the decomposition diagram, I have broken down the TFT simulator program into </w:t>
+      </w:r>
+      <w:proofErr w:type="gramStart"/>
+      <w:r>
+        <w:rPr>
+          <w:sz w:val="24"/>
+          <w:szCs w:val="24"/>
+        </w:rPr>
+        <w:t>a number of</w:t>
+      </w:r>
+      <w:proofErr w:type="gramEnd"/>
+      <w:r>
+        <w:rPr>
+          <w:sz w:val="24"/>
+          <w:szCs w:val="24"/>
+        </w:rPr>
+        <w:t xml:space="preserve"> modules and smaller problems.</w:t>
       </w:r>
     </w:p>
     <w:p>
@@ -5239,7 +5813,23 @@
           <w:sz w:val="24"/>
           <w:szCs w:val="24"/>
         </w:rPr>
-        <w:t xml:space="preserve">Once the backend has received the signal to start the battle, and of course the board itself, the first action it has to perform is to setup the board, which I can break down further. </w:t>
+        <w:t xml:space="preserve">Once the backend has received the signal to start the battle, and of course the board itself, the first action it </w:t>
+      </w:r>
+      <w:proofErr w:type="gramStart"/>
+      <w:r>
+        <w:rPr>
+          <w:sz w:val="24"/>
+          <w:szCs w:val="24"/>
+        </w:rPr>
+        <w:t>has to</w:t>
+      </w:r>
+      <w:proofErr w:type="gramEnd"/>
+      <w:r>
+        <w:rPr>
+          <w:sz w:val="24"/>
+          <w:szCs w:val="24"/>
+        </w:rPr>
+        <w:t xml:space="preserve"> perform is to setup the board, which I can break down further. </w:t>
       </w:r>
     </w:p>
     <w:p>
@@ -5301,7 +5891,23 @@
           <w:sz w:val="24"/>
           <w:szCs w:val="24"/>
         </w:rPr>
-        <w:t>Unit setup is the biggest step. The board has to create two empty vectors to hold the two teams’ units</w:t>
+        <w:t xml:space="preserve">Unit setup is the biggest step. The board </w:t>
+      </w:r>
+      <w:proofErr w:type="gramStart"/>
+      <w:r>
+        <w:rPr>
+          <w:sz w:val="24"/>
+          <w:szCs w:val="24"/>
+        </w:rPr>
+        <w:t>has to</w:t>
+      </w:r>
+      <w:proofErr w:type="gramEnd"/>
+      <w:r>
+        <w:rPr>
+          <w:sz w:val="24"/>
+          <w:szCs w:val="24"/>
+        </w:rPr>
+        <w:t xml:space="preserve"> create two empty vectors to hold the two teams’ units</w:t>
       </w:r>
       <w:r>
         <w:rPr>
@@ -5382,7 +5988,23 @@
           <w:sz w:val="24"/>
           <w:szCs w:val="24"/>
         </w:rPr>
-        <w:t>Following this, each of their item effects has to be granted, giving the units their accompanying stat buffs or status effects.</w:t>
+        <w:t xml:space="preserve">Following this, each of their item effects </w:t>
+      </w:r>
+      <w:proofErr w:type="gramStart"/>
+      <w:r>
+        <w:rPr>
+          <w:sz w:val="24"/>
+          <w:szCs w:val="24"/>
+        </w:rPr>
+        <w:t>has to</w:t>
+      </w:r>
+      <w:proofErr w:type="gramEnd"/>
+      <w:r>
+        <w:rPr>
+          <w:sz w:val="24"/>
+          <w:szCs w:val="24"/>
+        </w:rPr>
+        <w:t xml:space="preserve"> be granted, giving the units their accompanying stat buffs or status effects.</w:t>
       </w:r>
     </w:p>
     <w:p>
@@ -5512,7 +6134,23 @@
           <w:sz w:val="24"/>
           <w:szCs w:val="24"/>
         </w:rPr>
-        <w:t>If either team has zero alive champions remaining (champion vectors are empty), the battle should end and the winner declared.</w:t>
+        <w:t xml:space="preserve">If either team has zero alive champions remaining (champion vectors are empty), the battle should </w:t>
+      </w:r>
+      <w:proofErr w:type="gramStart"/>
+      <w:r>
+        <w:rPr>
+          <w:sz w:val="24"/>
+          <w:szCs w:val="24"/>
+        </w:rPr>
+        <w:t>end</w:t>
+      </w:r>
+      <w:proofErr w:type="gramEnd"/>
+      <w:r>
+        <w:rPr>
+          <w:sz w:val="24"/>
+          <w:szCs w:val="24"/>
+        </w:rPr>
+        <w:t xml:space="preserve"> and the winner declared.</w:t>
       </w:r>
     </w:p>
     <w:p>
@@ -6095,8 +6733,18 @@
                       <w:sz w:val="16"/>
                       <w:szCs w:val="16"/>
                     </w:rPr>
-                    <w:t>Drag and drop items and units</w:t>
+                    <w:t xml:space="preserve">Drag and drop items and </w:t>
                   </w:r>
+                  <w:proofErr w:type="gramStart"/>
+                  <w:r>
+                    <w:rPr>
+                      <w:color w:val="FFFFFF" w:themeColor="background1"/>
+                      <w:sz w:val="16"/>
+                      <w:szCs w:val="16"/>
+                    </w:rPr>
+                    <w:t>units</w:t>
+                  </w:r>
+                  <w:proofErr w:type="gramEnd"/>
                 </w:p>
               </w:txbxContent>
             </v:textbox>
@@ -6434,7 +7082,23 @@
           <w:sz w:val="24"/>
           <w:szCs w:val="24"/>
         </w:rPr>
-        <w:t>The frontend should be able to interpret the board it has received and display it correctly, allowing the user to view the units status/ health as well so they can get a deeper understanding of the battle.</w:t>
+        <w:t xml:space="preserve">The frontend should be able to interpret the board it has received and display it correctly, allowing the user to view the </w:t>
+      </w:r>
+      <w:proofErr w:type="gramStart"/>
+      <w:r>
+        <w:rPr>
+          <w:sz w:val="24"/>
+          <w:szCs w:val="24"/>
+        </w:rPr>
+        <w:t>units</w:t>
+      </w:r>
+      <w:proofErr w:type="gramEnd"/>
+      <w:r>
+        <w:rPr>
+          <w:sz w:val="24"/>
+          <w:szCs w:val="24"/>
+        </w:rPr>
+        <w:t xml:space="preserve"> status/ health as well so they can get a deeper understanding of the battle.</w:t>
       </w:r>
     </w:p>
     <w:p>
@@ -6454,7 +7118,23 @@
           <w:sz w:val="24"/>
           <w:szCs w:val="24"/>
         </w:rPr>
-        <w:t>There will be a limit to the rate at which the UI requests updates from the backend, to avoid lagging the frontend by trying to too rapidly update the UI/ display of the board.</w:t>
+        <w:t xml:space="preserve">There will be a limit to the rate at which the UI requests updates from the backend, to avoid lagging the frontend by trying to </w:t>
+      </w:r>
+      <w:proofErr w:type="gramStart"/>
+      <w:r>
+        <w:rPr>
+          <w:sz w:val="24"/>
+          <w:szCs w:val="24"/>
+        </w:rPr>
+        <w:t>too rapidly update the UI/ display of the board</w:t>
+      </w:r>
+      <w:proofErr w:type="gramEnd"/>
+      <w:r>
+        <w:rPr>
+          <w:sz w:val="24"/>
+          <w:szCs w:val="24"/>
+        </w:rPr>
+        <w:t>.</w:t>
       </w:r>
     </w:p>
     <w:p>
@@ -6830,7 +7510,23 @@
           <w:sz w:val="24"/>
           <w:szCs w:val="24"/>
         </w:rPr>
-        <w:t>If this is requested, it should return the item ids of all item in the backend, allowing the backend to request further details on all of them.</w:t>
+        <w:t xml:space="preserve">If this is requested, it should return the item ids of all </w:t>
+      </w:r>
+      <w:proofErr w:type="gramStart"/>
+      <w:r>
+        <w:rPr>
+          <w:sz w:val="24"/>
+          <w:szCs w:val="24"/>
+        </w:rPr>
+        <w:t>item</w:t>
+      </w:r>
+      <w:proofErr w:type="gramEnd"/>
+      <w:r>
+        <w:rPr>
+          <w:sz w:val="24"/>
+          <w:szCs w:val="24"/>
+        </w:rPr>
+        <w:t xml:space="preserve"> in the backend, allowing the backend to request further details on all of them.</w:t>
       </w:r>
     </w:p>
     <w:p>
@@ -7107,7 +7803,25 @@
           <w:sz w:val="24"/>
           <w:szCs w:val="24"/>
         </w:rPr>
-        <w:t>The database should always assume that any data it receives is accurate and in a valid format, with the backend doing the job of validating any requests/ data it receives for the database from the frontend (ie ensuring that the new simulation has all the details it needs).</w:t>
+        <w:t>The database should always assume that any data it receives is accurate and in a valid format, with the backend doing the job of validating any requests/ data it receives for the database from the frontend (</w:t>
+      </w:r>
+      <w:proofErr w:type="spellStart"/>
+      <w:proofErr w:type="gramStart"/>
+      <w:r>
+        <w:rPr>
+          <w:sz w:val="24"/>
+          <w:szCs w:val="24"/>
+        </w:rPr>
+        <w:t>ie</w:t>
+      </w:r>
+      <w:proofErr w:type="spellEnd"/>
+      <w:proofErr w:type="gramEnd"/>
+      <w:r>
+        <w:rPr>
+          <w:sz w:val="24"/>
+          <w:szCs w:val="24"/>
+        </w:rPr>
+        <w:t xml:space="preserve"> ensuring that the new simulation has all the details it needs).</w:t>
       </w:r>
     </w:p>
     <w:p>
@@ -7139,7 +7853,23 @@
           <w:sz w:val="24"/>
           <w:szCs w:val="24"/>
         </w:rPr>
-        <w:t xml:space="preserve">To develop my program, I will be utilising a library known as Tauri. Tauri is a toolkit for developing applications. All programs written with Tauri can be compiled to Windows, Linux and Mac, allowing me to fulfil my requirement of cross platform development. </w:t>
+        <w:t xml:space="preserve">To develop my program, I will be utilising a library known as Tauri. Tauri is a toolkit for developing applications. All programs written with Tauri can be compiled to Windows, </w:t>
+      </w:r>
+      <w:proofErr w:type="gramStart"/>
+      <w:r>
+        <w:rPr>
+          <w:sz w:val="24"/>
+          <w:szCs w:val="24"/>
+        </w:rPr>
+        <w:t>Linux</w:t>
+      </w:r>
+      <w:proofErr w:type="gramEnd"/>
+      <w:r>
+        <w:rPr>
+          <w:sz w:val="24"/>
+          <w:szCs w:val="24"/>
+        </w:rPr>
+        <w:t xml:space="preserve"> and Mac, allowing me to fulfil my requirement of cross platform development. </w:t>
       </w:r>
       <w:r>
         <w:rPr>
@@ -7160,22 +7890,54 @@
           <w:sz w:val="24"/>
           <w:szCs w:val="24"/>
         </w:rPr>
-        <w:t>take any more or less time than for all available platforms, so I can help lessen the that limitation and avoid time constraints due to developing for multiple platforms.</w:t>
-      </w:r>
-    </w:p>
-    <w:p>
-      <w:pPr>
-        <w:rPr>
-          <w:sz w:val="24"/>
-          <w:szCs w:val="24"/>
-        </w:rPr>
-      </w:pPr>
-      <w:r>
-        <w:rPr>
-          <w:sz w:val="24"/>
-          <w:szCs w:val="24"/>
-        </w:rPr>
-        <w:t xml:space="preserve">Tauri allows you to develop with Rust on the backend and with Javascript on the backend. Rust is suitable for my backend as it is an incredibly fast, </w:t>
+        <w:t xml:space="preserve">take any more or less time than for all available platforms, so I can help lessen </w:t>
+      </w:r>
+      <w:proofErr w:type="gramStart"/>
+      <w:r>
+        <w:rPr>
+          <w:sz w:val="24"/>
+          <w:szCs w:val="24"/>
+        </w:rPr>
+        <w:t>the that</w:t>
+      </w:r>
+      <w:proofErr w:type="gramEnd"/>
+      <w:r>
+        <w:rPr>
+          <w:sz w:val="24"/>
+          <w:szCs w:val="24"/>
+        </w:rPr>
+        <w:t xml:space="preserve"> limitation and avoid time constraints due to developing for multiple platforms.</w:t>
+      </w:r>
+    </w:p>
+    <w:p>
+      <w:pPr>
+        <w:rPr>
+          <w:sz w:val="24"/>
+          <w:szCs w:val="24"/>
+        </w:rPr>
+      </w:pPr>
+      <w:r>
+        <w:rPr>
+          <w:sz w:val="24"/>
+          <w:szCs w:val="24"/>
+        </w:rPr>
+        <w:t xml:space="preserve">Tauri allows you to develop with Rust on the backend and with </w:t>
+      </w:r>
+      <w:proofErr w:type="spellStart"/>
+      <w:r>
+        <w:rPr>
+          <w:sz w:val="24"/>
+          <w:szCs w:val="24"/>
+        </w:rPr>
+        <w:t>Javascript</w:t>
+      </w:r>
+      <w:proofErr w:type="spellEnd"/>
+      <w:r>
+        <w:rPr>
+          <w:sz w:val="24"/>
+          <w:szCs w:val="24"/>
+        </w:rPr>
+        <w:t xml:space="preserve"> on the backend. Rust is suitable for my backend as it is an incredibly fast, </w:t>
       </w:r>
       <w:commentRangeStart w:id="4"/>
       <w:r>
@@ -7204,22 +7966,54 @@
           <w:sz w:val="24"/>
           <w:szCs w:val="24"/>
         </w:rPr>
-        <w:t xml:space="preserve"> As good performance was a necessity, choosing a programming language for this restricted me to the few choices of Rust, C and C++, all of which I have little experience with. This also makes Rust more preferable, with its compiler renowned  for its helpful error messages and pre-compile checking, helping me avoid errors and time spent researching vague issues.</w:t>
-      </w:r>
-    </w:p>
-    <w:p>
-      <w:pPr>
-        <w:rPr>
-          <w:sz w:val="24"/>
-          <w:szCs w:val="24"/>
-        </w:rPr>
-      </w:pPr>
-      <w:r>
-        <w:rPr>
-          <w:sz w:val="24"/>
-          <w:szCs w:val="24"/>
-        </w:rPr>
-        <w:t>Rust also features a strict type system and an advanced borrow checking/ memory safety system. These all help catch and fix bugs earlier in the development cycle, helping me avoid time debugging and ensures that the final program is more robust and less prone to crashing</w:t>
+        <w:t xml:space="preserve"> As good performance was a necessity, choosing a programming language for this restricted me to the few choices of Rust, C and C++, all of which I have little experience with. This also makes Rust more preferable, with its compiler </w:t>
+      </w:r>
+      <w:proofErr w:type="gramStart"/>
+      <w:r>
+        <w:rPr>
+          <w:sz w:val="24"/>
+          <w:szCs w:val="24"/>
+        </w:rPr>
+        <w:t>renowned  for</w:t>
+      </w:r>
+      <w:proofErr w:type="gramEnd"/>
+      <w:r>
+        <w:rPr>
+          <w:sz w:val="24"/>
+          <w:szCs w:val="24"/>
+        </w:rPr>
+        <w:t xml:space="preserve"> its helpful error messages and pre-compile checking, helping me avoid errors and time spent researching vague issues.</w:t>
+      </w:r>
+    </w:p>
+    <w:p>
+      <w:pPr>
+        <w:rPr>
+          <w:sz w:val="24"/>
+          <w:szCs w:val="24"/>
+        </w:rPr>
+      </w:pPr>
+      <w:r>
+        <w:rPr>
+          <w:sz w:val="24"/>
+          <w:szCs w:val="24"/>
+        </w:rPr>
+        <w:t xml:space="preserve">Rust also features a strict </w:t>
+      </w:r>
+      <w:proofErr w:type="gramStart"/>
+      <w:r>
+        <w:rPr>
+          <w:sz w:val="24"/>
+          <w:szCs w:val="24"/>
+        </w:rPr>
+        <w:t>type</w:t>
+      </w:r>
+      <w:proofErr w:type="gramEnd"/>
+      <w:r>
+        <w:rPr>
+          <w:sz w:val="24"/>
+          <w:szCs w:val="24"/>
+        </w:rPr>
+        <w:t xml:space="preserve"> system and an advanced borrow checking/ memory safety system. These all help catch and fix bugs earlier in the development cycle, helping me avoid time debugging and ensures that the final program is more robust and less prone to crashing</w:t>
       </w:r>
       <w:r>
         <w:rPr>
@@ -7241,22 +8035,111 @@
           <w:sz w:val="24"/>
           <w:szCs w:val="24"/>
         </w:rPr>
-        <w:t>To build the UI, I will be utilising Javascript, specifically through the Sveltekit framework. Sveltekit is useful in a number of ways. Sveltekit provides inbuilt tools for routing and page navigation, allowing me to easily build the different pages I need for the program (main page, previous simulations page, edit unit stats page).</w:t>
-      </w:r>
-    </w:p>
-    <w:p>
-      <w:pPr>
-        <w:rPr>
-          <w:sz w:val="24"/>
-          <w:szCs w:val="24"/>
-        </w:rPr>
-      </w:pPr>
-      <w:r>
-        <w:rPr>
-          <w:sz w:val="24"/>
-          <w:szCs w:val="24"/>
-        </w:rPr>
-        <w:t>Sveltekit also works in a modular fashion, utilising components to avoid rewriting code for the UI</w:t>
+        <w:t xml:space="preserve">To build the UI, I will be utilising </w:t>
+      </w:r>
+      <w:proofErr w:type="spellStart"/>
+      <w:r>
+        <w:rPr>
+          <w:sz w:val="24"/>
+          <w:szCs w:val="24"/>
+        </w:rPr>
+        <w:t>Javascript</w:t>
+      </w:r>
+      <w:proofErr w:type="spellEnd"/>
+      <w:r>
+        <w:rPr>
+          <w:sz w:val="24"/>
+          <w:szCs w:val="24"/>
+        </w:rPr>
+        <w:t xml:space="preserve">, specifically through the </w:t>
+      </w:r>
+      <w:proofErr w:type="spellStart"/>
+      <w:r>
+        <w:rPr>
+          <w:sz w:val="24"/>
+          <w:szCs w:val="24"/>
+        </w:rPr>
+        <w:t>Sveltekit</w:t>
+      </w:r>
+      <w:proofErr w:type="spellEnd"/>
+      <w:r>
+        <w:rPr>
+          <w:sz w:val="24"/>
+          <w:szCs w:val="24"/>
+        </w:rPr>
+        <w:t xml:space="preserve"> framework. </w:t>
+      </w:r>
+      <w:proofErr w:type="spellStart"/>
+      <w:r>
+        <w:rPr>
+          <w:sz w:val="24"/>
+          <w:szCs w:val="24"/>
+        </w:rPr>
+        <w:t>Sveltekit</w:t>
+      </w:r>
+      <w:proofErr w:type="spellEnd"/>
+      <w:r>
+        <w:rPr>
+          <w:sz w:val="24"/>
+          <w:szCs w:val="24"/>
+        </w:rPr>
+        <w:t xml:space="preserve"> is useful in </w:t>
+      </w:r>
+      <w:proofErr w:type="gramStart"/>
+      <w:r>
+        <w:rPr>
+          <w:sz w:val="24"/>
+          <w:szCs w:val="24"/>
+        </w:rPr>
+        <w:t>a number of</w:t>
+      </w:r>
+      <w:proofErr w:type="gramEnd"/>
+      <w:r>
+        <w:rPr>
+          <w:sz w:val="24"/>
+          <w:szCs w:val="24"/>
+        </w:rPr>
+        <w:t xml:space="preserve"> ways. </w:t>
+      </w:r>
+      <w:proofErr w:type="spellStart"/>
+      <w:r>
+        <w:rPr>
+          <w:sz w:val="24"/>
+          <w:szCs w:val="24"/>
+        </w:rPr>
+        <w:t>Sveltekit</w:t>
+      </w:r>
+      <w:proofErr w:type="spellEnd"/>
+      <w:r>
+        <w:rPr>
+          <w:sz w:val="24"/>
+          <w:szCs w:val="24"/>
+        </w:rPr>
+        <w:t xml:space="preserve"> provides inbuilt tools for routing and page navigation, allowing me to easily build the different pages I need for the program (main page, previous simulations page, edit unit stats page).</w:t>
+      </w:r>
+    </w:p>
+    <w:p>
+      <w:pPr>
+        <w:rPr>
+          <w:sz w:val="24"/>
+          <w:szCs w:val="24"/>
+        </w:rPr>
+      </w:pPr>
+      <w:proofErr w:type="spellStart"/>
+      <w:r>
+        <w:rPr>
+          <w:sz w:val="24"/>
+          <w:szCs w:val="24"/>
+        </w:rPr>
+        <w:t>Sveltekit</w:t>
+      </w:r>
+      <w:proofErr w:type="spellEnd"/>
+      <w:r>
+        <w:rPr>
+          <w:sz w:val="24"/>
+          <w:szCs w:val="24"/>
+        </w:rPr>
+        <w:t xml:space="preserve"> also works in a modular fashion, utilising components to avoid rewriting code for the UI</w:t>
       </w:r>
       <w:r>
         <w:rPr>
@@ -7278,7 +8161,39 @@
           <w:sz w:val="24"/>
           <w:szCs w:val="24"/>
         </w:rPr>
-        <w:t>Finally, Sveltekit compiles down to pure Javascript, resulting in much faster runtimes than other frameworks, something the UI will need to keep up with the Rust backend.</w:t>
+        <w:t xml:space="preserve">Finally, </w:t>
+      </w:r>
+      <w:proofErr w:type="spellStart"/>
+      <w:r>
+        <w:rPr>
+          <w:sz w:val="24"/>
+          <w:szCs w:val="24"/>
+        </w:rPr>
+        <w:t>Sveltekit</w:t>
+      </w:r>
+      <w:proofErr w:type="spellEnd"/>
+      <w:r>
+        <w:rPr>
+          <w:sz w:val="24"/>
+          <w:szCs w:val="24"/>
+        </w:rPr>
+        <w:t xml:space="preserve"> compiles down to pure </w:t>
+      </w:r>
+      <w:proofErr w:type="spellStart"/>
+      <w:r>
+        <w:rPr>
+          <w:sz w:val="24"/>
+          <w:szCs w:val="24"/>
+        </w:rPr>
+        <w:t>Javascript</w:t>
+      </w:r>
+      <w:proofErr w:type="spellEnd"/>
+      <w:r>
+        <w:rPr>
+          <w:sz w:val="24"/>
+          <w:szCs w:val="24"/>
+        </w:rPr>
+        <w:t>, resulting in much faster runtimes than other frameworks, something the UI will need to keep up with the Rust backend.</w:t>
       </w:r>
     </w:p>
     <w:p>
@@ -7294,14 +8209,46 @@
           <w:szCs w:val="24"/>
         </w:rPr>
         <w:lastRenderedPageBreak/>
-        <w:t>To round out my program, I will use SurrealDB for my database, an SQL like language</w:t>
-      </w:r>
-      <w:r>
-        <w:rPr>
-          <w:sz w:val="24"/>
-          <w:szCs w:val="24"/>
-        </w:rPr>
-        <w:t xml:space="preserve"> that interfaces well with Rust and offers many quality of life features that mean that development with the database will be easier.</w:t>
+        <w:t xml:space="preserve">To round out my program, I will use </w:t>
+      </w:r>
+      <w:proofErr w:type="spellStart"/>
+      <w:r>
+        <w:rPr>
+          <w:sz w:val="24"/>
+          <w:szCs w:val="24"/>
+        </w:rPr>
+        <w:t>SurrealDB</w:t>
+      </w:r>
+      <w:proofErr w:type="spellEnd"/>
+      <w:r>
+        <w:rPr>
+          <w:sz w:val="24"/>
+          <w:szCs w:val="24"/>
+        </w:rPr>
+        <w:t xml:space="preserve"> for my database, an SQL like language</w:t>
+      </w:r>
+      <w:r>
+        <w:rPr>
+          <w:sz w:val="24"/>
+          <w:szCs w:val="24"/>
+        </w:rPr>
+        <w:t xml:space="preserve"> that interfaces well with Rust and offers many </w:t>
+      </w:r>
+      <w:proofErr w:type="gramStart"/>
+      <w:r>
+        <w:rPr>
+          <w:sz w:val="24"/>
+          <w:szCs w:val="24"/>
+        </w:rPr>
+        <w:t>quality of life</w:t>
+      </w:r>
+      <w:proofErr w:type="gramEnd"/>
+      <w:r>
+        <w:rPr>
+          <w:sz w:val="24"/>
+          <w:szCs w:val="24"/>
+        </w:rPr>
+        <w:t xml:space="preserve"> features that mean that development with the database will be easier.</w:t>
       </w:r>
     </w:p>
     <w:p>
@@ -7333,7 +8280,23 @@
           <w:sz w:val="24"/>
           <w:szCs w:val="24"/>
         </w:rPr>
-        <w:t>My program will feature a number of usability features</w:t>
+        <w:t xml:space="preserve">My program will feature </w:t>
+      </w:r>
+      <w:proofErr w:type="gramStart"/>
+      <w:r>
+        <w:rPr>
+          <w:sz w:val="24"/>
+          <w:szCs w:val="24"/>
+        </w:rPr>
+        <w:t>a number of</w:t>
+      </w:r>
+      <w:proofErr w:type="gramEnd"/>
+      <w:r>
+        <w:rPr>
+          <w:sz w:val="24"/>
+          <w:szCs w:val="24"/>
+        </w:rPr>
+        <w:t xml:space="preserve"> usability features</w:t>
       </w:r>
       <w:r>
         <w:rPr>
@@ -7445,12 +8408,21 @@
           <w:szCs w:val="24"/>
         </w:rPr>
       </w:pPr>
-      <w:r>
-        <w:rPr>
-          <w:sz w:val="24"/>
-          <w:szCs w:val="24"/>
-        </w:rPr>
-        <w:t>All of these features will give clarity to the UI</w:t>
+      <w:proofErr w:type="gramStart"/>
+      <w:r>
+        <w:rPr>
+          <w:sz w:val="24"/>
+          <w:szCs w:val="24"/>
+        </w:rPr>
+        <w:t>All of</w:t>
+      </w:r>
+      <w:proofErr w:type="gramEnd"/>
+      <w:r>
+        <w:rPr>
+          <w:sz w:val="24"/>
+          <w:szCs w:val="24"/>
+        </w:rPr>
+        <w:t xml:space="preserve"> these features will give clarity to the UI</w:t>
       </w:r>
       <w:r>
         <w:rPr>
@@ -7579,8 +8551,17 @@
           <w:sz w:val="24"/>
           <w:szCs w:val="24"/>
         </w:rPr>
-        <w:t>This avoids clunky inputs where the user has to type in the location they want, it speeds up team building</w:t>
-      </w:r>
+        <w:t xml:space="preserve">This avoids clunky inputs where the user has to type in the location they want, it speeds up team </w:t>
+      </w:r>
+      <w:proofErr w:type="gramStart"/>
+      <w:r>
+        <w:rPr>
+          <w:sz w:val="24"/>
+          <w:szCs w:val="24"/>
+        </w:rPr>
+        <w:t>building</w:t>
+      </w:r>
+      <w:proofErr w:type="gramEnd"/>
     </w:p>
     <w:p>
       <w:pPr>
@@ -7639,7 +8620,23 @@
           <w:sz w:val="24"/>
           <w:szCs w:val="24"/>
         </w:rPr>
-        <w:t>The unit selected will also be made exceptionally clear, with the unit name and type displayed in large text to avoid confusion.</w:t>
+        <w:t xml:space="preserve">The unit selected will also be made exceptionally clear, with the </w:t>
+      </w:r>
+      <w:proofErr w:type="gramStart"/>
+      <w:r>
+        <w:rPr>
+          <w:sz w:val="24"/>
+          <w:szCs w:val="24"/>
+        </w:rPr>
+        <w:t>unit</w:t>
+      </w:r>
+      <w:proofErr w:type="gramEnd"/>
+      <w:r>
+        <w:rPr>
+          <w:sz w:val="24"/>
+          <w:szCs w:val="24"/>
+        </w:rPr>
+        <w:t xml:space="preserve"> name and type displayed in large text to avoid confusion.</w:t>
       </w:r>
     </w:p>
     <w:p>
@@ -7699,7 +8696,23 @@
           <w:sz w:val="24"/>
           <w:szCs w:val="24"/>
         </w:rPr>
-        <w:t xml:space="preserve">The program will be coded in a high performance language with efficiency in mind, allowing users to use the program on low-end machines or perform innumerable simulations in a second, avoiding annoyance at slow speeds. The program requires it be robust to avoid crashing when hundreds of </w:t>
+        <w:t xml:space="preserve">The program will be coded in a </w:t>
+      </w:r>
+      <w:proofErr w:type="gramStart"/>
+      <w:r>
+        <w:rPr>
+          <w:sz w:val="24"/>
+          <w:szCs w:val="24"/>
+        </w:rPr>
+        <w:t>high performance</w:t>
+      </w:r>
+      <w:proofErr w:type="gramEnd"/>
+      <w:r>
+        <w:rPr>
+          <w:sz w:val="24"/>
+          <w:szCs w:val="24"/>
+        </w:rPr>
+        <w:t xml:space="preserve"> language with efficiency in mind, allowing users to use the program on low-end machines or perform innumerable simulations in a second, avoiding annoyance at slow speeds. The program requires it be robust to avoid crashing when hundreds of </w:t>
       </w:r>
       <w:r>
         <w:rPr>
@@ -7727,7 +8740,39 @@
           <w:sz w:val="24"/>
           <w:szCs w:val="24"/>
         </w:rPr>
-        <w:t>There will be a number of user input fields where the user can input data, from the time unit to changing unit stats. All fields will be checked to ensure the data in them is valid before any calculations or processing is done with them, for example, checking and giving a warning to the user if they inputted  a character or a float instead of an integer for the time unit, for example. It allows the user to feel safer and helps them know they will not break something by accident by tinkering with settings designed to be changed.</w:t>
+        <w:t xml:space="preserve">There will be </w:t>
+      </w:r>
+      <w:proofErr w:type="gramStart"/>
+      <w:r>
+        <w:rPr>
+          <w:sz w:val="24"/>
+          <w:szCs w:val="24"/>
+        </w:rPr>
+        <w:t>a number of</w:t>
+      </w:r>
+      <w:proofErr w:type="gramEnd"/>
+      <w:r>
+        <w:rPr>
+          <w:sz w:val="24"/>
+          <w:szCs w:val="24"/>
+        </w:rPr>
+        <w:t xml:space="preserve"> user input fields where the user can input data, from the time unit to changing unit stats. All fields will be checked to ensure the data in them is valid before any calculations or processing is done with them, for example, checking and giving a warning to the user if they </w:t>
+      </w:r>
+      <w:proofErr w:type="gramStart"/>
+      <w:r>
+        <w:rPr>
+          <w:sz w:val="24"/>
+          <w:szCs w:val="24"/>
+        </w:rPr>
+        <w:t>inputted  a</w:t>
+      </w:r>
+      <w:proofErr w:type="gramEnd"/>
+      <w:r>
+        <w:rPr>
+          <w:sz w:val="24"/>
+          <w:szCs w:val="24"/>
+        </w:rPr>
+        <w:t xml:space="preserve"> character or a float instead of an integer for the time unit, for example. It allows the user to feel safer and helps them know they will not break something by accident by tinkering with settings designed to be changed.</w:t>
       </w:r>
     </w:p>
     <w:p>
@@ -7759,7 +8804,23 @@
           <w:sz w:val="24"/>
           <w:szCs w:val="24"/>
         </w:rPr>
-        <w:t xml:space="preserve">There are a number of classes and algorithms that will be crucial for development of the program. Classes encapsulate key data and methods into a single location and helps remove redundant and repeated code. Algorithms are equally important, describing the sequence of actions required to solve a certain problem. </w:t>
+        <w:t xml:space="preserve">There are </w:t>
+      </w:r>
+      <w:proofErr w:type="gramStart"/>
+      <w:r>
+        <w:rPr>
+          <w:sz w:val="24"/>
+          <w:szCs w:val="24"/>
+        </w:rPr>
+        <w:t>a number of</w:t>
+      </w:r>
+      <w:proofErr w:type="gramEnd"/>
+      <w:r>
+        <w:rPr>
+          <w:sz w:val="24"/>
+          <w:szCs w:val="24"/>
+        </w:rPr>
+        <w:t xml:space="preserve"> classes and algorithms that will be crucial for development of the program. Classes encapsulate key data and methods into a single location and helps remove redundant and repeated code. Algorithms are equally important, describing the sequence of actions required to solve a certain problem. </w:t>
       </w:r>
     </w:p>
     <w:p>
@@ -7809,24 +8870,129 @@
           <w:sz w:val="28"/>
           <w:szCs w:val="28"/>
         </w:rPr>
-        <w:t>Database Design</w:t>
-      </w:r>
-      <w:r>
-        <w:rPr>
-          <w:color w:val="5B9BD5" w:themeColor="accent5"/>
-          <w:sz w:val="28"/>
-          <w:szCs w:val="28"/>
-        </w:rPr>
-        <w:t>:</w:t>
-      </w:r>
-    </w:p>
-    <w:p>
-      <w:pPr>
-        <w:rPr>
-          <w:sz w:val="24"/>
-          <w:szCs w:val="24"/>
-        </w:rPr>
-      </w:pPr>
+        <w:t>Database Design:</w:t>
+      </w:r>
+    </w:p>
+    <w:p>
+      <w:pPr>
+        <w:rPr>
+          <w:sz w:val="24"/>
+          <w:szCs w:val="24"/>
+        </w:rPr>
+      </w:pPr>
+      <w:r>
+        <w:rPr>
+          <w:sz w:val="24"/>
+          <w:szCs w:val="24"/>
+        </w:rPr>
+        <w:t>I will plan out the structure of my database in advance, to avoid mistakes, errors and confusion when programming the database.</w:t>
+      </w:r>
+    </w:p>
+    <w:p>
+      <w:pPr>
+        <w:rPr>
+          <w:noProof/>
+          <w:sz w:val="24"/>
+          <w:szCs w:val="24"/>
+        </w:rPr>
+      </w:pPr>
+      <w:r>
+        <w:rPr>
+          <w:noProof/>
+          <w:sz w:val="24"/>
+          <w:szCs w:val="24"/>
+        </w:rPr>
+        <w:drawing>
+          <wp:inline distT="0" distB="0" distL="0" distR="0" wp14:anchorId="3AA75FAB" wp14:editId="7AB386E4">
+            <wp:extent cx="5724525" cy="2247900"/>
+            <wp:effectExtent l="0" t="0" r="0" b="0"/>
+            <wp:docPr id="10" name="Picture 10" descr="Graphical user interface, application&#10;&#10;Description automatically generated"/>
+            <wp:cNvGraphicFramePr>
+              <a:graphicFrameLocks xmlns:a="http://schemas.openxmlformats.org/drawingml/2006/main" noChangeAspect="1"/>
+            </wp:cNvGraphicFramePr>
+            <a:graphic xmlns:a="http://schemas.openxmlformats.org/drawingml/2006/main">
+              <a:graphicData uri="http://schemas.openxmlformats.org/drawingml/2006/picture">
+                <pic:pic xmlns:pic="http://schemas.openxmlformats.org/drawingml/2006/picture">
+                  <pic:nvPicPr>
+                    <pic:cNvPr id="10" name="Picture 10" descr="Graphical user interface, application&#10;&#10;Description automatically generated"/>
+                    <pic:cNvPicPr>
+                      <a:picLocks noChangeAspect="1" noChangeArrowheads="1"/>
+                    </pic:cNvPicPr>
+                  </pic:nvPicPr>
+                  <pic:blipFill>
+                    <a:blip r:embed="rId19">
+                      <a:extLst>
+                        <a:ext uri="{28A0092B-C50C-407E-A947-70E740481C1C}">
+                          <a14:useLocalDpi xmlns:a14="http://schemas.microsoft.com/office/drawing/2010/main" val="0"/>
+                        </a:ext>
+                      </a:extLst>
+                    </a:blip>
+                    <a:srcRect/>
+                    <a:stretch>
+                      <a:fillRect/>
+                    </a:stretch>
+                  </pic:blipFill>
+                  <pic:spPr bwMode="auto">
+                    <a:xfrm>
+                      <a:off x="0" y="0"/>
+                      <a:ext cx="5724525" cy="2247900"/>
+                    </a:xfrm>
+                    <a:prstGeom prst="rect">
+                      <a:avLst/>
+                    </a:prstGeom>
+                    <a:noFill/>
+                    <a:ln>
+                      <a:noFill/>
+                    </a:ln>
+                  </pic:spPr>
+                </pic:pic>
+              </a:graphicData>
+            </a:graphic>
+          </wp:inline>
+        </w:drawing>
+      </w:r>
+      <w:r>
+        <w:rPr>
+          <w:noProof/>
+          <w:sz w:val="24"/>
+          <w:szCs w:val="24"/>
+        </w:rPr>
+        <w:t xml:space="preserve">All tables in the database will need a unique id so they can be accessed directly. board_champions should have a foreign key </w:t>
+      </w:r>
+      <w:r>
+        <w:rPr>
+          <w:noProof/>
+          <w:sz w:val="24"/>
+          <w:szCs w:val="24"/>
+        </w:rPr>
+        <w:t>to its associated board to represent the link between the two and the one to many relationship they have.</w:t>
+      </w:r>
+    </w:p>
+    <w:p>
+      <w:pPr>
+        <w:rPr>
+          <w:noProof/>
+          <w:sz w:val="24"/>
+          <w:szCs w:val="24"/>
+        </w:rPr>
+      </w:pPr>
+      <w:r>
+        <w:rPr>
+          <w:noProof/>
+          <w:sz w:val="24"/>
+          <w:szCs w:val="24"/>
+        </w:rPr>
+        <w:t xml:space="preserve">Both items and champions should have all the basic/ alterable stats for the two classes so any modifications made in the program by the user can be saved, such as health, ad and attack speed modifier. board_champions should contain all the information required to </w:t>
+      </w:r>
+      <w:r>
+        <w:rPr>
+          <w:noProof/>
+          <w:sz w:val="24"/>
+          <w:szCs w:val="24"/>
+        </w:rPr>
+        <w:lastRenderedPageBreak/>
+        <w:t>reconstruct the board in its initial state, including its star level, all the items it had as well as its location.</w:t>
+      </w:r>
     </w:p>
     <w:sectPr>
       <w:pgSz w:w="11906" w:h="16838"/>

</xml_diff>

<commit_message>
design done onto analysis
</commit_message>
<xml_diff>
--- a/Coursework/TFTBot Coursework Main Document.docx
+++ b/Coursework/TFTBot Coursework Main Document.docx
@@ -286,37 +286,20 @@
     </w:p>
     <w:p>
       <w:pPr>
+        <w:pStyle w:val="Heading2"/>
         <w:rPr>
           <w:b/>
           <w:bCs/>
-          <w:color w:val="5B9BD5" w:themeColor="accent5"/>
-          <w:sz w:val="28"/>
-          <w:szCs w:val="28"/>
           <w:u w:val="single"/>
         </w:rPr>
       </w:pPr>
       <w:r>
-        <w:rPr>
-          <w:color w:val="5B9BD5" w:themeColor="accent5"/>
-          <w:sz w:val="28"/>
-          <w:szCs w:val="28"/>
-        </w:rPr>
         <w:t xml:space="preserve">The </w:t>
       </w:r>
       <w:r>
-        <w:rPr>
-          <w:color w:val="5B9BD5" w:themeColor="accent5"/>
-          <w:sz w:val="28"/>
-          <w:szCs w:val="28"/>
-        </w:rPr>
         <w:t>Stakeholders and Solution</w:t>
       </w:r>
       <w:r>
-        <w:rPr>
-          <w:color w:val="5B9BD5" w:themeColor="accent5"/>
-          <w:sz w:val="28"/>
-          <w:szCs w:val="28"/>
-        </w:rPr>
         <w:t>.</w:t>
       </w:r>
     </w:p>
@@ -472,31 +455,17 @@
     </w:p>
     <w:p>
       <w:pPr>
+        <w:pStyle w:val="Heading2"/>
         <w:rPr>
           <w:b/>
           <w:bCs/>
-          <w:sz w:val="28"/>
-          <w:szCs w:val="28"/>
-          <w:u w:val="single"/>
-        </w:rPr>
-      </w:pPr>
-      <w:r>
-        <w:rPr>
-          <w:color w:val="5B9BD5" w:themeColor="accent5"/>
-          <w:sz w:val="28"/>
-          <w:szCs w:val="28"/>
-          <w:u w:val="single"/>
-        </w:rPr>
+        </w:rPr>
+      </w:pPr>
+      <w:r>
         <w:lastRenderedPageBreak/>
         <w:t>Existing Solutions:</w:t>
       </w:r>
       <w:r>
-        <w:rPr>
-          <w:color w:val="5B9BD5" w:themeColor="accent5"/>
-          <w:sz w:val="28"/>
-          <w:szCs w:val="28"/>
-          <w:u w:val="single"/>
-        </w:rPr>
         <w:t xml:space="preserve"> </w:t>
       </w:r>
     </w:p>
@@ -2790,18 +2759,9 @@
     </w:p>
     <w:p>
       <w:pPr>
-        <w:rPr>
-          <w:color w:val="5B9BD5" w:themeColor="accent5"/>
-          <w:sz w:val="28"/>
-          <w:szCs w:val="28"/>
-        </w:rPr>
-      </w:pPr>
-      <w:r>
-        <w:rPr>
-          <w:color w:val="5B9BD5" w:themeColor="accent5"/>
-          <w:sz w:val="28"/>
-          <w:szCs w:val="28"/>
-        </w:rPr>
+        <w:pStyle w:val="Heading2"/>
+      </w:pPr>
+      <w:r>
         <w:t>Limitations.</w:t>
       </w:r>
     </w:p>
@@ -2824,7 +2784,30 @@
           <w:sz w:val="24"/>
           <w:szCs w:val="24"/>
         </w:rPr>
-        <w:t xml:space="preserve">the program and my development of the program. For starters, I have limited time and resources to pour into the project, which is accentuated by </w:t>
+        <w:t xml:space="preserve">the program and my development of the program. For starters, I have limited time and resources to pour into the project, which is accentuated by a lack of </w:t>
+      </w:r>
+      <w:proofErr w:type="gramStart"/>
+      <w:r>
+        <w:rPr>
+          <w:sz w:val="24"/>
+          <w:szCs w:val="24"/>
+        </w:rPr>
+        <w:t>long term</w:t>
+      </w:r>
+      <w:proofErr w:type="gramEnd"/>
+      <w:r>
+        <w:rPr>
+          <w:sz w:val="24"/>
+          <w:szCs w:val="24"/>
+        </w:rPr>
+        <w:t xml:space="preserve"> experience in programming and Rust in particular. </w:t>
+      </w:r>
+      <w:r>
+        <w:rPr>
+          <w:sz w:val="24"/>
+          <w:szCs w:val="24"/>
+        </w:rPr>
+        <w:t xml:space="preserve">The desired and full </w:t>
       </w:r>
       <w:r>
         <w:rPr>
@@ -2832,7 +2815,30 @@
           <w:szCs w:val="24"/>
         </w:rPr>
         <w:lastRenderedPageBreak/>
-        <w:t xml:space="preserve">a lack of </w:t>
+        <w:t xml:space="preserve">implementation of planned features may not be possible due to time constraints, especially as a set amount of time will have to be dedicated to working my way out of bugs/ pitfalls that more experienced </w:t>
+      </w:r>
+      <w:bookmarkStart w:id="2" w:name="_Hlk95742924"/>
+      <w:r>
+        <w:rPr>
+          <w:sz w:val="24"/>
+          <w:szCs w:val="24"/>
+        </w:rPr>
+        <w:t xml:space="preserve">programmers have seen before and know how to avoid. </w:t>
+      </w:r>
+    </w:p>
+    <w:p>
+      <w:pPr>
+        <w:rPr>
+          <w:sz w:val="24"/>
+          <w:szCs w:val="24"/>
+        </w:rPr>
+      </w:pPr>
+      <w:r>
+        <w:rPr>
+          <w:sz w:val="24"/>
+          <w:szCs w:val="24"/>
+        </w:rPr>
+        <w:t xml:space="preserve">A lack of money and resources will also </w:t>
       </w:r>
       <w:proofErr w:type="gramStart"/>
       <w:r>
@@ -2840,7 +2846,7 @@
           <w:sz w:val="24"/>
           <w:szCs w:val="24"/>
         </w:rPr>
-        <w:t>long term</w:t>
+        <w:t>holds</w:t>
       </w:r>
       <w:proofErr w:type="gramEnd"/>
       <w:r>
@@ -2848,37 +2854,192 @@
           <w:sz w:val="24"/>
           <w:szCs w:val="24"/>
         </w:rPr>
-        <w:t xml:space="preserve"> experience in programming and Rust in particular. </w:t>
-      </w:r>
-      <w:r>
-        <w:rPr>
-          <w:sz w:val="24"/>
-          <w:szCs w:val="24"/>
-        </w:rPr>
-        <w:t xml:space="preserve">The desired and full implementation of planned features may not be possible due to time constraints, especially as a set amount of time will have to be dedicated to working my way out of bugs/ pitfalls that more experienced </w:t>
-      </w:r>
-      <w:bookmarkStart w:id="2" w:name="_Hlk95742924"/>
-      <w:r>
-        <w:rPr>
-          <w:sz w:val="24"/>
-          <w:szCs w:val="24"/>
-        </w:rPr>
-        <w:t xml:space="preserve">programmers have seen before and know how to avoid. </w:t>
-      </w:r>
-    </w:p>
-    <w:p>
-      <w:pPr>
-        <w:rPr>
-          <w:sz w:val="24"/>
-          <w:szCs w:val="24"/>
-        </w:rPr>
-      </w:pPr>
-      <w:r>
-        <w:rPr>
-          <w:sz w:val="24"/>
-          <w:szCs w:val="24"/>
-        </w:rPr>
-        <w:t xml:space="preserve">A lack of money and resources will also </w:t>
+        <w:t xml:space="preserve"> the project back, as with more money a graphics designer could be hired to create the user interface, something I do not have much experience with. Any user interface I create would pale in comparison to something created by a professional and the presentation may risk driving away users who expect higher quality.</w:t>
+      </w:r>
+    </w:p>
+    <w:p>
+      <w:pPr>
+        <w:rPr>
+          <w:sz w:val="24"/>
+          <w:szCs w:val="24"/>
+        </w:rPr>
+      </w:pPr>
+      <w:r>
+        <w:rPr>
+          <w:sz w:val="24"/>
+          <w:szCs w:val="24"/>
+        </w:rPr>
+        <w:t xml:space="preserve">TFT itself is developed </w:t>
+      </w:r>
+      <w:r>
+        <w:rPr>
+          <w:sz w:val="24"/>
+          <w:szCs w:val="24"/>
+        </w:rPr>
+        <w:t>b</w:t>
+      </w:r>
+      <w:r>
+        <w:rPr>
+          <w:sz w:val="24"/>
+          <w:szCs w:val="24"/>
+        </w:rPr>
+        <w:t>y an entire team of experienced developers and so perfectly replicating the game and keeping it constantly updated may be near impossible</w:t>
+      </w:r>
+      <w:r>
+        <w:rPr>
+          <w:sz w:val="24"/>
+          <w:szCs w:val="24"/>
+        </w:rPr>
+        <w:t xml:space="preserve"> due to the sheer amount of time it would take</w:t>
+      </w:r>
+      <w:r>
+        <w:rPr>
+          <w:sz w:val="24"/>
+          <w:szCs w:val="24"/>
+        </w:rPr>
+        <w:t xml:space="preserve">, even if my abstraction means I can ignore aspects such as animations and graphics. Finetuning the exact stats of a champion or the interactions between numerous abilities will </w:t>
+      </w:r>
+      <w:r>
+        <w:rPr>
+          <w:sz w:val="24"/>
+          <w:szCs w:val="24"/>
+        </w:rPr>
+        <w:t xml:space="preserve">also </w:t>
+      </w:r>
+      <w:r>
+        <w:rPr>
+          <w:sz w:val="24"/>
+          <w:szCs w:val="24"/>
+        </w:rPr>
+        <w:t>be too timely, especially when it can be very hard to recreate certain situations in games</w:t>
+      </w:r>
+      <w:r>
+        <w:rPr>
+          <w:sz w:val="24"/>
+          <w:szCs w:val="24"/>
+        </w:rPr>
+        <w:t xml:space="preserve"> to see what occurs, so there may be some discrepancies between TFT and the simulation.</w:t>
+      </w:r>
+    </w:p>
+    <w:p>
+      <w:pPr>
+        <w:rPr>
+          <w:sz w:val="24"/>
+          <w:szCs w:val="24"/>
+        </w:rPr>
+      </w:pPr>
+      <w:r>
+        <w:rPr>
+          <w:sz w:val="24"/>
+          <w:szCs w:val="24"/>
+        </w:rPr>
+        <w:t>While users will be able to edit/ add their own units with specific stats (so users can assist in keeping the simulation accurate), unique abilities for each character will not be able to be implemented by the any users,</w:t>
+      </w:r>
+      <w:r>
+        <w:rPr>
+          <w:sz w:val="24"/>
+          <w:szCs w:val="24"/>
+        </w:rPr>
+        <w:t xml:space="preserve"> due to the fact that abilities are more often than not very complex, requiring multiple lines of code (that users would not be able to write or insert into the program) rather than a simple variable change,</w:t>
+      </w:r>
+      <w:r>
+        <w:rPr>
+          <w:sz w:val="24"/>
+          <w:szCs w:val="24"/>
+        </w:rPr>
+        <w:t xml:space="preserve"> so</w:t>
+      </w:r>
+      <w:r>
+        <w:rPr>
+          <w:sz w:val="24"/>
+          <w:szCs w:val="24"/>
+        </w:rPr>
+        <w:t xml:space="preserve"> users</w:t>
+      </w:r>
+      <w:r>
+        <w:rPr>
+          <w:sz w:val="24"/>
+          <w:szCs w:val="24"/>
+        </w:rPr>
+        <w:t xml:space="preserve"> will have to use one of the abilities provided</w:t>
+      </w:r>
+      <w:r>
+        <w:rPr>
+          <w:sz w:val="24"/>
+          <w:szCs w:val="24"/>
+        </w:rPr>
+        <w:t xml:space="preserve"> when editing units</w:t>
+      </w:r>
+      <w:r>
+        <w:rPr>
+          <w:sz w:val="24"/>
+          <w:szCs w:val="24"/>
+        </w:rPr>
+        <w:t xml:space="preserve">. </w:t>
+      </w:r>
+    </w:p>
+    <w:p>
+      <w:pPr>
+        <w:rPr>
+          <w:sz w:val="24"/>
+          <w:szCs w:val="24"/>
+        </w:rPr>
+      </w:pPr>
+      <w:r>
+        <w:rPr>
+          <w:sz w:val="24"/>
+          <w:szCs w:val="24"/>
+        </w:rPr>
+        <w:t xml:space="preserve">Unlike other </w:t>
+      </w:r>
+      <w:r>
+        <w:rPr>
+          <w:sz w:val="24"/>
+          <w:szCs w:val="24"/>
+        </w:rPr>
+        <w:t>educational</w:t>
+      </w:r>
+      <w:r>
+        <w:rPr>
+          <w:sz w:val="24"/>
+          <w:szCs w:val="24"/>
+        </w:rPr>
+        <w:t xml:space="preserve"> methods that give direct feedback or advice, users of this program</w:t>
+      </w:r>
+      <w:r>
+        <w:rPr>
+          <w:sz w:val="24"/>
+          <w:szCs w:val="24"/>
+        </w:rPr>
+        <w:t xml:space="preserve"> will be required to assess what went well or poorly in a battle,</w:t>
+      </w:r>
+      <w:r>
+        <w:rPr>
+          <w:sz w:val="24"/>
+          <w:szCs w:val="24"/>
+        </w:rPr>
+        <w:t xml:space="preserve"> meaning it may be less useful for newer players, although the</w:t>
+      </w:r>
+      <w:r>
+        <w:rPr>
+          <w:sz w:val="24"/>
+          <w:szCs w:val="24"/>
+        </w:rPr>
+        <w:t xml:space="preserve"> program </w:t>
+      </w:r>
+      <w:r>
+        <w:rPr>
+          <w:sz w:val="24"/>
+          <w:szCs w:val="24"/>
+        </w:rPr>
+        <w:t>will be useful for new players to get a feel for battles and units in TFT</w:t>
+      </w:r>
+      <w:r>
+        <w:rPr>
+          <w:sz w:val="24"/>
+          <w:szCs w:val="24"/>
+        </w:rPr>
+        <w:t xml:space="preserve">. Moreover, another limitation is that my program won’t cover parts of the game such as the economy or carousel so users will have </w:t>
       </w:r>
       <w:proofErr w:type="gramStart"/>
       <w:r>
@@ -2886,7 +3047,7 @@
           <w:sz w:val="24"/>
           <w:szCs w:val="24"/>
         </w:rPr>
-        <w:t>holds</w:t>
+        <w:t>go</w:t>
       </w:r>
       <w:proofErr w:type="gramEnd"/>
       <w:r>
@@ -2894,207 +3055,6 @@
           <w:sz w:val="24"/>
           <w:szCs w:val="24"/>
         </w:rPr>
-        <w:t xml:space="preserve"> the project back, as with more money a graphics designer could be hired to create the user interface, something I do not have much experience with. Any user interface I create would pale in comparison to something created by a professional and the presentation may risk driving away users who expect higher quality.</w:t>
-      </w:r>
-    </w:p>
-    <w:p>
-      <w:pPr>
-        <w:rPr>
-          <w:sz w:val="24"/>
-          <w:szCs w:val="24"/>
-        </w:rPr>
-      </w:pPr>
-      <w:r>
-        <w:rPr>
-          <w:sz w:val="24"/>
-          <w:szCs w:val="24"/>
-        </w:rPr>
-        <w:t xml:space="preserve">TFT itself is developed </w:t>
-      </w:r>
-      <w:r>
-        <w:rPr>
-          <w:sz w:val="24"/>
-          <w:szCs w:val="24"/>
-        </w:rPr>
-        <w:t>b</w:t>
-      </w:r>
-      <w:r>
-        <w:rPr>
-          <w:sz w:val="24"/>
-          <w:szCs w:val="24"/>
-        </w:rPr>
-        <w:t>y an entire team of experienced developers and so perfectly replicating the game and keeping it constantly updated may be near impossible</w:t>
-      </w:r>
-      <w:r>
-        <w:rPr>
-          <w:sz w:val="24"/>
-          <w:szCs w:val="24"/>
-        </w:rPr>
-        <w:t xml:space="preserve"> due to the sheer amount of time it would take</w:t>
-      </w:r>
-      <w:r>
-        <w:rPr>
-          <w:sz w:val="24"/>
-          <w:szCs w:val="24"/>
-        </w:rPr>
-        <w:t xml:space="preserve">, even if my abstraction means I can ignore aspects such as animations and graphics. Finetuning the exact stats of a champion or the interactions between numerous abilities will </w:t>
-      </w:r>
-      <w:r>
-        <w:rPr>
-          <w:sz w:val="24"/>
-          <w:szCs w:val="24"/>
-        </w:rPr>
-        <w:t xml:space="preserve">also </w:t>
-      </w:r>
-      <w:r>
-        <w:rPr>
-          <w:sz w:val="24"/>
-          <w:szCs w:val="24"/>
-        </w:rPr>
-        <w:t>be too timely, especially when it can be very hard to recreate certain situations in games</w:t>
-      </w:r>
-      <w:r>
-        <w:rPr>
-          <w:sz w:val="24"/>
-          <w:szCs w:val="24"/>
-        </w:rPr>
-        <w:t xml:space="preserve"> to see what occurs, so there may be some discrepancies between TFT and the simulation.</w:t>
-      </w:r>
-    </w:p>
-    <w:p>
-      <w:pPr>
-        <w:rPr>
-          <w:sz w:val="24"/>
-          <w:szCs w:val="24"/>
-        </w:rPr>
-      </w:pPr>
-      <w:r>
-        <w:rPr>
-          <w:sz w:val="24"/>
-          <w:szCs w:val="24"/>
-        </w:rPr>
-        <w:t>While users will be able to edit/ add their own units with specific stats (so users can assist in keeping the simulation accurate), unique abilities for each character will not be able to be implemented by the any users,</w:t>
-      </w:r>
-      <w:r>
-        <w:rPr>
-          <w:sz w:val="24"/>
-          <w:szCs w:val="24"/>
-        </w:rPr>
-        <w:t xml:space="preserve"> due to the fact that abilities are more often than not very complex, requiring multiple lines of code (that users would not be able to write or insert into the program) rather than a simple variable change,</w:t>
-      </w:r>
-      <w:r>
-        <w:rPr>
-          <w:sz w:val="24"/>
-          <w:szCs w:val="24"/>
-        </w:rPr>
-        <w:t xml:space="preserve"> so</w:t>
-      </w:r>
-      <w:r>
-        <w:rPr>
-          <w:sz w:val="24"/>
-          <w:szCs w:val="24"/>
-        </w:rPr>
-        <w:t xml:space="preserve"> users</w:t>
-      </w:r>
-      <w:r>
-        <w:rPr>
-          <w:sz w:val="24"/>
-          <w:szCs w:val="24"/>
-        </w:rPr>
-        <w:t xml:space="preserve"> will have to use one of the abilities provided</w:t>
-      </w:r>
-      <w:r>
-        <w:rPr>
-          <w:sz w:val="24"/>
-          <w:szCs w:val="24"/>
-        </w:rPr>
-        <w:t xml:space="preserve"> when editing units</w:t>
-      </w:r>
-      <w:r>
-        <w:rPr>
-          <w:sz w:val="24"/>
-          <w:szCs w:val="24"/>
-        </w:rPr>
-        <w:t xml:space="preserve">. </w:t>
-      </w:r>
-    </w:p>
-    <w:p>
-      <w:pPr>
-        <w:rPr>
-          <w:sz w:val="24"/>
-          <w:szCs w:val="24"/>
-        </w:rPr>
-      </w:pPr>
-      <w:r>
-        <w:rPr>
-          <w:sz w:val="24"/>
-          <w:szCs w:val="24"/>
-        </w:rPr>
-        <w:t xml:space="preserve">Unlike other </w:t>
-      </w:r>
-      <w:r>
-        <w:rPr>
-          <w:sz w:val="24"/>
-          <w:szCs w:val="24"/>
-        </w:rPr>
-        <w:t>educational</w:t>
-      </w:r>
-      <w:r>
-        <w:rPr>
-          <w:sz w:val="24"/>
-          <w:szCs w:val="24"/>
-        </w:rPr>
-        <w:t xml:space="preserve"> methods that give direct feedback or advice, users of this program</w:t>
-      </w:r>
-      <w:r>
-        <w:rPr>
-          <w:sz w:val="24"/>
-          <w:szCs w:val="24"/>
-        </w:rPr>
-        <w:t xml:space="preserve"> will be required to assess what went well or poorly in a battle,</w:t>
-      </w:r>
-      <w:r>
-        <w:rPr>
-          <w:sz w:val="24"/>
-          <w:szCs w:val="24"/>
-        </w:rPr>
-        <w:t xml:space="preserve"> meaning it may be less useful for newer players, although the</w:t>
-      </w:r>
-      <w:r>
-        <w:rPr>
-          <w:sz w:val="24"/>
-          <w:szCs w:val="24"/>
-        </w:rPr>
-        <w:t xml:space="preserve"> program </w:t>
-      </w:r>
-      <w:r>
-        <w:rPr>
-          <w:sz w:val="24"/>
-          <w:szCs w:val="24"/>
-        </w:rPr>
-        <w:t>will be useful for new players to get a feel for battles and units in TFT</w:t>
-      </w:r>
-      <w:r>
-        <w:rPr>
-          <w:sz w:val="24"/>
-          <w:szCs w:val="24"/>
-        </w:rPr>
-        <w:t xml:space="preserve">. Moreover, another limitation is that my program won’t cover parts of the game such as the economy or carousel so users will have </w:t>
-      </w:r>
-      <w:proofErr w:type="gramStart"/>
-      <w:r>
-        <w:rPr>
-          <w:sz w:val="24"/>
-          <w:szCs w:val="24"/>
-        </w:rPr>
-        <w:t>go</w:t>
-      </w:r>
-      <w:proofErr w:type="gramEnd"/>
-      <w:r>
-        <w:rPr>
-          <w:sz w:val="24"/>
-          <w:szCs w:val="24"/>
-        </w:rPr>
         <w:t xml:space="preserve"> elsewhere to educate themselves on those sections of the game.</w:t>
       </w:r>
     </w:p>
@@ -3145,18 +3105,9 @@
     <w:bookmarkEnd w:id="2"/>
     <w:p>
       <w:pPr>
-        <w:rPr>
-          <w:color w:val="5B9BD5" w:themeColor="accent5"/>
-          <w:sz w:val="28"/>
-          <w:szCs w:val="28"/>
-        </w:rPr>
-      </w:pPr>
-      <w:r>
-        <w:rPr>
-          <w:color w:val="5B9BD5" w:themeColor="accent5"/>
-          <w:sz w:val="28"/>
-          <w:szCs w:val="28"/>
-        </w:rPr>
+        <w:pStyle w:val="Heading2"/>
+      </w:pPr>
+      <w:r>
         <w:t>Hardware.</w:t>
       </w:r>
     </w:p>
@@ -3308,7 +3259,6 @@
         <w:rPr>
           <w:rStyle w:val="css-119zqif"/>
         </w:rPr>
-        <w:lastRenderedPageBreak/>
         <w:t xml:space="preserve">NVidia: GeForce 560 </w:t>
       </w:r>
     </w:p>
@@ -3349,6 +3299,7 @@
         <w:rPr>
           <w:rStyle w:val="css-119zqif"/>
         </w:rPr>
+        <w:lastRenderedPageBreak/>
         <w:t>Intel: Intel UHD</w:t>
       </w:r>
     </w:p>
@@ -3369,18 +3320,9 @@
     </w:p>
     <w:p>
       <w:pPr>
-        <w:rPr>
-          <w:color w:val="5B9BD5" w:themeColor="accent5"/>
-          <w:sz w:val="28"/>
-          <w:szCs w:val="28"/>
-        </w:rPr>
-      </w:pPr>
-      <w:r>
-        <w:rPr>
-          <w:color w:val="5B9BD5" w:themeColor="accent5"/>
-          <w:sz w:val="28"/>
-          <w:szCs w:val="28"/>
-        </w:rPr>
+        <w:pStyle w:val="Heading2"/>
+      </w:pPr>
+      <w:r>
         <w:t>Requirements:</w:t>
       </w:r>
     </w:p>
@@ -3764,7 +3706,28 @@
           <w:sz w:val="24"/>
           <w:szCs w:val="24"/>
         </w:rPr>
-        <w:t xml:space="preserve">the simulations of the battle must aim to be correct, being able to correctly assert the </w:t>
+        <w:t xml:space="preserve">the simulations of the battle must aim to be correct, being able to correctly assert the outcome of a battle to a reasonable level of accuracy. </w:t>
+      </w:r>
+      <w:r>
+        <w:rPr>
+          <w:sz w:val="24"/>
+          <w:szCs w:val="24"/>
+        </w:rPr>
+        <w:t>Of course,</w:t>
+      </w:r>
+      <w:r>
+        <w:rPr>
+          <w:sz w:val="24"/>
+          <w:szCs w:val="24"/>
+        </w:rPr>
+        <w:t xml:space="preserve"> without knowledge of the code behind TFT, perfect recreation is infeasible, but an acceptable level of accuracy should be attainable.</w:t>
+      </w:r>
+      <w:r>
+        <w:rPr>
+          <w:sz w:val="24"/>
+          <w:szCs w:val="24"/>
+        </w:rPr>
+        <w:t xml:space="preserve"> By “simulation” I mean the program should be able to accurately recreate the </w:t>
       </w:r>
       <w:r>
         <w:rPr>
@@ -3772,28 +3735,7 @@
           <w:szCs w:val="24"/>
         </w:rPr>
         <w:lastRenderedPageBreak/>
-        <w:t xml:space="preserve">outcome of a battle to a reasonable level of accuracy. </w:t>
-      </w:r>
-      <w:r>
-        <w:rPr>
-          <w:sz w:val="24"/>
-          <w:szCs w:val="24"/>
-        </w:rPr>
-        <w:t>Of course,</w:t>
-      </w:r>
-      <w:r>
-        <w:rPr>
-          <w:sz w:val="24"/>
-          <w:szCs w:val="24"/>
-        </w:rPr>
-        <w:t xml:space="preserve"> without knowledge of the code behind TFT, perfect recreation is infeasible, but an acceptable level of accuracy should be attainable.</w:t>
-      </w:r>
-      <w:r>
-        <w:rPr>
-          <w:sz w:val="24"/>
-          <w:szCs w:val="24"/>
-        </w:rPr>
-        <w:t xml:space="preserve"> By “simulation” I mean the program should be able to accurately recreate the game mechanics of TFT, such as the placement of units on a board, their </w:t>
+        <w:t xml:space="preserve">game mechanics of TFT, such as the placement of units on a board, their </w:t>
       </w:r>
       <w:proofErr w:type="gramStart"/>
       <w:r>
@@ -4142,7 +4084,6 @@
           <w:sz w:val="24"/>
           <w:szCs w:val="24"/>
         </w:rPr>
-        <w:lastRenderedPageBreak/>
         <w:t>Allow the backend to request unit and item information.</w:t>
       </w:r>
     </w:p>
@@ -4185,6 +4126,7 @@
           <w:sz w:val="24"/>
           <w:szCs w:val="24"/>
         </w:rPr>
+        <w:lastRenderedPageBreak/>
         <w:t>Allow the backend to store simulation outcomes.</w:t>
       </w:r>
     </w:p>
@@ -4430,18 +4372,9 @@
     </w:p>
     <w:p>
       <w:pPr>
-        <w:rPr>
-          <w:color w:val="5B9BD5" w:themeColor="accent5"/>
-          <w:sz w:val="28"/>
-          <w:szCs w:val="28"/>
-        </w:rPr>
-      </w:pPr>
-      <w:r>
-        <w:rPr>
-          <w:color w:val="5B9BD5" w:themeColor="accent5"/>
-          <w:sz w:val="28"/>
-          <w:szCs w:val="28"/>
-        </w:rPr>
+        <w:pStyle w:val="Heading2"/>
+      </w:pPr>
+      <w:r>
         <w:t>Success Criteria:</w:t>
       </w:r>
     </w:p>
@@ -4621,8 +4554,15 @@
           <w:sz w:val="24"/>
           <w:szCs w:val="24"/>
         </w:rPr>
+        <w:t xml:space="preserve">There will be a “start battle” button, clicking it will begin the simulation. It will be paused on the first frame. Clicking on units now display their health, status effects, stats etc. On the right side of the screen, instead of board </w:t>
+      </w:r>
+      <w:r>
+        <w:rPr>
+          <w:sz w:val="24"/>
+          <w:szCs w:val="24"/>
+        </w:rPr>
         <w:lastRenderedPageBreak/>
-        <w:t>There will be a “start battle” button, clicking it will begin the simulation. It will be paused on the first frame. Clicking on units now display their health, status effects, stats etc. On the right side of the screen, instead of board settings there will be simulation settings, there will be a play, pause and skip buttons, you can specify at how many ticks per second you want the simulation to play at, skip a certain number of ticks ahead or go forward by a single tick. The battle will not have been pre-simulated, as the battle is being simulated as the user progresses forward, it will not know when the battle will end, so if the user skips past the end, it lets the user know and displays the outcome and the final board.</w:t>
+        <w:t>settings there will be simulation settings, there will be a play, pause and skip buttons, you can specify at how many ticks per second you want the simulation to play at, skip a certain number of ticks ahead or go forward by a single tick. The battle will not have been pre-simulated, as the battle is being simulated as the user progresses forward, it will not know when the battle will end, so if the user skips past the end, it lets the user know and displays the outcome and the final board.</w:t>
       </w:r>
       <w:r>
         <w:rPr>
@@ -4890,15 +4830,7 @@
           <w:sz w:val="24"/>
           <w:szCs w:val="24"/>
         </w:rPr>
-        <w:t xml:space="preserve">There will be a separate page (accessible through a button) which lists all current units and items. Clicking on a unit or item will display its current stats </w:t>
-      </w:r>
-      <w:r>
-        <w:rPr>
-          <w:sz w:val="24"/>
-          <w:szCs w:val="24"/>
-        </w:rPr>
-        <w:lastRenderedPageBreak/>
-        <w:t>and allow you to change them. There will be a button located at the bottom that allows you to “save” your changes, pressing it will change the unit’s or item’s stats in the database.</w:t>
+        <w:t>There will be a separate page (accessible through a button) which lists all current units and items. Clicking on a unit or item will display its current stats and allow you to change them. There will be a button located at the bottom that allows you to “save” your changes, pressing it will change the unit’s or item’s stats in the database.</w:t>
       </w:r>
       <w:r>
         <w:rPr>
@@ -4925,6 +4857,7 @@
           <w:sz w:val="24"/>
           <w:szCs w:val="24"/>
         </w:rPr>
+        <w:lastRenderedPageBreak/>
         <w:t xml:space="preserve">This allows the user to easily update unit and item stats. Giving them the power to alter </w:t>
       </w:r>
       <w:r>
@@ -5343,7 +5276,6 @@
           <w:sz w:val="24"/>
           <w:szCs w:val="24"/>
         </w:rPr>
-        <w:lastRenderedPageBreak/>
         <w:t>Slower movement speed increases the strength of ranged units as they can attack uncontested for longer, with the opposite true for melee units</w:t>
       </w:r>
       <w:r>
@@ -5371,6 +5303,7 @@
           <w:sz w:val="24"/>
           <w:szCs w:val="24"/>
         </w:rPr>
+        <w:lastRenderedPageBreak/>
         <w:t xml:space="preserve">The simulation must </w:t>
       </w:r>
       <w:r>
@@ -5526,18 +5459,9 @@
     </w:p>
     <w:p>
       <w:pPr>
-        <w:rPr>
-          <w:color w:val="5B9BD5" w:themeColor="accent5"/>
-          <w:sz w:val="28"/>
-          <w:szCs w:val="28"/>
-        </w:rPr>
-      </w:pPr>
-      <w:r>
-        <w:rPr>
-          <w:color w:val="5B9BD5" w:themeColor="accent5"/>
-          <w:sz w:val="28"/>
-          <w:szCs w:val="28"/>
-        </w:rPr>
+        <w:pStyle w:val="Heading2"/>
+      </w:pPr>
+      <w:r>
         <w:t>Breaking down the Problem.</w:t>
       </w:r>
     </w:p>
@@ -7791,18 +7715,9 @@
     </w:p>
     <w:p>
       <w:pPr>
-        <w:rPr>
-          <w:color w:val="5B9BD5" w:themeColor="accent5"/>
-          <w:sz w:val="28"/>
-          <w:szCs w:val="28"/>
-        </w:rPr>
-      </w:pPr>
-      <w:r>
-        <w:rPr>
-          <w:color w:val="5B9BD5" w:themeColor="accent5"/>
-          <w:sz w:val="28"/>
-          <w:szCs w:val="28"/>
-        </w:rPr>
+        <w:pStyle w:val="Heading2"/>
+      </w:pPr>
+      <w:r>
         <w:t>Languages:</w:t>
       </w:r>
     </w:p>
@@ -8218,18 +8133,9 @@
     </w:p>
     <w:p>
       <w:pPr>
-        <w:rPr>
-          <w:color w:val="5B9BD5" w:themeColor="accent5"/>
-          <w:sz w:val="28"/>
-          <w:szCs w:val="28"/>
-        </w:rPr>
-      </w:pPr>
-      <w:r>
-        <w:rPr>
-          <w:color w:val="5B9BD5" w:themeColor="accent5"/>
-          <w:sz w:val="28"/>
-          <w:szCs w:val="28"/>
-        </w:rPr>
+        <w:pStyle w:val="Heading2"/>
+      </w:pPr>
+      <w:r>
         <w:t>Usability Features:</w:t>
       </w:r>
     </w:p>
@@ -8742,18 +8648,9 @@
     </w:p>
     <w:p>
       <w:pPr>
-        <w:rPr>
-          <w:color w:val="5B9BD5" w:themeColor="accent5"/>
-          <w:sz w:val="28"/>
-          <w:szCs w:val="28"/>
-        </w:rPr>
-      </w:pPr>
-      <w:r>
-        <w:rPr>
-          <w:color w:val="5B9BD5" w:themeColor="accent5"/>
-          <w:sz w:val="28"/>
-          <w:szCs w:val="28"/>
-        </w:rPr>
+        <w:pStyle w:val="Heading2"/>
+      </w:pPr>
+      <w:r>
         <w:t>Algorithms and Classes:</w:t>
       </w:r>
     </w:p>
@@ -56823,18 +56720,9 @@
     </w:p>
     <w:p>
       <w:pPr>
-        <w:rPr>
-          <w:color w:val="5B9BD5" w:themeColor="accent5"/>
-          <w:sz w:val="28"/>
-          <w:szCs w:val="28"/>
-        </w:rPr>
-      </w:pPr>
-      <w:r>
-        <w:rPr>
-          <w:color w:val="5B9BD5" w:themeColor="accent5"/>
-          <w:sz w:val="28"/>
-          <w:szCs w:val="28"/>
-        </w:rPr>
+        <w:pStyle w:val="Heading2"/>
+      </w:pPr>
+      <w:r>
         <w:t>Navigation and Communication:</w:t>
       </w:r>
     </w:p>
@@ -56949,7 +56837,7 @@
           <w:sz w:val="24"/>
           <w:szCs w:val="24"/>
         </w:rPr>
-        <w:t xml:space="preserve">By having a separate page to distunguish between creating the board and watching a battle, different UI elements will be able to be present and separate interactions for the user. For </w:t>
+        <w:t xml:space="preserve">By having a separate page to distunguish between creating the board and watching a battle, different UI elements will be able to be present and separate interactions for the user. For instance, on the Board page, clicking on a cell with a unit present will open up a popup near </w:t>
       </w:r>
       <w:r>
         <w:rPr>
@@ -56958,7 +56846,7 @@
           <w:szCs w:val="24"/>
         </w:rPr>
         <w:lastRenderedPageBreak/>
-        <w:t>instance, on the Board page, clicking on a cell with a unit present will open up a popup near your click with information on the unit, however, on the battle page, as the left side of the UI is not taken up with the drag and drop, more space can be given to display this information, and it can instead be placed on the left side where the drag and drop was, as shown in the visualisation diagrams earlier.</w:t>
+        <w:t>your click with information on the unit, however, on the battle page, as the left side of the UI is not taken up with the drag and drop, more space can be given to display this information, and it can instead be placed on the left side where the drag and drop was, as shown in the visualisation diagrams earlier.</w:t>
       </w:r>
     </w:p>
     <w:p>
@@ -57005,18 +56893,9 @@
     </w:p>
     <w:p>
       <w:pPr>
-        <w:rPr>
-          <w:color w:val="5B9BD5" w:themeColor="accent5"/>
-          <w:sz w:val="28"/>
-          <w:szCs w:val="28"/>
-        </w:rPr>
-      </w:pPr>
-      <w:r>
-        <w:rPr>
-          <w:color w:val="5B9BD5" w:themeColor="accent5"/>
-          <w:sz w:val="28"/>
-          <w:szCs w:val="28"/>
-        </w:rPr>
+        <w:pStyle w:val="Heading2"/>
+      </w:pPr>
+      <w:r>
         <w:t>Prototyping</w:t>
       </w:r>
     </w:p>
@@ -57121,24 +57000,24 @@
           <w:sz w:val="24"/>
           <w:szCs w:val="24"/>
         </w:rPr>
+        <w:t>Prototype 1:</w:t>
+      </w:r>
+    </w:p>
+    <w:p>
+      <w:pPr>
+        <w:rPr>
+          <w:noProof/>
+          <w:sz w:val="24"/>
+          <w:szCs w:val="24"/>
+        </w:rPr>
+      </w:pPr>
+      <w:r>
+        <w:rPr>
+          <w:noProof/>
+          <w:sz w:val="24"/>
+          <w:szCs w:val="24"/>
+        </w:rPr>
         <w:lastRenderedPageBreak/>
-        <w:t>Prototype 1:</w:t>
-      </w:r>
-    </w:p>
-    <w:p>
-      <w:pPr>
-        <w:rPr>
-          <w:noProof/>
-          <w:sz w:val="24"/>
-          <w:szCs w:val="24"/>
-        </w:rPr>
-      </w:pPr>
-      <w:r>
-        <w:rPr>
-          <w:noProof/>
-          <w:sz w:val="24"/>
-          <w:szCs w:val="24"/>
-        </w:rPr>
         <w:t>For prototype</w:t>
       </w:r>
       <w:r>
@@ -57814,7 +57693,6 @@
                 <w:sz w:val="24"/>
                 <w:szCs w:val="24"/>
               </w:rPr>
-              <w:lastRenderedPageBreak/>
               <w:t>1S0, 1S1, 1S2, 1S3</w:t>
             </w:r>
           </w:p>
@@ -57935,6 +57813,7 @@
                 <w:sz w:val="24"/>
                 <w:szCs w:val="24"/>
               </w:rPr>
+              <w:lastRenderedPageBreak/>
               <w:t>3S1, 3S1</w:t>
             </w:r>
           </w:p>
@@ -58357,15 +58236,7 @@
                 <w:sz w:val="24"/>
                 <w:szCs w:val="24"/>
               </w:rPr>
-              <w:t>3S1</w:t>
-            </w:r>
-            <w:r>
-              <w:rPr>
-                <w:noProof/>
-                <w:sz w:val="24"/>
-                <w:szCs w:val="24"/>
-              </w:rPr>
-              <w:t>[3, 12, 55]</w:t>
+              <w:t>3S1[3, 12, 55]</w:t>
             </w:r>
           </w:p>
         </w:tc>
@@ -58387,15 +58258,7 @@
                 <w:sz w:val="24"/>
                 <w:szCs w:val="24"/>
               </w:rPr>
-              <w:t>1S0</w:t>
-            </w:r>
-            <w:r>
-              <w:rPr>
-                <w:noProof/>
-                <w:sz w:val="24"/>
-                <w:szCs w:val="24"/>
-              </w:rPr>
-              <w:t>[16, 27, 36]</w:t>
+              <w:t>1S0[16, 27, 36]</w:t>
             </w:r>
           </w:p>
         </w:tc>
@@ -58433,31 +58296,7 @@
                 <w:sz w:val="24"/>
                 <w:szCs w:val="24"/>
               </w:rPr>
-              <w:t>1S0</w:t>
-            </w:r>
-            <w:r>
-              <w:rPr>
-                <w:noProof/>
-                <w:sz w:val="24"/>
-                <w:szCs w:val="24"/>
-              </w:rPr>
-              <w:t>[33, 67],</w:t>
-            </w:r>
-            <w:r>
-              <w:rPr>
-                <w:noProof/>
-                <w:sz w:val="24"/>
-                <w:szCs w:val="24"/>
-              </w:rPr>
-              <w:t xml:space="preserve"> 1S0</w:t>
-            </w:r>
-            <w:r>
-              <w:rPr>
-                <w:noProof/>
-                <w:sz w:val="24"/>
-                <w:szCs w:val="24"/>
-              </w:rPr>
-              <w:t>[25]</w:t>
+              <w:t>1S0[33, 67], 1S0[25]</w:t>
             </w:r>
           </w:p>
         </w:tc>
@@ -58577,31 +58416,7 @@
                 <w:sz w:val="24"/>
                 <w:szCs w:val="24"/>
               </w:rPr>
-              <w:t>1S0, 1S1</w:t>
-            </w:r>
-            <w:r>
-              <w:rPr>
-                <w:noProof/>
-                <w:sz w:val="24"/>
-                <w:szCs w:val="24"/>
-              </w:rPr>
-              <w:t>[48]</w:t>
-            </w:r>
-            <w:r>
-              <w:rPr>
-                <w:noProof/>
-                <w:sz w:val="24"/>
-                <w:szCs w:val="24"/>
-              </w:rPr>
-              <w:t>, 1S2, 1S3</w:t>
-            </w:r>
-            <w:r>
-              <w:rPr>
-                <w:noProof/>
-                <w:sz w:val="24"/>
-                <w:szCs w:val="24"/>
-              </w:rPr>
-              <w:t>[44]</w:t>
+              <w:t>1S0, 1S1[48], 1S2, 1S3[44]</w:t>
             </w:r>
           </w:p>
         </w:tc>
@@ -58623,15 +58438,7 @@
                 <w:sz w:val="24"/>
                 <w:szCs w:val="24"/>
               </w:rPr>
-              <w:t>3S3, 3S1</w:t>
-            </w:r>
-            <w:r>
-              <w:rPr>
-                <w:noProof/>
-                <w:sz w:val="24"/>
-                <w:szCs w:val="24"/>
-              </w:rPr>
-              <w:t>[67]</w:t>
+              <w:t>3S3, 3S1[67]</w:t>
             </w:r>
           </w:p>
         </w:tc>
@@ -58729,15 +58536,7 @@
                 <w:sz w:val="24"/>
                 <w:szCs w:val="24"/>
               </w:rPr>
-              <w:t>3S1, 3S1</w:t>
-            </w:r>
-            <w:r>
-              <w:rPr>
-                <w:noProof/>
-                <w:sz w:val="24"/>
-                <w:szCs w:val="24"/>
-              </w:rPr>
-              <w:t>[88]</w:t>
+              <w:t>3S1, 3S1[88]</w:t>
             </w:r>
           </w:p>
         </w:tc>
@@ -58759,23 +58558,7 @@
                 <w:sz w:val="24"/>
                 <w:szCs w:val="24"/>
               </w:rPr>
-              <w:t>3S3, 3S3</w:t>
-            </w:r>
-            <w:r>
-              <w:rPr>
-                <w:noProof/>
-                <w:sz w:val="24"/>
-                <w:szCs w:val="24"/>
-              </w:rPr>
-              <w:t>[56]</w:t>
-            </w:r>
-            <w:r>
-              <w:rPr>
-                <w:noProof/>
-                <w:sz w:val="24"/>
-                <w:szCs w:val="24"/>
-              </w:rPr>
-              <w:t>, 3S1</w:t>
+              <w:t>3S3, 3S3[56], 3S1</w:t>
             </w:r>
           </w:p>
         </w:tc>
@@ -58844,32 +58627,24 @@
           <w:sz w:val="24"/>
           <w:szCs w:val="24"/>
         </w:rPr>
-        <w:t xml:space="preserve"> This prototype will allow the </w:t>
-      </w:r>
-      <w:r>
+        <w:t xml:space="preserve"> This prototype will allow the client easy control over the simulator created in previous prototypes, allowing the client to fully utilise the program.</w:t>
+      </w:r>
+    </w:p>
+    <w:p>
+      <w:pPr>
         <w:rPr>
           <w:noProof/>
           <w:sz w:val="24"/>
           <w:szCs w:val="24"/>
         </w:rPr>
+      </w:pPr>
+      <w:r>
+        <w:rPr>
+          <w:noProof/>
+          <w:sz w:val="24"/>
+          <w:szCs w:val="24"/>
+        </w:rPr>
         <w:lastRenderedPageBreak/>
-        <w:t>client easy control over the simulator created in previous prototypes, allowing the client to fully utilise the program.</w:t>
-      </w:r>
-    </w:p>
-    <w:p>
-      <w:pPr>
-        <w:rPr>
-          <w:noProof/>
-          <w:sz w:val="24"/>
-          <w:szCs w:val="24"/>
-        </w:rPr>
-      </w:pPr>
-      <w:r>
-        <w:rPr>
-          <w:noProof/>
-          <w:sz w:val="24"/>
-          <w:szCs w:val="24"/>
-        </w:rPr>
         <w:t>Requirements:</w:t>
       </w:r>
     </w:p>
@@ -59140,12 +58915,38 @@
       </w:tblPr>
       <w:tblGrid>
         <w:gridCol w:w="3080"/>
-        <w:gridCol w:w="3081"/>
+        <w:gridCol w:w="2982"/>
       </w:tblGrid>
       <w:tr>
         <w:tc>
           <w:tcPr>
             <w:tcW w:w="3080" w:type="dxa"/>
+          </w:tcPr>
+          <w:p>
+            <w:pPr>
+              <w:rPr>
+                <w:b/>
+                <w:bCs/>
+                <w:noProof/>
+                <w:sz w:val="24"/>
+                <w:szCs w:val="24"/>
+              </w:rPr>
+            </w:pPr>
+            <w:r>
+              <w:rPr>
+                <w:b/>
+                <w:bCs/>
+                <w:noProof/>
+                <w:sz w:val="24"/>
+                <w:szCs w:val="24"/>
+              </w:rPr>
+              <w:t>Test:</w:t>
+            </w:r>
+          </w:p>
+        </w:tc>
+        <w:tc>
+          <w:tcPr>
+            <w:tcW w:w="2982" w:type="dxa"/>
           </w:tcPr>
           <w:p>
             <w:pPr>
@@ -59161,29 +58962,7 @@
                 <w:sz w:val="24"/>
                 <w:szCs w:val="24"/>
               </w:rPr>
-              <w:t>Test</w:t>
-            </w:r>
-          </w:p>
-        </w:tc>
-        <w:tc>
-          <w:tcPr>
-            <w:tcW w:w="3081" w:type="dxa"/>
-          </w:tcPr>
-          <w:p>
-            <w:pPr>
-              <w:rPr>
-                <w:noProof/>
-                <w:sz w:val="24"/>
-                <w:szCs w:val="24"/>
-              </w:rPr>
-            </w:pPr>
-            <w:r>
-              <w:rPr>
-                <w:noProof/>
-                <w:sz w:val="24"/>
-                <w:szCs w:val="24"/>
-              </w:rPr>
-              <w:t>Expected Outcome</w:t>
+              <w:t>Expected Outcome:</w:t>
             </w:r>
           </w:p>
         </w:tc>
@@ -59196,16 +58975,28 @@
           <w:p>
             <w:pPr>
               <w:rPr>
+                <w:b/>
+                <w:bCs/>
                 <w:noProof/>
                 <w:sz w:val="24"/>
                 <w:szCs w:val="24"/>
               </w:rPr>
             </w:pPr>
+            <w:r>
+              <w:rPr>
+                <w:b/>
+                <w:bCs/>
+                <w:noProof/>
+                <w:sz w:val="24"/>
+                <w:szCs w:val="24"/>
+              </w:rPr>
+              <w:t>Program</w:t>
+            </w:r>
           </w:p>
         </w:tc>
         <w:tc>
           <w:tcPr>
-            <w:tcW w:w="3081" w:type="dxa"/>
+            <w:tcW w:w="2982" w:type="dxa"/>
           </w:tcPr>
           <w:p>
             <w:pPr>
@@ -59231,11 +59022,69 @@
                 <w:szCs w:val="24"/>
               </w:rPr>
             </w:pPr>
+            <w:r>
+              <w:rPr>
+                <w:noProof/>
+                <w:sz w:val="24"/>
+                <w:szCs w:val="24"/>
+              </w:rPr>
+              <w:t>Should be resizable</w:t>
+            </w:r>
           </w:p>
         </w:tc>
         <w:tc>
           <w:tcPr>
-            <w:tcW w:w="3081" w:type="dxa"/>
+            <w:tcW w:w="2982" w:type="dxa"/>
+          </w:tcPr>
+          <w:p>
+            <w:pPr>
+              <w:rPr>
+                <w:noProof/>
+                <w:sz w:val="24"/>
+                <w:szCs w:val="24"/>
+              </w:rPr>
+            </w:pPr>
+            <w:r>
+              <w:rPr>
+                <w:noProof/>
+                <w:sz w:val="24"/>
+                <w:szCs w:val="24"/>
+              </w:rPr>
+              <w:t>The program window should be resizable within reason like you can with any other program.</w:t>
+            </w:r>
+          </w:p>
+        </w:tc>
+      </w:tr>
+      <w:tr>
+        <w:tc>
+          <w:tcPr>
+            <w:tcW w:w="3080" w:type="dxa"/>
+          </w:tcPr>
+          <w:p>
+            <w:pPr>
+              <w:rPr>
+                <w:b/>
+                <w:bCs/>
+                <w:noProof/>
+                <w:sz w:val="24"/>
+                <w:szCs w:val="24"/>
+              </w:rPr>
+            </w:pPr>
+            <w:r>
+              <w:rPr>
+                <w:b/>
+                <w:bCs/>
+                <w:noProof/>
+                <w:sz w:val="24"/>
+                <w:szCs w:val="24"/>
+              </w:rPr>
+              <w:t>Non-Navigation Pages:</w:t>
+            </w:r>
+          </w:p>
+        </w:tc>
+        <w:tc>
+          <w:tcPr>
+            <w:tcW w:w="2982" w:type="dxa"/>
           </w:tcPr>
           <w:p>
             <w:pPr>
@@ -59261,11 +59110,69 @@
                 <w:szCs w:val="24"/>
               </w:rPr>
             </w:pPr>
+            <w:r>
+              <w:rPr>
+                <w:noProof/>
+                <w:sz w:val="24"/>
+                <w:szCs w:val="24"/>
+              </w:rPr>
+              <w:t xml:space="preserve">Visible link to navigation page on every page. </w:t>
+            </w:r>
           </w:p>
         </w:tc>
         <w:tc>
           <w:tcPr>
-            <w:tcW w:w="3081" w:type="dxa"/>
+            <w:tcW w:w="2982" w:type="dxa"/>
+          </w:tcPr>
+          <w:p>
+            <w:pPr>
+              <w:rPr>
+                <w:noProof/>
+                <w:sz w:val="24"/>
+                <w:szCs w:val="24"/>
+              </w:rPr>
+            </w:pPr>
+            <w:r>
+              <w:rPr>
+                <w:noProof/>
+                <w:sz w:val="24"/>
+                <w:szCs w:val="24"/>
+              </w:rPr>
+              <w:t>There should be a link to the navigation page on every page, clicking it should take you to the navigation page.</w:t>
+            </w:r>
+          </w:p>
+        </w:tc>
+      </w:tr>
+      <w:tr>
+        <w:tc>
+          <w:tcPr>
+            <w:tcW w:w="3080" w:type="dxa"/>
+          </w:tcPr>
+          <w:p>
+            <w:pPr>
+              <w:rPr>
+                <w:b/>
+                <w:bCs/>
+                <w:noProof/>
+                <w:sz w:val="24"/>
+                <w:szCs w:val="24"/>
+              </w:rPr>
+            </w:pPr>
+            <w:r>
+              <w:rPr>
+                <w:b/>
+                <w:bCs/>
+                <w:noProof/>
+                <w:sz w:val="24"/>
+                <w:szCs w:val="24"/>
+              </w:rPr>
+              <w:t>Navigation Page:</w:t>
+            </w:r>
+          </w:p>
+        </w:tc>
+        <w:tc>
+          <w:tcPr>
+            <w:tcW w:w="2982" w:type="dxa"/>
           </w:tcPr>
           <w:p>
             <w:pPr>
@@ -59291,11 +59198,1851 @@
                 <w:szCs w:val="24"/>
               </w:rPr>
             </w:pPr>
+            <w:r>
+              <w:rPr>
+                <w:noProof/>
+                <w:sz w:val="24"/>
+                <w:szCs w:val="24"/>
+              </w:rPr>
+              <w:t>Visible link to every page.</w:t>
+            </w:r>
           </w:p>
         </w:tc>
         <w:tc>
           <w:tcPr>
-            <w:tcW w:w="3081" w:type="dxa"/>
+            <w:tcW w:w="2982" w:type="dxa"/>
+          </w:tcPr>
+          <w:p>
+            <w:pPr>
+              <w:rPr>
+                <w:noProof/>
+                <w:sz w:val="24"/>
+                <w:szCs w:val="24"/>
+              </w:rPr>
+            </w:pPr>
+            <w:r>
+              <w:rPr>
+                <w:noProof/>
+                <w:sz w:val="24"/>
+                <w:szCs w:val="24"/>
+              </w:rPr>
+              <w:t>There should be a link to each other page in the program, clicking on it should take you to said page.</w:t>
+            </w:r>
+          </w:p>
+        </w:tc>
+      </w:tr>
+      <w:tr>
+        <w:tc>
+          <w:tcPr>
+            <w:tcW w:w="3080" w:type="dxa"/>
+          </w:tcPr>
+          <w:p>
+            <w:pPr>
+              <w:rPr>
+                <w:b/>
+                <w:bCs/>
+                <w:noProof/>
+                <w:sz w:val="24"/>
+                <w:szCs w:val="24"/>
+              </w:rPr>
+            </w:pPr>
+            <w:r>
+              <w:rPr>
+                <w:b/>
+                <w:bCs/>
+                <w:noProof/>
+                <w:sz w:val="24"/>
+                <w:szCs w:val="24"/>
+              </w:rPr>
+              <w:t>Board Page:</w:t>
+            </w:r>
+          </w:p>
+        </w:tc>
+        <w:tc>
+          <w:tcPr>
+            <w:tcW w:w="2982" w:type="dxa"/>
+          </w:tcPr>
+          <w:p>
+            <w:pPr>
+              <w:rPr>
+                <w:noProof/>
+                <w:sz w:val="24"/>
+                <w:szCs w:val="24"/>
+              </w:rPr>
+            </w:pPr>
+          </w:p>
+        </w:tc>
+      </w:tr>
+      <w:tr>
+        <w:tc>
+          <w:tcPr>
+            <w:tcW w:w="3080" w:type="dxa"/>
+          </w:tcPr>
+          <w:p>
+            <w:pPr>
+              <w:rPr>
+                <w:noProof/>
+                <w:sz w:val="24"/>
+                <w:szCs w:val="24"/>
+              </w:rPr>
+            </w:pPr>
+            <w:r>
+              <w:rPr>
+                <w:noProof/>
+                <w:sz w:val="24"/>
+                <w:szCs w:val="24"/>
+              </w:rPr>
+              <w:t>On load</w:t>
+            </w:r>
+          </w:p>
+        </w:tc>
+        <w:tc>
+          <w:tcPr>
+            <w:tcW w:w="2982" w:type="dxa"/>
+          </w:tcPr>
+          <w:p>
+            <w:pPr>
+              <w:rPr>
+                <w:noProof/>
+                <w:sz w:val="24"/>
+                <w:szCs w:val="24"/>
+              </w:rPr>
+            </w:pPr>
+            <w:r>
+              <w:rPr>
+                <w:noProof/>
+                <w:sz w:val="24"/>
+                <w:szCs w:val="24"/>
+              </w:rPr>
+              <w:t xml:space="preserve">Should fetch a list of champions and items and create a drag and drop </w:t>
+            </w:r>
+            <w:r>
+              <w:rPr>
+                <w:noProof/>
+                <w:sz w:val="24"/>
+                <w:szCs w:val="24"/>
+              </w:rPr>
+              <w:lastRenderedPageBreak/>
+              <w:t>component for each of them, displaying them on a list on the left of the screen.</w:t>
+            </w:r>
+          </w:p>
+        </w:tc>
+      </w:tr>
+      <w:tr>
+        <w:tc>
+          <w:tcPr>
+            <w:tcW w:w="3080" w:type="dxa"/>
+          </w:tcPr>
+          <w:p>
+            <w:pPr>
+              <w:rPr>
+                <w:noProof/>
+                <w:sz w:val="24"/>
+                <w:szCs w:val="24"/>
+              </w:rPr>
+            </w:pPr>
+            <w:r>
+              <w:rPr>
+                <w:noProof/>
+                <w:sz w:val="24"/>
+                <w:szCs w:val="24"/>
+              </w:rPr>
+              <w:lastRenderedPageBreak/>
+              <w:t xml:space="preserve">On load : create </w:t>
+            </w:r>
+            <w:r>
+              <w:rPr>
+                <w:noProof/>
+                <w:sz w:val="24"/>
+                <w:szCs w:val="24"/>
+              </w:rPr>
+              <w:t>grid</w:t>
+            </w:r>
+          </w:p>
+        </w:tc>
+        <w:tc>
+          <w:tcPr>
+            <w:tcW w:w="2982" w:type="dxa"/>
+          </w:tcPr>
+          <w:p>
+            <w:pPr>
+              <w:rPr>
+                <w:noProof/>
+                <w:sz w:val="24"/>
+                <w:szCs w:val="24"/>
+              </w:rPr>
+            </w:pPr>
+            <w:r>
+              <w:rPr>
+                <w:noProof/>
+                <w:sz w:val="24"/>
+                <w:szCs w:val="24"/>
+              </w:rPr>
+              <w:t>On load, the page should create an 8 by 8 interactive hexagon grid.</w:t>
+            </w:r>
+          </w:p>
+        </w:tc>
+      </w:tr>
+      <w:tr>
+        <w:tc>
+          <w:tcPr>
+            <w:tcW w:w="3080" w:type="dxa"/>
+          </w:tcPr>
+          <w:p>
+            <w:pPr>
+              <w:rPr>
+                <w:noProof/>
+                <w:sz w:val="24"/>
+                <w:szCs w:val="24"/>
+              </w:rPr>
+            </w:pPr>
+            <w:r>
+              <w:rPr>
+                <w:noProof/>
+                <w:sz w:val="24"/>
+                <w:szCs w:val="24"/>
+              </w:rPr>
+              <w:t>Drag and drop a champion from the left.</w:t>
+            </w:r>
+          </w:p>
+        </w:tc>
+        <w:tc>
+          <w:tcPr>
+            <w:tcW w:w="2982" w:type="dxa"/>
+          </w:tcPr>
+          <w:p>
+            <w:pPr>
+              <w:rPr>
+                <w:noProof/>
+                <w:sz w:val="24"/>
+                <w:szCs w:val="24"/>
+              </w:rPr>
+            </w:pPr>
+            <w:r>
+              <w:rPr>
+                <w:noProof/>
+                <w:sz w:val="24"/>
+                <w:szCs w:val="24"/>
+              </w:rPr>
+              <w:t>Dragging a champion from the left side of the page and dropping it on one of the hexagons should place the champion in that hex.</w:t>
+            </w:r>
+          </w:p>
+        </w:tc>
+      </w:tr>
+      <w:tr>
+        <w:tc>
+          <w:tcPr>
+            <w:tcW w:w="3080" w:type="dxa"/>
+          </w:tcPr>
+          <w:p>
+            <w:pPr>
+              <w:rPr>
+                <w:noProof/>
+                <w:sz w:val="24"/>
+                <w:szCs w:val="24"/>
+              </w:rPr>
+            </w:pPr>
+            <w:r>
+              <w:rPr>
+                <w:noProof/>
+                <w:sz w:val="24"/>
+                <w:szCs w:val="24"/>
+              </w:rPr>
+              <w:t>Drag and drop a champion from the left</w:t>
+            </w:r>
+            <w:r>
+              <w:rPr>
+                <w:noProof/>
+                <w:sz w:val="24"/>
+                <w:szCs w:val="24"/>
+              </w:rPr>
+              <w:t xml:space="preserve"> onto occupied cell</w:t>
+            </w:r>
+          </w:p>
+        </w:tc>
+        <w:tc>
+          <w:tcPr>
+            <w:tcW w:w="2982" w:type="dxa"/>
+          </w:tcPr>
+          <w:p>
+            <w:pPr>
+              <w:rPr>
+                <w:noProof/>
+                <w:sz w:val="24"/>
+                <w:szCs w:val="24"/>
+              </w:rPr>
+            </w:pPr>
+            <w:r>
+              <w:rPr>
+                <w:noProof/>
+                <w:sz w:val="24"/>
+                <w:szCs w:val="24"/>
+              </w:rPr>
+              <w:t>Overwrite the champion in that cell with the new one.</w:t>
+            </w:r>
+          </w:p>
+        </w:tc>
+      </w:tr>
+      <w:tr>
+        <w:tc>
+          <w:tcPr>
+            <w:tcW w:w="3080" w:type="dxa"/>
+          </w:tcPr>
+          <w:p>
+            <w:pPr>
+              <w:rPr>
+                <w:noProof/>
+                <w:sz w:val="24"/>
+                <w:szCs w:val="24"/>
+              </w:rPr>
+            </w:pPr>
+            <w:r>
+              <w:rPr>
+                <w:noProof/>
+                <w:sz w:val="24"/>
+                <w:szCs w:val="24"/>
+              </w:rPr>
+              <w:t>Drag and drop an item from the left onto a hexago</w:t>
+            </w:r>
+            <w:r>
+              <w:rPr>
+                <w:noProof/>
+                <w:sz w:val="24"/>
+                <w:szCs w:val="24"/>
+              </w:rPr>
+              <w:t>n with a champion</w:t>
+            </w:r>
+          </w:p>
+        </w:tc>
+        <w:tc>
+          <w:tcPr>
+            <w:tcW w:w="2982" w:type="dxa"/>
+          </w:tcPr>
+          <w:p>
+            <w:pPr>
+              <w:rPr>
+                <w:noProof/>
+                <w:sz w:val="24"/>
+                <w:szCs w:val="24"/>
+              </w:rPr>
+            </w:pPr>
+            <w:r>
+              <w:rPr>
+                <w:noProof/>
+                <w:sz w:val="24"/>
+                <w:szCs w:val="24"/>
+              </w:rPr>
+              <w:t>Update the item array with the new item that you added</w:t>
+            </w:r>
+          </w:p>
+        </w:tc>
+      </w:tr>
+      <w:tr>
+        <w:tc>
+          <w:tcPr>
+            <w:tcW w:w="3080" w:type="dxa"/>
+          </w:tcPr>
+          <w:p>
+            <w:pPr>
+              <w:rPr>
+                <w:noProof/>
+                <w:sz w:val="24"/>
+                <w:szCs w:val="24"/>
+              </w:rPr>
+            </w:pPr>
+            <w:r>
+              <w:rPr>
+                <w:noProof/>
+                <w:sz w:val="24"/>
+                <w:szCs w:val="24"/>
+              </w:rPr>
+              <w:t>Drag and drop an item from the left onto a hexagon with a champion with 3 items.</w:t>
+            </w:r>
+          </w:p>
+        </w:tc>
+        <w:tc>
+          <w:tcPr>
+            <w:tcW w:w="2982" w:type="dxa"/>
+          </w:tcPr>
+          <w:p>
+            <w:pPr>
+              <w:rPr>
+                <w:noProof/>
+                <w:sz w:val="24"/>
+                <w:szCs w:val="24"/>
+              </w:rPr>
+            </w:pPr>
+            <w:r>
+              <w:rPr>
+                <w:noProof/>
+                <w:sz w:val="24"/>
+                <w:szCs w:val="24"/>
+              </w:rPr>
+              <w:t>Replace the first item in the items array with the new item.</w:t>
+            </w:r>
+          </w:p>
+        </w:tc>
+      </w:tr>
+      <w:tr>
+        <w:tc>
+          <w:tcPr>
+            <w:tcW w:w="3080" w:type="dxa"/>
+          </w:tcPr>
+          <w:p>
+            <w:pPr>
+              <w:rPr>
+                <w:noProof/>
+                <w:sz w:val="24"/>
+                <w:szCs w:val="24"/>
+              </w:rPr>
+            </w:pPr>
+            <w:r>
+              <w:rPr>
+                <w:noProof/>
+                <w:sz w:val="24"/>
+                <w:szCs w:val="24"/>
+              </w:rPr>
+              <w:t>Drag and drop an item onto a hexagon without a champion.</w:t>
+            </w:r>
+          </w:p>
+        </w:tc>
+        <w:tc>
+          <w:tcPr>
+            <w:tcW w:w="2982" w:type="dxa"/>
+          </w:tcPr>
+          <w:p>
+            <w:pPr>
+              <w:rPr>
+                <w:noProof/>
+                <w:sz w:val="24"/>
+                <w:szCs w:val="24"/>
+              </w:rPr>
+            </w:pPr>
+            <w:r>
+              <w:rPr>
+                <w:noProof/>
+                <w:sz w:val="24"/>
+                <w:szCs w:val="24"/>
+              </w:rPr>
+              <w:t>No action</w:t>
+            </w:r>
+          </w:p>
+        </w:tc>
+      </w:tr>
+      <w:tr>
+        <w:tc>
+          <w:tcPr>
+            <w:tcW w:w="3080" w:type="dxa"/>
+          </w:tcPr>
+          <w:p>
+            <w:pPr>
+              <w:tabs>
+                <w:tab w:val="left" w:pos="2006"/>
+              </w:tabs>
+              <w:rPr>
+                <w:noProof/>
+                <w:sz w:val="24"/>
+                <w:szCs w:val="24"/>
+              </w:rPr>
+            </w:pPr>
+            <w:r>
+              <w:rPr>
+                <w:noProof/>
+                <w:sz w:val="24"/>
+                <w:szCs w:val="24"/>
+              </w:rPr>
+              <w:t>Clicking on an occupied hexagon</w:t>
+            </w:r>
+          </w:p>
+        </w:tc>
+        <w:tc>
+          <w:tcPr>
+            <w:tcW w:w="2982" w:type="dxa"/>
+          </w:tcPr>
+          <w:p>
+            <w:pPr>
+              <w:rPr>
+                <w:noProof/>
+                <w:sz w:val="24"/>
+                <w:szCs w:val="24"/>
+              </w:rPr>
+            </w:pPr>
+            <w:r>
+              <w:rPr>
+                <w:noProof/>
+                <w:sz w:val="24"/>
+                <w:szCs w:val="24"/>
+              </w:rPr>
+              <w:t>A tooltip should pop up. If the tooltip is already visible elsewhere, it should move and update itself to the new hexagon.</w:t>
+            </w:r>
+          </w:p>
+        </w:tc>
+      </w:tr>
+      <w:tr>
+        <w:tc>
+          <w:tcPr>
+            <w:tcW w:w="3080" w:type="dxa"/>
+          </w:tcPr>
+          <w:p>
+            <w:pPr>
+              <w:tabs>
+                <w:tab w:val="left" w:pos="2006"/>
+              </w:tabs>
+              <w:rPr>
+                <w:noProof/>
+                <w:sz w:val="24"/>
+                <w:szCs w:val="24"/>
+              </w:rPr>
+            </w:pPr>
+            <w:r>
+              <w:rPr>
+                <w:noProof/>
+                <w:sz w:val="24"/>
+                <w:szCs w:val="24"/>
+              </w:rPr>
+              <w:t>The tooltip</w:t>
+            </w:r>
+          </w:p>
+        </w:tc>
+        <w:tc>
+          <w:tcPr>
+            <w:tcW w:w="2982" w:type="dxa"/>
+          </w:tcPr>
+          <w:p>
+            <w:pPr>
+              <w:rPr>
+                <w:noProof/>
+                <w:sz w:val="24"/>
+                <w:szCs w:val="24"/>
+              </w:rPr>
+            </w:pPr>
+            <w:r>
+              <w:rPr>
+                <w:noProof/>
+                <w:sz w:val="24"/>
+                <w:szCs w:val="24"/>
+              </w:rPr>
+              <w:t xml:space="preserve">The tooltip should have information on the champion such as its type and any items it has. </w:t>
+            </w:r>
+          </w:p>
+        </w:tc>
+      </w:tr>
+      <w:tr>
+        <w:tc>
+          <w:tcPr>
+            <w:tcW w:w="3080" w:type="dxa"/>
+          </w:tcPr>
+          <w:p>
+            <w:pPr>
+              <w:tabs>
+                <w:tab w:val="left" w:pos="2006"/>
+              </w:tabs>
+              <w:rPr>
+                <w:noProof/>
+                <w:sz w:val="24"/>
+                <w:szCs w:val="24"/>
+              </w:rPr>
+            </w:pPr>
+            <w:r>
+              <w:rPr>
+                <w:noProof/>
+                <w:sz w:val="24"/>
+                <w:szCs w:val="24"/>
+              </w:rPr>
+              <w:t>Tooltip buttons</w:t>
+            </w:r>
+          </w:p>
+        </w:tc>
+        <w:tc>
+          <w:tcPr>
+            <w:tcW w:w="2982" w:type="dxa"/>
+          </w:tcPr>
+          <w:p>
+            <w:pPr>
+              <w:rPr>
+                <w:noProof/>
+                <w:sz w:val="24"/>
+                <w:szCs w:val="24"/>
+              </w:rPr>
+            </w:pPr>
+            <w:r>
+              <w:rPr>
+                <w:noProof/>
+                <w:sz w:val="24"/>
+                <w:szCs w:val="24"/>
+              </w:rPr>
+              <w:t>The tooltip should have buttons that allow the user to change the team of the unit, change its star level or delete it.</w:t>
+            </w:r>
+          </w:p>
+        </w:tc>
+      </w:tr>
+      <w:tr>
+        <w:tc>
+          <w:tcPr>
+            <w:tcW w:w="3080" w:type="dxa"/>
+          </w:tcPr>
+          <w:p>
+            <w:pPr>
+              <w:rPr>
+                <w:noProof/>
+                <w:sz w:val="24"/>
+                <w:szCs w:val="24"/>
+              </w:rPr>
+            </w:pPr>
+            <w:r>
+              <w:rPr>
+                <w:noProof/>
+                <w:sz w:val="24"/>
+                <w:szCs w:val="24"/>
+              </w:rPr>
+              <w:t>Clicking on an unoccupied hexagon</w:t>
+            </w:r>
+          </w:p>
+        </w:tc>
+        <w:tc>
+          <w:tcPr>
+            <w:tcW w:w="2982" w:type="dxa"/>
+          </w:tcPr>
+          <w:p>
+            <w:pPr>
+              <w:rPr>
+                <w:noProof/>
+                <w:sz w:val="24"/>
+                <w:szCs w:val="24"/>
+              </w:rPr>
+            </w:pPr>
+            <w:r>
+              <w:rPr>
+                <w:noProof/>
+                <w:sz w:val="24"/>
+                <w:szCs w:val="24"/>
+              </w:rPr>
+              <w:t>Should have no effect or hide the currently displayed tooltip.</w:t>
+            </w:r>
+          </w:p>
+        </w:tc>
+      </w:tr>
+      <w:tr>
+        <w:tc>
+          <w:tcPr>
+            <w:tcW w:w="3080" w:type="dxa"/>
+          </w:tcPr>
+          <w:p>
+            <w:pPr>
+              <w:rPr>
+                <w:noProof/>
+                <w:sz w:val="24"/>
+                <w:szCs w:val="24"/>
+              </w:rPr>
+            </w:pPr>
+            <w:r>
+              <w:rPr>
+                <w:noProof/>
+                <w:sz w:val="24"/>
+                <w:szCs w:val="24"/>
+              </w:rPr>
+              <w:t>Inputs</w:t>
+            </w:r>
+          </w:p>
+        </w:tc>
+        <w:tc>
+          <w:tcPr>
+            <w:tcW w:w="2982" w:type="dxa"/>
+          </w:tcPr>
+          <w:p>
+            <w:pPr>
+              <w:rPr>
+                <w:noProof/>
+                <w:sz w:val="24"/>
+                <w:szCs w:val="24"/>
+              </w:rPr>
+            </w:pPr>
+            <w:r>
+              <w:rPr>
+                <w:noProof/>
+                <w:sz w:val="24"/>
+                <w:szCs w:val="24"/>
+              </w:rPr>
+              <w:t>On the right side of the screen, there should be inputs allowing the user to specify the time unit and ticks till draw of the board.</w:t>
+            </w:r>
+          </w:p>
+        </w:tc>
+      </w:tr>
+      <w:tr>
+        <w:tc>
+          <w:tcPr>
+            <w:tcW w:w="3080" w:type="dxa"/>
+          </w:tcPr>
+          <w:p>
+            <w:pPr>
+              <w:rPr>
+                <w:noProof/>
+                <w:sz w:val="24"/>
+                <w:szCs w:val="24"/>
+              </w:rPr>
+            </w:pPr>
+            <w:r>
+              <w:rPr>
+                <w:noProof/>
+                <w:sz w:val="24"/>
+                <w:szCs w:val="24"/>
+              </w:rPr>
+              <w:t>Start battle button</w:t>
+            </w:r>
+          </w:p>
+        </w:tc>
+        <w:tc>
+          <w:tcPr>
+            <w:tcW w:w="2982" w:type="dxa"/>
+          </w:tcPr>
+          <w:p>
+            <w:pPr>
+              <w:rPr>
+                <w:noProof/>
+                <w:sz w:val="24"/>
+                <w:szCs w:val="24"/>
+              </w:rPr>
+            </w:pPr>
+            <w:r>
+              <w:rPr>
+                <w:noProof/>
+                <w:sz w:val="24"/>
+                <w:szCs w:val="24"/>
+              </w:rPr>
+              <w:t xml:space="preserve">On the right side of the screen, there should be a </w:t>
+            </w:r>
+            <w:r>
+              <w:rPr>
+                <w:noProof/>
+                <w:sz w:val="24"/>
+                <w:szCs w:val="24"/>
+              </w:rPr>
+              <w:lastRenderedPageBreak/>
+              <w:t xml:space="preserve">start battle button. </w:t>
+            </w:r>
+          </w:p>
+          <w:p>
+            <w:pPr>
+              <w:rPr>
+                <w:noProof/>
+                <w:sz w:val="24"/>
+                <w:szCs w:val="24"/>
+              </w:rPr>
+            </w:pPr>
+          </w:p>
+          <w:p>
+            <w:pPr>
+              <w:rPr>
+                <w:noProof/>
+                <w:sz w:val="24"/>
+                <w:szCs w:val="24"/>
+              </w:rPr>
+            </w:pPr>
+            <w:r>
+              <w:rPr>
+                <w:noProof/>
+                <w:sz w:val="24"/>
+                <w:szCs w:val="24"/>
+              </w:rPr>
+              <w:t>If all inputs are valid the page should send the board to the backend to be stored/ simulated.</w:t>
+            </w:r>
+          </w:p>
+          <w:p>
+            <w:pPr>
+              <w:rPr>
+                <w:noProof/>
+                <w:sz w:val="24"/>
+                <w:szCs w:val="24"/>
+              </w:rPr>
+            </w:pPr>
+          </w:p>
+          <w:p>
+            <w:pPr>
+              <w:rPr>
+                <w:noProof/>
+                <w:sz w:val="24"/>
+                <w:szCs w:val="24"/>
+              </w:rPr>
+            </w:pPr>
+            <w:r>
+              <w:rPr>
+                <w:noProof/>
+                <w:sz w:val="24"/>
+                <w:szCs w:val="24"/>
+              </w:rPr>
+              <w:t>If any of the inputs are blank or invalid (negative time unit, non-numerical input etc), then the page should show an error and not submit.</w:t>
+            </w:r>
+          </w:p>
+        </w:tc>
+      </w:tr>
+      <w:tr>
+        <w:tc>
+          <w:tcPr>
+            <w:tcW w:w="3080" w:type="dxa"/>
+          </w:tcPr>
+          <w:p>
+            <w:pPr>
+              <w:rPr>
+                <w:b/>
+                <w:bCs/>
+                <w:noProof/>
+                <w:sz w:val="24"/>
+                <w:szCs w:val="24"/>
+              </w:rPr>
+            </w:pPr>
+            <w:r>
+              <w:rPr>
+                <w:b/>
+                <w:bCs/>
+                <w:noProof/>
+                <w:sz w:val="24"/>
+                <w:szCs w:val="24"/>
+              </w:rPr>
+              <w:lastRenderedPageBreak/>
+              <w:t>Battle Page</w:t>
+            </w:r>
+          </w:p>
+        </w:tc>
+        <w:tc>
+          <w:tcPr>
+            <w:tcW w:w="2982" w:type="dxa"/>
+          </w:tcPr>
+          <w:p>
+            <w:pPr>
+              <w:rPr>
+                <w:noProof/>
+                <w:sz w:val="24"/>
+                <w:szCs w:val="24"/>
+              </w:rPr>
+            </w:pPr>
+          </w:p>
+        </w:tc>
+      </w:tr>
+      <w:tr>
+        <w:tc>
+          <w:tcPr>
+            <w:tcW w:w="3080" w:type="dxa"/>
+          </w:tcPr>
+          <w:p>
+            <w:pPr>
+              <w:rPr>
+                <w:noProof/>
+                <w:sz w:val="24"/>
+                <w:szCs w:val="24"/>
+              </w:rPr>
+            </w:pPr>
+            <w:r>
+              <w:rPr>
+                <w:noProof/>
+                <w:sz w:val="24"/>
+                <w:szCs w:val="24"/>
+              </w:rPr>
+              <w:t>On load</w:t>
+            </w:r>
+          </w:p>
+        </w:tc>
+        <w:tc>
+          <w:tcPr>
+            <w:tcW w:w="2982" w:type="dxa"/>
+          </w:tcPr>
+          <w:p>
+            <w:pPr>
+              <w:rPr>
+                <w:noProof/>
+                <w:sz w:val="24"/>
+                <w:szCs w:val="24"/>
+              </w:rPr>
+            </w:pPr>
+            <w:r>
+              <w:rPr>
+                <w:noProof/>
+                <w:sz w:val="24"/>
+                <w:szCs w:val="24"/>
+              </w:rPr>
+              <w:t>Should fetch the stored board and display it on a grid.</w:t>
+            </w:r>
+          </w:p>
+        </w:tc>
+      </w:tr>
+      <w:tr>
+        <w:tc>
+          <w:tcPr>
+            <w:tcW w:w="3080" w:type="dxa"/>
+          </w:tcPr>
+          <w:p>
+            <w:pPr>
+              <w:rPr>
+                <w:noProof/>
+                <w:sz w:val="24"/>
+                <w:szCs w:val="24"/>
+              </w:rPr>
+            </w:pPr>
+            <w:r>
+              <w:rPr>
+                <w:noProof/>
+                <w:sz w:val="24"/>
+                <w:szCs w:val="24"/>
+              </w:rPr>
+              <w:t>On press occupied cell</w:t>
+            </w:r>
+          </w:p>
+        </w:tc>
+        <w:tc>
+          <w:tcPr>
+            <w:tcW w:w="2982" w:type="dxa"/>
+          </w:tcPr>
+          <w:p>
+            <w:pPr>
+              <w:rPr>
+                <w:noProof/>
+                <w:sz w:val="24"/>
+                <w:szCs w:val="24"/>
+              </w:rPr>
+            </w:pPr>
+            <w:r>
+              <w:rPr>
+                <w:noProof/>
+                <w:sz w:val="24"/>
+                <w:szCs w:val="24"/>
+              </w:rPr>
+              <w:t>Should display the unit details on the left side of the page</w:t>
+            </w:r>
+          </w:p>
+        </w:tc>
+      </w:tr>
+      <w:tr>
+        <w:tc>
+          <w:tcPr>
+            <w:tcW w:w="3080" w:type="dxa"/>
+          </w:tcPr>
+          <w:p>
+            <w:pPr>
+              <w:rPr>
+                <w:noProof/>
+                <w:sz w:val="24"/>
+                <w:szCs w:val="24"/>
+              </w:rPr>
+            </w:pPr>
+            <w:r>
+              <w:rPr>
+                <w:noProof/>
+                <w:sz w:val="24"/>
+                <w:szCs w:val="24"/>
+              </w:rPr>
+              <w:t>On press play</w:t>
+            </w:r>
+          </w:p>
+        </w:tc>
+        <w:tc>
+          <w:tcPr>
+            <w:tcW w:w="2982" w:type="dxa"/>
+          </w:tcPr>
+          <w:p>
+            <w:pPr>
+              <w:rPr>
+                <w:noProof/>
+                <w:sz w:val="24"/>
+                <w:szCs w:val="24"/>
+              </w:rPr>
+            </w:pPr>
+            <w:r>
+              <w:rPr>
+                <w:noProof/>
+                <w:sz w:val="24"/>
+                <w:szCs w:val="24"/>
+              </w:rPr>
+              <w:t>Every second should  ask the backend to simulate the set number of ticks specificed by the associated input and then retrieve and display the new board</w:t>
+            </w:r>
+          </w:p>
+        </w:tc>
+      </w:tr>
+      <w:tr>
+        <w:tc>
+          <w:tcPr>
+            <w:tcW w:w="3080" w:type="dxa"/>
+          </w:tcPr>
+          <w:p>
+            <w:pPr>
+              <w:rPr>
+                <w:noProof/>
+                <w:sz w:val="24"/>
+                <w:szCs w:val="24"/>
+              </w:rPr>
+            </w:pPr>
+            <w:r>
+              <w:rPr>
+                <w:noProof/>
+                <w:sz w:val="24"/>
+                <w:szCs w:val="24"/>
+              </w:rPr>
+              <w:t>On press simulate X ticks</w:t>
+            </w:r>
+          </w:p>
+        </w:tc>
+        <w:tc>
+          <w:tcPr>
+            <w:tcW w:w="2982" w:type="dxa"/>
+          </w:tcPr>
+          <w:p>
+            <w:pPr>
+              <w:rPr>
+                <w:noProof/>
+                <w:sz w:val="24"/>
+                <w:szCs w:val="24"/>
+              </w:rPr>
+            </w:pPr>
+            <w:r>
+              <w:rPr>
+                <w:noProof/>
+                <w:sz w:val="24"/>
+                <w:szCs w:val="24"/>
+              </w:rPr>
+              <w:t>Should simulate X ticks and retrieve/ display new board.</w:t>
+            </w:r>
+          </w:p>
+        </w:tc>
+      </w:tr>
+      <w:tr>
+        <w:tc>
+          <w:tcPr>
+            <w:tcW w:w="3080" w:type="dxa"/>
+          </w:tcPr>
+          <w:p>
+            <w:pPr>
+              <w:rPr>
+                <w:noProof/>
+                <w:sz w:val="24"/>
+                <w:szCs w:val="24"/>
+              </w:rPr>
+            </w:pPr>
+            <w:r>
+              <w:rPr>
+                <w:noProof/>
+                <w:sz w:val="24"/>
+                <w:szCs w:val="24"/>
+              </w:rPr>
+              <w:t>On entering an invalid input to the play amount input or X ticks input</w:t>
+            </w:r>
+          </w:p>
+        </w:tc>
+        <w:tc>
+          <w:tcPr>
+            <w:tcW w:w="2982" w:type="dxa"/>
+          </w:tcPr>
+          <w:p>
+            <w:pPr>
+              <w:rPr>
+                <w:noProof/>
+                <w:sz w:val="24"/>
+                <w:szCs w:val="24"/>
+              </w:rPr>
+            </w:pPr>
+            <w:r>
+              <w:rPr>
+                <w:noProof/>
+                <w:sz w:val="24"/>
+                <w:szCs w:val="24"/>
+              </w:rPr>
+              <w:t>Show error and not take input.</w:t>
+            </w:r>
+          </w:p>
+        </w:tc>
+      </w:tr>
+      <w:tr>
+        <w:tc>
+          <w:tcPr>
+            <w:tcW w:w="3080" w:type="dxa"/>
+          </w:tcPr>
+          <w:p>
+            <w:pPr>
+              <w:rPr>
+                <w:b/>
+                <w:bCs/>
+                <w:noProof/>
+                <w:sz w:val="24"/>
+                <w:szCs w:val="24"/>
+              </w:rPr>
+            </w:pPr>
+            <w:r>
+              <w:rPr>
+                <w:b/>
+                <w:bCs/>
+                <w:noProof/>
+                <w:sz w:val="24"/>
+                <w:szCs w:val="24"/>
+              </w:rPr>
+              <w:t>Change Unit and Item Stats</w:t>
+            </w:r>
+          </w:p>
+        </w:tc>
+        <w:tc>
+          <w:tcPr>
+            <w:tcW w:w="2982" w:type="dxa"/>
+          </w:tcPr>
+          <w:p>
+            <w:pPr>
+              <w:rPr>
+                <w:noProof/>
+                <w:sz w:val="24"/>
+                <w:szCs w:val="24"/>
+              </w:rPr>
+            </w:pPr>
+          </w:p>
+        </w:tc>
+      </w:tr>
+      <w:tr>
+        <w:tc>
+          <w:tcPr>
+            <w:tcW w:w="3080" w:type="dxa"/>
+          </w:tcPr>
+          <w:p>
+            <w:pPr>
+              <w:rPr>
+                <w:noProof/>
+                <w:sz w:val="24"/>
+                <w:szCs w:val="24"/>
+              </w:rPr>
+            </w:pPr>
+            <w:r>
+              <w:rPr>
+                <w:noProof/>
+                <w:sz w:val="24"/>
+                <w:szCs w:val="24"/>
+              </w:rPr>
+              <w:t>On load</w:t>
+            </w:r>
+          </w:p>
+        </w:tc>
+        <w:tc>
+          <w:tcPr>
+            <w:tcW w:w="2982" w:type="dxa"/>
+          </w:tcPr>
+          <w:p>
+            <w:pPr>
+              <w:rPr>
+                <w:noProof/>
+                <w:sz w:val="24"/>
+                <w:szCs w:val="24"/>
+              </w:rPr>
+            </w:pPr>
+            <w:r>
+              <w:rPr>
+                <w:noProof/>
+                <w:sz w:val="24"/>
+                <w:szCs w:val="24"/>
+              </w:rPr>
+              <w:t>On load the page should fetch a list of all the units and items.</w:t>
+            </w:r>
+          </w:p>
+        </w:tc>
+      </w:tr>
+      <w:tr>
+        <w:tc>
+          <w:tcPr>
+            <w:tcW w:w="3080" w:type="dxa"/>
+          </w:tcPr>
+          <w:p>
+            <w:pPr>
+              <w:rPr>
+                <w:noProof/>
+                <w:sz w:val="24"/>
+                <w:szCs w:val="24"/>
+              </w:rPr>
+            </w:pPr>
+            <w:r>
+              <w:rPr>
+                <w:noProof/>
+                <w:sz w:val="24"/>
+                <w:szCs w:val="24"/>
+              </w:rPr>
+              <w:t>Input boxes</w:t>
+            </w:r>
+          </w:p>
+        </w:tc>
+        <w:tc>
+          <w:tcPr>
+            <w:tcW w:w="2982" w:type="dxa"/>
+          </w:tcPr>
+          <w:p>
+            <w:pPr>
+              <w:rPr>
+                <w:noProof/>
+                <w:sz w:val="24"/>
+                <w:szCs w:val="24"/>
+              </w:rPr>
+            </w:pPr>
+            <w:r>
+              <w:rPr>
+                <w:noProof/>
+                <w:sz w:val="24"/>
+                <w:szCs w:val="24"/>
+              </w:rPr>
+              <w:t>There should be a list of inputs lining up to all the adjustable stats of a unit or item</w:t>
+            </w:r>
+          </w:p>
+        </w:tc>
+      </w:tr>
+      <w:tr>
+        <w:tc>
+          <w:tcPr>
+            <w:tcW w:w="3080" w:type="dxa"/>
+          </w:tcPr>
+          <w:p>
+            <w:pPr>
+              <w:rPr>
+                <w:noProof/>
+                <w:sz w:val="24"/>
+                <w:szCs w:val="24"/>
+              </w:rPr>
+            </w:pPr>
+            <w:r>
+              <w:rPr>
+                <w:noProof/>
+                <w:sz w:val="24"/>
+                <w:szCs w:val="24"/>
+              </w:rPr>
+              <w:t>ID Dropdown</w:t>
+            </w:r>
+          </w:p>
+        </w:tc>
+        <w:tc>
+          <w:tcPr>
+            <w:tcW w:w="2982" w:type="dxa"/>
+          </w:tcPr>
+          <w:p>
+            <w:pPr>
+              <w:rPr>
+                <w:noProof/>
+                <w:sz w:val="24"/>
+                <w:szCs w:val="24"/>
+              </w:rPr>
+            </w:pPr>
+            <w:r>
+              <w:rPr>
+                <w:noProof/>
+                <w:sz w:val="24"/>
+                <w:szCs w:val="24"/>
+              </w:rPr>
+              <w:t>There should be a dropdown list of all the ids of units or items. Upon selecting one of them, it should autofill the inputs with the saved stats of the unit or item.</w:t>
+            </w:r>
+          </w:p>
+        </w:tc>
+      </w:tr>
+      <w:tr>
+        <w:tc>
+          <w:tcPr>
+            <w:tcW w:w="3080" w:type="dxa"/>
+          </w:tcPr>
+          <w:p>
+            <w:pPr>
+              <w:rPr>
+                <w:noProof/>
+                <w:sz w:val="24"/>
+                <w:szCs w:val="24"/>
+              </w:rPr>
+            </w:pPr>
+            <w:r>
+              <w:rPr>
+                <w:noProof/>
+                <w:sz w:val="24"/>
+                <w:szCs w:val="24"/>
+              </w:rPr>
+              <w:t>Submit unit/ item</w:t>
+            </w:r>
+          </w:p>
+        </w:tc>
+        <w:tc>
+          <w:tcPr>
+            <w:tcW w:w="2982" w:type="dxa"/>
+          </w:tcPr>
+          <w:p>
+            <w:pPr>
+              <w:rPr>
+                <w:noProof/>
+                <w:sz w:val="24"/>
+                <w:szCs w:val="24"/>
+              </w:rPr>
+            </w:pPr>
+            <w:r>
+              <w:rPr>
+                <w:noProof/>
+                <w:sz w:val="24"/>
+                <w:szCs w:val="24"/>
+              </w:rPr>
+              <w:t xml:space="preserve">The page should check the </w:t>
+            </w:r>
+            <w:r>
+              <w:rPr>
+                <w:noProof/>
+                <w:sz w:val="24"/>
+                <w:szCs w:val="24"/>
+              </w:rPr>
+              <w:lastRenderedPageBreak/>
+              <w:t>input boxes have valid data in them (in correct range, not empty etc), if so it should submit the unit/ item to the IPC to be altered.</w:t>
+            </w:r>
+          </w:p>
+        </w:tc>
+      </w:tr>
+      <w:tr>
+        <w:tc>
+          <w:tcPr>
+            <w:tcW w:w="3080" w:type="dxa"/>
+          </w:tcPr>
+          <w:p>
+            <w:pPr>
+              <w:rPr>
+                <w:b/>
+                <w:bCs/>
+                <w:noProof/>
+                <w:sz w:val="24"/>
+                <w:szCs w:val="24"/>
+              </w:rPr>
+            </w:pPr>
+            <w:r>
+              <w:rPr>
+                <w:b/>
+                <w:bCs/>
+                <w:noProof/>
+                <w:sz w:val="24"/>
+                <w:szCs w:val="24"/>
+              </w:rPr>
+              <w:lastRenderedPageBreak/>
+              <w:t>Previous Results</w:t>
+            </w:r>
+            <w:r>
+              <w:rPr>
+                <w:b/>
+                <w:bCs/>
+                <w:noProof/>
+                <w:sz w:val="24"/>
+                <w:szCs w:val="24"/>
+              </w:rPr>
+              <w:t xml:space="preserve"> Page</w:t>
+            </w:r>
+          </w:p>
+        </w:tc>
+        <w:tc>
+          <w:tcPr>
+            <w:tcW w:w="2982" w:type="dxa"/>
+          </w:tcPr>
+          <w:p>
+            <w:pPr>
+              <w:rPr>
+                <w:noProof/>
+                <w:sz w:val="24"/>
+                <w:szCs w:val="24"/>
+              </w:rPr>
+            </w:pPr>
+          </w:p>
+        </w:tc>
+      </w:tr>
+      <w:tr>
+        <w:tc>
+          <w:tcPr>
+            <w:tcW w:w="3080" w:type="dxa"/>
+          </w:tcPr>
+          <w:p>
+            <w:pPr>
+              <w:rPr>
+                <w:noProof/>
+                <w:sz w:val="24"/>
+                <w:szCs w:val="24"/>
+              </w:rPr>
+            </w:pPr>
+            <w:r>
+              <w:rPr>
+                <w:noProof/>
+                <w:sz w:val="24"/>
+                <w:szCs w:val="24"/>
+              </w:rPr>
+              <w:t>On load</w:t>
+            </w:r>
+          </w:p>
+        </w:tc>
+        <w:tc>
+          <w:tcPr>
+            <w:tcW w:w="2982" w:type="dxa"/>
+          </w:tcPr>
+          <w:p>
+            <w:pPr>
+              <w:rPr>
+                <w:noProof/>
+                <w:sz w:val="24"/>
+                <w:szCs w:val="24"/>
+              </w:rPr>
+            </w:pPr>
+            <w:r>
+              <w:rPr>
+                <w:noProof/>
+                <w:sz w:val="24"/>
+                <w:szCs w:val="24"/>
+              </w:rPr>
+              <w:t>The page should fetch a list of past results and display buttons for each of them on the right side of the screen</w:t>
+            </w:r>
+          </w:p>
+        </w:tc>
+      </w:tr>
+      <w:tr>
+        <w:tc>
+          <w:tcPr>
+            <w:tcW w:w="3080" w:type="dxa"/>
+          </w:tcPr>
+          <w:p>
+            <w:pPr>
+              <w:rPr>
+                <w:noProof/>
+                <w:sz w:val="24"/>
+                <w:szCs w:val="24"/>
+              </w:rPr>
+            </w:pPr>
+            <w:r>
+              <w:rPr>
+                <w:noProof/>
+                <w:sz w:val="24"/>
+                <w:szCs w:val="24"/>
+              </w:rPr>
+              <w:t>Press button to load previous result</w:t>
+            </w:r>
+          </w:p>
+        </w:tc>
+        <w:tc>
+          <w:tcPr>
+            <w:tcW w:w="2982" w:type="dxa"/>
+          </w:tcPr>
+          <w:p>
+            <w:pPr>
+              <w:rPr>
+                <w:noProof/>
+                <w:sz w:val="24"/>
+                <w:szCs w:val="24"/>
+              </w:rPr>
+            </w:pPr>
+            <w:r>
+              <w:rPr>
+                <w:noProof/>
+                <w:sz w:val="24"/>
+                <w:szCs w:val="24"/>
+              </w:rPr>
+              <w:t>A board should be created with the same PlacedChampions as on the board, showing the initial state of the board.</w:t>
+            </w:r>
+          </w:p>
+        </w:tc>
+      </w:tr>
+      <w:tr>
+        <w:tc>
+          <w:tcPr>
+            <w:tcW w:w="3080" w:type="dxa"/>
+          </w:tcPr>
+          <w:p>
+            <w:pPr>
+              <w:rPr>
+                <w:noProof/>
+                <w:sz w:val="24"/>
+                <w:szCs w:val="24"/>
+              </w:rPr>
+            </w:pPr>
+            <w:r>
+              <w:rPr>
+                <w:noProof/>
+                <w:sz w:val="24"/>
+                <w:szCs w:val="24"/>
+              </w:rPr>
+              <w:t>On press occupied hexagon</w:t>
+            </w:r>
+          </w:p>
+        </w:tc>
+        <w:tc>
+          <w:tcPr>
+            <w:tcW w:w="2982" w:type="dxa"/>
+          </w:tcPr>
+          <w:p>
+            <w:pPr>
+              <w:rPr>
+                <w:noProof/>
+                <w:sz w:val="24"/>
+                <w:szCs w:val="24"/>
+              </w:rPr>
+            </w:pPr>
+            <w:r>
+              <w:rPr>
+                <w:noProof/>
+                <w:sz w:val="24"/>
+                <w:szCs w:val="24"/>
+              </w:rPr>
+              <w:t>Should load unit details on the left side of the screen.</w:t>
+            </w:r>
+          </w:p>
+        </w:tc>
+      </w:tr>
+    </w:tbl>
+    <w:p>
+      <w:pPr>
+        <w:rPr>
+          <w:noProof/>
+          <w:sz w:val="24"/>
+          <w:szCs w:val="24"/>
+        </w:rPr>
+      </w:pPr>
+    </w:p>
+    <w:p>
+      <w:pPr>
+        <w:pStyle w:val="Heading2"/>
+      </w:pPr>
+      <w:r>
+        <w:t>Post-development Testing:</w:t>
+      </w:r>
+    </w:p>
+    <w:p>
+      <w:pPr>
+        <w:rPr>
+          <w:noProof/>
+          <w:sz w:val="24"/>
+          <w:szCs w:val="24"/>
+        </w:rPr>
+      </w:pPr>
+      <w:r>
+        <w:rPr>
+          <w:noProof/>
+          <w:sz w:val="24"/>
+          <w:szCs w:val="24"/>
+        </w:rPr>
+        <w:t xml:space="preserve">Once the application is finished, I will do post-development testing to ensure that my project fits my initial success criteria I laid out in the analysis stage. </w:t>
+      </w:r>
+      <w:r>
+        <w:rPr>
+          <w:noProof/>
+          <w:sz w:val="24"/>
+          <w:szCs w:val="24"/>
+        </w:rPr>
+        <w:t>The tests I will perform to ensure that my program fits the initial success criteria are:</w:t>
+      </w:r>
+    </w:p>
+    <w:tbl>
+      <w:tblPr>
+        <w:tblStyle w:val="TableGrid"/>
+        <w:tblW w:w="0" w:type="auto"/>
+        <w:tblLook w:val="04A0" w:firstRow="1" w:lastRow="0" w:firstColumn="1" w:lastColumn="0" w:noHBand="0" w:noVBand="1"/>
+      </w:tblPr>
+      <w:tblGrid>
+        <w:gridCol w:w="5920"/>
+        <w:gridCol w:w="963"/>
+      </w:tblGrid>
+      <w:tr>
+        <w:tc>
+          <w:tcPr>
+            <w:tcW w:w="5920" w:type="dxa"/>
+          </w:tcPr>
+          <w:p>
+            <w:pPr>
+              <w:rPr>
+                <w:noProof/>
+                <w:sz w:val="24"/>
+                <w:szCs w:val="24"/>
+              </w:rPr>
+            </w:pPr>
+            <w:r>
+              <w:rPr>
+                <w:noProof/>
+                <w:sz w:val="24"/>
+                <w:szCs w:val="24"/>
+              </w:rPr>
+              <w:t>Test</w:t>
+            </w:r>
+          </w:p>
+        </w:tc>
+        <w:tc>
+          <w:tcPr>
+            <w:tcW w:w="851" w:type="dxa"/>
+          </w:tcPr>
+          <w:p>
+            <w:pPr>
+              <w:rPr>
+                <w:noProof/>
+                <w:sz w:val="24"/>
+                <w:szCs w:val="24"/>
+              </w:rPr>
+            </w:pPr>
+            <w:r>
+              <w:rPr>
+                <w:noProof/>
+                <w:sz w:val="24"/>
+                <w:szCs w:val="24"/>
+              </w:rPr>
+              <w:t>Success Criteria</w:t>
+            </w:r>
+          </w:p>
+        </w:tc>
+      </w:tr>
+      <w:tr>
+        <w:tc>
+          <w:tcPr>
+            <w:tcW w:w="5920" w:type="dxa"/>
+          </w:tcPr>
+          <w:p>
+            <w:pPr>
+              <w:rPr>
+                <w:noProof/>
+                <w:sz w:val="24"/>
+                <w:szCs w:val="24"/>
+              </w:rPr>
+            </w:pPr>
+            <w:r>
+              <w:rPr>
+                <w:noProof/>
+                <w:sz w:val="24"/>
+                <w:szCs w:val="24"/>
+              </w:rPr>
+              <w:t>The user can create a board through only drag and drop components and simple click mechanics</w:t>
+            </w:r>
+          </w:p>
+        </w:tc>
+        <w:tc>
+          <w:tcPr>
+            <w:tcW w:w="851" w:type="dxa"/>
+          </w:tcPr>
+          <w:p>
+            <w:pPr>
+              <w:rPr>
+                <w:noProof/>
+                <w:sz w:val="24"/>
+                <w:szCs w:val="24"/>
+              </w:rPr>
+            </w:pPr>
+            <w:r>
+              <w:rPr>
+                <w:noProof/>
+                <w:sz w:val="24"/>
+                <w:szCs w:val="24"/>
+              </w:rPr>
+              <w:t>1</w:t>
+            </w:r>
+          </w:p>
+        </w:tc>
+      </w:tr>
+      <w:tr>
+        <w:tc>
+          <w:tcPr>
+            <w:tcW w:w="5920" w:type="dxa"/>
+          </w:tcPr>
+          <w:p>
+            <w:pPr>
+              <w:rPr>
+                <w:noProof/>
+                <w:sz w:val="24"/>
+                <w:szCs w:val="24"/>
+              </w:rPr>
+            </w:pPr>
+            <w:r>
+              <w:rPr>
+                <w:noProof/>
+                <w:sz w:val="24"/>
+                <w:szCs w:val="24"/>
+              </w:rPr>
+              <w:t>The simulation will display a similar/ same level of accuracy as shown in prototype 2, by recreating the same boards/ tests (this time through the UI).</w:t>
+            </w:r>
+          </w:p>
+        </w:tc>
+        <w:tc>
+          <w:tcPr>
+            <w:tcW w:w="851" w:type="dxa"/>
+          </w:tcPr>
+          <w:p>
+            <w:pPr>
+              <w:rPr>
+                <w:noProof/>
+                <w:sz w:val="24"/>
+                <w:szCs w:val="24"/>
+              </w:rPr>
+            </w:pPr>
+            <w:r>
+              <w:rPr>
+                <w:noProof/>
+                <w:sz w:val="24"/>
+                <w:szCs w:val="24"/>
+              </w:rPr>
+              <w:t>2</w:t>
+            </w:r>
+          </w:p>
+        </w:tc>
+      </w:tr>
+      <w:tr>
+        <w:tc>
+          <w:tcPr>
+            <w:tcW w:w="5920" w:type="dxa"/>
+          </w:tcPr>
+          <w:p>
+            <w:pPr>
+              <w:rPr>
+                <w:noProof/>
+                <w:sz w:val="24"/>
+                <w:szCs w:val="24"/>
+              </w:rPr>
+            </w:pPr>
+            <w:r>
+              <w:rPr>
+                <w:noProof/>
+                <w:sz w:val="24"/>
+                <w:szCs w:val="24"/>
+              </w:rPr>
+              <w:t xml:space="preserve">The simulation/ program will be efficient and quick, being able to simulate a complex board (as defined earlier as </w:t>
+            </w:r>
+            <w:r>
+              <w:rPr>
+                <w:sz w:val="24"/>
+                <w:szCs w:val="24"/>
+              </w:rPr>
+              <w:t>board which contains more than 3 units on each team, each with at least 1 item</w:t>
+            </w:r>
+            <w:r>
+              <w:rPr>
+                <w:sz w:val="24"/>
+                <w:szCs w:val="24"/>
+              </w:rPr>
+              <w:t>) in under 2 seconds.</w:t>
+            </w:r>
+          </w:p>
+        </w:tc>
+        <w:tc>
+          <w:tcPr>
+            <w:tcW w:w="851" w:type="dxa"/>
+          </w:tcPr>
+          <w:p>
+            <w:pPr>
+              <w:rPr>
+                <w:noProof/>
+                <w:sz w:val="24"/>
+                <w:szCs w:val="24"/>
+              </w:rPr>
+            </w:pPr>
+            <w:r>
+              <w:rPr>
+                <w:noProof/>
+                <w:sz w:val="24"/>
+                <w:szCs w:val="24"/>
+              </w:rPr>
+              <w:t>3</w:t>
+            </w:r>
+          </w:p>
+        </w:tc>
+      </w:tr>
+      <w:tr>
+        <w:tc>
+          <w:tcPr>
+            <w:tcW w:w="5920" w:type="dxa"/>
+          </w:tcPr>
+          <w:p>
+            <w:pPr>
+              <w:rPr>
+                <w:noProof/>
+                <w:sz w:val="24"/>
+                <w:szCs w:val="24"/>
+              </w:rPr>
+            </w:pPr>
+            <w:r>
+              <w:rPr>
+                <w:noProof/>
+                <w:sz w:val="24"/>
+                <w:szCs w:val="24"/>
+              </w:rPr>
+              <w:t>The user will be able to change unit and item stats easily through the UI.</w:t>
+            </w:r>
+          </w:p>
+        </w:tc>
+        <w:tc>
+          <w:tcPr>
+            <w:tcW w:w="851" w:type="dxa"/>
+          </w:tcPr>
+          <w:p>
+            <w:pPr>
+              <w:rPr>
+                <w:noProof/>
+                <w:sz w:val="24"/>
+                <w:szCs w:val="24"/>
+              </w:rPr>
+            </w:pPr>
+            <w:r>
+              <w:rPr>
+                <w:noProof/>
+                <w:sz w:val="24"/>
+                <w:szCs w:val="24"/>
+              </w:rPr>
+              <w:t>4</w:t>
+            </w:r>
+          </w:p>
+        </w:tc>
+      </w:tr>
+      <w:tr>
+        <w:tc>
+          <w:tcPr>
+            <w:tcW w:w="5920" w:type="dxa"/>
+          </w:tcPr>
+          <w:p>
+            <w:pPr>
+              <w:rPr>
+                <w:noProof/>
+                <w:sz w:val="24"/>
+                <w:szCs w:val="24"/>
+              </w:rPr>
+            </w:pPr>
+            <w:r>
+              <w:rPr>
+                <w:noProof/>
+                <w:sz w:val="24"/>
+                <w:szCs w:val="24"/>
+              </w:rPr>
+              <w:t>The user will be able to view previous boards and their result</w:t>
+            </w:r>
+          </w:p>
+        </w:tc>
+        <w:tc>
+          <w:tcPr>
+            <w:tcW w:w="851" w:type="dxa"/>
+          </w:tcPr>
+          <w:p>
+            <w:pPr>
+              <w:rPr>
+                <w:noProof/>
+                <w:sz w:val="24"/>
+                <w:szCs w:val="24"/>
+              </w:rPr>
+            </w:pPr>
+            <w:r>
+              <w:rPr>
+                <w:noProof/>
+                <w:sz w:val="24"/>
+                <w:szCs w:val="24"/>
+              </w:rPr>
+              <w:t>5</w:t>
+            </w:r>
+          </w:p>
+        </w:tc>
+      </w:tr>
+      <w:tr>
+        <w:tc>
+          <w:tcPr>
+            <w:tcW w:w="5920" w:type="dxa"/>
+          </w:tcPr>
+          <w:p>
+            <w:pPr>
+              <w:rPr>
+                <w:noProof/>
+                <w:sz w:val="24"/>
+                <w:szCs w:val="24"/>
+              </w:rPr>
+            </w:pPr>
+            <w:r>
+              <w:rPr>
+                <w:noProof/>
+                <w:sz w:val="24"/>
+                <w:szCs w:val="24"/>
+              </w:rPr>
+              <w:t>The program will still meet or exceed all the criteria set out in previous prototypes.</w:t>
+            </w:r>
+          </w:p>
+        </w:tc>
+        <w:tc>
+          <w:tcPr>
+            <w:tcW w:w="851" w:type="dxa"/>
           </w:tcPr>
           <w:p>
             <w:pPr>
@@ -59321,79 +61068,605 @@
     <w:p>
       <w:pPr>
         <w:rPr>
+          <w:noProof/>
+          <w:sz w:val="24"/>
+          <w:szCs w:val="24"/>
+        </w:rPr>
+      </w:pPr>
+    </w:p>
+    <w:p>
+      <w:pPr>
+        <w:rPr>
+          <w:noProof/>
+          <w:sz w:val="24"/>
+          <w:szCs w:val="24"/>
+        </w:rPr>
+      </w:pPr>
+    </w:p>
+    <w:p>
+      <w:pPr>
+        <w:rPr>
+          <w:noProof/>
+          <w:sz w:val="24"/>
+          <w:szCs w:val="24"/>
+        </w:rPr>
+      </w:pPr>
+      <w:r>
+        <w:rPr>
+          <w:noProof/>
+          <w:sz w:val="24"/>
+          <w:szCs w:val="24"/>
+        </w:rPr>
+        <w:lastRenderedPageBreak/>
+        <w:t>I will also test the usability features that I listed in the analysis stage which were</w:t>
+      </w:r>
+      <w:r>
+        <w:rPr>
+          <w:noProof/>
+          <w:sz w:val="24"/>
+          <w:szCs w:val="24"/>
+        </w:rPr>
+        <w:t xml:space="preserve"> with the following tests:</w:t>
+      </w:r>
+    </w:p>
+    <w:tbl>
+      <w:tblPr>
+        <w:tblStyle w:val="TableGrid"/>
+        <w:tblW w:w="0" w:type="auto"/>
+        <w:tblLook w:val="04A0" w:firstRow="1" w:lastRow="0" w:firstColumn="1" w:lastColumn="0" w:noHBand="0" w:noVBand="1"/>
+      </w:tblPr>
+      <w:tblGrid>
+        <w:gridCol w:w="4621"/>
+        <w:gridCol w:w="4621"/>
+      </w:tblGrid>
+      <w:tr>
+        <w:tc>
+          <w:tcPr>
+            <w:tcW w:w="4621" w:type="dxa"/>
+          </w:tcPr>
+          <w:p>
+            <w:pPr>
+              <w:rPr>
+                <w:b/>
+                <w:bCs/>
+                <w:noProof/>
+                <w:sz w:val="24"/>
+                <w:szCs w:val="24"/>
+              </w:rPr>
+            </w:pPr>
+            <w:r>
+              <w:rPr>
+                <w:b/>
+                <w:bCs/>
+                <w:noProof/>
+                <w:sz w:val="24"/>
+                <w:szCs w:val="24"/>
+              </w:rPr>
+              <w:t>Test/ Requirement</w:t>
+            </w:r>
+          </w:p>
+        </w:tc>
+        <w:tc>
+          <w:tcPr>
+            <w:tcW w:w="4621" w:type="dxa"/>
+          </w:tcPr>
+          <w:p>
+            <w:pPr>
+              <w:rPr>
+                <w:b/>
+                <w:bCs/>
+                <w:noProof/>
+                <w:sz w:val="24"/>
+                <w:szCs w:val="24"/>
+              </w:rPr>
+            </w:pPr>
+            <w:r>
+              <w:rPr>
+                <w:b/>
+                <w:bCs/>
+                <w:noProof/>
+                <w:sz w:val="24"/>
+                <w:szCs w:val="24"/>
+              </w:rPr>
+              <w:t>Usability Criteria</w:t>
+            </w:r>
+          </w:p>
+        </w:tc>
+      </w:tr>
+      <w:tr>
+        <w:tc>
+          <w:tcPr>
+            <w:tcW w:w="4621" w:type="dxa"/>
+          </w:tcPr>
+          <w:p>
+            <w:pPr>
+              <w:rPr>
+                <w:noProof/>
+                <w:sz w:val="24"/>
+                <w:szCs w:val="24"/>
+              </w:rPr>
+            </w:pPr>
+            <w:r>
+              <w:rPr>
+                <w:noProof/>
+                <w:sz w:val="24"/>
+                <w:szCs w:val="24"/>
+              </w:rPr>
+              <w:t>Text will be distinctly defined, being a clearly different colour to its background</w:t>
+            </w:r>
+          </w:p>
+        </w:tc>
+        <w:tc>
+          <w:tcPr>
+            <w:tcW w:w="4621" w:type="dxa"/>
+          </w:tcPr>
+          <w:p>
+            <w:pPr>
+              <w:rPr>
+                <w:noProof/>
+                <w:sz w:val="24"/>
+                <w:szCs w:val="24"/>
+              </w:rPr>
+            </w:pPr>
+            <w:r>
+              <w:rPr>
+                <w:noProof/>
+                <w:sz w:val="24"/>
+                <w:szCs w:val="24"/>
+              </w:rPr>
+              <w:t>Clear UI</w:t>
+            </w:r>
+          </w:p>
+        </w:tc>
+      </w:tr>
+      <w:tr>
+        <w:tc>
+          <w:tcPr>
+            <w:tcW w:w="4621" w:type="dxa"/>
+          </w:tcPr>
+          <w:p>
+            <w:pPr>
+              <w:rPr>
+                <w:noProof/>
+                <w:sz w:val="24"/>
+                <w:szCs w:val="24"/>
+              </w:rPr>
+            </w:pPr>
+            <w:r>
+              <w:rPr>
+                <w:noProof/>
+                <w:sz w:val="24"/>
+                <w:szCs w:val="24"/>
+              </w:rPr>
+              <w:t>Hexagons on grid will be clearly defined with outlines</w:t>
+            </w:r>
+          </w:p>
+        </w:tc>
+        <w:tc>
+          <w:tcPr>
+            <w:tcW w:w="4621" w:type="dxa"/>
+          </w:tcPr>
+          <w:p>
+            <w:pPr>
+              <w:rPr>
+                <w:noProof/>
+                <w:sz w:val="24"/>
+                <w:szCs w:val="24"/>
+              </w:rPr>
+            </w:pPr>
+            <w:r>
+              <w:rPr>
+                <w:noProof/>
+                <w:sz w:val="24"/>
+                <w:szCs w:val="24"/>
+              </w:rPr>
+              <w:t>Clear UI</w:t>
+            </w:r>
+          </w:p>
+        </w:tc>
+      </w:tr>
+      <w:tr>
+        <w:tc>
+          <w:tcPr>
+            <w:tcW w:w="4621" w:type="dxa"/>
+          </w:tcPr>
+          <w:p>
+            <w:pPr>
+              <w:rPr>
+                <w:noProof/>
+                <w:sz w:val="24"/>
+                <w:szCs w:val="24"/>
+              </w:rPr>
+            </w:pPr>
+            <w:r>
+              <w:rPr>
+                <w:noProof/>
+                <w:sz w:val="24"/>
+                <w:szCs w:val="24"/>
+              </w:rPr>
+              <w:t>Buttons will have clear outlines</w:t>
+            </w:r>
+          </w:p>
+        </w:tc>
+        <w:tc>
+          <w:tcPr>
+            <w:tcW w:w="4621" w:type="dxa"/>
+          </w:tcPr>
+          <w:p>
+            <w:pPr>
+              <w:rPr>
+                <w:noProof/>
+                <w:sz w:val="24"/>
+                <w:szCs w:val="24"/>
+              </w:rPr>
+            </w:pPr>
+            <w:r>
+              <w:rPr>
+                <w:noProof/>
+                <w:sz w:val="24"/>
+                <w:szCs w:val="24"/>
+              </w:rPr>
+              <w:t>Clear UI</w:t>
+            </w:r>
+          </w:p>
+        </w:tc>
+      </w:tr>
+      <w:tr>
+        <w:tc>
+          <w:tcPr>
+            <w:tcW w:w="4621" w:type="dxa"/>
+          </w:tcPr>
+          <w:p>
+            <w:pPr>
+              <w:rPr>
+                <w:noProof/>
+                <w:sz w:val="24"/>
+                <w:szCs w:val="24"/>
+              </w:rPr>
+            </w:pPr>
+            <w:r>
+              <w:rPr>
+                <w:noProof/>
+                <w:sz w:val="24"/>
+                <w:szCs w:val="24"/>
+              </w:rPr>
+              <w:t>The program will be resizable</w:t>
+            </w:r>
+          </w:p>
+        </w:tc>
+        <w:tc>
+          <w:tcPr>
+            <w:tcW w:w="4621" w:type="dxa"/>
+          </w:tcPr>
+          <w:p>
+            <w:pPr>
+              <w:rPr>
+                <w:noProof/>
+                <w:sz w:val="24"/>
+                <w:szCs w:val="24"/>
+              </w:rPr>
+            </w:pPr>
+            <w:r>
+              <w:rPr>
+                <w:noProof/>
+                <w:sz w:val="24"/>
+                <w:szCs w:val="24"/>
+              </w:rPr>
+              <w:t>Clear UI</w:t>
+            </w:r>
+          </w:p>
+        </w:tc>
+      </w:tr>
+      <w:tr>
+        <w:tc>
+          <w:tcPr>
+            <w:tcW w:w="4621" w:type="dxa"/>
+          </w:tcPr>
+          <w:p>
+            <w:pPr>
+              <w:rPr>
+                <w:noProof/>
+                <w:sz w:val="24"/>
+                <w:szCs w:val="24"/>
+              </w:rPr>
+            </w:pPr>
+            <w:r>
+              <w:rPr>
+                <w:noProof/>
+                <w:sz w:val="24"/>
+                <w:szCs w:val="24"/>
+              </w:rPr>
+              <w:t>Units and items will be draggable</w:t>
+            </w:r>
+          </w:p>
+        </w:tc>
+        <w:tc>
+          <w:tcPr>
+            <w:tcW w:w="4621" w:type="dxa"/>
+          </w:tcPr>
+          <w:p>
+            <w:pPr>
+              <w:rPr>
+                <w:noProof/>
+                <w:sz w:val="24"/>
+                <w:szCs w:val="24"/>
+              </w:rPr>
+            </w:pPr>
+            <w:r>
+              <w:rPr>
+                <w:noProof/>
+                <w:sz w:val="24"/>
+                <w:szCs w:val="24"/>
+              </w:rPr>
+              <w:t>Ease of Use</w:t>
+            </w:r>
+          </w:p>
+        </w:tc>
+      </w:tr>
+      <w:tr>
+        <w:tc>
+          <w:tcPr>
+            <w:tcW w:w="4621" w:type="dxa"/>
+          </w:tcPr>
+          <w:p>
+            <w:pPr>
+              <w:rPr>
+                <w:noProof/>
+                <w:sz w:val="24"/>
+                <w:szCs w:val="24"/>
+              </w:rPr>
+            </w:pPr>
+            <w:r>
+              <w:rPr>
+                <w:noProof/>
+                <w:sz w:val="24"/>
+                <w:szCs w:val="24"/>
+              </w:rPr>
+              <w:t>Clickable hexagon cells to show unit details</w:t>
+            </w:r>
+          </w:p>
+        </w:tc>
+        <w:tc>
+          <w:tcPr>
+            <w:tcW w:w="4621" w:type="dxa"/>
+          </w:tcPr>
+          <w:p>
+            <w:pPr>
+              <w:rPr>
+                <w:noProof/>
+                <w:sz w:val="24"/>
+                <w:szCs w:val="24"/>
+              </w:rPr>
+            </w:pPr>
+            <w:r>
+              <w:rPr>
+                <w:noProof/>
+                <w:sz w:val="24"/>
+                <w:szCs w:val="24"/>
+              </w:rPr>
+              <w:t>Ease of Use</w:t>
+            </w:r>
+          </w:p>
+        </w:tc>
+      </w:tr>
+      <w:tr>
+        <w:tc>
+          <w:tcPr>
+            <w:tcW w:w="4621" w:type="dxa"/>
+          </w:tcPr>
+          <w:p>
+            <w:pPr>
+              <w:rPr>
+                <w:noProof/>
+                <w:sz w:val="24"/>
+                <w:szCs w:val="24"/>
+              </w:rPr>
+            </w:pPr>
+            <w:r>
+              <w:rPr>
+                <w:noProof/>
+                <w:sz w:val="24"/>
+                <w:szCs w:val="24"/>
+              </w:rPr>
+              <w:t>Modifiable speed of simulation playback</w:t>
+            </w:r>
+          </w:p>
+        </w:tc>
+        <w:tc>
+          <w:tcPr>
+            <w:tcW w:w="4621" w:type="dxa"/>
+          </w:tcPr>
+          <w:p>
+            <w:pPr>
+              <w:rPr>
+                <w:noProof/>
+                <w:sz w:val="24"/>
+                <w:szCs w:val="24"/>
+              </w:rPr>
+            </w:pPr>
+            <w:r>
+              <w:rPr>
+                <w:noProof/>
+                <w:sz w:val="24"/>
+                <w:szCs w:val="24"/>
+              </w:rPr>
+              <w:t>Easy of Use</w:t>
+            </w:r>
+          </w:p>
+        </w:tc>
+      </w:tr>
+      <w:tr>
+        <w:tc>
+          <w:tcPr>
+            <w:tcW w:w="4621" w:type="dxa"/>
+          </w:tcPr>
+          <w:p>
+            <w:pPr>
+              <w:rPr>
+                <w:noProof/>
+                <w:sz w:val="24"/>
+                <w:szCs w:val="24"/>
+              </w:rPr>
+            </w:pPr>
+            <w:r>
+              <w:rPr>
+                <w:noProof/>
+                <w:sz w:val="24"/>
+                <w:szCs w:val="24"/>
+              </w:rPr>
+              <w:t>Checked input fields to prevent invalid inputs</w:t>
+            </w:r>
+          </w:p>
+        </w:tc>
+        <w:tc>
+          <w:tcPr>
+            <w:tcW w:w="4621" w:type="dxa"/>
+          </w:tcPr>
+          <w:p>
+            <w:pPr>
+              <w:rPr>
+                <w:noProof/>
+                <w:sz w:val="24"/>
+                <w:szCs w:val="24"/>
+              </w:rPr>
+            </w:pPr>
+            <w:r>
+              <w:rPr>
+                <w:noProof/>
+                <w:sz w:val="24"/>
+                <w:szCs w:val="24"/>
+              </w:rPr>
+              <w:t>Robust and Efficient Program</w:t>
+            </w:r>
+          </w:p>
+        </w:tc>
+      </w:tr>
+      <w:tr>
+        <w:tc>
+          <w:tcPr>
+            <w:tcW w:w="4621" w:type="dxa"/>
+          </w:tcPr>
+          <w:p>
+            <w:pPr>
+              <w:rPr>
+                <w:noProof/>
+                <w:sz w:val="24"/>
+                <w:szCs w:val="24"/>
+              </w:rPr>
+            </w:pPr>
+            <w:r>
+              <w:rPr>
+                <w:noProof/>
+                <w:sz w:val="24"/>
+                <w:szCs w:val="24"/>
+              </w:rPr>
+              <w:t>Low number of crashes from simulation (less than 0.5%)</w:t>
+            </w:r>
+          </w:p>
+        </w:tc>
+        <w:tc>
+          <w:tcPr>
+            <w:tcW w:w="4621" w:type="dxa"/>
+          </w:tcPr>
+          <w:p>
+            <w:pPr>
+              <w:rPr>
+                <w:noProof/>
+                <w:sz w:val="24"/>
+                <w:szCs w:val="24"/>
+              </w:rPr>
+            </w:pPr>
+            <w:r>
+              <w:rPr>
+                <w:noProof/>
+                <w:sz w:val="24"/>
+                <w:szCs w:val="24"/>
+              </w:rPr>
+              <w:t>Robust and Efficient Program</w:t>
+            </w:r>
+          </w:p>
+        </w:tc>
+      </w:tr>
+      <w:tr>
+        <w:tc>
+          <w:tcPr>
+            <w:tcW w:w="4621" w:type="dxa"/>
+          </w:tcPr>
+          <w:p>
+            <w:pPr>
+              <w:rPr>
+                <w:noProof/>
+                <w:sz w:val="24"/>
+                <w:szCs w:val="24"/>
+              </w:rPr>
+            </w:pPr>
+            <w:r>
+              <w:rPr>
+                <w:noProof/>
+                <w:sz w:val="24"/>
+                <w:szCs w:val="24"/>
+              </w:rPr>
+              <w:t>Efficient program to avoid anoyance at lag.</w:t>
+            </w:r>
+          </w:p>
+          <w:p>
+            <w:pPr>
+              <w:rPr>
+                <w:noProof/>
+                <w:sz w:val="24"/>
+                <w:szCs w:val="24"/>
+              </w:rPr>
+            </w:pPr>
+            <w:r>
+              <w:rPr>
+                <w:noProof/>
+                <w:sz w:val="24"/>
+                <w:szCs w:val="24"/>
+              </w:rPr>
+              <w:t>(Complex battles in less than 2 seconds)</w:t>
+            </w:r>
+          </w:p>
+        </w:tc>
+        <w:tc>
+          <w:tcPr>
+            <w:tcW w:w="4621" w:type="dxa"/>
+          </w:tcPr>
+          <w:p>
+            <w:pPr>
+              <w:rPr>
+                <w:noProof/>
+                <w:sz w:val="24"/>
+                <w:szCs w:val="24"/>
+              </w:rPr>
+            </w:pPr>
+            <w:r>
+              <w:rPr>
+                <w:noProof/>
+                <w:sz w:val="24"/>
+                <w:szCs w:val="24"/>
+              </w:rPr>
+              <w:t>Robust and Efficient Program</w:t>
+            </w:r>
+          </w:p>
+        </w:tc>
+      </w:tr>
+    </w:tbl>
+    <w:p>
+      <w:pPr>
+        <w:rPr>
           <w:color w:val="5B9BD5" w:themeColor="accent5"/>
           <w:sz w:val="28"/>
           <w:szCs w:val="28"/>
         </w:rPr>
       </w:pPr>
-      <w:r>
-        <w:rPr>
-          <w:color w:val="5B9BD5" w:themeColor="accent5"/>
-          <w:sz w:val="28"/>
-          <w:szCs w:val="28"/>
-        </w:rPr>
-        <w:t>P</w:t>
-      </w:r>
-      <w:r>
-        <w:rPr>
-          <w:color w:val="5B9BD5" w:themeColor="accent5"/>
-          <w:sz w:val="28"/>
-          <w:szCs w:val="28"/>
-        </w:rPr>
-        <w:t>ost-development Testing:</w:t>
-      </w:r>
-    </w:p>
-    <w:p>
-      <w:pPr>
-        <w:rPr>
-          <w:noProof/>
-          <w:sz w:val="24"/>
-          <w:szCs w:val="24"/>
-        </w:rPr>
-      </w:pPr>
-      <w:r>
-        <w:rPr>
-          <w:noProof/>
-          <w:sz w:val="24"/>
-          <w:szCs w:val="24"/>
-        </w:rPr>
-        <w:t>Once the application is finished, I will do post-development testing to ensure that my project fits my initial success criteria I laid out in the analysis stage. These were:</w:t>
-      </w:r>
-    </w:p>
-    <w:p>
-      <w:pPr>
-        <w:rPr>
-          <w:noProof/>
-          <w:sz w:val="24"/>
-          <w:szCs w:val="24"/>
-        </w:rPr>
-      </w:pPr>
-    </w:p>
-    <w:p>
-      <w:pPr>
-        <w:rPr>
-          <w:noProof/>
-          <w:sz w:val="24"/>
-          <w:szCs w:val="24"/>
-        </w:rPr>
-      </w:pPr>
-      <w:r>
-        <w:rPr>
-          <w:noProof/>
-          <w:sz w:val="24"/>
-          <w:szCs w:val="24"/>
-        </w:rPr>
-        <w:t>I will also test the usability features that I listed in the analysis stage which were:</w:t>
-      </w:r>
-    </w:p>
-    <w:p>
-      <w:pPr>
-        <w:rPr>
-          <w:color w:val="5B9BD5" w:themeColor="accent5"/>
-          <w:sz w:val="28"/>
-          <w:szCs w:val="28"/>
-        </w:rPr>
-      </w:pPr>
+    </w:p>
+    <w:p>
+      <w:pPr>
+        <w:pStyle w:val="Heading1"/>
+      </w:pPr>
+      <w:r>
+        <w:t>Analysis:</w:t>
+      </w:r>
     </w:p>
     <w:sectPr>
       <w:pgSz w:w="11906" w:h="16838"/>
@@ -63318,6 +65591,92 @@
     </w:lvl>
   </w:abstractNum>
   <w:abstractNum w:abstractNumId="34" w15:restartNumberingAfterBreak="0">
+    <w:nsid w:val="70C8663F"/>
+    <w:multiLevelType w:val="hybridMultilevel"/>
+    <w:tmpl w:val="999CA680"/>
+    <w:lvl w:ilvl="0" w:tplc="FFFFFFFF">
+      <w:start w:val="1"/>
+      <w:numFmt w:val="decimal"/>
+      <w:lvlText w:val="%1."/>
+      <w:lvlJc w:val="left"/>
+      <w:pPr>
+        <w:ind w:left="720" w:hanging="360"/>
+      </w:pPr>
+    </w:lvl>
+    <w:lvl w:ilvl="1" w:tplc="FFFFFFFF">
+      <w:start w:val="1"/>
+      <w:numFmt w:val="lowerLetter"/>
+      <w:lvlText w:val="%2."/>
+      <w:lvlJc w:val="left"/>
+      <w:pPr>
+        <w:ind w:left="1440" w:hanging="360"/>
+      </w:pPr>
+    </w:lvl>
+    <w:lvl w:ilvl="2" w:tplc="FFFFFFFF" w:tentative="1">
+      <w:start w:val="1"/>
+      <w:numFmt w:val="lowerRoman"/>
+      <w:lvlText w:val="%3."/>
+      <w:lvlJc w:val="right"/>
+      <w:pPr>
+        <w:ind w:left="2160" w:hanging="180"/>
+      </w:pPr>
+    </w:lvl>
+    <w:lvl w:ilvl="3" w:tplc="FFFFFFFF" w:tentative="1">
+      <w:start w:val="1"/>
+      <w:numFmt w:val="decimal"/>
+      <w:lvlText w:val="%4."/>
+      <w:lvlJc w:val="left"/>
+      <w:pPr>
+        <w:ind w:left="2880" w:hanging="360"/>
+      </w:pPr>
+    </w:lvl>
+    <w:lvl w:ilvl="4" w:tplc="FFFFFFFF" w:tentative="1">
+      <w:start w:val="1"/>
+      <w:numFmt w:val="lowerLetter"/>
+      <w:lvlText w:val="%5."/>
+      <w:lvlJc w:val="left"/>
+      <w:pPr>
+        <w:ind w:left="3600" w:hanging="360"/>
+      </w:pPr>
+    </w:lvl>
+    <w:lvl w:ilvl="5" w:tplc="FFFFFFFF" w:tentative="1">
+      <w:start w:val="1"/>
+      <w:numFmt w:val="lowerRoman"/>
+      <w:lvlText w:val="%6."/>
+      <w:lvlJc w:val="right"/>
+      <w:pPr>
+        <w:ind w:left="4320" w:hanging="180"/>
+      </w:pPr>
+    </w:lvl>
+    <w:lvl w:ilvl="6" w:tplc="FFFFFFFF" w:tentative="1">
+      <w:start w:val="1"/>
+      <w:numFmt w:val="decimal"/>
+      <w:lvlText w:val="%7."/>
+      <w:lvlJc w:val="left"/>
+      <w:pPr>
+        <w:ind w:left="5040" w:hanging="360"/>
+      </w:pPr>
+    </w:lvl>
+    <w:lvl w:ilvl="7" w:tplc="FFFFFFFF" w:tentative="1">
+      <w:start w:val="1"/>
+      <w:numFmt w:val="lowerLetter"/>
+      <w:lvlText w:val="%8."/>
+      <w:lvlJc w:val="left"/>
+      <w:pPr>
+        <w:ind w:left="5760" w:hanging="360"/>
+      </w:pPr>
+    </w:lvl>
+    <w:lvl w:ilvl="8" w:tplc="FFFFFFFF" w:tentative="1">
+      <w:start w:val="1"/>
+      <w:numFmt w:val="lowerRoman"/>
+      <w:lvlText w:val="%9."/>
+      <w:lvlJc w:val="right"/>
+      <w:pPr>
+        <w:ind w:left="6480" w:hanging="180"/>
+      </w:pPr>
+    </w:lvl>
+  </w:abstractNum>
+  <w:abstractNum w:abstractNumId="35" w15:restartNumberingAfterBreak="0">
     <w:nsid w:val="750C2FDB"/>
     <w:multiLevelType w:val="hybridMultilevel"/>
     <w:tmpl w:val="4FD28584"/>
@@ -63430,7 +65789,7 @@
       </w:rPr>
     </w:lvl>
   </w:abstractNum>
-  <w:abstractNum w:abstractNumId="35" w15:restartNumberingAfterBreak="0">
+  <w:abstractNum w:abstractNumId="36" w15:restartNumberingAfterBreak="0">
     <w:nsid w:val="7D002C5C"/>
     <w:multiLevelType w:val="hybridMultilevel"/>
     <w:tmpl w:val="E1D896FA"/>
@@ -63565,7 +65924,7 @@
     <w:abstractNumId w:val="1"/>
   </w:num>
   <w:num w:numId="8" w16cid:durableId="1838417078">
-    <w:abstractNumId w:val="34"/>
+    <w:abstractNumId w:val="35"/>
   </w:num>
   <w:num w:numId="9" w16cid:durableId="132868296">
     <w:abstractNumId w:val="4"/>
@@ -63574,7 +65933,7 @@
     <w:abstractNumId w:val="22"/>
   </w:num>
   <w:num w:numId="11" w16cid:durableId="488406714">
-    <w:abstractNumId w:val="35"/>
+    <w:abstractNumId w:val="36"/>
   </w:num>
   <w:num w:numId="12" w16cid:durableId="1582595677">
     <w:abstractNumId w:val="2"/>
@@ -63650,6 +66009,9 @@
   </w:num>
   <w:num w:numId="36" w16cid:durableId="273370901">
     <w:abstractNumId w:val="18"/>
+  </w:num>
+  <w:num w:numId="37" w16cid:durableId="1484274609">
+    <w:abstractNumId w:val="34"/>
   </w:num>
 </w:numbering>
 </file>

</xml_diff>

<commit_message>
small change to courseowkr
</commit_message>
<xml_diff>
--- a/Coursework/TFTBot Coursework Main Document.docx
+++ b/Coursework/TFTBot Coursework Main Document.docx
@@ -193,23 +193,7 @@
           <w:sz w:val="24"/>
           <w:szCs w:val="24"/>
         </w:rPr>
-        <w:t xml:space="preserve"> and </w:t>
-      </w:r>
-      <w:proofErr w:type="gramStart"/>
-      <w:r>
-        <w:rPr>
-          <w:sz w:val="24"/>
-          <w:szCs w:val="24"/>
-        </w:rPr>
-        <w:t>overall</w:t>
-      </w:r>
-      <w:proofErr w:type="gramEnd"/>
-      <w:r>
-        <w:rPr>
-          <w:sz w:val="24"/>
-          <w:szCs w:val="24"/>
-        </w:rPr>
-        <w:t xml:space="preserve"> a slow process</w:t>
+        <w:t xml:space="preserve"> and overall a slow process</w:t>
       </w:r>
       <w:r>
         <w:rPr>
@@ -651,17 +635,8 @@
           <w:sz w:val="24"/>
           <w:szCs w:val="24"/>
         </w:rPr>
-        <w:t xml:space="preserve"> or low </w:t>
-      </w:r>
-      <w:proofErr w:type="gramStart"/>
-      <w:r>
-        <w:rPr>
-          <w:sz w:val="24"/>
-          <w:szCs w:val="24"/>
-        </w:rPr>
-        <w:t>quality</w:t>
-      </w:r>
-      <w:proofErr w:type="gramEnd"/>
+        <w:t xml:space="preserve"> or low quality</w:t>
+      </w:r>
     </w:p>
     <w:p>
       <w:pPr>
@@ -1186,17 +1161,8 @@
           <w:sz w:val="24"/>
           <w:szCs w:val="24"/>
         </w:rPr>
-        <w:t xml:space="preserve">Provides advice directly in the </w:t>
-      </w:r>
-      <w:proofErr w:type="gramStart"/>
-      <w:r>
-        <w:rPr>
-          <w:sz w:val="24"/>
-          <w:szCs w:val="24"/>
-        </w:rPr>
-        <w:t>game</w:t>
-      </w:r>
-      <w:proofErr w:type="gramEnd"/>
+        <w:t>Provides advice directly in the game</w:t>
+      </w:r>
     </w:p>
     <w:p>
       <w:pPr>
@@ -1657,23 +1623,7 @@
           <w:sz w:val="24"/>
           <w:szCs w:val="24"/>
         </w:rPr>
-        <w:t xml:space="preserve">and give you tips and knowledge which would have taken you hundreds of hours to learn. It cannot be overstated how useful coaches can be when trying to improve. This, however, is the reason why they can be so inaccessible. Unless you know someone personally good enough and willing to coach you, who also has a talent for teaching people, you will have to pay someone for the privilege, which can be incredibly expensive. A bad coach will also not provide much use, so users </w:t>
-      </w:r>
-      <w:proofErr w:type="gramStart"/>
-      <w:r>
-        <w:rPr>
-          <w:sz w:val="24"/>
-          <w:szCs w:val="24"/>
-        </w:rPr>
-        <w:t>have to</w:t>
-      </w:r>
-      <w:proofErr w:type="gramEnd"/>
-      <w:r>
-        <w:rPr>
-          <w:sz w:val="24"/>
-          <w:szCs w:val="24"/>
-        </w:rPr>
-        <w:t xml:space="preserve"> be careful to get a highly regarded coach to avoid wasting their money and time.</w:t>
+        <w:t>and give you tips and knowledge which would have taken you hundreds of hours to learn. It cannot be overstated how useful coaches can be when trying to improve. This, however, is the reason why they can be so inaccessible. Unless you know someone personally good enough and willing to coach you, who also has a talent for teaching people, you will have to pay someone for the privilege, which can be incredibly expensive. A bad coach will also not provide much use, so users have to be careful to get a highly regarded coach to avoid wasting their money and time.</w:t>
       </w:r>
     </w:p>
     <w:p>
@@ -1728,23 +1678,7 @@
           <w:sz w:val="24"/>
           <w:szCs w:val="24"/>
         </w:rPr>
-        <w:t xml:space="preserve">Specific to your situation, can tell </w:t>
-      </w:r>
-      <w:proofErr w:type="gramStart"/>
-      <w:r>
-        <w:rPr>
-          <w:sz w:val="24"/>
-          <w:szCs w:val="24"/>
-        </w:rPr>
-        <w:t>you</w:t>
-      </w:r>
-      <w:proofErr w:type="gramEnd"/>
-      <w:r>
-        <w:rPr>
-          <w:sz w:val="24"/>
-          <w:szCs w:val="24"/>
-        </w:rPr>
-        <w:t xml:space="preserve"> the optimum move in any scenario.</w:t>
+        <w:t>Specific to your situation, can tell you the optimum move in any scenario.</w:t>
       </w:r>
     </w:p>
     <w:p>
@@ -2592,23 +2526,7 @@
           <w:sz w:val="24"/>
           <w:szCs w:val="24"/>
         </w:rPr>
-        <w:t xml:space="preserve">the program and my development of the program. For starters, I have limited time and resources to pour into the project, which is accentuated by a lack of </w:t>
-      </w:r>
-      <w:proofErr w:type="gramStart"/>
-      <w:r>
-        <w:rPr>
-          <w:sz w:val="24"/>
-          <w:szCs w:val="24"/>
-        </w:rPr>
-        <w:t>long term</w:t>
-      </w:r>
-      <w:proofErr w:type="gramEnd"/>
-      <w:r>
-        <w:rPr>
-          <w:sz w:val="24"/>
-          <w:szCs w:val="24"/>
-        </w:rPr>
-        <w:t xml:space="preserve"> experience in programming and Rust in particular. </w:t>
+        <w:t xml:space="preserve">the program and my development of the program. For starters, I have limited time and resources to pour into the project, which is accentuated by a lack of long term experience in programming and Rust in particular. </w:t>
       </w:r>
       <w:r>
         <w:rPr>
@@ -3413,23 +3331,7 @@
           <w:sz w:val="24"/>
           <w:szCs w:val="24"/>
         </w:rPr>
-        <w:t xml:space="preserve">The next two requirements, “alterable tick speed of simulation” and “ability to move forward through simulation at variable speed” sound identical/ very similar. To clarify what I mean, “alterable tick speed of simulation” means that the </w:t>
-      </w:r>
-      <w:proofErr w:type="gramStart"/>
-      <w:r>
-        <w:rPr>
-          <w:sz w:val="24"/>
-          <w:szCs w:val="24"/>
-        </w:rPr>
-        <w:t>period of time</w:t>
-      </w:r>
-      <w:proofErr w:type="gramEnd"/>
-      <w:r>
-        <w:rPr>
-          <w:sz w:val="24"/>
-          <w:szCs w:val="24"/>
-        </w:rPr>
-        <w:t xml:space="preserve"> that corresponds to a single tick or frame in the simulation should be changeable, so the user should be able to choose whether 10 milliseconds or 1 millisecond occurs in one tick. Of course, a lower tick speed results in a more accurate simulation, but requires more ticks to be simulated, resulting in a performance trade off</w:t>
+        <w:t>The next two requirements, “alterable tick speed of simulation” and “ability to move forward through simulation at variable speed” sound identical/ very similar. To clarify what I mean, “alterable tick speed of simulation” means that the period of time that corresponds to a single tick or frame in the simulation should be changeable, so the user should be able to choose whether 10 milliseconds or 1 millisecond occurs in one tick. Of course, a lower tick speed results in a more accurate simulation, but requires more ticks to be simulated, resulting in a performance trade off</w:t>
       </w:r>
       <w:r>
         <w:rPr>
@@ -4765,23 +4667,7 @@
           <w:sz w:val="24"/>
           <w:szCs w:val="24"/>
         </w:rPr>
-        <w:t xml:space="preserve">, </w:t>
-      </w:r>
-      <w:proofErr w:type="gramStart"/>
-      <w:r>
-        <w:rPr>
-          <w:sz w:val="24"/>
-          <w:szCs w:val="24"/>
-        </w:rPr>
-        <w:t>in order to</w:t>
-      </w:r>
-      <w:proofErr w:type="gramEnd"/>
-      <w:r>
-        <w:rPr>
-          <w:sz w:val="24"/>
-          <w:szCs w:val="24"/>
-        </w:rPr>
-        <w:t xml:space="preserve"> avoid annoyance and allow all users to easily get to grips with the program.</w:t>
+        <w:t>, in order to avoid annoyance and allow all users to easily get to grips with the program.</w:t>
       </w:r>
       <w:r>
         <w:rPr>
@@ -5526,23 +5412,7 @@
           <w:sz w:val="24"/>
           <w:szCs w:val="24"/>
         </w:rPr>
-        <w:t xml:space="preserve">Following this, each of their item effects </w:t>
-      </w:r>
-      <w:proofErr w:type="gramStart"/>
-      <w:r>
-        <w:rPr>
-          <w:sz w:val="24"/>
-          <w:szCs w:val="24"/>
-        </w:rPr>
-        <w:t>has to</w:t>
-      </w:r>
-      <w:proofErr w:type="gramEnd"/>
-      <w:r>
-        <w:rPr>
-          <w:sz w:val="24"/>
-          <w:szCs w:val="24"/>
-        </w:rPr>
-        <w:t xml:space="preserve"> be granted, giving the units their accompanying stat buffs or status effects.</w:t>
+        <w:t>Following this, each of their item effects has to be granted, giving the units their accompanying stat buffs or status effects.</w:t>
       </w:r>
     </w:p>
     <w:p>
@@ -5672,23 +5542,7 @@
           <w:sz w:val="24"/>
           <w:szCs w:val="24"/>
         </w:rPr>
-        <w:t xml:space="preserve">If either team has zero alive champions remaining (champion vectors are empty), the battle should </w:t>
-      </w:r>
-      <w:proofErr w:type="gramStart"/>
-      <w:r>
-        <w:rPr>
-          <w:sz w:val="24"/>
-          <w:szCs w:val="24"/>
-        </w:rPr>
-        <w:t>end</w:t>
-      </w:r>
-      <w:proofErr w:type="gramEnd"/>
-      <w:r>
-        <w:rPr>
-          <w:sz w:val="24"/>
-          <w:szCs w:val="24"/>
-        </w:rPr>
-        <w:t xml:space="preserve"> and the winner declared.</w:t>
+        <w:t>If either team has zero alive champions remaining (champion vectors are empty), the battle should end and the winner declared.</w:t>
       </w:r>
     </w:p>
     <w:p>
@@ -7488,23 +7342,7 @@
           <w:sz w:val="24"/>
           <w:szCs w:val="24"/>
         </w:rPr>
-        <w:t xml:space="preserve"> is useful in </w:t>
-      </w:r>
-      <w:proofErr w:type="gramStart"/>
-      <w:r>
-        <w:rPr>
-          <w:sz w:val="24"/>
-          <w:szCs w:val="24"/>
-        </w:rPr>
-        <w:t>a number of</w:t>
-      </w:r>
-      <w:proofErr w:type="gramEnd"/>
-      <w:r>
-        <w:rPr>
-          <w:sz w:val="24"/>
-          <w:szCs w:val="24"/>
-        </w:rPr>
-        <w:t xml:space="preserve"> ways. </w:t>
+        <w:t xml:space="preserve"> is useful in a number of ways. </w:t>
       </w:r>
       <w:proofErr w:type="spellStart"/>
       <w:r>
@@ -8077,23 +7915,7 @@
           <w:sz w:val="24"/>
           <w:szCs w:val="24"/>
         </w:rPr>
-        <w:t xml:space="preserve">There are </w:t>
-      </w:r>
-      <w:proofErr w:type="gramStart"/>
-      <w:r>
-        <w:rPr>
-          <w:sz w:val="24"/>
-          <w:szCs w:val="24"/>
-        </w:rPr>
-        <w:t>a number of</w:t>
-      </w:r>
-      <w:proofErr w:type="gramEnd"/>
-      <w:r>
-        <w:rPr>
-          <w:sz w:val="24"/>
-          <w:szCs w:val="24"/>
-        </w:rPr>
-        <w:t xml:space="preserve"> classes and algorithms that will be crucial for development of the program. Classes encapsulate key data and methods into a single location and helps remove redundant and repeated code. Algorithms are equally important, describing the sequence of actions required to solve a certain problem. </w:t>
+        <w:t xml:space="preserve">There are a number of classes and algorithms that will be crucial for development of the program. Classes encapsulate key data and methods into a single location and helps remove redundant and repeated code. Algorithms are equally important, describing the sequence of actions required to solve a certain problem. </w:t>
       </w:r>
     </w:p>
     <w:p>
@@ -8313,9 +8135,39 @@
           <w:sz w:val="24"/>
           <w:szCs w:val="24"/>
         </w:rPr>
-        <w:t>valid_</w:t>
-      </w:r>
-      <w:proofErr w:type="gramStart"/>
+        <w:t>valid_location</w:t>
+      </w:r>
+      <w:proofErr w:type="spellEnd"/>
+      <w:r>
+        <w:rPr>
+          <w:sz w:val="24"/>
+          <w:szCs w:val="24"/>
+        </w:rPr>
+        <w:t>(location : Location) -&gt; bool:</w:t>
+      </w:r>
+    </w:p>
+    <w:p>
+      <w:pPr>
+        <w:rPr>
+          <w:sz w:val="24"/>
+          <w:szCs w:val="24"/>
+        </w:rPr>
+      </w:pPr>
+      <w:r>
+        <w:rPr>
+          <w:sz w:val="24"/>
+          <w:szCs w:val="24"/>
+        </w:rPr>
+        <w:tab/>
+      </w:r>
+      <w:r>
+        <w:rPr>
+          <w:sz w:val="24"/>
+          <w:szCs w:val="24"/>
+        </w:rPr>
+        <w:t xml:space="preserve">RETURN  </w:t>
+      </w:r>
+      <w:proofErr w:type="spellStart"/>
       <w:r>
         <w:rPr>
           <w:sz w:val="24"/>
@@ -8323,54 +8175,6 @@
         </w:rPr>
         <w:t>location</w:t>
       </w:r>
-      <w:proofErr w:type="spellEnd"/>
-      <w:r>
-        <w:rPr>
-          <w:sz w:val="24"/>
-          <w:szCs w:val="24"/>
-        </w:rPr>
-        <w:t>(</w:t>
-      </w:r>
-      <w:proofErr w:type="gramEnd"/>
-      <w:r>
-        <w:rPr>
-          <w:sz w:val="24"/>
-          <w:szCs w:val="24"/>
-        </w:rPr>
-        <w:t>location : Location) -&gt; bool:</w:t>
-      </w:r>
-    </w:p>
-    <w:p>
-      <w:pPr>
-        <w:rPr>
-          <w:sz w:val="24"/>
-          <w:szCs w:val="24"/>
-        </w:rPr>
-      </w:pPr>
-      <w:r>
-        <w:rPr>
-          <w:sz w:val="24"/>
-          <w:szCs w:val="24"/>
-        </w:rPr>
-        <w:tab/>
-      </w:r>
-      <w:proofErr w:type="gramStart"/>
-      <w:r>
-        <w:rPr>
-          <w:sz w:val="24"/>
-          <w:szCs w:val="24"/>
-        </w:rPr>
-        <w:t xml:space="preserve">RETURN  </w:t>
-      </w:r>
-      <w:proofErr w:type="spellStart"/>
-      <w:r>
-        <w:rPr>
-          <w:sz w:val="24"/>
-          <w:szCs w:val="24"/>
-        </w:rPr>
-        <w:t>location</w:t>
-      </w:r>
-      <w:proofErr w:type="gramEnd"/>
       <w:r>
         <w:rPr>
           <w:sz w:val="24"/>
@@ -57431,6 +57235,111 @@
         <w:t>:</w:t>
       </w:r>
     </w:p>
+    <w:p>
+      <w:pPr>
+        <w:rPr>
+          <w:b/>
+          <w:bCs/>
+        </w:rPr>
+      </w:pPr>
+      <w:r>
+        <w:rPr>
+          <w:b/>
+          <w:bCs/>
+        </w:rPr>
+        <w:t>Prototype 1:</w:t>
+      </w:r>
+    </w:p>
+    <w:p>
+      <w:r>
+        <w:t>Error Table</w:t>
+      </w:r>
+    </w:p>
+    <w:p>
+      <w:r>
+        <w:t>Test Table</w:t>
+      </w:r>
+    </w:p>
+    <w:p>
+      <w:r>
+        <w:t>Describing Coded Solution</w:t>
+      </w:r>
+    </w:p>
+    <w:p>
+      <w:r>
+        <w:t>Review</w:t>
+      </w:r>
+    </w:p>
+    <w:p>
+      <w:pPr>
+        <w:rPr>
+          <w:b/>
+          <w:bCs/>
+        </w:rPr>
+      </w:pPr>
+      <w:r>
+        <w:rPr>
+          <w:b/>
+          <w:bCs/>
+        </w:rPr>
+        <w:t>Prototype 2:</w:t>
+      </w:r>
+    </w:p>
+    <w:p>
+      <w:r>
+        <w:t>Error Table</w:t>
+      </w:r>
+    </w:p>
+    <w:p>
+      <w:r>
+        <w:t>Test Table</w:t>
+      </w:r>
+    </w:p>
+    <w:p>
+      <w:r>
+        <w:t>Describing Coded Solution</w:t>
+      </w:r>
+    </w:p>
+    <w:p>
+      <w:r>
+        <w:t>Review</w:t>
+      </w:r>
+    </w:p>
+    <w:p>
+      <w:pPr>
+        <w:rPr>
+          <w:b/>
+          <w:bCs/>
+        </w:rPr>
+      </w:pPr>
+      <w:r>
+        <w:rPr>
+          <w:b/>
+          <w:bCs/>
+        </w:rPr>
+        <w:t>Prototype 3:</w:t>
+      </w:r>
+    </w:p>
+    <w:p>
+      <w:r>
+        <w:t>Error Table</w:t>
+      </w:r>
+    </w:p>
+    <w:p>
+      <w:r>
+        <w:t>Test Table</w:t>
+      </w:r>
+    </w:p>
+    <w:p>
+      <w:r>
+        <w:t>Describing Coded Solution</w:t>
+      </w:r>
+    </w:p>
+    <w:p>
+      <w:r>
+        <w:t>Review</w:t>
+      </w:r>
+    </w:p>
     <w:p/>
     <w:p/>
     <w:p/>
@@ -62197,7 +62106,7 @@
   <w:style w:type="paragraph" w:default="1" w:styleId="Normal">
     <w:name w:val="Normal"/>
     <w:qFormat/>
-    <w:rsid w:val="00920313"/>
+    <w:rsid w:val="00936031"/>
   </w:style>
   <w:style w:type="paragraph" w:styleId="Heading1">
     <w:name w:val="heading 1"/>

</xml_diff>